<commit_message>
Added userstories.docx and modified Sohee's details in personas
</commit_message>
<xml_diff>
--- a/doc/Personas/0/personas.docx
+++ b/doc/Personas/0/personas.docx
@@ -1,6 +1,6 @@
 
 <file path=word/document.xml><?xml version="1.0" encoding="utf-8"?>
-<w:document xmlns:wpc="http://schemas.microsoft.com/office/word/2010/wordprocessingCanvas" xmlns:mc="http://schemas.openxmlformats.org/markup-compatibility/2006" xmlns:o="urn:schemas-microsoft-com:office:office" xmlns:r="http://schemas.openxmlformats.org/officeDocument/2006/relationships" xmlns:m="http://schemas.openxmlformats.org/officeDocument/2006/math" xmlns:v="urn:schemas-microsoft-com:vml" xmlns:wp14="http://schemas.microsoft.com/office/word/2010/wordprocessingDrawing" xmlns:wp="http://schemas.openxmlformats.org/drawingml/2006/wordprocessingDrawing" xmlns:w10="urn:schemas-microsoft-com:office:word" xmlns:w="http://schemas.openxmlformats.org/wordprocessingml/2006/main" xmlns:w14="http://schemas.microsoft.com/office/word/2010/wordml" xmlns:wpg="http://schemas.microsoft.com/office/word/2010/wordprocessingGroup" xmlns:wpi="http://schemas.microsoft.com/office/word/2010/wordprocessingInk" xmlns:wne="http://schemas.microsoft.com/office/word/2006/wordml" xmlns:wps="http://schemas.microsoft.com/office/word/2010/wordprocessingShape" mc:Ignorable="w14 wp14">
+<w:document xmlns:wpc="http://schemas.microsoft.com/office/word/2010/wordprocessingCanvas" xmlns:cx="http://schemas.microsoft.com/office/drawing/2014/chartex" xmlns:cx1="http://schemas.microsoft.com/office/drawing/2015/9/8/chartex" xmlns:cx2="http://schemas.microsoft.com/office/drawing/2015/10/21/chartex" xmlns:cx3="http://schemas.microsoft.com/office/drawing/2016/5/9/chartex" xmlns:cx4="http://schemas.microsoft.com/office/drawing/2016/5/10/chartex" xmlns:cx5="http://schemas.microsoft.com/office/drawing/2016/5/11/chartex" xmlns:cx6="http://schemas.microsoft.com/office/drawing/2016/5/12/chartex" xmlns:cx7="http://schemas.microsoft.com/office/drawing/2016/5/13/chartex" xmlns:cx8="http://schemas.microsoft.com/office/drawing/2016/5/14/chartex" xmlns:mc="http://schemas.openxmlformats.org/markup-compatibility/2006" xmlns:aink="http://schemas.microsoft.com/office/drawing/2016/ink" xmlns:am3d="http://schemas.microsoft.com/office/drawing/2017/model3d" xmlns:o="urn:schemas-microsoft-com:office:office" xmlns:r="http://schemas.openxmlformats.org/officeDocument/2006/relationships" xmlns:m="http://schemas.openxmlformats.org/officeDocument/2006/math" xmlns:v="urn:schemas-microsoft-com:vml" xmlns:wp14="http://schemas.microsoft.com/office/word/2010/wordprocessingDrawing" xmlns:wp="http://schemas.openxmlformats.org/drawingml/2006/wordprocessingDrawing" xmlns:w10="urn:schemas-microsoft-com:office:word" xmlns:w="http://schemas.openxmlformats.org/wordprocessingml/2006/main" xmlns:w14="http://schemas.microsoft.com/office/word/2010/wordml" xmlns:w15="http://schemas.microsoft.com/office/word/2012/wordml" xmlns:w16cid="http://schemas.microsoft.com/office/word/2016/wordml/cid" xmlns:w16se="http://schemas.microsoft.com/office/word/2015/wordml/symex" xmlns:wpg="http://schemas.microsoft.com/office/word/2010/wordprocessingGroup" xmlns:wpi="http://schemas.microsoft.com/office/word/2010/wordprocessingInk" xmlns:wne="http://schemas.microsoft.com/office/word/2006/wordml" xmlns:wps="http://schemas.microsoft.com/office/word/2010/wordprocessingShape" mc:Ignorable="w14 w15 w16se w16cid wp14">
   <w:body>
     <w:p>
       <w:pPr>
@@ -16,25 +16,7 @@
           <w:sz w:val="48"/>
           <w:u w:val="single"/>
         </w:rPr>
-        <w:t>PERSONAS (</w:t>
-      </w:r>
-      <w:proofErr w:type="spellStart"/>
-      <w:r>
-        <w:rPr>
-          <w:b/>
-          <w:sz w:val="48"/>
-          <w:u w:val="single"/>
-        </w:rPr>
-        <w:t>Ver</w:t>
-      </w:r>
-      <w:proofErr w:type="spellEnd"/>
-      <w:r>
-        <w:rPr>
-          <w:b/>
-          <w:sz w:val="48"/>
-          <w:u w:val="single"/>
-        </w:rPr>
-        <w:t xml:space="preserve"> 0)</w:t>
+        <w:t>PERSONAS (Ver 0)</w:t>
       </w:r>
     </w:p>
     <w:p>
@@ -345,7 +327,7 @@
           <w:sz w:val="24"/>
           <w:szCs w:val="36"/>
         </w:rPr>
-        <w:t>Probably a good portion of her students are from China. (Don’t know about this one)</w:t>
+        <w:t>Is part of the Math and Stats learning centre. Does host lectures but as of now, she does not.</w:t>
       </w:r>
     </w:p>
     <w:p>
@@ -368,7 +350,38 @@
           <w:sz w:val="24"/>
           <w:szCs w:val="36"/>
         </w:rPr>
-        <w:t>English knowledge of student</w:t>
+        <w:t>English knowledge of students is most likely good enough (can read, write, understand to decent degree)</w:t>
+      </w:r>
+    </w:p>
+    <w:p>
+      <w:pPr>
+        <w:pStyle w:val="ListParagraph"/>
+        <w:numPr>
+          <w:ilvl w:val="0"/>
+          <w:numId w:val="1"/>
+        </w:numPr>
+        <w:spacing w:line="480" w:lineRule="auto"/>
+        <w:rPr>
+          <w:rFonts w:ascii="Helvetica" w:hAnsi="Helvetica" w:cstheme="minorHAnsi"/>
+          <w:sz w:val="24"/>
+          <w:szCs w:val="36"/>
+        </w:rPr>
+      </w:pPr>
+      <w:r>
+        <w:rPr>
+          <w:rFonts w:ascii="Helvetica" w:hAnsi="Helvetica" w:cstheme="minorHAnsi"/>
+          <w:sz w:val="24"/>
+          <w:szCs w:val="36"/>
+        </w:rPr>
+        <w:t xml:space="preserve">Isn’t </w:t>
+      </w:r>
+      <w:r>
+        <w:rPr>
+          <w:rFonts w:ascii="Helvetica" w:hAnsi="Helvetica" w:cstheme="minorHAnsi"/>
+          <w:sz w:val="24"/>
+          <w:szCs w:val="36"/>
+        </w:rPr>
+        <w:t>too familiar with computers and technology (maybe she can use certain apps and programs?</w:t>
       </w:r>
       <w:bookmarkStart w:id="0" w:name="_GoBack"/>
       <w:bookmarkEnd w:id="0"/>
@@ -378,7 +391,7 @@
           <w:sz w:val="24"/>
           <w:szCs w:val="36"/>
         </w:rPr>
-        <w:t>s is most likely good enough (can read, write, understand to decent degree)</w:t>
+        <w:t>)</w:t>
       </w:r>
     </w:p>
     <w:p>
@@ -401,7 +414,15 @@
           <w:sz w:val="24"/>
           <w:szCs w:val="36"/>
         </w:rPr>
-        <w:t>Probably isn’t too familiar with computers and technology (maybe she can use certain apps and programs?)</w:t>
+        <w:t>Wants to engage students and make learning stats intriguing and fun</w:t>
+      </w:r>
+      <w:r>
+        <w:rPr>
+          <w:rFonts w:ascii="Helvetica" w:hAnsi="Helvetica" w:cstheme="minorHAnsi"/>
+          <w:sz w:val="24"/>
+          <w:szCs w:val="36"/>
+        </w:rPr>
+        <w:t>.</w:t>
       </w:r>
     </w:p>
     <w:p>
@@ -424,7 +445,15 @@
           <w:sz w:val="24"/>
           <w:szCs w:val="36"/>
         </w:rPr>
-        <w:t>Wants to engage students and make learning stats intriguing and fun</w:t>
+        <w:t>Aims to help ease in first year students</w:t>
+      </w:r>
+      <w:r>
+        <w:rPr>
+          <w:rFonts w:ascii="Helvetica" w:hAnsi="Helvetica" w:cstheme="minorHAnsi"/>
+          <w:sz w:val="24"/>
+          <w:szCs w:val="36"/>
+        </w:rPr>
+        <w:t xml:space="preserve"> into Statistics</w:t>
       </w:r>
       <w:r>
         <w:rPr>
@@ -622,25 +651,7 @@
           <w:sz w:val="24"/>
           <w:szCs w:val="24"/>
         </w:rPr>
-        <w:t xml:space="preserve">Very familiar with various apps such as Facebook, Google Drive, </w:t>
-      </w:r>
-      <w:proofErr w:type="spellStart"/>
-      <w:r>
-        <w:rPr>
-          <w:rFonts w:ascii="Helvetica" w:hAnsi="Helvetica" w:cs="Helvetica"/>
-          <w:sz w:val="24"/>
-          <w:szCs w:val="24"/>
-        </w:rPr>
-        <w:t>Dropbox</w:t>
-      </w:r>
-      <w:proofErr w:type="spellEnd"/>
-      <w:r>
-        <w:rPr>
-          <w:rFonts w:ascii="Helvetica" w:hAnsi="Helvetica" w:cs="Helvetica"/>
-          <w:sz w:val="24"/>
-          <w:szCs w:val="24"/>
-        </w:rPr>
-        <w:t>, etc.</w:t>
+        <w:t>Very familiar with various apps such as Facebook, Google Drive, Dropbox, etc.</w:t>
       </w:r>
       <w:r>
         <w:rPr>
@@ -1163,29 +1174,11 @@
           <w:sz w:val="24"/>
           <w:szCs w:val="28"/>
         </w:rPr>
-        <w:t xml:space="preserve">Is TA for </w:t>
-      </w:r>
-      <w:proofErr w:type="gramStart"/>
-      <w:r>
-        <w:rPr>
-          <w:rFonts w:ascii="Helvetica" w:hAnsi="Helvetica" w:cs="Helvetica"/>
-          <w:sz w:val="24"/>
-          <w:szCs w:val="28"/>
-        </w:rPr>
-        <w:t>STAB22.</w:t>
-      </w:r>
-      <w:proofErr w:type="gramEnd"/>
-      <w:r>
-        <w:rPr>
-          <w:rFonts w:ascii="Helvetica" w:hAnsi="Helvetica" w:cs="Helvetica"/>
-          <w:sz w:val="24"/>
-          <w:szCs w:val="28"/>
-        </w:rPr>
-        <w:t xml:space="preserve"> As a TA, she is responsible for marking and posting marks for her tutorials.</w:t>
+        <w:t>Is TA for STAB22. As a TA, she is responsible for marking and posting marks for her tutorials.</w:t>
       </w:r>
     </w:p>
     <w:sectPr>
-      <w:headerReference w:type="default" r:id="rId8"/>
+      <w:headerReference w:type="default" r:id="rId7"/>
       <w:pgSz w:w="12240" w:h="15840"/>
       <w:pgMar w:top="1440" w:right="1440" w:bottom="1440" w:left="1440" w:header="708" w:footer="708" w:gutter="0"/>
       <w:cols w:space="708"/>
@@ -1196,7 +1189,7 @@
 </file>
 
 <file path=word/endnotes.xml><?xml version="1.0" encoding="utf-8"?>
-<w:endnotes xmlns:wpc="http://schemas.microsoft.com/office/word/2010/wordprocessingCanvas" xmlns:mc="http://schemas.openxmlformats.org/markup-compatibility/2006" xmlns:o="urn:schemas-microsoft-com:office:office" xmlns:r="http://schemas.openxmlformats.org/officeDocument/2006/relationships" xmlns:m="http://schemas.openxmlformats.org/officeDocument/2006/math" xmlns:v="urn:schemas-microsoft-com:vml" xmlns:wp14="http://schemas.microsoft.com/office/word/2010/wordprocessingDrawing" xmlns:wp="http://schemas.openxmlformats.org/drawingml/2006/wordprocessingDrawing" xmlns:w10="urn:schemas-microsoft-com:office:word" xmlns:w="http://schemas.openxmlformats.org/wordprocessingml/2006/main" xmlns:w14="http://schemas.microsoft.com/office/word/2010/wordml" xmlns:wpg="http://schemas.microsoft.com/office/word/2010/wordprocessingGroup" xmlns:wpi="http://schemas.microsoft.com/office/word/2010/wordprocessingInk" xmlns:wne="http://schemas.microsoft.com/office/word/2006/wordml" xmlns:wps="http://schemas.microsoft.com/office/word/2010/wordprocessingShape" mc:Ignorable="w14 wp14">
+<w:endnotes xmlns:wpc="http://schemas.microsoft.com/office/word/2010/wordprocessingCanvas" xmlns:cx="http://schemas.microsoft.com/office/drawing/2014/chartex" xmlns:cx1="http://schemas.microsoft.com/office/drawing/2015/9/8/chartex" xmlns:cx2="http://schemas.microsoft.com/office/drawing/2015/10/21/chartex" xmlns:cx3="http://schemas.microsoft.com/office/drawing/2016/5/9/chartex" xmlns:cx4="http://schemas.microsoft.com/office/drawing/2016/5/10/chartex" xmlns:cx5="http://schemas.microsoft.com/office/drawing/2016/5/11/chartex" xmlns:cx6="http://schemas.microsoft.com/office/drawing/2016/5/12/chartex" xmlns:cx7="http://schemas.microsoft.com/office/drawing/2016/5/13/chartex" xmlns:cx8="http://schemas.microsoft.com/office/drawing/2016/5/14/chartex" xmlns:mc="http://schemas.openxmlformats.org/markup-compatibility/2006" xmlns:aink="http://schemas.microsoft.com/office/drawing/2016/ink" xmlns:am3d="http://schemas.microsoft.com/office/drawing/2017/model3d" xmlns:o="urn:schemas-microsoft-com:office:office" xmlns:r="http://schemas.openxmlformats.org/officeDocument/2006/relationships" xmlns:m="http://schemas.openxmlformats.org/officeDocument/2006/math" xmlns:v="urn:schemas-microsoft-com:vml" xmlns:wp14="http://schemas.microsoft.com/office/word/2010/wordprocessingDrawing" xmlns:wp="http://schemas.openxmlformats.org/drawingml/2006/wordprocessingDrawing" xmlns:w10="urn:schemas-microsoft-com:office:word" xmlns:w="http://schemas.openxmlformats.org/wordprocessingml/2006/main" xmlns:w14="http://schemas.microsoft.com/office/word/2010/wordml" xmlns:w15="http://schemas.microsoft.com/office/word/2012/wordml" xmlns:w16cid="http://schemas.microsoft.com/office/word/2016/wordml/cid" xmlns:w16se="http://schemas.microsoft.com/office/word/2015/wordml/symex" xmlns:wpg="http://schemas.microsoft.com/office/word/2010/wordprocessingGroup" xmlns:wpi="http://schemas.microsoft.com/office/word/2010/wordprocessingInk" xmlns:wne="http://schemas.microsoft.com/office/word/2006/wordml" xmlns:wps="http://schemas.microsoft.com/office/word/2010/wordprocessingShape" mc:Ignorable="w14 w15 w16se w16cid wp14">
   <w:endnote w:type="separator" w:id="-1">
     <w:p>
       <w:pPr>
@@ -1221,7 +1214,7 @@
 </file>
 
 <file path=word/footnotes.xml><?xml version="1.0" encoding="utf-8"?>
-<w:footnotes xmlns:wpc="http://schemas.microsoft.com/office/word/2010/wordprocessingCanvas" xmlns:mc="http://schemas.openxmlformats.org/markup-compatibility/2006" xmlns:o="urn:schemas-microsoft-com:office:office" xmlns:r="http://schemas.openxmlformats.org/officeDocument/2006/relationships" xmlns:m="http://schemas.openxmlformats.org/officeDocument/2006/math" xmlns:v="urn:schemas-microsoft-com:vml" xmlns:wp14="http://schemas.microsoft.com/office/word/2010/wordprocessingDrawing" xmlns:wp="http://schemas.openxmlformats.org/drawingml/2006/wordprocessingDrawing" xmlns:w10="urn:schemas-microsoft-com:office:word" xmlns:w="http://schemas.openxmlformats.org/wordprocessingml/2006/main" xmlns:w14="http://schemas.microsoft.com/office/word/2010/wordml" xmlns:wpg="http://schemas.microsoft.com/office/word/2010/wordprocessingGroup" xmlns:wpi="http://schemas.microsoft.com/office/word/2010/wordprocessingInk" xmlns:wne="http://schemas.microsoft.com/office/word/2006/wordml" xmlns:wps="http://schemas.microsoft.com/office/word/2010/wordprocessingShape" mc:Ignorable="w14 wp14">
+<w:footnotes xmlns:wpc="http://schemas.microsoft.com/office/word/2010/wordprocessingCanvas" xmlns:cx="http://schemas.microsoft.com/office/drawing/2014/chartex" xmlns:cx1="http://schemas.microsoft.com/office/drawing/2015/9/8/chartex" xmlns:cx2="http://schemas.microsoft.com/office/drawing/2015/10/21/chartex" xmlns:cx3="http://schemas.microsoft.com/office/drawing/2016/5/9/chartex" xmlns:cx4="http://schemas.microsoft.com/office/drawing/2016/5/10/chartex" xmlns:cx5="http://schemas.microsoft.com/office/drawing/2016/5/11/chartex" xmlns:cx6="http://schemas.microsoft.com/office/drawing/2016/5/12/chartex" xmlns:cx7="http://schemas.microsoft.com/office/drawing/2016/5/13/chartex" xmlns:cx8="http://schemas.microsoft.com/office/drawing/2016/5/14/chartex" xmlns:mc="http://schemas.openxmlformats.org/markup-compatibility/2006" xmlns:aink="http://schemas.microsoft.com/office/drawing/2016/ink" xmlns:am3d="http://schemas.microsoft.com/office/drawing/2017/model3d" xmlns:o="urn:schemas-microsoft-com:office:office" xmlns:r="http://schemas.openxmlformats.org/officeDocument/2006/relationships" xmlns:m="http://schemas.openxmlformats.org/officeDocument/2006/math" xmlns:v="urn:schemas-microsoft-com:vml" xmlns:wp14="http://schemas.microsoft.com/office/word/2010/wordprocessingDrawing" xmlns:wp="http://schemas.openxmlformats.org/drawingml/2006/wordprocessingDrawing" xmlns:w10="urn:schemas-microsoft-com:office:word" xmlns:w="http://schemas.openxmlformats.org/wordprocessingml/2006/main" xmlns:w14="http://schemas.microsoft.com/office/word/2010/wordml" xmlns:w15="http://schemas.microsoft.com/office/word/2012/wordml" xmlns:w16cid="http://schemas.microsoft.com/office/word/2016/wordml/cid" xmlns:w16se="http://schemas.microsoft.com/office/word/2015/wordml/symex" xmlns:wpg="http://schemas.microsoft.com/office/word/2010/wordprocessingGroup" xmlns:wpi="http://schemas.microsoft.com/office/word/2010/wordprocessingInk" xmlns:wne="http://schemas.microsoft.com/office/word/2006/wordml" xmlns:wps="http://schemas.microsoft.com/office/word/2010/wordprocessingShape" mc:Ignorable="w14 w15 w16se w16cid wp14">
   <w:footnote w:type="separator" w:id="-1">
     <w:p>
       <w:pPr>
@@ -1246,7 +1239,7 @@
 </file>
 
 <file path=word/header1.xml><?xml version="1.0" encoding="utf-8"?>
-<w:hdr xmlns:wpc="http://schemas.microsoft.com/office/word/2010/wordprocessingCanvas" xmlns:mc="http://schemas.openxmlformats.org/markup-compatibility/2006" xmlns:o="urn:schemas-microsoft-com:office:office" xmlns:r="http://schemas.openxmlformats.org/officeDocument/2006/relationships" xmlns:m="http://schemas.openxmlformats.org/officeDocument/2006/math" xmlns:v="urn:schemas-microsoft-com:vml" xmlns:wp14="http://schemas.microsoft.com/office/word/2010/wordprocessingDrawing" xmlns:wp="http://schemas.openxmlformats.org/drawingml/2006/wordprocessingDrawing" xmlns:w10="urn:schemas-microsoft-com:office:word" xmlns:w="http://schemas.openxmlformats.org/wordprocessingml/2006/main" xmlns:w14="http://schemas.microsoft.com/office/word/2010/wordml" xmlns:wpg="http://schemas.microsoft.com/office/word/2010/wordprocessingGroup" xmlns:wpi="http://schemas.microsoft.com/office/word/2010/wordprocessingInk" xmlns:wne="http://schemas.microsoft.com/office/word/2006/wordml" xmlns:wps="http://schemas.microsoft.com/office/word/2010/wordprocessingShape" mc:Ignorable="w14 wp14">
+<w:hdr xmlns:wpc="http://schemas.microsoft.com/office/word/2010/wordprocessingCanvas" xmlns:cx="http://schemas.microsoft.com/office/drawing/2014/chartex" xmlns:cx1="http://schemas.microsoft.com/office/drawing/2015/9/8/chartex" xmlns:cx2="http://schemas.microsoft.com/office/drawing/2015/10/21/chartex" xmlns:cx3="http://schemas.microsoft.com/office/drawing/2016/5/9/chartex" xmlns:cx4="http://schemas.microsoft.com/office/drawing/2016/5/10/chartex" xmlns:cx5="http://schemas.microsoft.com/office/drawing/2016/5/11/chartex" xmlns:cx6="http://schemas.microsoft.com/office/drawing/2016/5/12/chartex" xmlns:cx7="http://schemas.microsoft.com/office/drawing/2016/5/13/chartex" xmlns:cx8="http://schemas.microsoft.com/office/drawing/2016/5/14/chartex" xmlns:mc="http://schemas.openxmlformats.org/markup-compatibility/2006" xmlns:aink="http://schemas.microsoft.com/office/drawing/2016/ink" xmlns:am3d="http://schemas.microsoft.com/office/drawing/2017/model3d" xmlns:o="urn:schemas-microsoft-com:office:office" xmlns:r="http://schemas.openxmlformats.org/officeDocument/2006/relationships" xmlns:m="http://schemas.openxmlformats.org/officeDocument/2006/math" xmlns:v="urn:schemas-microsoft-com:vml" xmlns:wp14="http://schemas.microsoft.com/office/word/2010/wordprocessingDrawing" xmlns:wp="http://schemas.openxmlformats.org/drawingml/2006/wordprocessingDrawing" xmlns:w10="urn:schemas-microsoft-com:office:word" xmlns:w="http://schemas.openxmlformats.org/wordprocessingml/2006/main" xmlns:w14="http://schemas.microsoft.com/office/word/2010/wordml" xmlns:w15="http://schemas.microsoft.com/office/word/2012/wordml" xmlns:w16cid="http://schemas.microsoft.com/office/word/2016/wordml/cid" xmlns:w16se="http://schemas.microsoft.com/office/word/2015/wordml/symex" xmlns:wpg="http://schemas.microsoft.com/office/word/2010/wordprocessingGroup" xmlns:wpi="http://schemas.microsoft.com/office/word/2010/wordprocessingInk" xmlns:wne="http://schemas.microsoft.com/office/word/2006/wordml" xmlns:wps="http://schemas.microsoft.com/office/word/2010/wordprocessingShape" mc:Ignorable="w14 w15 w16se w16cid wp14">
   <w:sdt>
     <w:sdtPr>
       <w:id w:val="371432375"/>
@@ -1279,7 +1272,7 @@
           <w:rPr>
             <w:noProof/>
           </w:rPr>
-          <w:t>2</w:t>
+          <w:t>5</w:t>
         </w:r>
         <w:r>
           <w:rPr>
@@ -1299,8 +1292,8 @@
 </file>
 
 <file path=word/numbering.xml><?xml version="1.0" encoding="utf-8"?>
-<w:numbering xmlns:wpc="http://schemas.microsoft.com/office/word/2010/wordprocessingCanvas" xmlns:mc="http://schemas.openxmlformats.org/markup-compatibility/2006" xmlns:o="urn:schemas-microsoft-com:office:office" xmlns:r="http://schemas.openxmlformats.org/officeDocument/2006/relationships" xmlns:m="http://schemas.openxmlformats.org/officeDocument/2006/math" xmlns:v="urn:schemas-microsoft-com:vml" xmlns:wp14="http://schemas.microsoft.com/office/word/2010/wordprocessingDrawing" xmlns:wp="http://schemas.openxmlformats.org/drawingml/2006/wordprocessingDrawing" xmlns:w10="urn:schemas-microsoft-com:office:word" xmlns:w="http://schemas.openxmlformats.org/wordprocessingml/2006/main" xmlns:w14="http://schemas.microsoft.com/office/word/2010/wordml" xmlns:wpg="http://schemas.microsoft.com/office/word/2010/wordprocessingGroup" xmlns:wpi="http://schemas.microsoft.com/office/word/2010/wordprocessingInk" xmlns:wne="http://schemas.microsoft.com/office/word/2006/wordml" xmlns:wps="http://schemas.microsoft.com/office/word/2010/wordprocessingShape" mc:Ignorable="w14 wp14">
-  <w:abstractNum w:abstractNumId="0">
+<w:numbering xmlns:wpc="http://schemas.microsoft.com/office/word/2010/wordprocessingCanvas" xmlns:cx="http://schemas.microsoft.com/office/drawing/2014/chartex" xmlns:cx1="http://schemas.microsoft.com/office/drawing/2015/9/8/chartex" xmlns:cx2="http://schemas.microsoft.com/office/drawing/2015/10/21/chartex" xmlns:cx3="http://schemas.microsoft.com/office/drawing/2016/5/9/chartex" xmlns:cx4="http://schemas.microsoft.com/office/drawing/2016/5/10/chartex" xmlns:cx5="http://schemas.microsoft.com/office/drawing/2016/5/11/chartex" xmlns:cx6="http://schemas.microsoft.com/office/drawing/2016/5/12/chartex" xmlns:cx7="http://schemas.microsoft.com/office/drawing/2016/5/13/chartex" xmlns:cx8="http://schemas.microsoft.com/office/drawing/2016/5/14/chartex" xmlns:mc="http://schemas.openxmlformats.org/markup-compatibility/2006" xmlns:aink="http://schemas.microsoft.com/office/drawing/2016/ink" xmlns:am3d="http://schemas.microsoft.com/office/drawing/2017/model3d" xmlns:o="urn:schemas-microsoft-com:office:office" xmlns:r="http://schemas.openxmlformats.org/officeDocument/2006/relationships" xmlns:m="http://schemas.openxmlformats.org/officeDocument/2006/math" xmlns:v="urn:schemas-microsoft-com:vml" xmlns:wp14="http://schemas.microsoft.com/office/word/2010/wordprocessingDrawing" xmlns:wp="http://schemas.openxmlformats.org/drawingml/2006/wordprocessingDrawing" xmlns:w10="urn:schemas-microsoft-com:office:word" xmlns:w="http://schemas.openxmlformats.org/wordprocessingml/2006/main" xmlns:w14="http://schemas.microsoft.com/office/word/2010/wordml" xmlns:w15="http://schemas.microsoft.com/office/word/2012/wordml" xmlns:w16cid="http://schemas.microsoft.com/office/word/2016/wordml/cid" xmlns:w16se="http://schemas.microsoft.com/office/word/2015/wordml/symex" xmlns:wpg="http://schemas.microsoft.com/office/word/2010/wordprocessingGroup" xmlns:wpi="http://schemas.microsoft.com/office/word/2010/wordprocessingInk" xmlns:wne="http://schemas.microsoft.com/office/word/2006/wordml" xmlns:wps="http://schemas.microsoft.com/office/word/2010/wordprocessingShape" mc:Ignorable="w14 w15 w16se w16cid wp14">
+  <w:abstractNum w:abstractNumId="0" w15:restartNumberingAfterBreak="0">
     <w:nsid w:val="234F4BFD"/>
     <w:multiLevelType w:val="hybridMultilevel"/>
     <w:tmpl w:val="F312BF60"/>
@@ -1413,7 +1406,7 @@
       </w:rPr>
     </w:lvl>
   </w:abstractNum>
-  <w:abstractNum w:abstractNumId="1">
+  <w:abstractNum w:abstractNumId="1" w15:restartNumberingAfterBreak="0">
     <w:nsid w:val="2F307524"/>
     <w:multiLevelType w:val="hybridMultilevel"/>
     <w:tmpl w:val="8A22D91A"/>
@@ -1526,7 +1519,7 @@
       </w:rPr>
     </w:lvl>
   </w:abstractNum>
-  <w:abstractNum w:abstractNumId="2">
+  <w:abstractNum w:abstractNumId="2" w15:restartNumberingAfterBreak="0">
     <w:nsid w:val="35D56229"/>
     <w:multiLevelType w:val="hybridMultilevel"/>
     <w:tmpl w:val="EF8EE32E"/>
@@ -1639,7 +1632,7 @@
       </w:rPr>
     </w:lvl>
   </w:abstractNum>
-  <w:abstractNum w:abstractNumId="3">
+  <w:abstractNum w:abstractNumId="3" w15:restartNumberingAfterBreak="0">
     <w:nsid w:val="7CC27C37"/>
     <w:multiLevelType w:val="hybridMultilevel"/>
     <w:tmpl w:val="1F1252AC"/>
@@ -1768,7 +1761,7 @@
 </file>
 
 <file path=word/styles.xml><?xml version="1.0" encoding="utf-8"?>
-<w:styles xmlns:mc="http://schemas.openxmlformats.org/markup-compatibility/2006" xmlns:r="http://schemas.openxmlformats.org/officeDocument/2006/relationships" xmlns:w="http://schemas.openxmlformats.org/wordprocessingml/2006/main" xmlns:w14="http://schemas.microsoft.com/office/word/2010/wordml" mc:Ignorable="w14">
+<w:styles xmlns:mc="http://schemas.openxmlformats.org/markup-compatibility/2006" xmlns:r="http://schemas.openxmlformats.org/officeDocument/2006/relationships" xmlns:w="http://schemas.openxmlformats.org/wordprocessingml/2006/main" xmlns:w14="http://schemas.microsoft.com/office/word/2010/wordml" xmlns:w15="http://schemas.microsoft.com/office/word/2012/wordml" xmlns:w16cid="http://schemas.microsoft.com/office/word/2016/wordml/cid" xmlns:w16se="http://schemas.microsoft.com/office/word/2015/wordml/symex" mc:Ignorable="w14 w15 w16se w16cid">
   <w:docDefaults>
     <w:rPrDefault>
       <w:rPr>
@@ -1784,389 +1777,382 @@
       </w:pPr>
     </w:pPrDefault>
   </w:docDefaults>
-  <w:latentStyles w:defLockedState="0" w:defUIPriority="99" w:defSemiHidden="1" w:defUnhideWhenUsed="1" w:defQFormat="0" w:count="267">
-    <w:lsdException w:name="Normal" w:semiHidden="0" w:uiPriority="0" w:unhideWhenUsed="0" w:qFormat="1"/>
-    <w:lsdException w:name="heading 1" w:semiHidden="0" w:uiPriority="9" w:unhideWhenUsed="0" w:qFormat="1"/>
-    <w:lsdException w:name="heading 2" w:uiPriority="9" w:qFormat="1"/>
-    <w:lsdException w:name="heading 3" w:uiPriority="9" w:qFormat="1"/>
-    <w:lsdException w:name="heading 4" w:uiPriority="9" w:qFormat="1"/>
-    <w:lsdException w:name="heading 5" w:uiPriority="9" w:qFormat="1"/>
-    <w:lsdException w:name="heading 6" w:uiPriority="9" w:qFormat="1"/>
-    <w:lsdException w:name="heading 7" w:uiPriority="9" w:qFormat="1"/>
-    <w:lsdException w:name="heading 8" w:uiPriority="9" w:qFormat="1"/>
-    <w:lsdException w:name="heading 9" w:uiPriority="9" w:qFormat="1"/>
-    <w:lsdException w:name="toc 1" w:uiPriority="39"/>
-    <w:lsdException w:name="toc 2" w:uiPriority="39"/>
-    <w:lsdException w:name="toc 3" w:uiPriority="39"/>
-    <w:lsdException w:name="toc 4" w:uiPriority="39"/>
-    <w:lsdException w:name="toc 5" w:uiPriority="39"/>
-    <w:lsdException w:name="toc 6" w:uiPriority="39"/>
-    <w:lsdException w:name="toc 7" w:uiPriority="39"/>
-    <w:lsdException w:name="toc 8" w:uiPriority="39"/>
-    <w:lsdException w:name="toc 9" w:uiPriority="39"/>
-    <w:lsdException w:name="caption" w:uiPriority="35" w:qFormat="1"/>
-    <w:lsdException w:name="Title" w:semiHidden="0" w:uiPriority="10" w:unhideWhenUsed="0" w:qFormat="1"/>
-    <w:lsdException w:name="Default Paragraph Font" w:uiPriority="1"/>
-    <w:lsdException w:name="Subtitle" w:semiHidden="0" w:uiPriority="11" w:unhideWhenUsed="0" w:qFormat="1"/>
-    <w:lsdException w:name="Strong" w:semiHidden="0" w:uiPriority="22" w:unhideWhenUsed="0" w:qFormat="1"/>
-    <w:lsdException w:name="Emphasis" w:semiHidden="0" w:uiPriority="20" w:unhideWhenUsed="0" w:qFormat="1"/>
-    <w:lsdException w:name="Table Grid" w:semiHidden="0" w:uiPriority="39" w:unhideWhenUsed="0"/>
-    <w:lsdException w:name="Placeholder Text" w:unhideWhenUsed="0"/>
-    <w:lsdException w:name="No Spacing" w:semiHidden="0" w:uiPriority="1" w:unhideWhenUsed="0" w:qFormat="1"/>
-    <w:lsdException w:name="Light Shading" w:semiHidden="0" w:uiPriority="60" w:unhideWhenUsed="0"/>
-    <w:lsdException w:name="Light List" w:semiHidden="0" w:uiPriority="61" w:unhideWhenUsed="0"/>
-    <w:lsdException w:name="Light Grid" w:semiHidden="0" w:uiPriority="62" w:unhideWhenUsed="0"/>
-    <w:lsdException w:name="Medium Shading 1" w:semiHidden="0" w:uiPriority="63" w:unhideWhenUsed="0"/>
-    <w:lsdException w:name="Medium Shading 2" w:semiHidden="0" w:uiPriority="64" w:unhideWhenUsed="0"/>
-    <w:lsdException w:name="Medium List 1" w:semiHidden="0" w:uiPriority="65" w:unhideWhenUsed="0"/>
-    <w:lsdException w:name="Medium List 2" w:semiHidden="0" w:uiPriority="66" w:unhideWhenUsed="0"/>
-    <w:lsdException w:name="Medium Grid 1" w:semiHidden="0" w:uiPriority="67" w:unhideWhenUsed="0"/>
-    <w:lsdException w:name="Medium Grid 2" w:semiHidden="0" w:uiPriority="68" w:unhideWhenUsed="0"/>
-    <w:lsdException w:name="Medium Grid 3" w:semiHidden="0" w:uiPriority="69" w:unhideWhenUsed="0"/>
-    <w:lsdException w:name="Dark List" w:semiHidden="0" w:uiPriority="70" w:unhideWhenUsed="0"/>
-    <w:lsdException w:name="Colorful Shading" w:semiHidden="0" w:uiPriority="71" w:unhideWhenUsed="0"/>
-    <w:lsdException w:name="Colorful List" w:semiHidden="0" w:uiPriority="72" w:unhideWhenUsed="0"/>
-    <w:lsdException w:name="Colorful Grid" w:semiHidden="0" w:uiPriority="73" w:unhideWhenUsed="0"/>
-    <w:lsdException w:name="Light Shading Accent 1" w:semiHidden="0" w:uiPriority="60" w:unhideWhenUsed="0"/>
-    <w:lsdException w:name="Light List Accent 1" w:semiHidden="0" w:uiPriority="61" w:unhideWhenUsed="0"/>
-    <w:lsdException w:name="Light Grid Accent 1" w:semiHidden="0" w:uiPriority="62" w:unhideWhenUsed="0"/>
-    <w:lsdException w:name="Medium Shading 1 Accent 1" w:semiHidden="0" w:uiPriority="63" w:unhideWhenUsed="0"/>
-    <w:lsdException w:name="Medium Shading 2 Accent 1" w:semiHidden="0" w:uiPriority="64" w:unhideWhenUsed="0"/>
-    <w:lsdException w:name="Medium List 1 Accent 1" w:semiHidden="0" w:uiPriority="65" w:unhideWhenUsed="0"/>
-    <w:lsdException w:name="Revision" w:unhideWhenUsed="0"/>
-    <w:lsdException w:name="List Paragraph" w:semiHidden="0" w:uiPriority="34" w:unhideWhenUsed="0" w:qFormat="1"/>
-    <w:lsdException w:name="Quote" w:semiHidden="0" w:uiPriority="29" w:unhideWhenUsed="0" w:qFormat="1"/>
-    <w:lsdException w:name="Intense Quote" w:semiHidden="0" w:uiPriority="30" w:unhideWhenUsed="0" w:qFormat="1"/>
-    <w:lsdException w:name="Medium List 2 Accent 1" w:semiHidden="0" w:uiPriority="66" w:unhideWhenUsed="0"/>
-    <w:lsdException w:name="Medium Grid 1 Accent 1" w:semiHidden="0" w:uiPriority="67" w:unhideWhenUsed="0"/>
-    <w:lsdException w:name="Medium Grid 2 Accent 1" w:semiHidden="0" w:uiPriority="68" w:unhideWhenUsed="0"/>
-    <w:lsdException w:name="Medium Grid 3 Accent 1" w:semiHidden="0" w:uiPriority="69" w:unhideWhenUsed="0"/>
-    <w:lsdException w:name="Dark List Accent 1" w:semiHidden="0" w:uiPriority="70" w:unhideWhenUsed="0"/>
-    <w:lsdException w:name="Colorful Shading Accent 1" w:semiHidden="0" w:uiPriority="71" w:unhideWhenUsed="0"/>
-    <w:lsdException w:name="Colorful List Accent 1" w:semiHidden="0" w:uiPriority="72" w:unhideWhenUsed="0"/>
-    <w:lsdException w:name="Colorful Grid Accent 1" w:semiHidden="0" w:uiPriority="73" w:unhideWhenUsed="0"/>
-    <w:lsdException w:name="Light Shading Accent 2" w:semiHidden="0" w:uiPriority="60" w:unhideWhenUsed="0"/>
-    <w:lsdException w:name="Light List Accent 2" w:semiHidden="0" w:uiPriority="61" w:unhideWhenUsed="0"/>
-    <w:lsdException w:name="Light Grid Accent 2" w:semiHidden="0" w:uiPriority="62" w:unhideWhenUsed="0"/>
-    <w:lsdException w:name="Medium Shading 1 Accent 2" w:semiHidden="0" w:uiPriority="63" w:unhideWhenUsed="0"/>
-    <w:lsdException w:name="Medium Shading 2 Accent 2" w:semiHidden="0" w:uiPriority="64" w:unhideWhenUsed="0"/>
-    <w:lsdException w:name="Medium List 1 Accent 2" w:semiHidden="0" w:uiPriority="65" w:unhideWhenUsed="0"/>
-    <w:lsdException w:name="Medium List 2 Accent 2" w:semiHidden="0" w:uiPriority="66" w:unhideWhenUsed="0"/>
-    <w:lsdException w:name="Medium Grid 1 Accent 2" w:semiHidden="0" w:uiPriority="67" w:unhideWhenUsed="0"/>
-    <w:lsdException w:name="Medium Grid 2 Accent 2" w:semiHidden="0" w:uiPriority="68" w:unhideWhenUsed="0"/>
-    <w:lsdException w:name="Medium Grid 3 Accent 2" w:semiHidden="0" w:uiPriority="69" w:unhideWhenUsed="0"/>
-    <w:lsdException w:name="Dark List Accent 2" w:semiHidden="0" w:uiPriority="70" w:unhideWhenUsed="0"/>
-    <w:lsdException w:name="Colorful Shading Accent 2" w:semiHidden="0" w:uiPriority="71" w:unhideWhenUsed="0"/>
-    <w:lsdException w:name="Colorful List Accent 2" w:semiHidden="0" w:uiPriority="72" w:unhideWhenUsed="0"/>
-    <w:lsdException w:name="Colorful Grid Accent 2" w:semiHidden="0" w:uiPriority="73" w:unhideWhenUsed="0"/>
-    <w:lsdException w:name="Light Shading Accent 3" w:semiHidden="0" w:uiPriority="60" w:unhideWhenUsed="0"/>
-    <w:lsdException w:name="Light List Accent 3" w:semiHidden="0" w:uiPriority="61" w:unhideWhenUsed="0"/>
-    <w:lsdException w:name="Light Grid Accent 3" w:semiHidden="0" w:uiPriority="62" w:unhideWhenUsed="0"/>
-    <w:lsdException w:name="Medium Shading 1 Accent 3" w:semiHidden="0" w:uiPriority="63" w:unhideWhenUsed="0"/>
-    <w:lsdException w:name="Medium Shading 2 Accent 3" w:semiHidden="0" w:uiPriority="64" w:unhideWhenUsed="0"/>
-    <w:lsdException w:name="Medium List 1 Accent 3" w:semiHidden="0" w:uiPriority="65" w:unhideWhenUsed="0"/>
-    <w:lsdException w:name="Medium List 2 Accent 3" w:semiHidden="0" w:uiPriority="66" w:unhideWhenUsed="0"/>
-    <w:lsdException w:name="Medium Grid 1 Accent 3" w:semiHidden="0" w:uiPriority="67" w:unhideWhenUsed="0"/>
-    <w:lsdException w:name="Medium Grid 2 Accent 3" w:semiHidden="0" w:uiPriority="68" w:unhideWhenUsed="0"/>
-    <w:lsdException w:name="Medium Grid 3 Accent 3" w:semiHidden="0" w:uiPriority="69" w:unhideWhenUsed="0"/>
-    <w:lsdException w:name="Dark List Accent 3" w:semiHidden="0" w:uiPriority="70" w:unhideWhenUsed="0"/>
-    <w:lsdException w:name="Colorful Shading Accent 3" w:semiHidden="0" w:uiPriority="71" w:unhideWhenUsed="0"/>
-    <w:lsdException w:name="Colorful List Accent 3" w:semiHidden="0" w:uiPriority="72" w:unhideWhenUsed="0"/>
-    <w:lsdException w:name="Colorful Grid Accent 3" w:semiHidden="0" w:uiPriority="73" w:unhideWhenUsed="0"/>
-    <w:lsdException w:name="Light Shading Accent 4" w:semiHidden="0" w:uiPriority="60" w:unhideWhenUsed="0"/>
-    <w:lsdException w:name="Light List Accent 4" w:semiHidden="0" w:uiPriority="61" w:unhideWhenUsed="0"/>
-    <w:lsdException w:name="Light Grid Accent 4" w:semiHidden="0" w:uiPriority="62" w:unhideWhenUsed="0"/>
-    <w:lsdException w:name="Medium Shading 1 Accent 4" w:semiHidden="0" w:uiPriority="63" w:unhideWhenUsed="0"/>
-    <w:lsdException w:name="Medium Shading 2 Accent 4" w:semiHidden="0" w:uiPriority="64" w:unhideWhenUsed="0"/>
-    <w:lsdException w:name="Medium List 1 Accent 4" w:semiHidden="0" w:uiPriority="65" w:unhideWhenUsed="0"/>
-    <w:lsdException w:name="Medium List 2 Accent 4" w:semiHidden="0" w:uiPriority="66" w:unhideWhenUsed="0"/>
-    <w:lsdException w:name="Medium Grid 1 Accent 4" w:semiHidden="0" w:uiPriority="67" w:unhideWhenUsed="0"/>
-    <w:lsdException w:name="Medium Grid 2 Accent 4" w:semiHidden="0" w:uiPriority="68" w:unhideWhenUsed="0"/>
-    <w:lsdException w:name="Medium Grid 3 Accent 4" w:semiHidden="0" w:uiPriority="69" w:unhideWhenUsed="0"/>
-    <w:lsdException w:name="Dark List Accent 4" w:semiHidden="0" w:uiPriority="70" w:unhideWhenUsed="0"/>
-    <w:lsdException w:name="Colorful Shading Accent 4" w:semiHidden="0" w:uiPriority="71" w:unhideWhenUsed="0"/>
-    <w:lsdException w:name="Colorful List Accent 4" w:semiHidden="0" w:uiPriority="72" w:unhideWhenUsed="0"/>
-    <w:lsdException w:name="Colorful Grid Accent 4" w:semiHidden="0" w:uiPriority="73" w:unhideWhenUsed="0"/>
-    <w:lsdException w:name="Light Shading Accent 5" w:semiHidden="0" w:uiPriority="60" w:unhideWhenUsed="0"/>
-    <w:lsdException w:name="Light List Accent 5" w:semiHidden="0" w:uiPriority="61" w:unhideWhenUsed="0"/>
-    <w:lsdException w:name="Light Grid Accent 5" w:semiHidden="0" w:uiPriority="62" w:unhideWhenUsed="0"/>
-    <w:lsdException w:name="Medium Shading 1 Accent 5" w:semiHidden="0" w:uiPriority="63" w:unhideWhenUsed="0"/>
-    <w:lsdException w:name="Medium Shading 2 Accent 5" w:semiHidden="0" w:uiPriority="64" w:unhideWhenUsed="0"/>
-    <w:lsdException w:name="Medium List 1 Accent 5" w:semiHidden="0" w:uiPriority="65" w:unhideWhenUsed="0"/>
-    <w:lsdException w:name="Medium List 2 Accent 5" w:semiHidden="0" w:uiPriority="66" w:unhideWhenUsed="0"/>
-    <w:lsdException w:name="Medium Grid 1 Accent 5" w:semiHidden="0" w:uiPriority="67" w:unhideWhenUsed="0"/>
-    <w:lsdException w:name="Medium Grid 2 Accent 5" w:semiHidden="0" w:uiPriority="68" w:unhideWhenUsed="0"/>
-    <w:lsdException w:name="Medium Grid 3 Accent 5" w:semiHidden="0" w:uiPriority="69" w:unhideWhenUsed="0"/>
-    <w:lsdException w:name="Dark List Accent 5" w:semiHidden="0" w:uiPriority="70" w:unhideWhenUsed="0"/>
-    <w:lsdException w:name="Colorful Shading Accent 5" w:semiHidden="0" w:uiPriority="71" w:unhideWhenUsed="0"/>
-    <w:lsdException w:name="Colorful List Accent 5" w:semiHidden="0" w:uiPriority="72" w:unhideWhenUsed="0"/>
-    <w:lsdException w:name="Colorful Grid Accent 5" w:semiHidden="0" w:uiPriority="73" w:unhideWhenUsed="0"/>
-    <w:lsdException w:name="Light Shading Accent 6" w:semiHidden="0" w:uiPriority="60" w:unhideWhenUsed="0"/>
-    <w:lsdException w:name="Light List Accent 6" w:semiHidden="0" w:uiPriority="61" w:unhideWhenUsed="0"/>
-    <w:lsdException w:name="Light Grid Accent 6" w:semiHidden="0" w:uiPriority="62" w:unhideWhenUsed="0"/>
-    <w:lsdException w:name="Medium Shading 1 Accent 6" w:semiHidden="0" w:uiPriority="63" w:unhideWhenUsed="0"/>
-    <w:lsdException w:name="Medium Shading 2 Accent 6" w:semiHidden="0" w:uiPriority="64" w:unhideWhenUsed="0"/>
-    <w:lsdException w:name="Medium List 1 Accent 6" w:semiHidden="0" w:uiPriority="65" w:unhideWhenUsed="0"/>
-    <w:lsdException w:name="Medium List 2 Accent 6" w:semiHidden="0" w:uiPriority="66" w:unhideWhenUsed="0"/>
-    <w:lsdException w:name="Medium Grid 1 Accent 6" w:semiHidden="0" w:uiPriority="67" w:unhideWhenUsed="0"/>
-    <w:lsdException w:name="Medium Grid 2 Accent 6" w:semiHidden="0" w:uiPriority="68" w:unhideWhenUsed="0"/>
-    <w:lsdException w:name="Medium Grid 3 Accent 6" w:semiHidden="0" w:uiPriority="69" w:unhideWhenUsed="0"/>
-    <w:lsdException w:name="Dark List Accent 6" w:semiHidden="0" w:uiPriority="70" w:unhideWhenUsed="0"/>
-    <w:lsdException w:name="Colorful Shading Accent 6" w:semiHidden="0" w:uiPriority="71" w:unhideWhenUsed="0"/>
-    <w:lsdException w:name="Colorful List Accent 6" w:semiHidden="0" w:uiPriority="72" w:unhideWhenUsed="0"/>
-    <w:lsdException w:name="Colorful Grid Accent 6" w:semiHidden="0" w:uiPriority="73" w:unhideWhenUsed="0"/>
-    <w:lsdException w:name="Subtle Emphasis" w:semiHidden="0" w:uiPriority="19" w:unhideWhenUsed="0" w:qFormat="1"/>
-    <w:lsdException w:name="Intense Emphasis" w:semiHidden="0" w:uiPriority="21" w:unhideWhenUsed="0" w:qFormat="1"/>
-    <w:lsdException w:name="Subtle Reference" w:semiHidden="0" w:uiPriority="31" w:unhideWhenUsed="0" w:qFormat="1"/>
-    <w:lsdException w:name="Intense Reference" w:semiHidden="0" w:uiPriority="32" w:unhideWhenUsed="0" w:qFormat="1"/>
-    <w:lsdException w:name="Book Title" w:semiHidden="0" w:uiPriority="33" w:unhideWhenUsed="0" w:qFormat="1"/>
-    <w:lsdException w:name="Bibliography" w:uiPriority="37"/>
-    <w:lsdException w:name="TOC Heading" w:uiPriority="39" w:qFormat="1"/>
-  </w:latentStyles>
-  <w:style w:type="paragraph" w:default="1" w:styleId="Normal">
-    <w:name w:val="Normal"/>
-    <w:qFormat/>
-  </w:style>
-  <w:style w:type="character" w:default="1" w:styleId="DefaultParagraphFont">
-    <w:name w:val="Default Paragraph Font"/>
-    <w:uiPriority w:val="1"/>
-    <w:semiHidden/>
-    <w:unhideWhenUsed/>
-  </w:style>
-  <w:style w:type="table" w:default="1" w:styleId="TableNormal">
-    <w:name w:val="Normal Table"/>
-    <w:uiPriority w:val="99"/>
-    <w:semiHidden/>
-    <w:unhideWhenUsed/>
-    <w:tblPr>
-      <w:tblInd w:w="0" w:type="dxa"/>
-      <w:tblCellMar>
-        <w:top w:w="0" w:type="dxa"/>
-        <w:left w:w="108" w:type="dxa"/>
-        <w:bottom w:w="0" w:type="dxa"/>
-        <w:right w:w="108" w:type="dxa"/>
-      </w:tblCellMar>
-    </w:tblPr>
-  </w:style>
-  <w:style w:type="numbering" w:default="1" w:styleId="NoList">
-    <w:name w:val="No List"/>
-    <w:uiPriority w:val="99"/>
-    <w:semiHidden/>
-    <w:unhideWhenUsed/>
-  </w:style>
-  <w:style w:type="paragraph" w:styleId="ListParagraph">
-    <w:name w:val="List Paragraph"/>
-    <w:basedOn w:val="Normal"/>
-    <w:uiPriority w:val="34"/>
-    <w:qFormat/>
-    <w:rsid w:val="006B17AF"/>
-    <w:pPr>
-      <w:ind w:left="720"/>
-      <w:contextualSpacing/>
-    </w:pPr>
-  </w:style>
-  <w:style w:type="paragraph" w:styleId="Header">
-    <w:name w:val="header"/>
-    <w:basedOn w:val="Normal"/>
-    <w:link w:val="HeaderChar"/>
-    <w:uiPriority w:val="99"/>
-    <w:unhideWhenUsed/>
-    <w:rsid w:val="008B6E34"/>
-    <w:pPr>
-      <w:tabs>
-        <w:tab w:val="center" w:pos="4680"/>
-        <w:tab w:val="right" w:pos="9360"/>
-      </w:tabs>
-      <w:spacing w:after="0" w:line="240" w:lineRule="auto"/>
-    </w:pPr>
-  </w:style>
-  <w:style w:type="character" w:customStyle="1" w:styleId="HeaderChar">
-    <w:name w:val="Header Char"/>
-    <w:basedOn w:val="DefaultParagraphFont"/>
-    <w:link w:val="Header"/>
-    <w:uiPriority w:val="99"/>
-    <w:rsid w:val="008B6E34"/>
-  </w:style>
-  <w:style w:type="paragraph" w:styleId="Footer">
-    <w:name w:val="footer"/>
-    <w:basedOn w:val="Normal"/>
-    <w:link w:val="FooterChar"/>
-    <w:uiPriority w:val="99"/>
-    <w:unhideWhenUsed/>
-    <w:rsid w:val="008B6E34"/>
-    <w:pPr>
-      <w:tabs>
-        <w:tab w:val="center" w:pos="4680"/>
-        <w:tab w:val="right" w:pos="9360"/>
-      </w:tabs>
-      <w:spacing w:after="0" w:line="240" w:lineRule="auto"/>
-    </w:pPr>
-  </w:style>
-  <w:style w:type="character" w:customStyle="1" w:styleId="FooterChar">
-    <w:name w:val="Footer Char"/>
-    <w:basedOn w:val="DefaultParagraphFont"/>
-    <w:link w:val="Footer"/>
-    <w:uiPriority w:val="99"/>
-    <w:rsid w:val="008B6E34"/>
-  </w:style>
-</w:styles>
-</file>
-
-<file path=word/stylesWithEffects.xml><?xml version="1.0" encoding="utf-8"?>
-<w:styles xmlns:wpc="http://schemas.microsoft.com/office/word/2010/wordprocessingCanvas" xmlns:mc="http://schemas.openxmlformats.org/markup-compatibility/2006" xmlns:o="urn:schemas-microsoft-com:office:office" xmlns:r="http://schemas.openxmlformats.org/officeDocument/2006/relationships" xmlns:m="http://schemas.openxmlformats.org/officeDocument/2006/math" xmlns:v="urn:schemas-microsoft-com:vml" xmlns:wp14="http://schemas.microsoft.com/office/word/2010/wordprocessingDrawing" xmlns:wp="http://schemas.openxmlformats.org/drawingml/2006/wordprocessingDrawing" xmlns:w10="urn:schemas-microsoft-com:office:word" xmlns:w="http://schemas.openxmlformats.org/wordprocessingml/2006/main" xmlns:w14="http://schemas.microsoft.com/office/word/2010/wordml" xmlns:wpg="http://schemas.microsoft.com/office/word/2010/wordprocessingGroup" xmlns:wpi="http://schemas.microsoft.com/office/word/2010/wordprocessingInk" xmlns:wne="http://schemas.microsoft.com/office/word/2006/wordml" xmlns:wps="http://schemas.microsoft.com/office/word/2010/wordprocessingShape" mc:Ignorable="w14 wp14">
-  <w:docDefaults>
-    <w:rPrDefault>
-      <w:rPr>
-        <w:rFonts w:asciiTheme="minorHAnsi" w:eastAsiaTheme="minorHAnsi" w:hAnsiTheme="minorHAnsi" w:cstheme="minorBidi"/>
-        <w:sz w:val="22"/>
-        <w:szCs w:val="22"/>
-        <w:lang w:val="en-CA" w:eastAsia="en-US" w:bidi="ar-SA"/>
-      </w:rPr>
-    </w:rPrDefault>
-    <w:pPrDefault>
-      <w:pPr>
-        <w:spacing w:after="160" w:line="259" w:lineRule="auto"/>
-      </w:pPr>
-    </w:pPrDefault>
-  </w:docDefaults>
-  <w:latentStyles w:defLockedState="0" w:defUIPriority="99" w:defSemiHidden="1" w:defUnhideWhenUsed="1" w:defQFormat="0" w:count="267">
-    <w:lsdException w:name="Normal" w:semiHidden="0" w:uiPriority="0" w:unhideWhenUsed="0" w:qFormat="1"/>
-    <w:lsdException w:name="heading 1" w:semiHidden="0" w:uiPriority="9" w:unhideWhenUsed="0" w:qFormat="1"/>
-    <w:lsdException w:name="heading 2" w:uiPriority="9" w:qFormat="1"/>
-    <w:lsdException w:name="heading 3" w:uiPriority="9" w:qFormat="1"/>
-    <w:lsdException w:name="heading 4" w:uiPriority="9" w:qFormat="1"/>
-    <w:lsdException w:name="heading 5" w:uiPriority="9" w:qFormat="1"/>
-    <w:lsdException w:name="heading 6" w:uiPriority="9" w:qFormat="1"/>
-    <w:lsdException w:name="heading 7" w:uiPriority="9" w:qFormat="1"/>
-    <w:lsdException w:name="heading 8" w:uiPriority="9" w:qFormat="1"/>
-    <w:lsdException w:name="heading 9" w:uiPriority="9" w:qFormat="1"/>
-    <w:lsdException w:name="toc 1" w:uiPriority="39"/>
-    <w:lsdException w:name="toc 2" w:uiPriority="39"/>
-    <w:lsdException w:name="toc 3" w:uiPriority="39"/>
-    <w:lsdException w:name="toc 4" w:uiPriority="39"/>
-    <w:lsdException w:name="toc 5" w:uiPriority="39"/>
-    <w:lsdException w:name="toc 6" w:uiPriority="39"/>
-    <w:lsdException w:name="toc 7" w:uiPriority="39"/>
-    <w:lsdException w:name="toc 8" w:uiPriority="39"/>
-    <w:lsdException w:name="toc 9" w:uiPriority="39"/>
-    <w:lsdException w:name="caption" w:uiPriority="35" w:qFormat="1"/>
-    <w:lsdException w:name="Title" w:semiHidden="0" w:uiPriority="10" w:unhideWhenUsed="0" w:qFormat="1"/>
-    <w:lsdException w:name="Default Paragraph Font" w:uiPriority="1"/>
-    <w:lsdException w:name="Subtitle" w:semiHidden="0" w:uiPriority="11" w:unhideWhenUsed="0" w:qFormat="1"/>
-    <w:lsdException w:name="Strong" w:semiHidden="0" w:uiPriority="22" w:unhideWhenUsed="0" w:qFormat="1"/>
-    <w:lsdException w:name="Emphasis" w:semiHidden="0" w:uiPriority="20" w:unhideWhenUsed="0" w:qFormat="1"/>
-    <w:lsdException w:name="Table Grid" w:semiHidden="0" w:uiPriority="39" w:unhideWhenUsed="0"/>
-    <w:lsdException w:name="Placeholder Text" w:unhideWhenUsed="0"/>
-    <w:lsdException w:name="No Spacing" w:semiHidden="0" w:uiPriority="1" w:unhideWhenUsed="0" w:qFormat="1"/>
-    <w:lsdException w:name="Light Shading" w:semiHidden="0" w:uiPriority="60" w:unhideWhenUsed="0"/>
-    <w:lsdException w:name="Light List" w:semiHidden="0" w:uiPriority="61" w:unhideWhenUsed="0"/>
-    <w:lsdException w:name="Light Grid" w:semiHidden="0" w:uiPriority="62" w:unhideWhenUsed="0"/>
-    <w:lsdException w:name="Medium Shading 1" w:semiHidden="0" w:uiPriority="63" w:unhideWhenUsed="0"/>
-    <w:lsdException w:name="Medium Shading 2" w:semiHidden="0" w:uiPriority="64" w:unhideWhenUsed="0"/>
-    <w:lsdException w:name="Medium List 1" w:semiHidden="0" w:uiPriority="65" w:unhideWhenUsed="0"/>
-    <w:lsdException w:name="Medium List 2" w:semiHidden="0" w:uiPriority="66" w:unhideWhenUsed="0"/>
-    <w:lsdException w:name="Medium Grid 1" w:semiHidden="0" w:uiPriority="67" w:unhideWhenUsed="0"/>
-    <w:lsdException w:name="Medium Grid 2" w:semiHidden="0" w:uiPriority="68" w:unhideWhenUsed="0"/>
-    <w:lsdException w:name="Medium Grid 3" w:semiHidden="0" w:uiPriority="69" w:unhideWhenUsed="0"/>
-    <w:lsdException w:name="Dark List" w:semiHidden="0" w:uiPriority="70" w:unhideWhenUsed="0"/>
-    <w:lsdException w:name="Colorful Shading" w:semiHidden="0" w:uiPriority="71" w:unhideWhenUsed="0"/>
-    <w:lsdException w:name="Colorful List" w:semiHidden="0" w:uiPriority="72" w:unhideWhenUsed="0"/>
-    <w:lsdException w:name="Colorful Grid" w:semiHidden="0" w:uiPriority="73" w:unhideWhenUsed="0"/>
-    <w:lsdException w:name="Light Shading Accent 1" w:semiHidden="0" w:uiPriority="60" w:unhideWhenUsed="0"/>
-    <w:lsdException w:name="Light List Accent 1" w:semiHidden="0" w:uiPriority="61" w:unhideWhenUsed="0"/>
-    <w:lsdException w:name="Light Grid Accent 1" w:semiHidden="0" w:uiPriority="62" w:unhideWhenUsed="0"/>
-    <w:lsdException w:name="Medium Shading 1 Accent 1" w:semiHidden="0" w:uiPriority="63" w:unhideWhenUsed="0"/>
-    <w:lsdException w:name="Medium Shading 2 Accent 1" w:semiHidden="0" w:uiPriority="64" w:unhideWhenUsed="0"/>
-    <w:lsdException w:name="Medium List 1 Accent 1" w:semiHidden="0" w:uiPriority="65" w:unhideWhenUsed="0"/>
-    <w:lsdException w:name="Revision" w:unhideWhenUsed="0"/>
-    <w:lsdException w:name="List Paragraph" w:semiHidden="0" w:uiPriority="34" w:unhideWhenUsed="0" w:qFormat="1"/>
-    <w:lsdException w:name="Quote" w:semiHidden="0" w:uiPriority="29" w:unhideWhenUsed="0" w:qFormat="1"/>
-    <w:lsdException w:name="Intense Quote" w:semiHidden="0" w:uiPriority="30" w:unhideWhenUsed="0" w:qFormat="1"/>
-    <w:lsdException w:name="Medium List 2 Accent 1" w:semiHidden="0" w:uiPriority="66" w:unhideWhenUsed="0"/>
-    <w:lsdException w:name="Medium Grid 1 Accent 1" w:semiHidden="0" w:uiPriority="67" w:unhideWhenUsed="0"/>
-    <w:lsdException w:name="Medium Grid 2 Accent 1" w:semiHidden="0" w:uiPriority="68" w:unhideWhenUsed="0"/>
-    <w:lsdException w:name="Medium Grid 3 Accent 1" w:semiHidden="0" w:uiPriority="69" w:unhideWhenUsed="0"/>
-    <w:lsdException w:name="Dark List Accent 1" w:semiHidden="0" w:uiPriority="70" w:unhideWhenUsed="0"/>
-    <w:lsdException w:name="Colorful Shading Accent 1" w:semiHidden="0" w:uiPriority="71" w:unhideWhenUsed="0"/>
-    <w:lsdException w:name="Colorful List Accent 1" w:semiHidden="0" w:uiPriority="72" w:unhideWhenUsed="0"/>
-    <w:lsdException w:name="Colorful Grid Accent 1" w:semiHidden="0" w:uiPriority="73" w:unhideWhenUsed="0"/>
-    <w:lsdException w:name="Light Shading Accent 2" w:semiHidden="0" w:uiPriority="60" w:unhideWhenUsed="0"/>
-    <w:lsdException w:name="Light List Accent 2" w:semiHidden="0" w:uiPriority="61" w:unhideWhenUsed="0"/>
-    <w:lsdException w:name="Light Grid Accent 2" w:semiHidden="0" w:uiPriority="62" w:unhideWhenUsed="0"/>
-    <w:lsdException w:name="Medium Shading 1 Accent 2" w:semiHidden="0" w:uiPriority="63" w:unhideWhenUsed="0"/>
-    <w:lsdException w:name="Medium Shading 2 Accent 2" w:semiHidden="0" w:uiPriority="64" w:unhideWhenUsed="0"/>
-    <w:lsdException w:name="Medium List 1 Accent 2" w:semiHidden="0" w:uiPriority="65" w:unhideWhenUsed="0"/>
-    <w:lsdException w:name="Medium List 2 Accent 2" w:semiHidden="0" w:uiPriority="66" w:unhideWhenUsed="0"/>
-    <w:lsdException w:name="Medium Grid 1 Accent 2" w:semiHidden="0" w:uiPriority="67" w:unhideWhenUsed="0"/>
-    <w:lsdException w:name="Medium Grid 2 Accent 2" w:semiHidden="0" w:uiPriority="68" w:unhideWhenUsed="0"/>
-    <w:lsdException w:name="Medium Grid 3 Accent 2" w:semiHidden="0" w:uiPriority="69" w:unhideWhenUsed="0"/>
-    <w:lsdException w:name="Dark List Accent 2" w:semiHidden="0" w:uiPriority="70" w:unhideWhenUsed="0"/>
-    <w:lsdException w:name="Colorful Shading Accent 2" w:semiHidden="0" w:uiPriority="71" w:unhideWhenUsed="0"/>
-    <w:lsdException w:name="Colorful List Accent 2" w:semiHidden="0" w:uiPriority="72" w:unhideWhenUsed="0"/>
-    <w:lsdException w:name="Colorful Grid Accent 2" w:semiHidden="0" w:uiPriority="73" w:unhideWhenUsed="0"/>
-    <w:lsdException w:name="Light Shading Accent 3" w:semiHidden="0" w:uiPriority="60" w:unhideWhenUsed="0"/>
-    <w:lsdException w:name="Light List Accent 3" w:semiHidden="0" w:uiPriority="61" w:unhideWhenUsed="0"/>
-    <w:lsdException w:name="Light Grid Accent 3" w:semiHidden="0" w:uiPriority="62" w:unhideWhenUsed="0"/>
-    <w:lsdException w:name="Medium Shading 1 Accent 3" w:semiHidden="0" w:uiPriority="63" w:unhideWhenUsed="0"/>
-    <w:lsdException w:name="Medium Shading 2 Accent 3" w:semiHidden="0" w:uiPriority="64" w:unhideWhenUsed="0"/>
-    <w:lsdException w:name="Medium List 1 Accent 3" w:semiHidden="0" w:uiPriority="65" w:unhideWhenUsed="0"/>
-    <w:lsdException w:name="Medium List 2 Accent 3" w:semiHidden="0" w:uiPriority="66" w:unhideWhenUsed="0"/>
-    <w:lsdException w:name="Medium Grid 1 Accent 3" w:semiHidden="0" w:uiPriority="67" w:unhideWhenUsed="0"/>
-    <w:lsdException w:name="Medium Grid 2 Accent 3" w:semiHidden="0" w:uiPriority="68" w:unhideWhenUsed="0"/>
-    <w:lsdException w:name="Medium Grid 3 Accent 3" w:semiHidden="0" w:uiPriority="69" w:unhideWhenUsed="0"/>
-    <w:lsdException w:name="Dark List Accent 3" w:semiHidden="0" w:uiPriority="70" w:unhideWhenUsed="0"/>
-    <w:lsdException w:name="Colorful Shading Accent 3" w:semiHidden="0" w:uiPriority="71" w:unhideWhenUsed="0"/>
-    <w:lsdException w:name="Colorful List Accent 3" w:semiHidden="0" w:uiPriority="72" w:unhideWhenUsed="0"/>
-    <w:lsdException w:name="Colorful Grid Accent 3" w:semiHidden="0" w:uiPriority="73" w:unhideWhenUsed="0"/>
-    <w:lsdException w:name="Light Shading Accent 4" w:semiHidden="0" w:uiPriority="60" w:unhideWhenUsed="0"/>
-    <w:lsdException w:name="Light List Accent 4" w:semiHidden="0" w:uiPriority="61" w:unhideWhenUsed="0"/>
-    <w:lsdException w:name="Light Grid Accent 4" w:semiHidden="0" w:uiPriority="62" w:unhideWhenUsed="0"/>
-    <w:lsdException w:name="Medium Shading 1 Accent 4" w:semiHidden="0" w:uiPriority="63" w:unhideWhenUsed="0"/>
-    <w:lsdException w:name="Medium Shading 2 Accent 4" w:semiHidden="0" w:uiPriority="64" w:unhideWhenUsed="0"/>
-    <w:lsdException w:name="Medium List 1 Accent 4" w:semiHidden="0" w:uiPriority="65" w:unhideWhenUsed="0"/>
-    <w:lsdException w:name="Medium List 2 Accent 4" w:semiHidden="0" w:uiPriority="66" w:unhideWhenUsed="0"/>
-    <w:lsdException w:name="Medium Grid 1 Accent 4" w:semiHidden="0" w:uiPriority="67" w:unhideWhenUsed="0"/>
-    <w:lsdException w:name="Medium Grid 2 Accent 4" w:semiHidden="0" w:uiPriority="68" w:unhideWhenUsed="0"/>
-    <w:lsdException w:name="Medium Grid 3 Accent 4" w:semiHidden="0" w:uiPriority="69" w:unhideWhenUsed="0"/>
-    <w:lsdException w:name="Dark List Accent 4" w:semiHidden="0" w:uiPriority="70" w:unhideWhenUsed="0"/>
-    <w:lsdException w:name="Colorful Shading Accent 4" w:semiHidden="0" w:uiPriority="71" w:unhideWhenUsed="0"/>
-    <w:lsdException w:name="Colorful List Accent 4" w:semiHidden="0" w:uiPriority="72" w:unhideWhenUsed="0"/>
-    <w:lsdException w:name="Colorful Grid Accent 4" w:semiHidden="0" w:uiPriority="73" w:unhideWhenUsed="0"/>
-    <w:lsdException w:name="Light Shading Accent 5" w:semiHidden="0" w:uiPriority="60" w:unhideWhenUsed="0"/>
-    <w:lsdException w:name="Light List Accent 5" w:semiHidden="0" w:uiPriority="61" w:unhideWhenUsed="0"/>
-    <w:lsdException w:name="Light Grid Accent 5" w:semiHidden="0" w:uiPriority="62" w:unhideWhenUsed="0"/>
-    <w:lsdException w:name="Medium Shading 1 Accent 5" w:semiHidden="0" w:uiPriority="63" w:unhideWhenUsed="0"/>
-    <w:lsdException w:name="Medium Shading 2 Accent 5" w:semiHidden="0" w:uiPriority="64" w:unhideWhenUsed="0"/>
-    <w:lsdException w:name="Medium List 1 Accent 5" w:semiHidden="0" w:uiPriority="65" w:unhideWhenUsed="0"/>
-    <w:lsdException w:name="Medium List 2 Accent 5" w:semiHidden="0" w:uiPriority="66" w:unhideWhenUsed="0"/>
-    <w:lsdException w:name="Medium Grid 1 Accent 5" w:semiHidden="0" w:uiPriority="67" w:unhideWhenUsed="0"/>
-    <w:lsdException w:name="Medium Grid 2 Accent 5" w:semiHidden="0" w:uiPriority="68" w:unhideWhenUsed="0"/>
-    <w:lsdException w:name="Medium Grid 3 Accent 5" w:semiHidden="0" w:uiPriority="69" w:unhideWhenUsed="0"/>
-    <w:lsdException w:name="Dark List Accent 5" w:semiHidden="0" w:uiPriority="70" w:unhideWhenUsed="0"/>
-    <w:lsdException w:name="Colorful Shading Accent 5" w:semiHidden="0" w:uiPriority="71" w:unhideWhenUsed="0"/>
-    <w:lsdException w:name="Colorful List Accent 5" w:semiHidden="0" w:uiPriority="72" w:unhideWhenUsed="0"/>
-    <w:lsdException w:name="Colorful Grid Accent 5" w:semiHidden="0" w:uiPriority="73" w:unhideWhenUsed="0"/>
-    <w:lsdException w:name="Light Shading Accent 6" w:semiHidden="0" w:uiPriority="60" w:unhideWhenUsed="0"/>
-    <w:lsdException w:name="Light List Accent 6" w:semiHidden="0" w:uiPriority="61" w:unhideWhenUsed="0"/>
-    <w:lsdException w:name="Light Grid Accent 6" w:semiHidden="0" w:uiPriority="62" w:unhideWhenUsed="0"/>
-    <w:lsdException w:name="Medium Shading 1 Accent 6" w:semiHidden="0" w:uiPriority="63" w:unhideWhenUsed="0"/>
-    <w:lsdException w:name="Medium Shading 2 Accent 6" w:semiHidden="0" w:uiPriority="64" w:unhideWhenUsed="0"/>
-    <w:lsdException w:name="Medium List 1 Accent 6" w:semiHidden="0" w:uiPriority="65" w:unhideWhenUsed="0"/>
-    <w:lsdException w:name="Medium List 2 Accent 6" w:semiHidden="0" w:uiPriority="66" w:unhideWhenUsed="0"/>
-    <w:lsdException w:name="Medium Grid 1 Accent 6" w:semiHidden="0" w:uiPriority="67" w:unhideWhenUsed="0"/>
-    <w:lsdException w:name="Medium Grid 2 Accent 6" w:semiHidden="0" w:uiPriority="68" w:unhideWhenUsed="0"/>
-    <w:lsdException w:name="Medium Grid 3 Accent 6" w:semiHidden="0" w:uiPriority="69" w:unhideWhenUsed="0"/>
-    <w:lsdException w:name="Dark List Accent 6" w:semiHidden="0" w:uiPriority="70" w:unhideWhenUsed="0"/>
-    <w:lsdException w:name="Colorful Shading Accent 6" w:semiHidden="0" w:uiPriority="71" w:unhideWhenUsed="0"/>
-    <w:lsdException w:name="Colorful List Accent 6" w:semiHidden="0" w:uiPriority="72" w:unhideWhenUsed="0"/>
-    <w:lsdException w:name="Colorful Grid Accent 6" w:semiHidden="0" w:uiPriority="73" w:unhideWhenUsed="0"/>
-    <w:lsdException w:name="Subtle Emphasis" w:semiHidden="0" w:uiPriority="19" w:unhideWhenUsed="0" w:qFormat="1"/>
-    <w:lsdException w:name="Intense Emphasis" w:semiHidden="0" w:uiPriority="21" w:unhideWhenUsed="0" w:qFormat="1"/>
-    <w:lsdException w:name="Subtle Reference" w:semiHidden="0" w:uiPriority="31" w:unhideWhenUsed="0" w:qFormat="1"/>
-    <w:lsdException w:name="Intense Reference" w:semiHidden="0" w:uiPriority="32" w:unhideWhenUsed="0" w:qFormat="1"/>
-    <w:lsdException w:name="Book Title" w:semiHidden="0" w:uiPriority="33" w:unhideWhenUsed="0" w:qFormat="1"/>
-    <w:lsdException w:name="Bibliography" w:uiPriority="37"/>
-    <w:lsdException w:name="TOC Heading" w:uiPriority="39" w:qFormat="1"/>
+  <w:latentStyles w:defLockedState="0" w:defUIPriority="99" w:defSemiHidden="0" w:defUnhideWhenUsed="0" w:defQFormat="0" w:count="375">
+    <w:lsdException w:name="Normal" w:uiPriority="0" w:qFormat="1"/>
+    <w:lsdException w:name="heading 1" w:uiPriority="9" w:qFormat="1"/>
+    <w:lsdException w:name="heading 2" w:semiHidden="1" w:uiPriority="9" w:unhideWhenUsed="1" w:qFormat="1"/>
+    <w:lsdException w:name="heading 3" w:semiHidden="1" w:uiPriority="9" w:unhideWhenUsed="1" w:qFormat="1"/>
+    <w:lsdException w:name="heading 4" w:semiHidden="1" w:uiPriority="9" w:unhideWhenUsed="1" w:qFormat="1"/>
+    <w:lsdException w:name="heading 5" w:semiHidden="1" w:uiPriority="9" w:unhideWhenUsed="1" w:qFormat="1"/>
+    <w:lsdException w:name="heading 6" w:semiHidden="1" w:uiPriority="9" w:unhideWhenUsed="1" w:qFormat="1"/>
+    <w:lsdException w:name="heading 7" w:semiHidden="1" w:uiPriority="9" w:unhideWhenUsed="1" w:qFormat="1"/>
+    <w:lsdException w:name="heading 8" w:semiHidden="1" w:uiPriority="9" w:unhideWhenUsed="1" w:qFormat="1"/>
+    <w:lsdException w:name="heading 9" w:semiHidden="1" w:uiPriority="9" w:unhideWhenUsed="1" w:qFormat="1"/>
+    <w:lsdException w:name="index 1" w:semiHidden="1" w:unhideWhenUsed="1"/>
+    <w:lsdException w:name="index 2" w:semiHidden="1" w:unhideWhenUsed="1"/>
+    <w:lsdException w:name="index 3" w:semiHidden="1" w:unhideWhenUsed="1"/>
+    <w:lsdException w:name="index 4" w:semiHidden="1" w:unhideWhenUsed="1"/>
+    <w:lsdException w:name="index 5" w:semiHidden="1" w:unhideWhenUsed="1"/>
+    <w:lsdException w:name="index 6" w:semiHidden="1" w:unhideWhenUsed="1"/>
+    <w:lsdException w:name="index 7" w:semiHidden="1" w:unhideWhenUsed="1"/>
+    <w:lsdException w:name="index 8" w:semiHidden="1" w:unhideWhenUsed="1"/>
+    <w:lsdException w:name="index 9" w:semiHidden="1" w:unhideWhenUsed="1"/>
+    <w:lsdException w:name="toc 1" w:semiHidden="1" w:uiPriority="39" w:unhideWhenUsed="1"/>
+    <w:lsdException w:name="toc 2" w:semiHidden="1" w:uiPriority="39" w:unhideWhenUsed="1"/>
+    <w:lsdException w:name="toc 3" w:semiHidden="1" w:uiPriority="39" w:unhideWhenUsed="1"/>
+    <w:lsdException w:name="toc 4" w:semiHidden="1" w:uiPriority="39" w:unhideWhenUsed="1"/>
+    <w:lsdException w:name="toc 5" w:semiHidden="1" w:uiPriority="39" w:unhideWhenUsed="1"/>
+    <w:lsdException w:name="toc 6" w:semiHidden="1" w:uiPriority="39" w:unhideWhenUsed="1"/>
+    <w:lsdException w:name="toc 7" w:semiHidden="1" w:uiPriority="39" w:unhideWhenUsed="1"/>
+    <w:lsdException w:name="toc 8" w:semiHidden="1" w:uiPriority="39" w:unhideWhenUsed="1"/>
+    <w:lsdException w:name="toc 9" w:semiHidden="1" w:uiPriority="39" w:unhideWhenUsed="1"/>
+    <w:lsdException w:name="Normal Indent" w:semiHidden="1" w:unhideWhenUsed="1"/>
+    <w:lsdException w:name="footnote text" w:semiHidden="1" w:unhideWhenUsed="1"/>
+    <w:lsdException w:name="annotation text" w:semiHidden="1" w:unhideWhenUsed="1"/>
+    <w:lsdException w:name="header" w:semiHidden="1" w:unhideWhenUsed="1"/>
+    <w:lsdException w:name="footer" w:semiHidden="1" w:unhideWhenUsed="1"/>
+    <w:lsdException w:name="index heading" w:semiHidden="1" w:unhideWhenUsed="1"/>
+    <w:lsdException w:name="caption" w:semiHidden="1" w:uiPriority="35" w:unhideWhenUsed="1" w:qFormat="1"/>
+    <w:lsdException w:name="table of figures" w:semiHidden="1" w:unhideWhenUsed="1"/>
+    <w:lsdException w:name="envelope address" w:semiHidden="1" w:unhideWhenUsed="1"/>
+    <w:lsdException w:name="envelope return" w:semiHidden="1" w:unhideWhenUsed="1"/>
+    <w:lsdException w:name="footnote reference" w:semiHidden="1" w:unhideWhenUsed="1"/>
+    <w:lsdException w:name="annotation reference" w:semiHidden="1" w:unhideWhenUsed="1"/>
+    <w:lsdException w:name="line number" w:semiHidden="1" w:unhideWhenUsed="1"/>
+    <w:lsdException w:name="page number" w:semiHidden="1" w:unhideWhenUsed="1"/>
+    <w:lsdException w:name="endnote reference" w:semiHidden="1" w:unhideWhenUsed="1"/>
+    <w:lsdException w:name="endnote text" w:semiHidden="1" w:unhideWhenUsed="1"/>
+    <w:lsdException w:name="table of authorities" w:semiHidden="1" w:unhideWhenUsed="1"/>
+    <w:lsdException w:name="macro" w:semiHidden="1" w:unhideWhenUsed="1"/>
+    <w:lsdException w:name="toa heading" w:semiHidden="1" w:unhideWhenUsed="1"/>
+    <w:lsdException w:name="List" w:semiHidden="1" w:unhideWhenUsed="1"/>
+    <w:lsdException w:name="List Bullet" w:semiHidden="1" w:unhideWhenUsed="1"/>
+    <w:lsdException w:name="List Number" w:semiHidden="1" w:unhideWhenUsed="1"/>
+    <w:lsdException w:name="List 2" w:semiHidden="1" w:unhideWhenUsed="1"/>
+    <w:lsdException w:name="List 3" w:semiHidden="1" w:unhideWhenUsed="1"/>
+    <w:lsdException w:name="List 4" w:semiHidden="1" w:unhideWhenUsed="1"/>
+    <w:lsdException w:name="List 5" w:semiHidden="1" w:unhideWhenUsed="1"/>
+    <w:lsdException w:name="List Bullet 2" w:semiHidden="1" w:unhideWhenUsed="1"/>
+    <w:lsdException w:name="List Bullet 3" w:semiHidden="1" w:unhideWhenUsed="1"/>
+    <w:lsdException w:name="List Bullet 4" w:semiHidden="1" w:unhideWhenUsed="1"/>
+    <w:lsdException w:name="List Bullet 5" w:semiHidden="1" w:unhideWhenUsed="1"/>
+    <w:lsdException w:name="List Number 2" w:semiHidden="1" w:unhideWhenUsed="1"/>
+    <w:lsdException w:name="List Number 3" w:semiHidden="1" w:unhideWhenUsed="1"/>
+    <w:lsdException w:name="List Number 4" w:semiHidden="1" w:unhideWhenUsed="1"/>
+    <w:lsdException w:name="List Number 5" w:semiHidden="1" w:unhideWhenUsed="1"/>
+    <w:lsdException w:name="Title" w:uiPriority="10" w:qFormat="1"/>
+    <w:lsdException w:name="Closing" w:semiHidden="1" w:unhideWhenUsed="1"/>
+    <w:lsdException w:name="Signature" w:semiHidden="1" w:unhideWhenUsed="1"/>
+    <w:lsdException w:name="Default Paragraph Font" w:semiHidden="1" w:uiPriority="1" w:unhideWhenUsed="1"/>
+    <w:lsdException w:name="Body Text" w:semiHidden="1" w:unhideWhenUsed="1"/>
+    <w:lsdException w:name="Body Text Indent" w:semiHidden="1" w:unhideWhenUsed="1"/>
+    <w:lsdException w:name="List Continue" w:semiHidden="1" w:unhideWhenUsed="1"/>
+    <w:lsdException w:name="List Continue 2" w:semiHidden="1" w:unhideWhenUsed="1"/>
+    <w:lsdException w:name="List Continue 3" w:semiHidden="1" w:unhideWhenUsed="1"/>
+    <w:lsdException w:name="List Continue 4" w:semiHidden="1" w:unhideWhenUsed="1"/>
+    <w:lsdException w:name="List Continue 5" w:semiHidden="1" w:unhideWhenUsed="1"/>
+    <w:lsdException w:name="Message Header" w:semiHidden="1" w:unhideWhenUsed="1"/>
+    <w:lsdException w:name="Subtitle" w:uiPriority="11" w:qFormat="1"/>
+    <w:lsdException w:name="Salutation" w:semiHidden="1" w:unhideWhenUsed="1"/>
+    <w:lsdException w:name="Date" w:semiHidden="1" w:unhideWhenUsed="1"/>
+    <w:lsdException w:name="Body Text First Indent" w:semiHidden="1" w:unhideWhenUsed="1"/>
+    <w:lsdException w:name="Body Text First Indent 2" w:semiHidden="1" w:unhideWhenUsed="1"/>
+    <w:lsdException w:name="Note Heading" w:semiHidden="1" w:unhideWhenUsed="1"/>
+    <w:lsdException w:name="Body Text 2" w:semiHidden="1" w:unhideWhenUsed="1"/>
+    <w:lsdException w:name="Body Text 3" w:semiHidden="1" w:unhideWhenUsed="1"/>
+    <w:lsdException w:name="Body Text Indent 2" w:semiHidden="1" w:unhideWhenUsed="1"/>
+    <w:lsdException w:name="Body Text Indent 3" w:semiHidden="1" w:unhideWhenUsed="1"/>
+    <w:lsdException w:name="Block Text" w:semiHidden="1" w:unhideWhenUsed="1"/>
+    <w:lsdException w:name="Hyperlink" w:semiHidden="1" w:unhideWhenUsed="1"/>
+    <w:lsdException w:name="FollowedHyperlink" w:semiHidden="1" w:unhideWhenUsed="1"/>
+    <w:lsdException w:name="Strong" w:uiPriority="22" w:qFormat="1"/>
+    <w:lsdException w:name="Emphasis" w:uiPriority="20" w:qFormat="1"/>
+    <w:lsdException w:name="Document Map" w:semiHidden="1" w:unhideWhenUsed="1"/>
+    <w:lsdException w:name="Plain Text" w:semiHidden="1" w:unhideWhenUsed="1"/>
+    <w:lsdException w:name="E-mail Signature" w:semiHidden="1" w:unhideWhenUsed="1"/>
+    <w:lsdException w:name="HTML Top of Form" w:semiHidden="1" w:unhideWhenUsed="1"/>
+    <w:lsdException w:name="HTML Bottom of Form" w:semiHidden="1" w:unhideWhenUsed="1"/>
+    <w:lsdException w:name="Normal (Web)" w:semiHidden="1" w:unhideWhenUsed="1"/>
+    <w:lsdException w:name="HTML Acronym" w:semiHidden="1" w:unhideWhenUsed="1"/>
+    <w:lsdException w:name="HTML Address" w:semiHidden="1" w:unhideWhenUsed="1"/>
+    <w:lsdException w:name="HTML Cite" w:semiHidden="1" w:unhideWhenUsed="1"/>
+    <w:lsdException w:name="HTML Code" w:semiHidden="1" w:unhideWhenUsed="1"/>
+    <w:lsdException w:name="HTML Definition" w:semiHidden="1" w:unhideWhenUsed="1"/>
+    <w:lsdException w:name="HTML Keyboard" w:semiHidden="1" w:unhideWhenUsed="1"/>
+    <w:lsdException w:name="HTML Preformatted" w:semiHidden="1" w:unhideWhenUsed="1"/>
+    <w:lsdException w:name="HTML Sample" w:semiHidden="1" w:unhideWhenUsed="1"/>
+    <w:lsdException w:name="HTML Typewriter" w:semiHidden="1" w:unhideWhenUsed="1"/>
+    <w:lsdException w:name="HTML Variable" w:semiHidden="1" w:unhideWhenUsed="1"/>
+    <w:lsdException w:name="Normal Table" w:semiHidden="1" w:unhideWhenUsed="1"/>
+    <w:lsdException w:name="annotation subject" w:semiHidden="1" w:unhideWhenUsed="1"/>
+    <w:lsdException w:name="No List" w:semiHidden="1" w:unhideWhenUsed="1"/>
+    <w:lsdException w:name="Outline List 1" w:semiHidden="1" w:unhideWhenUsed="1"/>
+    <w:lsdException w:name="Outline List 2" w:semiHidden="1" w:unhideWhenUsed="1"/>
+    <w:lsdException w:name="Outline List 3" w:semiHidden="1" w:unhideWhenUsed="1"/>
+    <w:lsdException w:name="Table Simple 1" w:semiHidden="1" w:unhideWhenUsed="1"/>
+    <w:lsdException w:name="Table Simple 2" w:semiHidden="1" w:unhideWhenUsed="1"/>
+    <w:lsdException w:name="Table Simple 3" w:semiHidden="1" w:unhideWhenUsed="1"/>
+    <w:lsdException w:name="Table Classic 1" w:semiHidden="1" w:unhideWhenUsed="1"/>
+    <w:lsdException w:name="Table Classic 2" w:semiHidden="1" w:unhideWhenUsed="1"/>
+    <w:lsdException w:name="Table Classic 3" w:semiHidden="1" w:unhideWhenUsed="1"/>
+    <w:lsdException w:name="Table Classic 4" w:semiHidden="1" w:unhideWhenUsed="1"/>
+    <w:lsdException w:name="Table Colorful 1" w:semiHidden="1" w:unhideWhenUsed="1"/>
+    <w:lsdException w:name="Table Colorful 2" w:semiHidden="1" w:unhideWhenUsed="1"/>
+    <w:lsdException w:name="Table Colorful 3" w:semiHidden="1" w:unhideWhenUsed="1"/>
+    <w:lsdException w:name="Table Columns 1" w:semiHidden="1" w:unhideWhenUsed="1"/>
+    <w:lsdException w:name="Table Columns 2" w:semiHidden="1" w:unhideWhenUsed="1"/>
+    <w:lsdException w:name="Table Columns 3" w:semiHidden="1" w:unhideWhenUsed="1"/>
+    <w:lsdException w:name="Table Columns 4" w:semiHidden="1" w:unhideWhenUsed="1"/>
+    <w:lsdException w:name="Table Columns 5" w:semiHidden="1" w:unhideWhenUsed="1"/>
+    <w:lsdException w:name="Table Grid 1" w:semiHidden="1" w:unhideWhenUsed="1"/>
+    <w:lsdException w:name="Table Grid 2" w:semiHidden="1" w:unhideWhenUsed="1"/>
+    <w:lsdException w:name="Table Grid 3" w:semiHidden="1" w:unhideWhenUsed="1"/>
+    <w:lsdException w:name="Table Grid 4" w:semiHidden="1" w:unhideWhenUsed="1"/>
+    <w:lsdException w:name="Table Grid 5" w:semiHidden="1" w:unhideWhenUsed="1"/>
+    <w:lsdException w:name="Table Grid 6" w:semiHidden="1" w:unhideWhenUsed="1"/>
+    <w:lsdException w:name="Table Grid 7" w:semiHidden="1" w:unhideWhenUsed="1"/>
+    <w:lsdException w:name="Table Grid 8" w:semiHidden="1" w:unhideWhenUsed="1"/>
+    <w:lsdException w:name="Table List 1" w:semiHidden="1" w:unhideWhenUsed="1"/>
+    <w:lsdException w:name="Table List 2" w:semiHidden="1" w:unhideWhenUsed="1"/>
+    <w:lsdException w:name="Table List 3" w:semiHidden="1" w:unhideWhenUsed="1"/>
+    <w:lsdException w:name="Table List 4" w:semiHidden="1" w:unhideWhenUsed="1"/>
+    <w:lsdException w:name="Table List 5" w:semiHidden="1" w:unhideWhenUsed="1"/>
+    <w:lsdException w:name="Table List 6" w:semiHidden="1" w:unhideWhenUsed="1"/>
+    <w:lsdException w:name="Table List 7" w:semiHidden="1" w:unhideWhenUsed="1"/>
+    <w:lsdException w:name="Table List 8" w:semiHidden="1" w:unhideWhenUsed="1"/>
+    <w:lsdException w:name="Table 3D effects 1" w:semiHidden="1" w:unhideWhenUsed="1"/>
+    <w:lsdException w:name="Table 3D effects 2" w:semiHidden="1" w:unhideWhenUsed="1"/>
+    <w:lsdException w:name="Table 3D effects 3" w:semiHidden="1" w:unhideWhenUsed="1"/>
+    <w:lsdException w:name="Table Contemporary" w:semiHidden="1" w:unhideWhenUsed="1"/>
+    <w:lsdException w:name="Table Elegant" w:semiHidden="1" w:unhideWhenUsed="1"/>
+    <w:lsdException w:name="Table Professional" w:semiHidden="1" w:unhideWhenUsed="1"/>
+    <w:lsdException w:name="Table Subtle 1" w:semiHidden="1" w:unhideWhenUsed="1"/>
+    <w:lsdException w:name="Table Subtle 2" w:semiHidden="1" w:unhideWhenUsed="1"/>
+    <w:lsdException w:name="Table Web 1" w:semiHidden="1" w:unhideWhenUsed="1"/>
+    <w:lsdException w:name="Table Web 2" w:semiHidden="1" w:unhideWhenUsed="1"/>
+    <w:lsdException w:name="Table Web 3" w:semiHidden="1" w:unhideWhenUsed="1"/>
+    <w:lsdException w:name="Balloon Text" w:semiHidden="1" w:unhideWhenUsed="1"/>
+    <w:lsdException w:name="Table Grid" w:uiPriority="39"/>
+    <w:lsdException w:name="Table Theme" w:semiHidden="1" w:unhideWhenUsed="1"/>
+    <w:lsdException w:name="Placeholder Text" w:semiHidden="1"/>
+    <w:lsdException w:name="No Spacing" w:uiPriority="1" w:qFormat="1"/>
+    <w:lsdException w:name="Light Shading" w:uiPriority="60"/>
+    <w:lsdException w:name="Light List" w:uiPriority="61"/>
+    <w:lsdException w:name="Light Grid" w:uiPriority="62"/>
+    <w:lsdException w:name="Medium Shading 1" w:uiPriority="63"/>
+    <w:lsdException w:name="Medium Shading 2" w:uiPriority="64"/>
+    <w:lsdException w:name="Medium List 1" w:uiPriority="65"/>
+    <w:lsdException w:name="Medium List 2" w:uiPriority="66"/>
+    <w:lsdException w:name="Medium Grid 1" w:uiPriority="67"/>
+    <w:lsdException w:name="Medium Grid 2" w:uiPriority="68"/>
+    <w:lsdException w:name="Medium Grid 3" w:uiPriority="69"/>
+    <w:lsdException w:name="Dark List" w:uiPriority="70"/>
+    <w:lsdException w:name="Colorful Shading" w:uiPriority="71"/>
+    <w:lsdException w:name="Colorful List" w:uiPriority="72"/>
+    <w:lsdException w:name="Colorful Grid" w:uiPriority="73"/>
+    <w:lsdException w:name="Light Shading Accent 1" w:uiPriority="60"/>
+    <w:lsdException w:name="Light List Accent 1" w:uiPriority="61"/>
+    <w:lsdException w:name="Light Grid Accent 1" w:uiPriority="62"/>
+    <w:lsdException w:name="Medium Shading 1 Accent 1" w:uiPriority="63"/>
+    <w:lsdException w:name="Medium Shading 2 Accent 1" w:uiPriority="64"/>
+    <w:lsdException w:name="Medium List 1 Accent 1" w:uiPriority="65"/>
+    <w:lsdException w:name="Revision" w:semiHidden="1"/>
+    <w:lsdException w:name="List Paragraph" w:uiPriority="34" w:qFormat="1"/>
+    <w:lsdException w:name="Quote" w:uiPriority="29" w:qFormat="1"/>
+    <w:lsdException w:name="Intense Quote" w:uiPriority="30" w:qFormat="1"/>
+    <w:lsdException w:name="Medium List 2 Accent 1" w:uiPriority="66"/>
+    <w:lsdException w:name="Medium Grid 1 Accent 1" w:uiPriority="67"/>
+    <w:lsdException w:name="Medium Grid 2 Accent 1" w:uiPriority="68"/>
+    <w:lsdException w:name="Medium Grid 3 Accent 1" w:uiPriority="69"/>
+    <w:lsdException w:name="Dark List Accent 1" w:uiPriority="70"/>
+    <w:lsdException w:name="Colorful Shading Accent 1" w:uiPriority="71"/>
+    <w:lsdException w:name="Colorful List Accent 1" w:uiPriority="72"/>
+    <w:lsdException w:name="Colorful Grid Accent 1" w:uiPriority="73"/>
+    <w:lsdException w:name="Light Shading Accent 2" w:uiPriority="60"/>
+    <w:lsdException w:name="Light List Accent 2" w:uiPriority="61"/>
+    <w:lsdException w:name="Light Grid Accent 2" w:uiPriority="62"/>
+    <w:lsdException w:name="Medium Shading 1 Accent 2" w:uiPriority="63"/>
+    <w:lsdException w:name="Medium Shading 2 Accent 2" w:uiPriority="64"/>
+    <w:lsdException w:name="Medium List 1 Accent 2" w:uiPriority="65"/>
+    <w:lsdException w:name="Medium List 2 Accent 2" w:uiPriority="66"/>
+    <w:lsdException w:name="Medium Grid 1 Accent 2" w:uiPriority="67"/>
+    <w:lsdException w:name="Medium Grid 2 Accent 2" w:uiPriority="68"/>
+    <w:lsdException w:name="Medium Grid 3 Accent 2" w:uiPriority="69"/>
+    <w:lsdException w:name="Dark List Accent 2" w:uiPriority="70"/>
+    <w:lsdException w:name="Colorful Shading Accent 2" w:uiPriority="71"/>
+    <w:lsdException w:name="Colorful List Accent 2" w:uiPriority="72"/>
+    <w:lsdException w:name="Colorful Grid Accent 2" w:uiPriority="73"/>
+    <w:lsdException w:name="Light Shading Accent 3" w:uiPriority="60"/>
+    <w:lsdException w:name="Light List Accent 3" w:uiPriority="61"/>
+    <w:lsdException w:name="Light Grid Accent 3" w:uiPriority="62"/>
+    <w:lsdException w:name="Medium Shading 1 Accent 3" w:uiPriority="63"/>
+    <w:lsdException w:name="Medium Shading 2 Accent 3" w:uiPriority="64"/>
+    <w:lsdException w:name="Medium List 1 Accent 3" w:uiPriority="65"/>
+    <w:lsdException w:name="Medium List 2 Accent 3" w:uiPriority="66"/>
+    <w:lsdException w:name="Medium Grid 1 Accent 3" w:uiPriority="67"/>
+    <w:lsdException w:name="Medium Grid 2 Accent 3" w:uiPriority="68"/>
+    <w:lsdException w:name="Medium Grid 3 Accent 3" w:uiPriority="69"/>
+    <w:lsdException w:name="Dark List Accent 3" w:uiPriority="70"/>
+    <w:lsdException w:name="Colorful Shading Accent 3" w:uiPriority="71"/>
+    <w:lsdException w:name="Colorful List Accent 3" w:uiPriority="72"/>
+    <w:lsdException w:name="Colorful Grid Accent 3" w:uiPriority="73"/>
+    <w:lsdException w:name="Light Shading Accent 4" w:uiPriority="60"/>
+    <w:lsdException w:name="Light List Accent 4" w:uiPriority="61"/>
+    <w:lsdException w:name="Light Grid Accent 4" w:uiPriority="62"/>
+    <w:lsdException w:name="Medium Shading 1 Accent 4" w:uiPriority="63"/>
+    <w:lsdException w:name="Medium Shading 2 Accent 4" w:uiPriority="64"/>
+    <w:lsdException w:name="Medium List 1 Accent 4" w:uiPriority="65"/>
+    <w:lsdException w:name="Medium List 2 Accent 4" w:uiPriority="66"/>
+    <w:lsdException w:name="Medium Grid 1 Accent 4" w:uiPriority="67"/>
+    <w:lsdException w:name="Medium Grid 2 Accent 4" w:uiPriority="68"/>
+    <w:lsdException w:name="Medium Grid 3 Accent 4" w:uiPriority="69"/>
+    <w:lsdException w:name="Dark List Accent 4" w:uiPriority="70"/>
+    <w:lsdException w:name="Colorful Shading Accent 4" w:uiPriority="71"/>
+    <w:lsdException w:name="Colorful List Accent 4" w:uiPriority="72"/>
+    <w:lsdException w:name="Colorful Grid Accent 4" w:uiPriority="73"/>
+    <w:lsdException w:name="Light Shading Accent 5" w:uiPriority="60"/>
+    <w:lsdException w:name="Light List Accent 5" w:uiPriority="61"/>
+    <w:lsdException w:name="Light Grid Accent 5" w:uiPriority="62"/>
+    <w:lsdException w:name="Medium Shading 1 Accent 5" w:uiPriority="63"/>
+    <w:lsdException w:name="Medium Shading 2 Accent 5" w:uiPriority="64"/>
+    <w:lsdException w:name="Medium List 1 Accent 5" w:uiPriority="65"/>
+    <w:lsdException w:name="Medium List 2 Accent 5" w:uiPriority="66"/>
+    <w:lsdException w:name="Medium Grid 1 Accent 5" w:uiPriority="67"/>
+    <w:lsdException w:name="Medium Grid 2 Accent 5" w:uiPriority="68"/>
+    <w:lsdException w:name="Medium Grid 3 Accent 5" w:uiPriority="69"/>
+    <w:lsdException w:name="Dark List Accent 5" w:uiPriority="70"/>
+    <w:lsdException w:name="Colorful Shading Accent 5" w:uiPriority="71"/>
+    <w:lsdException w:name="Colorful List Accent 5" w:uiPriority="72"/>
+    <w:lsdException w:name="Colorful Grid Accent 5" w:uiPriority="73"/>
+    <w:lsdException w:name="Light Shading Accent 6" w:uiPriority="60"/>
+    <w:lsdException w:name="Light List Accent 6" w:uiPriority="61"/>
+    <w:lsdException w:name="Light Grid Accent 6" w:uiPriority="62"/>
+    <w:lsdException w:name="Medium Shading 1 Accent 6" w:uiPriority="63"/>
+    <w:lsdException w:name="Medium Shading 2 Accent 6" w:uiPriority="64"/>
+    <w:lsdException w:name="Medium List 1 Accent 6" w:uiPriority="65"/>
+    <w:lsdException w:name="Medium List 2 Accent 6" w:uiPriority="66"/>
+    <w:lsdException w:name="Medium Grid 1 Accent 6" w:uiPriority="67"/>
+    <w:lsdException w:name="Medium Grid 2 Accent 6" w:uiPriority="68"/>
+    <w:lsdException w:name="Medium Grid 3 Accent 6" w:uiPriority="69"/>
+    <w:lsdException w:name="Dark List Accent 6" w:uiPriority="70"/>
+    <w:lsdException w:name="Colorful Shading Accent 6" w:uiPriority="71"/>
+    <w:lsdException w:name="Colorful List Accent 6" w:uiPriority="72"/>
+    <w:lsdException w:name="Colorful Grid Accent 6" w:uiPriority="73"/>
+    <w:lsdException w:name="Subtle Emphasis" w:uiPriority="19" w:qFormat="1"/>
+    <w:lsdException w:name="Intense Emphasis" w:uiPriority="21" w:qFormat="1"/>
+    <w:lsdException w:name="Subtle Reference" w:uiPriority="31" w:qFormat="1"/>
+    <w:lsdException w:name="Intense Reference" w:uiPriority="32" w:qFormat="1"/>
+    <w:lsdException w:name="Book Title" w:uiPriority="33" w:qFormat="1"/>
+    <w:lsdException w:name="Bibliography" w:semiHidden="1" w:uiPriority="37" w:unhideWhenUsed="1"/>
+    <w:lsdException w:name="TOC Heading" w:semiHidden="1" w:uiPriority="39" w:unhideWhenUsed="1" w:qFormat="1"/>
+    <w:lsdException w:name="Plain Table 1" w:uiPriority="41"/>
+    <w:lsdException w:name="Plain Table 2" w:uiPriority="42"/>
+    <w:lsdException w:name="Plain Table 3" w:uiPriority="43"/>
+    <w:lsdException w:name="Plain Table 4" w:uiPriority="44"/>
+    <w:lsdException w:name="Plain Table 5" w:uiPriority="45"/>
+    <w:lsdException w:name="Grid Table Light" w:uiPriority="40"/>
+    <w:lsdException w:name="Grid Table 1 Light" w:uiPriority="46"/>
+    <w:lsdException w:name="Grid Table 2" w:uiPriority="47"/>
+    <w:lsdException w:name="Grid Table 3" w:uiPriority="48"/>
+    <w:lsdException w:name="Grid Table 4" w:uiPriority="49"/>
+    <w:lsdException w:name="Grid Table 5 Dark" w:uiPriority="50"/>
+    <w:lsdException w:name="Grid Table 6 Colorful" w:uiPriority="51"/>
+    <w:lsdException w:name="Grid Table 7 Colorful" w:uiPriority="52"/>
+    <w:lsdException w:name="Grid Table 1 Light Accent 1" w:uiPriority="46"/>
+    <w:lsdException w:name="Grid Table 2 Accent 1" w:uiPriority="47"/>
+    <w:lsdException w:name="Grid Table 3 Accent 1" w:uiPriority="48"/>
+    <w:lsdException w:name="Grid Table 4 Accent 1" w:uiPriority="49"/>
+    <w:lsdException w:name="Grid Table 5 Dark Accent 1" w:uiPriority="50"/>
+    <w:lsdException w:name="Grid Table 6 Colorful Accent 1" w:uiPriority="51"/>
+    <w:lsdException w:name="Grid Table 7 Colorful Accent 1" w:uiPriority="52"/>
+    <w:lsdException w:name="Grid Table 1 Light Accent 2" w:uiPriority="46"/>
+    <w:lsdException w:name="Grid Table 2 Accent 2" w:uiPriority="47"/>
+    <w:lsdException w:name="Grid Table 3 Accent 2" w:uiPriority="48"/>
+    <w:lsdException w:name="Grid Table 4 Accent 2" w:uiPriority="49"/>
+    <w:lsdException w:name="Grid Table 5 Dark Accent 2" w:uiPriority="50"/>
+    <w:lsdException w:name="Grid Table 6 Colorful Accent 2" w:uiPriority="51"/>
+    <w:lsdException w:name="Grid Table 7 Colorful Accent 2" w:uiPriority="52"/>
+    <w:lsdException w:name="Grid Table 1 Light Accent 3" w:uiPriority="46"/>
+    <w:lsdException w:name="Grid Table 2 Accent 3" w:uiPriority="47"/>
+    <w:lsdException w:name="Grid Table 3 Accent 3" w:uiPriority="48"/>
+    <w:lsdException w:name="Grid Table 4 Accent 3" w:uiPriority="49"/>
+    <w:lsdException w:name="Grid Table 5 Dark Accent 3" w:uiPriority="50"/>
+    <w:lsdException w:name="Grid Table 6 Colorful Accent 3" w:uiPriority="51"/>
+    <w:lsdException w:name="Grid Table 7 Colorful Accent 3" w:uiPriority="52"/>
+    <w:lsdException w:name="Grid Table 1 Light Accent 4" w:uiPriority="46"/>
+    <w:lsdException w:name="Grid Table 2 Accent 4" w:uiPriority="47"/>
+    <w:lsdException w:name="Grid Table 3 Accent 4" w:uiPriority="48"/>
+    <w:lsdException w:name="Grid Table 4 Accent 4" w:uiPriority="49"/>
+    <w:lsdException w:name="Grid Table 5 Dark Accent 4" w:uiPriority="50"/>
+    <w:lsdException w:name="Grid Table 6 Colorful Accent 4" w:uiPriority="51"/>
+    <w:lsdException w:name="Grid Table 7 Colorful Accent 4" w:uiPriority="52"/>
+    <w:lsdException w:name="Grid Table 1 Light Accent 5" w:uiPriority="46"/>
+    <w:lsdException w:name="Grid Table 2 Accent 5" w:uiPriority="47"/>
+    <w:lsdException w:name="Grid Table 3 Accent 5" w:uiPriority="48"/>
+    <w:lsdException w:name="Grid Table 4 Accent 5" w:uiPriority="49"/>
+    <w:lsdException w:name="Grid Table 5 Dark Accent 5" w:uiPriority="50"/>
+    <w:lsdException w:name="Grid Table 6 Colorful Accent 5" w:uiPriority="51"/>
+    <w:lsdException w:name="Grid Table 7 Colorful Accent 5" w:uiPriority="52"/>
+    <w:lsdException w:name="Grid Table 1 Light Accent 6" w:uiPriority="46"/>
+    <w:lsdException w:name="Grid Table 2 Accent 6" w:uiPriority="47"/>
+    <w:lsdException w:name="Grid Table 3 Accent 6" w:uiPriority="48"/>
+    <w:lsdException w:name="Grid Table 4 Accent 6" w:uiPriority="49"/>
+    <w:lsdException w:name="Grid Table 5 Dark Accent 6" w:uiPriority="50"/>
+    <w:lsdException w:name="Grid Table 6 Colorful Accent 6" w:uiPriority="51"/>
+    <w:lsdException w:name="Grid Table 7 Colorful Accent 6" w:uiPriority="52"/>
+    <w:lsdException w:name="List Table 1 Light" w:uiPriority="46"/>
+    <w:lsdException w:name="List Table 2" w:uiPriority="47"/>
+    <w:lsdException w:name="List Table 3" w:uiPriority="48"/>
+    <w:lsdException w:name="List Table 4" w:uiPriority="49"/>
+    <w:lsdException w:name="List Table 5 Dark" w:uiPriority="50"/>
+    <w:lsdException w:name="List Table 6 Colorful" w:uiPriority="51"/>
+    <w:lsdException w:name="List Table 7 Colorful" w:uiPriority="52"/>
+    <w:lsdException w:name="List Table 1 Light Accent 1" w:uiPriority="46"/>
+    <w:lsdException w:name="List Table 2 Accent 1" w:uiPriority="47"/>
+    <w:lsdException w:name="List Table 3 Accent 1" w:uiPriority="48"/>
+    <w:lsdException w:name="List Table 4 Accent 1" w:uiPriority="49"/>
+    <w:lsdException w:name="List Table 5 Dark Accent 1" w:uiPriority="50"/>
+    <w:lsdException w:name="List Table 6 Colorful Accent 1" w:uiPriority="51"/>
+    <w:lsdException w:name="List Table 7 Colorful Accent 1" w:uiPriority="52"/>
+    <w:lsdException w:name="List Table 1 Light Accent 2" w:uiPriority="46"/>
+    <w:lsdException w:name="List Table 2 Accent 2" w:uiPriority="47"/>
+    <w:lsdException w:name="List Table 3 Accent 2" w:uiPriority="48"/>
+    <w:lsdException w:name="List Table 4 Accent 2" w:uiPriority="49"/>
+    <w:lsdException w:name="List Table 5 Dark Accent 2" w:uiPriority="50"/>
+    <w:lsdException w:name="List Table 6 Colorful Accent 2" w:uiPriority="51"/>
+    <w:lsdException w:name="List Table 7 Colorful Accent 2" w:uiPriority="52"/>
+    <w:lsdException w:name="List Table 1 Light Accent 3" w:uiPriority="46"/>
+    <w:lsdException w:name="List Table 2 Accent 3" w:uiPriority="47"/>
+    <w:lsdException w:name="List Table 3 Accent 3" w:uiPriority="48"/>
+    <w:lsdException w:name="List Table 4 Accent 3" w:uiPriority="49"/>
+    <w:lsdException w:name="List Table 5 Dark Accent 3" w:uiPriority="50"/>
+    <w:lsdException w:name="List Table 6 Colorful Accent 3" w:uiPriority="51"/>
+    <w:lsdException w:name="List Table 7 Colorful Accent 3" w:uiPriority="52"/>
+    <w:lsdException w:name="List Table 1 Light Accent 4" w:uiPriority="46"/>
+    <w:lsdException w:name="List Table 2 Accent 4" w:uiPriority="47"/>
+    <w:lsdException w:name="List Table 3 Accent 4" w:uiPriority="48"/>
+    <w:lsdException w:name="List Table 4 Accent 4" w:uiPriority="49"/>
+    <w:lsdException w:name="List Table 5 Dark Accent 4" w:uiPriority="50"/>
+    <w:lsdException w:name="List Table 6 Colorful Accent 4" w:uiPriority="51"/>
+    <w:lsdException w:name="List Table 7 Colorful Accent 4" w:uiPriority="52"/>
+    <w:lsdException w:name="List Table 1 Light Accent 5" w:uiPriority="46"/>
+    <w:lsdException w:name="List Table 2 Accent 5" w:uiPriority="47"/>
+    <w:lsdException w:name="List Table 3 Accent 5" w:uiPriority="48"/>
+    <w:lsdException w:name="List Table 4 Accent 5" w:uiPriority="49"/>
+    <w:lsdException w:name="List Table 5 Dark Accent 5" w:uiPriority="50"/>
+    <w:lsdException w:name="List Table 6 Colorful Accent 5" w:uiPriority="51"/>
+    <w:lsdException w:name="List Table 7 Colorful Accent 5" w:uiPriority="52"/>
+    <w:lsdException w:name="List Table 1 Light Accent 6" w:uiPriority="46"/>
+    <w:lsdException w:name="List Table 2 Accent 6" w:uiPriority="47"/>
+    <w:lsdException w:name="List Table 3 Accent 6" w:uiPriority="48"/>
+    <w:lsdException w:name="List Table 4 Accent 6" w:uiPriority="49"/>
+    <w:lsdException w:name="List Table 5 Dark Accent 6" w:uiPriority="50"/>
+    <w:lsdException w:name="List Table 6 Colorful Accent 6" w:uiPriority="51"/>
+    <w:lsdException w:name="List Table 7 Colorful Accent 6" w:uiPriority="52"/>
+    <w:lsdException w:name="Mention" w:semiHidden="1" w:unhideWhenUsed="1"/>
+    <w:lsdException w:name="Smart Hyperlink" w:semiHidden="1" w:unhideWhenUsed="1"/>
+    <w:lsdException w:name="Hashtag" w:semiHidden="1" w:unhideWhenUsed="1"/>
+    <w:lsdException w:name="Unresolved Mention" w:semiHidden="1" w:unhideWhenUsed="1"/>
   </w:latentStyles>
   <w:style w:type="paragraph" w:default="1" w:styleId="Normal">
     <w:name w:val="Normal"/>
@@ -2546,7 +2532,7 @@
   <a:extraClrSchemeLst/>
   <a:extLst>
     <a:ext uri="{05A4C25C-085E-4340-85A3-A5531E510DB2}">
-      <thm15:themeFamily xmlns:thm15="http://schemas.microsoft.com/office/thememl/2012/main" xmlns="" name="Office Theme" id="{62F939B6-93AF-4DB8-9C6B-D6C7DFDC589F}" vid="{4A3C46E8-61CC-4603-A589-7422A47A8E4A}"/>
+      <thm15:themeFamily xmlns:thm15="http://schemas.microsoft.com/office/thememl/2012/main" name="Office Theme" id="{62F939B6-93AF-4DB8-9C6B-D6C7DFDC589F}" vid="{4A3C46E8-61CC-4603-A589-7422A47A8E4A}"/>
     </a:ext>
   </a:extLst>
 </a:theme>

</xml_diff>

<commit_message>
Added a new professor persona with WeBWorK related details
</commit_message>
<xml_diff>
--- a/doc/Personas/0/personas.docx
+++ b/doc/Personas/0/personas.docx
@@ -1,24 +1,577 @@
 
 <file path=word/document.xml><?xml version="1.0" encoding="utf-8"?>
-<w:document xmlns:wpc="http://schemas.microsoft.com/office/word/2010/wordprocessingCanvas" xmlns:cx="http://schemas.microsoft.com/office/drawing/2014/chartex" xmlns:cx1="http://schemas.microsoft.com/office/drawing/2015/9/8/chartex" xmlns:cx2="http://schemas.microsoft.com/office/drawing/2015/10/21/chartex" xmlns:cx3="http://schemas.microsoft.com/office/drawing/2016/5/9/chartex" xmlns:cx4="http://schemas.microsoft.com/office/drawing/2016/5/10/chartex" xmlns:cx5="http://schemas.microsoft.com/office/drawing/2016/5/11/chartex" xmlns:cx6="http://schemas.microsoft.com/office/drawing/2016/5/12/chartex" xmlns:cx7="http://schemas.microsoft.com/office/drawing/2016/5/13/chartex" xmlns:cx8="http://schemas.microsoft.com/office/drawing/2016/5/14/chartex" xmlns:mc="http://schemas.openxmlformats.org/markup-compatibility/2006" xmlns:aink="http://schemas.microsoft.com/office/drawing/2016/ink" xmlns:am3d="http://schemas.microsoft.com/office/drawing/2017/model3d" xmlns:o="urn:schemas-microsoft-com:office:office" xmlns:r="http://schemas.openxmlformats.org/officeDocument/2006/relationships" xmlns:m="http://schemas.openxmlformats.org/officeDocument/2006/math" xmlns:v="urn:schemas-microsoft-com:vml" xmlns:wp14="http://schemas.microsoft.com/office/word/2010/wordprocessingDrawing" xmlns:wp="http://schemas.openxmlformats.org/drawingml/2006/wordprocessingDrawing" xmlns:w10="urn:schemas-microsoft-com:office:word" xmlns:w="http://schemas.openxmlformats.org/wordprocessingml/2006/main" xmlns:w14="http://schemas.microsoft.com/office/word/2010/wordml" xmlns:w15="http://schemas.microsoft.com/office/word/2012/wordml" xmlns:w16cid="http://schemas.microsoft.com/office/word/2016/wordml/cid" xmlns:w16se="http://schemas.microsoft.com/office/word/2015/wordml/symex" xmlns:wpg="http://schemas.microsoft.com/office/word/2010/wordprocessingGroup" xmlns:wpi="http://schemas.microsoft.com/office/word/2010/wordprocessingInk" xmlns:wne="http://schemas.microsoft.com/office/word/2006/wordml" xmlns:wps="http://schemas.microsoft.com/office/word/2010/wordprocessingShape" mc:Ignorable="w14 w15 w16se w16cid wp14">
+<w:document xmlns:wpc="http://schemas.microsoft.com/office/word/2010/wordprocessingCanvas" xmlns:mc="http://schemas.openxmlformats.org/markup-compatibility/2006" xmlns:o="urn:schemas-microsoft-com:office:office" xmlns:r="http://schemas.openxmlformats.org/officeDocument/2006/relationships" xmlns:m="http://schemas.openxmlformats.org/officeDocument/2006/math" xmlns:v="urn:schemas-microsoft-com:vml" xmlns:wp14="http://schemas.microsoft.com/office/word/2010/wordprocessingDrawing" xmlns:wp="http://schemas.openxmlformats.org/drawingml/2006/wordprocessingDrawing" xmlns:w10="urn:schemas-microsoft-com:office:word" xmlns:w="http://schemas.openxmlformats.org/wordprocessingml/2006/main" xmlns:w14="http://schemas.microsoft.com/office/word/2010/wordml" xmlns:wpg="http://schemas.microsoft.com/office/word/2010/wordprocessingGroup" xmlns:wpi="http://schemas.microsoft.com/office/word/2010/wordprocessingInk" xmlns:wne="http://schemas.microsoft.com/office/word/2006/wordml" xmlns:wps="http://schemas.microsoft.com/office/word/2010/wordprocessingShape" mc:Ignorable="w14 wp14">
   <w:body>
-    <w:p>
-      <w:pPr>
+    <w:sdt>
+      <w:sdtPr>
+        <w:id w:val="-742489098"/>
+        <w:docPartObj>
+          <w:docPartGallery w:val="Table of Contents"/>
+          <w:docPartUnique/>
+        </w:docPartObj>
+      </w:sdtPr>
+      <w:sdtEndPr>
         <w:rPr>
           <w:b/>
-          <w:sz w:val="48"/>
-          <w:u w:val="single"/>
-        </w:rPr>
-      </w:pPr>
-      <w:r>
-        <w:rPr>
-          <w:b/>
-          <w:sz w:val="48"/>
-          <w:u w:val="single"/>
-        </w:rPr>
-        <w:t>PERSONAS (Ver 0)</w:t>
-      </w:r>
-    </w:p>
+          <w:bCs/>
+          <w:noProof/>
+        </w:rPr>
+      </w:sdtEndPr>
+      <w:sdtContent>
+        <w:p>
+          <w:pPr>
+            <w:rPr>
+              <w:b/>
+              <w:sz w:val="48"/>
+              <w:u w:val="single"/>
+            </w:rPr>
+          </w:pPr>
+          <w:r>
+            <w:rPr>
+              <w:b/>
+              <w:sz w:val="48"/>
+              <w:u w:val="single"/>
+            </w:rPr>
+            <w:t>PERSONAS (</w:t>
+          </w:r>
+          <w:proofErr w:type="spellStart"/>
+          <w:r>
+            <w:rPr>
+              <w:b/>
+              <w:sz w:val="48"/>
+              <w:u w:val="single"/>
+            </w:rPr>
+            <w:t>Ver</w:t>
+          </w:r>
+          <w:proofErr w:type="spellEnd"/>
+          <w:r>
+            <w:rPr>
+              <w:b/>
+              <w:sz w:val="48"/>
+              <w:u w:val="single"/>
+            </w:rPr>
+            <w:t xml:space="preserve"> 0)</w:t>
+          </w:r>
+        </w:p>
+        <w:p>
+          <w:pPr>
+            <w:pStyle w:val="TOC1"/>
+            <w:tabs>
+              <w:tab w:val="right" w:leader="dot" w:pos="9350"/>
+            </w:tabs>
+            <w:rPr>
+              <w:rFonts w:ascii="Helvetica" w:eastAsiaTheme="minorEastAsia" w:hAnsi="Helvetica" w:cs="Helvetica"/>
+              <w:noProof/>
+              <w:sz w:val="32"/>
+              <w:szCs w:val="32"/>
+              <w:lang w:eastAsia="ja-JP"/>
+            </w:rPr>
+          </w:pPr>
+          <w:r>
+            <w:rPr>
+              <w:rFonts w:ascii="Helvetica" w:hAnsi="Helvetica" w:cs="Helvetica"/>
+              <w:sz w:val="32"/>
+              <w:szCs w:val="32"/>
+            </w:rPr>
+            <w:fldChar w:fldCharType="begin"/>
+          </w:r>
+          <w:r>
+            <w:rPr>
+              <w:rFonts w:ascii="Helvetica" w:hAnsi="Helvetica" w:cs="Helvetica"/>
+              <w:sz w:val="32"/>
+              <w:szCs w:val="32"/>
+            </w:rPr>
+            <w:instrText xml:space="preserve"> TOC \o "1-3" \h \z \u </w:instrText>
+          </w:r>
+          <w:r>
+            <w:rPr>
+              <w:rFonts w:ascii="Helvetica" w:hAnsi="Helvetica" w:cs="Helvetica"/>
+              <w:sz w:val="32"/>
+              <w:szCs w:val="32"/>
+            </w:rPr>
+            <w:fldChar w:fldCharType="separate"/>
+          </w:r>
+          <w:hyperlink w:anchor="_Toc495242430" w:history="1">
+            <w:r>
+              <w:rPr>
+                <w:rStyle w:val="Hyperlink"/>
+                <w:rFonts w:ascii="Helvetica" w:hAnsi="Helvetica" w:cs="Helvetica"/>
+                <w:noProof/>
+                <w:sz w:val="32"/>
+                <w:szCs w:val="32"/>
+              </w:rPr>
+              <w:t>Sohee Kang: Professor</w:t>
+            </w:r>
+            <w:r>
+              <w:rPr>
+                <w:rFonts w:ascii="Helvetica" w:hAnsi="Helvetica" w:cs="Helvetica"/>
+                <w:noProof/>
+                <w:webHidden/>
+                <w:sz w:val="32"/>
+                <w:szCs w:val="32"/>
+              </w:rPr>
+              <w:tab/>
+            </w:r>
+            <w:r>
+              <w:rPr>
+                <w:rFonts w:ascii="Helvetica" w:hAnsi="Helvetica" w:cs="Helvetica"/>
+                <w:noProof/>
+                <w:webHidden/>
+                <w:sz w:val="32"/>
+                <w:szCs w:val="32"/>
+              </w:rPr>
+              <w:fldChar w:fldCharType="begin"/>
+            </w:r>
+            <w:r>
+              <w:rPr>
+                <w:rFonts w:ascii="Helvetica" w:hAnsi="Helvetica" w:cs="Helvetica"/>
+                <w:noProof/>
+                <w:webHidden/>
+                <w:sz w:val="32"/>
+                <w:szCs w:val="32"/>
+              </w:rPr>
+              <w:instrText xml:space="preserve"> PAGEREF _Toc495242430 \h </w:instrText>
+            </w:r>
+            <w:r>
+              <w:rPr>
+                <w:rFonts w:ascii="Helvetica" w:hAnsi="Helvetica" w:cs="Helvetica"/>
+                <w:noProof/>
+                <w:webHidden/>
+                <w:sz w:val="32"/>
+                <w:szCs w:val="32"/>
+              </w:rPr>
+            </w:r>
+            <w:r>
+              <w:rPr>
+                <w:rFonts w:ascii="Helvetica" w:hAnsi="Helvetica" w:cs="Helvetica"/>
+                <w:noProof/>
+                <w:webHidden/>
+                <w:sz w:val="32"/>
+                <w:szCs w:val="32"/>
+              </w:rPr>
+              <w:fldChar w:fldCharType="separate"/>
+            </w:r>
+            <w:r>
+              <w:rPr>
+                <w:rFonts w:ascii="Helvetica" w:hAnsi="Helvetica" w:cs="Helvetica"/>
+                <w:noProof/>
+                <w:webHidden/>
+                <w:sz w:val="32"/>
+                <w:szCs w:val="32"/>
+              </w:rPr>
+              <w:t>2</w:t>
+            </w:r>
+            <w:r>
+              <w:rPr>
+                <w:rFonts w:ascii="Helvetica" w:hAnsi="Helvetica" w:cs="Helvetica"/>
+                <w:noProof/>
+                <w:webHidden/>
+                <w:sz w:val="32"/>
+                <w:szCs w:val="32"/>
+              </w:rPr>
+              <w:fldChar w:fldCharType="end"/>
+            </w:r>
+          </w:hyperlink>
+        </w:p>
+        <w:p>
+          <w:pPr>
+            <w:pStyle w:val="TOC1"/>
+            <w:tabs>
+              <w:tab w:val="right" w:leader="dot" w:pos="9350"/>
+            </w:tabs>
+            <w:rPr>
+              <w:rFonts w:ascii="Helvetica" w:eastAsiaTheme="minorEastAsia" w:hAnsi="Helvetica" w:cs="Helvetica"/>
+              <w:noProof/>
+              <w:sz w:val="32"/>
+              <w:szCs w:val="32"/>
+              <w:lang w:eastAsia="ja-JP"/>
+            </w:rPr>
+          </w:pPr>
+          <w:hyperlink w:anchor="_Toc495242431" w:history="1">
+            <w:r>
+              <w:rPr>
+                <w:rStyle w:val="Hyperlink"/>
+                <w:rFonts w:ascii="Helvetica" w:hAnsi="Helvetica" w:cs="Helvetica"/>
+                <w:noProof/>
+                <w:sz w:val="32"/>
+                <w:szCs w:val="32"/>
+              </w:rPr>
+              <w:t>Stephen Hsung: Professor</w:t>
+            </w:r>
+            <w:r>
+              <w:rPr>
+                <w:rFonts w:ascii="Helvetica" w:hAnsi="Helvetica" w:cs="Helvetica"/>
+                <w:noProof/>
+                <w:webHidden/>
+                <w:sz w:val="32"/>
+                <w:szCs w:val="32"/>
+              </w:rPr>
+              <w:tab/>
+            </w:r>
+            <w:r>
+              <w:rPr>
+                <w:rFonts w:ascii="Helvetica" w:hAnsi="Helvetica" w:cs="Helvetica"/>
+                <w:noProof/>
+                <w:webHidden/>
+                <w:sz w:val="32"/>
+                <w:szCs w:val="32"/>
+              </w:rPr>
+              <w:fldChar w:fldCharType="begin"/>
+            </w:r>
+            <w:r>
+              <w:rPr>
+                <w:rFonts w:ascii="Helvetica" w:hAnsi="Helvetica" w:cs="Helvetica"/>
+                <w:noProof/>
+                <w:webHidden/>
+                <w:sz w:val="32"/>
+                <w:szCs w:val="32"/>
+              </w:rPr>
+              <w:instrText xml:space="preserve"> PAGEREF _Toc495242431 \h </w:instrText>
+            </w:r>
+            <w:r>
+              <w:rPr>
+                <w:rFonts w:ascii="Helvetica" w:hAnsi="Helvetica" w:cs="Helvetica"/>
+                <w:noProof/>
+                <w:webHidden/>
+                <w:sz w:val="32"/>
+                <w:szCs w:val="32"/>
+              </w:rPr>
+            </w:r>
+            <w:r>
+              <w:rPr>
+                <w:rFonts w:ascii="Helvetica" w:hAnsi="Helvetica" w:cs="Helvetica"/>
+                <w:noProof/>
+                <w:webHidden/>
+                <w:sz w:val="32"/>
+                <w:szCs w:val="32"/>
+              </w:rPr>
+              <w:fldChar w:fldCharType="separate"/>
+            </w:r>
+            <w:r>
+              <w:rPr>
+                <w:rFonts w:ascii="Helvetica" w:hAnsi="Helvetica" w:cs="Helvetica"/>
+                <w:noProof/>
+                <w:webHidden/>
+                <w:sz w:val="32"/>
+                <w:szCs w:val="32"/>
+              </w:rPr>
+              <w:t>3</w:t>
+            </w:r>
+            <w:r>
+              <w:rPr>
+                <w:rFonts w:ascii="Helvetica" w:hAnsi="Helvetica" w:cs="Helvetica"/>
+                <w:noProof/>
+                <w:webHidden/>
+                <w:sz w:val="32"/>
+                <w:szCs w:val="32"/>
+              </w:rPr>
+              <w:fldChar w:fldCharType="end"/>
+            </w:r>
+          </w:hyperlink>
+        </w:p>
+        <w:p>
+          <w:pPr>
+            <w:pStyle w:val="TOC1"/>
+            <w:tabs>
+              <w:tab w:val="right" w:leader="dot" w:pos="9350"/>
+            </w:tabs>
+            <w:rPr>
+              <w:rFonts w:ascii="Helvetica" w:eastAsiaTheme="minorEastAsia" w:hAnsi="Helvetica" w:cs="Helvetica"/>
+              <w:noProof/>
+              <w:sz w:val="32"/>
+              <w:szCs w:val="32"/>
+              <w:lang w:eastAsia="ja-JP"/>
+            </w:rPr>
+          </w:pPr>
+          <w:hyperlink w:anchor="_Toc495242432" w:history="1">
+            <w:r>
+              <w:rPr>
+                <w:rStyle w:val="Hyperlink"/>
+                <w:rFonts w:ascii="Helvetica" w:hAnsi="Helvetica" w:cs="Helvetica"/>
+                <w:noProof/>
+                <w:sz w:val="32"/>
+                <w:szCs w:val="32"/>
+              </w:rPr>
+              <w:t>Desmond Poon: Student</w:t>
+            </w:r>
+            <w:r>
+              <w:rPr>
+                <w:rFonts w:ascii="Helvetica" w:hAnsi="Helvetica" w:cs="Helvetica"/>
+                <w:noProof/>
+                <w:webHidden/>
+                <w:sz w:val="32"/>
+                <w:szCs w:val="32"/>
+              </w:rPr>
+              <w:tab/>
+            </w:r>
+            <w:r>
+              <w:rPr>
+                <w:rFonts w:ascii="Helvetica" w:hAnsi="Helvetica" w:cs="Helvetica"/>
+                <w:noProof/>
+                <w:webHidden/>
+                <w:sz w:val="32"/>
+                <w:szCs w:val="32"/>
+              </w:rPr>
+              <w:fldChar w:fldCharType="begin"/>
+            </w:r>
+            <w:r>
+              <w:rPr>
+                <w:rFonts w:ascii="Helvetica" w:hAnsi="Helvetica" w:cs="Helvetica"/>
+                <w:noProof/>
+                <w:webHidden/>
+                <w:sz w:val="32"/>
+                <w:szCs w:val="32"/>
+              </w:rPr>
+              <w:instrText xml:space="preserve"> PAGEREF _Toc495242432 \h </w:instrText>
+            </w:r>
+            <w:r>
+              <w:rPr>
+                <w:rFonts w:ascii="Helvetica" w:hAnsi="Helvetica" w:cs="Helvetica"/>
+                <w:noProof/>
+                <w:webHidden/>
+                <w:sz w:val="32"/>
+                <w:szCs w:val="32"/>
+              </w:rPr>
+            </w:r>
+            <w:r>
+              <w:rPr>
+                <w:rFonts w:ascii="Helvetica" w:hAnsi="Helvetica" w:cs="Helvetica"/>
+                <w:noProof/>
+                <w:webHidden/>
+                <w:sz w:val="32"/>
+                <w:szCs w:val="32"/>
+              </w:rPr>
+              <w:fldChar w:fldCharType="separate"/>
+            </w:r>
+            <w:r>
+              <w:rPr>
+                <w:rFonts w:ascii="Helvetica" w:hAnsi="Helvetica" w:cs="Helvetica"/>
+                <w:noProof/>
+                <w:webHidden/>
+                <w:sz w:val="32"/>
+                <w:szCs w:val="32"/>
+              </w:rPr>
+              <w:t>4</w:t>
+            </w:r>
+            <w:r>
+              <w:rPr>
+                <w:rFonts w:ascii="Helvetica" w:hAnsi="Helvetica" w:cs="Helvetica"/>
+                <w:noProof/>
+                <w:webHidden/>
+                <w:sz w:val="32"/>
+                <w:szCs w:val="32"/>
+              </w:rPr>
+              <w:fldChar w:fldCharType="end"/>
+            </w:r>
+          </w:hyperlink>
+        </w:p>
+        <w:p>
+          <w:pPr>
+            <w:pStyle w:val="TOC1"/>
+            <w:tabs>
+              <w:tab w:val="right" w:leader="dot" w:pos="9350"/>
+            </w:tabs>
+            <w:rPr>
+              <w:rFonts w:ascii="Helvetica" w:eastAsiaTheme="minorEastAsia" w:hAnsi="Helvetica" w:cs="Helvetica"/>
+              <w:noProof/>
+              <w:sz w:val="32"/>
+              <w:szCs w:val="32"/>
+              <w:lang w:eastAsia="ja-JP"/>
+            </w:rPr>
+          </w:pPr>
+          <w:hyperlink w:anchor="_Toc495242433" w:history="1">
+            <w:r>
+              <w:rPr>
+                <w:rStyle w:val="Hyperlink"/>
+                <w:rFonts w:ascii="Helvetica" w:hAnsi="Helvetica" w:cs="Helvetica"/>
+                <w:noProof/>
+                <w:sz w:val="32"/>
+                <w:szCs w:val="32"/>
+              </w:rPr>
+              <w:t>Brian Lau: Student</w:t>
+            </w:r>
+            <w:r>
+              <w:rPr>
+                <w:rFonts w:ascii="Helvetica" w:hAnsi="Helvetica" w:cs="Helvetica"/>
+                <w:noProof/>
+                <w:webHidden/>
+                <w:sz w:val="32"/>
+                <w:szCs w:val="32"/>
+              </w:rPr>
+              <w:tab/>
+            </w:r>
+            <w:r>
+              <w:rPr>
+                <w:rFonts w:ascii="Helvetica" w:hAnsi="Helvetica" w:cs="Helvetica"/>
+                <w:noProof/>
+                <w:webHidden/>
+                <w:sz w:val="32"/>
+                <w:szCs w:val="32"/>
+              </w:rPr>
+              <w:fldChar w:fldCharType="begin"/>
+            </w:r>
+            <w:r>
+              <w:rPr>
+                <w:rFonts w:ascii="Helvetica" w:hAnsi="Helvetica" w:cs="Helvetica"/>
+                <w:noProof/>
+                <w:webHidden/>
+                <w:sz w:val="32"/>
+                <w:szCs w:val="32"/>
+              </w:rPr>
+              <w:instrText xml:space="preserve"> PAGEREF _Toc495242433 \h </w:instrText>
+            </w:r>
+            <w:r>
+              <w:rPr>
+                <w:rFonts w:ascii="Helvetica" w:hAnsi="Helvetica" w:cs="Helvetica"/>
+                <w:noProof/>
+                <w:webHidden/>
+                <w:sz w:val="32"/>
+                <w:szCs w:val="32"/>
+              </w:rPr>
+            </w:r>
+            <w:r>
+              <w:rPr>
+                <w:rFonts w:ascii="Helvetica" w:hAnsi="Helvetica" w:cs="Helvetica"/>
+                <w:noProof/>
+                <w:webHidden/>
+                <w:sz w:val="32"/>
+                <w:szCs w:val="32"/>
+              </w:rPr>
+              <w:fldChar w:fldCharType="separate"/>
+            </w:r>
+            <w:r>
+              <w:rPr>
+                <w:rFonts w:ascii="Helvetica" w:hAnsi="Helvetica" w:cs="Helvetica"/>
+                <w:noProof/>
+                <w:webHidden/>
+                <w:sz w:val="32"/>
+                <w:szCs w:val="32"/>
+              </w:rPr>
+              <w:t>5</w:t>
+            </w:r>
+            <w:r>
+              <w:rPr>
+                <w:rFonts w:ascii="Helvetica" w:hAnsi="Helvetica" w:cs="Helvetica"/>
+                <w:noProof/>
+                <w:webHidden/>
+                <w:sz w:val="32"/>
+                <w:szCs w:val="32"/>
+              </w:rPr>
+              <w:fldChar w:fldCharType="end"/>
+            </w:r>
+          </w:hyperlink>
+        </w:p>
+        <w:p>
+          <w:pPr>
+            <w:pStyle w:val="TOC1"/>
+            <w:tabs>
+              <w:tab w:val="right" w:leader="dot" w:pos="9350"/>
+            </w:tabs>
+            <w:rPr>
+              <w:rFonts w:ascii="Helvetica" w:eastAsiaTheme="minorEastAsia" w:hAnsi="Helvetica" w:cs="Helvetica"/>
+              <w:noProof/>
+              <w:sz w:val="32"/>
+              <w:szCs w:val="32"/>
+              <w:lang w:eastAsia="ja-JP"/>
+            </w:rPr>
+          </w:pPr>
+          <w:hyperlink w:anchor="_Toc495242434" w:history="1">
+            <w:r>
+              <w:rPr>
+                <w:rStyle w:val="Hyperlink"/>
+                <w:rFonts w:ascii="Helvetica" w:hAnsi="Helvetica" w:cs="Helvetica"/>
+                <w:noProof/>
+                <w:sz w:val="32"/>
+                <w:szCs w:val="32"/>
+              </w:rPr>
+              <w:t>Ruby Hayden: TA</w:t>
+            </w:r>
+            <w:r>
+              <w:rPr>
+                <w:rFonts w:ascii="Helvetica" w:hAnsi="Helvetica" w:cs="Helvetica"/>
+                <w:noProof/>
+                <w:webHidden/>
+                <w:sz w:val="32"/>
+                <w:szCs w:val="32"/>
+              </w:rPr>
+              <w:tab/>
+            </w:r>
+            <w:r>
+              <w:rPr>
+                <w:rFonts w:ascii="Helvetica" w:hAnsi="Helvetica" w:cs="Helvetica"/>
+                <w:noProof/>
+                <w:webHidden/>
+                <w:sz w:val="32"/>
+                <w:szCs w:val="32"/>
+              </w:rPr>
+              <w:fldChar w:fldCharType="begin"/>
+            </w:r>
+            <w:r>
+              <w:rPr>
+                <w:rFonts w:ascii="Helvetica" w:hAnsi="Helvetica" w:cs="Helvetica"/>
+                <w:noProof/>
+                <w:webHidden/>
+                <w:sz w:val="32"/>
+                <w:szCs w:val="32"/>
+              </w:rPr>
+              <w:instrText xml:space="preserve"> PAGEREF _Toc495242434 \h </w:instrText>
+            </w:r>
+            <w:r>
+              <w:rPr>
+                <w:rFonts w:ascii="Helvetica" w:hAnsi="Helvetica" w:cs="Helvetica"/>
+                <w:noProof/>
+                <w:webHidden/>
+                <w:sz w:val="32"/>
+                <w:szCs w:val="32"/>
+              </w:rPr>
+            </w:r>
+            <w:r>
+              <w:rPr>
+                <w:rFonts w:ascii="Helvetica" w:hAnsi="Helvetica" w:cs="Helvetica"/>
+                <w:noProof/>
+                <w:webHidden/>
+                <w:sz w:val="32"/>
+                <w:szCs w:val="32"/>
+              </w:rPr>
+              <w:fldChar w:fldCharType="separate"/>
+            </w:r>
+            <w:r>
+              <w:rPr>
+                <w:rFonts w:ascii="Helvetica" w:hAnsi="Helvetica" w:cs="Helvetica"/>
+                <w:noProof/>
+                <w:webHidden/>
+                <w:sz w:val="32"/>
+                <w:szCs w:val="32"/>
+              </w:rPr>
+              <w:t>6</w:t>
+            </w:r>
+            <w:r>
+              <w:rPr>
+                <w:rFonts w:ascii="Helvetica" w:hAnsi="Helvetica" w:cs="Helvetica"/>
+                <w:noProof/>
+                <w:webHidden/>
+                <w:sz w:val="32"/>
+                <w:szCs w:val="32"/>
+              </w:rPr>
+              <w:fldChar w:fldCharType="end"/>
+            </w:r>
+          </w:hyperlink>
+        </w:p>
+        <w:p>
+          <w:r>
+            <w:rPr>
+              <w:rFonts w:ascii="Helvetica" w:hAnsi="Helvetica" w:cs="Helvetica"/>
+              <w:b/>
+              <w:bCs/>
+              <w:noProof/>
+              <w:sz w:val="32"/>
+              <w:szCs w:val="32"/>
+            </w:rPr>
+            <w:fldChar w:fldCharType="end"/>
+          </w:r>
+        </w:p>
+      </w:sdtContent>
+    </w:sdt>
     <w:p>
       <w:pPr>
         <w:tabs>
@@ -30,465 +583,573 @@
           <w:szCs w:val="24"/>
         </w:rPr>
       </w:pPr>
-      <w:proofErr w:type="spellStart"/>
       <w:r>
         <w:rPr>
           <w:rFonts w:ascii="Helvetica" w:hAnsi="Helvetica"/>
           <w:sz w:val="32"/>
           <w:szCs w:val="24"/>
         </w:rPr>
+        <w:br w:type="page"/>
+      </w:r>
+      <w:bookmarkStart w:id="0" w:name="_GoBack"/>
+      <w:bookmarkEnd w:id="0"/>
+    </w:p>
+    <w:p>
+      <w:pPr>
+        <w:pStyle w:val="Heading1"/>
+      </w:pPr>
+      <w:bookmarkStart w:id="1" w:name="_Toc495242430"/>
+      <w:proofErr w:type="spellStart"/>
+      <w:r>
+        <w:lastRenderedPageBreak/>
         <w:t>Sohee</w:t>
       </w:r>
       <w:proofErr w:type="spellEnd"/>
       <w:r>
-        <w:rPr>
-          <w:rFonts w:ascii="Helvetica" w:hAnsi="Helvetica"/>
-          <w:sz w:val="32"/>
-          <w:szCs w:val="24"/>
-        </w:rPr>
         <w:t xml:space="preserve"> Kang</w:t>
       </w:r>
       <w:r>
-        <w:rPr>
-          <w:rFonts w:ascii="Helvetica" w:hAnsi="Helvetica"/>
-          <w:sz w:val="32"/>
-          <w:szCs w:val="24"/>
-        </w:rPr>
         <w:t>: Professor</w:t>
       </w:r>
-      <w:r>
-        <w:rPr>
-          <w:rFonts w:ascii="Helvetica" w:hAnsi="Helvetica"/>
-          <w:sz w:val="32"/>
-          <w:szCs w:val="24"/>
-        </w:rPr>
-        <w:t>……………………………………….</w:t>
-      </w:r>
-      <w:r>
-        <w:rPr>
-          <w:rFonts w:ascii="Helvetica" w:hAnsi="Helvetica"/>
-          <w:sz w:val="32"/>
-          <w:szCs w:val="24"/>
-        </w:rPr>
-        <w:tab/>
-        <w:t>2</w:t>
-      </w:r>
-    </w:p>
-    <w:p>
-      <w:pPr>
-        <w:tabs>
-          <w:tab w:val="right" w:pos="9360"/>
-        </w:tabs>
-        <w:rPr>
-          <w:rFonts w:ascii="Helvetica" w:hAnsi="Helvetica"/>
-          <w:sz w:val="32"/>
-          <w:szCs w:val="24"/>
-        </w:rPr>
-      </w:pPr>
-      <w:r>
-        <w:rPr>
-          <w:rFonts w:ascii="Helvetica" w:hAnsi="Helvetica"/>
-          <w:sz w:val="32"/>
-          <w:szCs w:val="24"/>
-        </w:rPr>
-        <w:t>Desmond Poon</w:t>
-      </w:r>
-      <w:r>
-        <w:rPr>
-          <w:rFonts w:ascii="Helvetica" w:hAnsi="Helvetica"/>
-          <w:sz w:val="32"/>
-          <w:szCs w:val="24"/>
-        </w:rPr>
-        <w:t>: Student</w:t>
-      </w:r>
-      <w:r>
-        <w:rPr>
-          <w:rFonts w:ascii="Helvetica" w:hAnsi="Helvetica"/>
-          <w:sz w:val="32"/>
-          <w:szCs w:val="24"/>
-        </w:rPr>
-        <w:t>……………………………………</w:t>
-      </w:r>
-      <w:r>
-        <w:rPr>
-          <w:rFonts w:ascii="Helvetica" w:hAnsi="Helvetica"/>
-          <w:sz w:val="32"/>
-          <w:szCs w:val="24"/>
-        </w:rPr>
-        <w:tab/>
-        <w:t>3</w:t>
-      </w:r>
-    </w:p>
-    <w:p>
-      <w:pPr>
-        <w:tabs>
-          <w:tab w:val="right" w:pos="9360"/>
-        </w:tabs>
-        <w:rPr>
-          <w:rFonts w:ascii="Helvetica" w:hAnsi="Helvetica"/>
-          <w:sz w:val="32"/>
-          <w:szCs w:val="24"/>
-        </w:rPr>
-      </w:pPr>
-      <w:r>
-        <w:rPr>
-          <w:rFonts w:ascii="Helvetica" w:hAnsi="Helvetica"/>
-          <w:sz w:val="32"/>
-          <w:szCs w:val="24"/>
-        </w:rPr>
-        <w:t>Brian Lau</w:t>
-      </w:r>
-      <w:r>
-        <w:rPr>
-          <w:rFonts w:ascii="Helvetica" w:hAnsi="Helvetica"/>
-          <w:sz w:val="32"/>
-          <w:szCs w:val="24"/>
-        </w:rPr>
-        <w:t>: Student</w:t>
-      </w:r>
-      <w:r>
-        <w:rPr>
-          <w:rFonts w:ascii="Helvetica" w:hAnsi="Helvetica"/>
-          <w:sz w:val="32"/>
-          <w:szCs w:val="24"/>
-        </w:rPr>
-        <w:t>…………………………………………..</w:t>
-      </w:r>
-      <w:r>
-        <w:rPr>
-          <w:rFonts w:ascii="Helvetica" w:hAnsi="Helvetica"/>
-          <w:sz w:val="32"/>
-          <w:szCs w:val="24"/>
-        </w:rPr>
-        <w:tab/>
-        <w:t>4</w:t>
-      </w:r>
-    </w:p>
-    <w:p>
-      <w:pPr>
-        <w:tabs>
-          <w:tab w:val="right" w:pos="9360"/>
-        </w:tabs>
-        <w:rPr>
-          <w:rFonts w:ascii="Helvetica" w:hAnsi="Helvetica"/>
-          <w:sz w:val="32"/>
-          <w:szCs w:val="24"/>
-        </w:rPr>
-      </w:pPr>
-      <w:r>
-        <w:rPr>
-          <w:rFonts w:ascii="Helvetica" w:hAnsi="Helvetica"/>
-          <w:sz w:val="32"/>
-          <w:szCs w:val="24"/>
-        </w:rPr>
-        <w:t>Ruby Hayden</w:t>
-      </w:r>
-      <w:r>
-        <w:rPr>
-          <w:rFonts w:ascii="Helvetica" w:hAnsi="Helvetica"/>
-          <w:sz w:val="32"/>
-          <w:szCs w:val="24"/>
-        </w:rPr>
-        <w:t>: TA</w:t>
-      </w:r>
-      <w:r>
-        <w:rPr>
-          <w:rFonts w:ascii="Helvetica" w:hAnsi="Helvetica"/>
-          <w:sz w:val="32"/>
-          <w:szCs w:val="24"/>
-        </w:rPr>
-        <w:t>………………………………………</w:t>
-      </w:r>
-      <w:r>
-        <w:rPr>
-          <w:rFonts w:ascii="Helvetica" w:hAnsi="Helvetica"/>
-          <w:sz w:val="32"/>
-          <w:szCs w:val="24"/>
-        </w:rPr>
-        <w:tab/>
-        <w:t>5</w:t>
-      </w:r>
-      <w:r>
-        <w:rPr>
-          <w:rFonts w:ascii="Helvetica" w:hAnsi="Helvetica"/>
-          <w:sz w:val="32"/>
-          <w:szCs w:val="24"/>
+      <w:bookmarkEnd w:id="1"/>
+    </w:p>
+    <w:p>
+      <w:pPr>
+        <w:pStyle w:val="ListParagraph"/>
+        <w:numPr>
+          <w:ilvl w:val="0"/>
+          <w:numId w:val="1"/>
+        </w:numPr>
+        <w:spacing w:line="480" w:lineRule="auto"/>
+        <w:rPr>
+          <w:rFonts w:ascii="Helvetica" w:hAnsi="Helvetica" w:cstheme="minorHAnsi"/>
+          <w:sz w:val="24"/>
+          <w:szCs w:val="36"/>
+        </w:rPr>
+      </w:pPr>
+      <w:r>
+        <w:rPr>
+          <w:rFonts w:ascii="Helvetica" w:hAnsi="Helvetica" w:cstheme="minorHAnsi"/>
+          <w:sz w:val="24"/>
+          <w:szCs w:val="36"/>
+        </w:rPr>
+        <w:t>~50 years old</w:t>
+      </w:r>
+      <w:r>
+        <w:rPr>
+          <w:rFonts w:ascii="Helvetica" w:hAnsi="Helvetica" w:cstheme="minorHAnsi"/>
+          <w:sz w:val="24"/>
+          <w:szCs w:val="36"/>
+        </w:rPr>
+        <w:t>, female</w:t>
+      </w:r>
+    </w:p>
+    <w:p>
+      <w:pPr>
+        <w:pStyle w:val="ListParagraph"/>
+        <w:numPr>
+          <w:ilvl w:val="0"/>
+          <w:numId w:val="1"/>
+        </w:numPr>
+        <w:spacing w:line="480" w:lineRule="auto"/>
+        <w:rPr>
+          <w:rFonts w:ascii="Helvetica" w:hAnsi="Helvetica" w:cstheme="minorHAnsi"/>
+          <w:sz w:val="24"/>
+          <w:szCs w:val="36"/>
+        </w:rPr>
+      </w:pPr>
+      <w:r>
+        <w:rPr>
+          <w:rFonts w:ascii="Helvetica" w:hAnsi="Helvetica" w:cstheme="minorHAnsi"/>
+          <w:sz w:val="24"/>
+          <w:szCs w:val="36"/>
+        </w:rPr>
+        <w:t>Speaks English to a fair degree</w:t>
+      </w:r>
+    </w:p>
+    <w:p>
+      <w:pPr>
+        <w:pStyle w:val="ListParagraph"/>
+        <w:numPr>
+          <w:ilvl w:val="0"/>
+          <w:numId w:val="1"/>
+        </w:numPr>
+        <w:spacing w:line="480" w:lineRule="auto"/>
+        <w:rPr>
+          <w:rFonts w:ascii="Helvetica" w:hAnsi="Helvetica" w:cstheme="minorHAnsi"/>
+          <w:sz w:val="24"/>
+          <w:szCs w:val="36"/>
+        </w:rPr>
+      </w:pPr>
+      <w:r>
+        <w:rPr>
+          <w:rFonts w:ascii="Helvetica" w:hAnsi="Helvetica" w:cstheme="minorHAnsi"/>
+          <w:sz w:val="24"/>
+          <w:szCs w:val="36"/>
+        </w:rPr>
+        <w:t>Is part of the Math and Stats learning centre. Does host lectures but as of now, she does not.</w:t>
+      </w:r>
+    </w:p>
+    <w:p>
+      <w:pPr>
+        <w:pStyle w:val="ListParagraph"/>
+        <w:numPr>
+          <w:ilvl w:val="0"/>
+          <w:numId w:val="1"/>
+        </w:numPr>
+        <w:spacing w:line="480" w:lineRule="auto"/>
+        <w:rPr>
+          <w:rFonts w:ascii="Helvetica" w:hAnsi="Helvetica" w:cstheme="minorHAnsi"/>
+          <w:sz w:val="24"/>
+          <w:szCs w:val="36"/>
+        </w:rPr>
+      </w:pPr>
+      <w:r>
+        <w:rPr>
+          <w:rFonts w:ascii="Helvetica" w:hAnsi="Helvetica" w:cstheme="minorHAnsi"/>
+          <w:sz w:val="24"/>
+          <w:szCs w:val="36"/>
+        </w:rPr>
+        <w:t>English knowledge of students is most likely good enough (can read, write, understand to decent degree)</w:t>
+      </w:r>
+    </w:p>
+    <w:p>
+      <w:pPr>
+        <w:pStyle w:val="ListParagraph"/>
+        <w:numPr>
+          <w:ilvl w:val="0"/>
+          <w:numId w:val="1"/>
+        </w:numPr>
+        <w:spacing w:line="480" w:lineRule="auto"/>
+        <w:rPr>
+          <w:rFonts w:ascii="Helvetica" w:hAnsi="Helvetica" w:cstheme="minorHAnsi"/>
+          <w:sz w:val="24"/>
+          <w:szCs w:val="36"/>
+        </w:rPr>
+      </w:pPr>
+      <w:r>
+        <w:rPr>
+          <w:rFonts w:ascii="Helvetica" w:hAnsi="Helvetica" w:cstheme="minorHAnsi"/>
+          <w:sz w:val="24"/>
+          <w:szCs w:val="36"/>
+        </w:rPr>
+        <w:t xml:space="preserve">Isn’t </w:t>
+      </w:r>
+      <w:r>
+        <w:rPr>
+          <w:rFonts w:ascii="Helvetica" w:hAnsi="Helvetica" w:cstheme="minorHAnsi"/>
+          <w:sz w:val="24"/>
+          <w:szCs w:val="36"/>
+        </w:rPr>
+        <w:t>too familiar with computers and technology (maybe she can use certain apps and programs?)</w:t>
+      </w:r>
+    </w:p>
+    <w:p>
+      <w:pPr>
+        <w:pStyle w:val="ListParagraph"/>
+        <w:numPr>
+          <w:ilvl w:val="0"/>
+          <w:numId w:val="1"/>
+        </w:numPr>
+        <w:spacing w:line="480" w:lineRule="auto"/>
+        <w:rPr>
+          <w:rFonts w:ascii="Helvetica" w:hAnsi="Helvetica" w:cstheme="minorHAnsi"/>
+          <w:sz w:val="24"/>
+          <w:szCs w:val="36"/>
+        </w:rPr>
+      </w:pPr>
+      <w:r>
+        <w:rPr>
+          <w:rFonts w:ascii="Helvetica" w:hAnsi="Helvetica" w:cstheme="minorHAnsi"/>
+          <w:sz w:val="24"/>
+          <w:szCs w:val="36"/>
+        </w:rPr>
+        <w:t>Wants to engage students and make learning stats intriguing and fun</w:t>
+      </w:r>
+      <w:r>
+        <w:rPr>
+          <w:rFonts w:ascii="Helvetica" w:hAnsi="Helvetica" w:cstheme="minorHAnsi"/>
+          <w:sz w:val="24"/>
+          <w:szCs w:val="36"/>
+        </w:rPr>
+        <w:t>.</w:t>
+      </w:r>
+    </w:p>
+    <w:p>
+      <w:pPr>
+        <w:pStyle w:val="ListParagraph"/>
+        <w:numPr>
+          <w:ilvl w:val="0"/>
+          <w:numId w:val="1"/>
+        </w:numPr>
+        <w:spacing w:line="480" w:lineRule="auto"/>
+        <w:rPr>
+          <w:rFonts w:ascii="Helvetica" w:hAnsi="Helvetica" w:cstheme="minorHAnsi"/>
+          <w:sz w:val="24"/>
+          <w:szCs w:val="36"/>
+        </w:rPr>
+      </w:pPr>
+      <w:r>
+        <w:rPr>
+          <w:rFonts w:ascii="Helvetica" w:hAnsi="Helvetica" w:cstheme="minorHAnsi"/>
+          <w:sz w:val="24"/>
+          <w:szCs w:val="36"/>
+        </w:rPr>
+        <w:t>Aims to help ease in first year students</w:t>
+      </w:r>
+      <w:r>
+        <w:rPr>
+          <w:rFonts w:ascii="Helvetica" w:hAnsi="Helvetica" w:cstheme="minorHAnsi"/>
+          <w:sz w:val="24"/>
+          <w:szCs w:val="36"/>
+        </w:rPr>
+        <w:t xml:space="preserve"> into Statistics</w:t>
+      </w:r>
+    </w:p>
+    <w:p>
+      <w:pPr>
+        <w:pStyle w:val="ListParagraph"/>
+        <w:numPr>
+          <w:ilvl w:val="0"/>
+          <w:numId w:val="1"/>
+        </w:numPr>
+        <w:spacing w:line="480" w:lineRule="auto"/>
+        <w:rPr>
+          <w:rFonts w:ascii="Helvetica" w:hAnsi="Helvetica" w:cstheme="minorHAnsi"/>
+          <w:sz w:val="24"/>
+          <w:szCs w:val="36"/>
+        </w:rPr>
+      </w:pPr>
+      <w:r>
+        <w:rPr>
+          <w:rFonts w:ascii="Helvetica" w:hAnsi="Helvetica" w:cstheme="minorHAnsi"/>
+          <w:sz w:val="24"/>
+          <w:szCs w:val="36"/>
+        </w:rPr>
+        <w:t>Thinks traditional paper based homework does not work for large classes as it takes too much time to grade and for students to receive feedback</w:t>
+      </w:r>
+    </w:p>
+    <w:p>
+      <w:pPr>
+        <w:rPr>
+          <w:rFonts w:ascii="Helvetica" w:hAnsi="Helvetica" w:cstheme="minorHAnsi"/>
+          <w:sz w:val="24"/>
+          <w:szCs w:val="36"/>
+        </w:rPr>
+      </w:pPr>
+      <w:r>
+        <w:rPr>
+          <w:rFonts w:ascii="Helvetica" w:hAnsi="Helvetica" w:cstheme="minorHAnsi"/>
+          <w:sz w:val="24"/>
+          <w:szCs w:val="36"/>
         </w:rPr>
         <w:br w:type="page"/>
       </w:r>
     </w:p>
     <w:p>
       <w:pPr>
-        <w:rPr>
-          <w:rFonts w:ascii="Helvetica" w:hAnsi="Helvetica"/>
-          <w:sz w:val="32"/>
-          <w:szCs w:val="24"/>
-        </w:rPr>
-      </w:pPr>
+        <w:pStyle w:val="Heading1"/>
+      </w:pPr>
+      <w:bookmarkStart w:id="2" w:name="_Toc495242431"/>
+      <w:r>
+        <w:lastRenderedPageBreak/>
+        <w:t>Stephen</w:t>
+      </w:r>
+      <w:r>
+        <w:t xml:space="preserve"> </w:t>
+      </w:r>
       <w:proofErr w:type="spellStart"/>
+      <w:r>
+        <w:t>Hsung</w:t>
+      </w:r>
+      <w:proofErr w:type="spellEnd"/>
+      <w:r>
+        <w:t>: Professor</w:t>
+      </w:r>
+      <w:bookmarkEnd w:id="2"/>
+    </w:p>
+    <w:p>
+      <w:pPr>
+        <w:pStyle w:val="ListParagraph"/>
+        <w:numPr>
+          <w:ilvl w:val="0"/>
+          <w:numId w:val="5"/>
+        </w:numPr>
+        <w:spacing w:line="480" w:lineRule="auto"/>
+        <w:rPr>
+          <w:rFonts w:ascii="Helvetica" w:hAnsi="Helvetica" w:cs="Helvetica"/>
+          <w:sz w:val="24"/>
+          <w:szCs w:val="24"/>
+        </w:rPr>
+      </w:pPr>
+      <w:r>
+        <w:rPr>
+          <w:rFonts w:ascii="Helvetica" w:hAnsi="Helvetica" w:cs="Helvetica"/>
+          <w:sz w:val="24"/>
+          <w:szCs w:val="24"/>
+        </w:rPr>
+        <w:t>34 years old, male</w:t>
+      </w:r>
+    </w:p>
+    <w:p>
+      <w:pPr>
+        <w:pStyle w:val="ListParagraph"/>
+        <w:numPr>
+          <w:ilvl w:val="0"/>
+          <w:numId w:val="5"/>
+        </w:numPr>
+        <w:spacing w:line="480" w:lineRule="auto"/>
+        <w:rPr>
+          <w:rFonts w:ascii="Helvetica" w:hAnsi="Helvetica" w:cs="Helvetica"/>
+          <w:sz w:val="24"/>
+          <w:szCs w:val="24"/>
+        </w:rPr>
+      </w:pPr>
+      <w:r>
+        <w:rPr>
+          <w:rFonts w:ascii="Helvetica" w:hAnsi="Helvetica" w:cs="Helvetica"/>
+          <w:sz w:val="24"/>
+          <w:szCs w:val="24"/>
+        </w:rPr>
+        <w:t>Fluent in English</w:t>
+      </w:r>
+    </w:p>
+    <w:p>
+      <w:pPr>
+        <w:pStyle w:val="ListParagraph"/>
+        <w:numPr>
+          <w:ilvl w:val="0"/>
+          <w:numId w:val="5"/>
+        </w:numPr>
+        <w:spacing w:line="480" w:lineRule="auto"/>
+        <w:rPr>
+          <w:rFonts w:ascii="Helvetica" w:hAnsi="Helvetica" w:cs="Helvetica"/>
+          <w:sz w:val="24"/>
+          <w:szCs w:val="24"/>
+        </w:rPr>
+      </w:pPr>
+      <w:r>
+        <w:rPr>
+          <w:rFonts w:ascii="Helvetica" w:hAnsi="Helvetica" w:cs="Helvetica"/>
+          <w:sz w:val="24"/>
+          <w:szCs w:val="24"/>
+        </w:rPr>
+        <w:t>Is a professor for mathematics and statistics</w:t>
+      </w:r>
+    </w:p>
+    <w:p>
+      <w:pPr>
+        <w:pStyle w:val="ListParagraph"/>
+        <w:numPr>
+          <w:ilvl w:val="0"/>
+          <w:numId w:val="5"/>
+        </w:numPr>
+        <w:spacing w:line="480" w:lineRule="auto"/>
+        <w:rPr>
+          <w:rFonts w:ascii="Helvetica" w:hAnsi="Helvetica" w:cs="Helvetica"/>
+          <w:sz w:val="24"/>
+          <w:szCs w:val="24"/>
+        </w:rPr>
+      </w:pPr>
+      <w:r>
+        <w:rPr>
+          <w:rFonts w:ascii="Helvetica" w:hAnsi="Helvetica" w:cs="Helvetica"/>
+          <w:sz w:val="24"/>
+          <w:szCs w:val="24"/>
+        </w:rPr>
+        <w:t xml:space="preserve">Has a lot of experience using </w:t>
+      </w:r>
+      <w:proofErr w:type="spellStart"/>
+      <w:r>
+        <w:rPr>
+          <w:rFonts w:ascii="Helvetica" w:hAnsi="Helvetica" w:cs="Helvetica"/>
+          <w:sz w:val="24"/>
+          <w:szCs w:val="24"/>
+        </w:rPr>
+        <w:t>WeBWorK</w:t>
+      </w:r>
+      <w:proofErr w:type="spellEnd"/>
+    </w:p>
+    <w:p>
+      <w:pPr>
+        <w:pStyle w:val="ListParagraph"/>
+        <w:numPr>
+          <w:ilvl w:val="0"/>
+          <w:numId w:val="5"/>
+        </w:numPr>
+        <w:spacing w:line="480" w:lineRule="auto"/>
+        <w:rPr>
+          <w:rFonts w:ascii="Helvetica" w:hAnsi="Helvetica" w:cs="Helvetica"/>
+          <w:sz w:val="24"/>
+          <w:szCs w:val="24"/>
+        </w:rPr>
+      </w:pPr>
+      <w:r>
+        <w:rPr>
+          <w:rFonts w:ascii="Helvetica" w:hAnsi="Helvetica" w:cs="Helvetica"/>
+          <w:sz w:val="24"/>
+          <w:szCs w:val="24"/>
+        </w:rPr>
+        <w:t>Likes being able to view the progress of students on the current homework</w:t>
+      </w:r>
+    </w:p>
+    <w:p>
+      <w:pPr>
+        <w:pStyle w:val="ListParagraph"/>
+        <w:numPr>
+          <w:ilvl w:val="0"/>
+          <w:numId w:val="5"/>
+        </w:numPr>
+        <w:spacing w:line="480" w:lineRule="auto"/>
+        <w:rPr>
+          <w:rFonts w:ascii="Helvetica" w:hAnsi="Helvetica" w:cs="Helvetica"/>
+          <w:sz w:val="24"/>
+          <w:szCs w:val="24"/>
+        </w:rPr>
+      </w:pPr>
+      <w:r>
+        <w:rPr>
+          <w:rFonts w:ascii="Helvetica" w:hAnsi="Helvetica" w:cs="Helvetica"/>
+          <w:sz w:val="24"/>
+          <w:szCs w:val="24"/>
+        </w:rPr>
+        <w:t>Prefers to use the National Problem Library instead of creating his own questions</w:t>
+      </w:r>
+    </w:p>
+    <w:p>
+      <w:pPr>
+        <w:pStyle w:val="ListParagraph"/>
+        <w:numPr>
+          <w:ilvl w:val="0"/>
+          <w:numId w:val="1"/>
+        </w:numPr>
+        <w:spacing w:line="480" w:lineRule="auto"/>
+        <w:rPr>
+          <w:rFonts w:ascii="Helvetica" w:hAnsi="Helvetica" w:cstheme="minorHAnsi"/>
+          <w:sz w:val="24"/>
+          <w:szCs w:val="36"/>
+        </w:rPr>
+      </w:pPr>
+      <w:r>
+        <w:rPr>
+          <w:rFonts w:ascii="Helvetica" w:hAnsi="Helvetica" w:cs="Helvetica"/>
+          <w:sz w:val="24"/>
+          <w:szCs w:val="24"/>
+        </w:rPr>
+        <w:t xml:space="preserve">He </w:t>
+      </w:r>
+      <w:r>
+        <w:rPr>
+          <w:rFonts w:ascii="Helvetica" w:hAnsi="Helvetica" w:cs="Helvetica"/>
+          <w:sz w:val="24"/>
+          <w:szCs w:val="24"/>
+        </w:rPr>
+        <w:t xml:space="preserve">likes </w:t>
+      </w:r>
+      <w:proofErr w:type="spellStart"/>
+      <w:r>
+        <w:rPr>
+          <w:rFonts w:ascii="Helvetica" w:hAnsi="Helvetica" w:cs="Helvetica"/>
+          <w:sz w:val="24"/>
+          <w:szCs w:val="24"/>
+        </w:rPr>
+        <w:t>WeBWorK’s</w:t>
+      </w:r>
+      <w:proofErr w:type="spellEnd"/>
+      <w:r>
+        <w:rPr>
+          <w:rFonts w:ascii="Helvetica" w:hAnsi="Helvetica" w:cs="Helvetica"/>
+          <w:sz w:val="24"/>
+          <w:szCs w:val="24"/>
+        </w:rPr>
+        <w:t xml:space="preserve"> feature of being able to import an external file containing class user information</w:t>
+      </w:r>
+    </w:p>
+    <w:p>
+      <w:pPr>
+        <w:pStyle w:val="ListParagraph"/>
+        <w:numPr>
+          <w:ilvl w:val="0"/>
+          <w:numId w:val="1"/>
+        </w:numPr>
+        <w:spacing w:line="480" w:lineRule="auto"/>
+        <w:rPr>
+          <w:rFonts w:ascii="Helvetica" w:hAnsi="Helvetica" w:cstheme="minorHAnsi"/>
+          <w:sz w:val="24"/>
+          <w:szCs w:val="36"/>
+        </w:rPr>
+      </w:pPr>
+      <w:r>
+        <w:rPr>
+          <w:rFonts w:ascii="Helvetica" w:hAnsi="Helvetica" w:cs="Helvetica"/>
+          <w:sz w:val="24"/>
+          <w:szCs w:val="24"/>
+        </w:rPr>
+        <w:t xml:space="preserve">He is fluent in </w:t>
+      </w:r>
+      <w:proofErr w:type="spellStart"/>
+      <w:r>
+        <w:rPr>
+          <w:rFonts w:ascii="Helvetica" w:hAnsi="Helvetica" w:cs="Helvetica"/>
+          <w:sz w:val="24"/>
+          <w:szCs w:val="24"/>
+        </w:rPr>
+        <w:t>MathJax</w:t>
+      </w:r>
+      <w:proofErr w:type="spellEnd"/>
+      <w:r>
+        <w:rPr>
+          <w:rFonts w:ascii="Helvetica" w:hAnsi="Helvetica" w:cs="Helvetica"/>
+          <w:sz w:val="24"/>
+          <w:szCs w:val="24"/>
+        </w:rPr>
+        <w:t xml:space="preserve"> and is able to modify and create his own questions if he feels like he needs to</w:t>
+      </w:r>
+    </w:p>
+    <w:p>
+      <w:pPr>
+        <w:pStyle w:val="ListParagraph"/>
+        <w:numPr>
+          <w:ilvl w:val="0"/>
+          <w:numId w:val="1"/>
+        </w:numPr>
+        <w:spacing w:line="480" w:lineRule="auto"/>
+        <w:rPr>
+          <w:rFonts w:ascii="Helvetica" w:hAnsi="Helvetica" w:cstheme="minorHAnsi"/>
+          <w:sz w:val="24"/>
+          <w:szCs w:val="36"/>
+        </w:rPr>
+      </w:pPr>
+      <w:r>
+        <w:rPr>
+          <w:rFonts w:ascii="Helvetica" w:hAnsi="Helvetica" w:cs="Helvetica"/>
+          <w:sz w:val="24"/>
+          <w:szCs w:val="24"/>
+        </w:rPr>
+        <w:t>He likes to have his problem sets automatically open and close to students</w:t>
+      </w:r>
       <w:r>
         <w:rPr>
           <w:rFonts w:ascii="Helvetica" w:hAnsi="Helvetica" w:cs="Helvetica"/>
           <w:sz w:val="36"/>
           <w:szCs w:val="36"/>
         </w:rPr>
-        <w:lastRenderedPageBreak/>
-        <w:t>Sohee</w:t>
-      </w:r>
-      <w:proofErr w:type="spellEnd"/>
-      <w:r>
-        <w:rPr>
-          <w:rFonts w:ascii="Helvetica" w:hAnsi="Helvetica" w:cs="Helvetica"/>
-          <w:sz w:val="36"/>
-          <w:szCs w:val="36"/>
-        </w:rPr>
-        <w:t xml:space="preserve"> Kang</w:t>
-      </w:r>
-      <w:r>
-        <w:rPr>
-          <w:rFonts w:ascii="Helvetica" w:hAnsi="Helvetica" w:cs="Helvetica"/>
-          <w:sz w:val="36"/>
-          <w:szCs w:val="36"/>
-        </w:rPr>
-        <w:t>: Professor</w:t>
-      </w:r>
-    </w:p>
-    <w:p>
-      <w:pPr>
-        <w:pStyle w:val="ListParagraph"/>
-        <w:numPr>
-          <w:ilvl w:val="0"/>
-          <w:numId w:val="1"/>
-        </w:numPr>
-        <w:spacing w:line="480" w:lineRule="auto"/>
-        <w:rPr>
-          <w:rFonts w:ascii="Helvetica" w:hAnsi="Helvetica" w:cstheme="minorHAnsi"/>
-          <w:sz w:val="24"/>
-          <w:szCs w:val="36"/>
-        </w:rPr>
-      </w:pPr>
-      <w:r>
-        <w:rPr>
-          <w:rFonts w:ascii="Helvetica" w:hAnsi="Helvetica" w:cstheme="minorHAnsi"/>
-          <w:sz w:val="24"/>
-          <w:szCs w:val="36"/>
-        </w:rPr>
-        <w:t>~50 years old</w:t>
-      </w:r>
-      <w:r>
-        <w:rPr>
-          <w:rFonts w:ascii="Helvetica" w:hAnsi="Helvetica" w:cstheme="minorHAnsi"/>
-          <w:sz w:val="24"/>
-          <w:szCs w:val="36"/>
-        </w:rPr>
-        <w:t>, female</w:t>
-      </w:r>
-    </w:p>
-    <w:p>
-      <w:pPr>
-        <w:pStyle w:val="ListParagraph"/>
-        <w:numPr>
-          <w:ilvl w:val="0"/>
-          <w:numId w:val="1"/>
-        </w:numPr>
-        <w:spacing w:line="480" w:lineRule="auto"/>
-        <w:rPr>
-          <w:rFonts w:ascii="Helvetica" w:hAnsi="Helvetica" w:cstheme="minorHAnsi"/>
-          <w:sz w:val="24"/>
-          <w:szCs w:val="36"/>
-        </w:rPr>
-      </w:pPr>
-      <w:r>
-        <w:rPr>
-          <w:rFonts w:ascii="Helvetica" w:hAnsi="Helvetica" w:cstheme="minorHAnsi"/>
-          <w:sz w:val="24"/>
-          <w:szCs w:val="36"/>
-        </w:rPr>
-        <w:t>Speaks English to a fair degree</w:t>
-      </w:r>
-    </w:p>
-    <w:p>
-      <w:pPr>
-        <w:pStyle w:val="ListParagraph"/>
-        <w:numPr>
-          <w:ilvl w:val="0"/>
-          <w:numId w:val="1"/>
-        </w:numPr>
-        <w:spacing w:line="480" w:lineRule="auto"/>
-        <w:rPr>
-          <w:rFonts w:ascii="Helvetica" w:hAnsi="Helvetica" w:cstheme="minorHAnsi"/>
-          <w:sz w:val="24"/>
-          <w:szCs w:val="36"/>
-        </w:rPr>
-      </w:pPr>
-      <w:r>
-        <w:rPr>
-          <w:rFonts w:ascii="Helvetica" w:hAnsi="Helvetica" w:cstheme="minorHAnsi"/>
-          <w:sz w:val="24"/>
-          <w:szCs w:val="36"/>
-        </w:rPr>
-        <w:t>Is part of the Math and Stats learning centre. Does host lectures but as of now, she does not.</w:t>
-      </w:r>
-    </w:p>
-    <w:p>
-      <w:pPr>
-        <w:pStyle w:val="ListParagraph"/>
-        <w:numPr>
-          <w:ilvl w:val="0"/>
-          <w:numId w:val="1"/>
-        </w:numPr>
-        <w:spacing w:line="480" w:lineRule="auto"/>
-        <w:rPr>
-          <w:rFonts w:ascii="Helvetica" w:hAnsi="Helvetica" w:cstheme="minorHAnsi"/>
-          <w:sz w:val="24"/>
-          <w:szCs w:val="36"/>
-        </w:rPr>
-      </w:pPr>
-      <w:r>
-        <w:rPr>
-          <w:rFonts w:ascii="Helvetica" w:hAnsi="Helvetica" w:cstheme="minorHAnsi"/>
-          <w:sz w:val="24"/>
-          <w:szCs w:val="36"/>
-        </w:rPr>
-        <w:t>English knowledge of students is most likely good enough (can read, write, understand to decent degree)</w:t>
-      </w:r>
-    </w:p>
-    <w:p>
-      <w:pPr>
-        <w:pStyle w:val="ListParagraph"/>
-        <w:numPr>
-          <w:ilvl w:val="0"/>
-          <w:numId w:val="1"/>
-        </w:numPr>
-        <w:spacing w:line="480" w:lineRule="auto"/>
-        <w:rPr>
-          <w:rFonts w:ascii="Helvetica" w:hAnsi="Helvetica" w:cstheme="minorHAnsi"/>
-          <w:sz w:val="24"/>
-          <w:szCs w:val="36"/>
-        </w:rPr>
-      </w:pPr>
-      <w:r>
-        <w:rPr>
-          <w:rFonts w:ascii="Helvetica" w:hAnsi="Helvetica" w:cstheme="minorHAnsi"/>
-          <w:sz w:val="24"/>
-          <w:szCs w:val="36"/>
-        </w:rPr>
-        <w:t xml:space="preserve">Isn’t </w:t>
-      </w:r>
-      <w:r>
-        <w:rPr>
-          <w:rFonts w:ascii="Helvetica" w:hAnsi="Helvetica" w:cstheme="minorHAnsi"/>
-          <w:sz w:val="24"/>
-          <w:szCs w:val="36"/>
-        </w:rPr>
-        <w:t>too familiar with computers and technology (maybe she can use certain apps and programs?</w:t>
-      </w:r>
-      <w:bookmarkStart w:id="0" w:name="_GoBack"/>
-      <w:bookmarkEnd w:id="0"/>
-      <w:r>
-        <w:rPr>
-          <w:rFonts w:ascii="Helvetica" w:hAnsi="Helvetica" w:cstheme="minorHAnsi"/>
-          <w:sz w:val="24"/>
-          <w:szCs w:val="36"/>
-        </w:rPr>
-        <w:t>)</w:t>
-      </w:r>
-    </w:p>
-    <w:p>
-      <w:pPr>
-        <w:pStyle w:val="ListParagraph"/>
-        <w:numPr>
-          <w:ilvl w:val="0"/>
-          <w:numId w:val="1"/>
-        </w:numPr>
-        <w:spacing w:line="480" w:lineRule="auto"/>
-        <w:rPr>
-          <w:rFonts w:ascii="Helvetica" w:hAnsi="Helvetica" w:cstheme="minorHAnsi"/>
-          <w:sz w:val="24"/>
-          <w:szCs w:val="36"/>
-        </w:rPr>
-      </w:pPr>
-      <w:r>
-        <w:rPr>
-          <w:rFonts w:ascii="Helvetica" w:hAnsi="Helvetica" w:cstheme="minorHAnsi"/>
-          <w:sz w:val="24"/>
-          <w:szCs w:val="36"/>
-        </w:rPr>
-        <w:t>Wants to engage students and make learning stats intriguing and fun</w:t>
-      </w:r>
-      <w:r>
-        <w:rPr>
-          <w:rFonts w:ascii="Helvetica" w:hAnsi="Helvetica" w:cstheme="minorHAnsi"/>
-          <w:sz w:val="24"/>
-          <w:szCs w:val="36"/>
-        </w:rPr>
-        <w:t>.</w:t>
-      </w:r>
-    </w:p>
-    <w:p>
-      <w:pPr>
-        <w:pStyle w:val="ListParagraph"/>
-        <w:numPr>
-          <w:ilvl w:val="0"/>
-          <w:numId w:val="1"/>
-        </w:numPr>
-        <w:spacing w:line="480" w:lineRule="auto"/>
-        <w:rPr>
-          <w:rFonts w:ascii="Helvetica" w:hAnsi="Helvetica" w:cstheme="minorHAnsi"/>
-          <w:sz w:val="24"/>
-          <w:szCs w:val="36"/>
-        </w:rPr>
-      </w:pPr>
-      <w:r>
-        <w:rPr>
-          <w:rFonts w:ascii="Helvetica" w:hAnsi="Helvetica" w:cstheme="minorHAnsi"/>
-          <w:sz w:val="24"/>
-          <w:szCs w:val="36"/>
-        </w:rPr>
-        <w:t>Aims to help ease in first year students</w:t>
-      </w:r>
-      <w:r>
-        <w:rPr>
-          <w:rFonts w:ascii="Helvetica" w:hAnsi="Helvetica" w:cstheme="minorHAnsi"/>
-          <w:sz w:val="24"/>
-          <w:szCs w:val="36"/>
-        </w:rPr>
-        <w:t xml:space="preserve"> into Statistics</w:t>
-      </w:r>
-      <w:r>
-        <w:rPr>
-          <w:rFonts w:ascii="Helvetica" w:hAnsi="Helvetica" w:cs="Helvetica"/>
-          <w:sz w:val="36"/>
-          <w:szCs w:val="36"/>
-        </w:rPr>
         <w:br w:type="page"/>
       </w:r>
     </w:p>
     <w:p>
       <w:pPr>
-        <w:rPr>
-          <w:rFonts w:ascii="Helvetica" w:hAnsi="Helvetica" w:cs="Helvetica"/>
-          <w:sz w:val="36"/>
-          <w:szCs w:val="36"/>
-        </w:rPr>
-      </w:pPr>
-      <w:r>
-        <w:rPr>
-          <w:rFonts w:ascii="Helvetica" w:hAnsi="Helvetica" w:cs="Helvetica"/>
-          <w:sz w:val="36"/>
-          <w:szCs w:val="36"/>
-        </w:rPr>
+        <w:pStyle w:val="Heading1"/>
+      </w:pPr>
+      <w:bookmarkStart w:id="3" w:name="_Toc495242432"/>
+      <w:r>
         <w:lastRenderedPageBreak/>
         <w:t>Desmond Poon</w:t>
       </w:r>
       <w:r>
-        <w:rPr>
-          <w:rFonts w:ascii="Helvetica" w:hAnsi="Helvetica" w:cs="Helvetica"/>
-          <w:sz w:val="36"/>
-          <w:szCs w:val="36"/>
-        </w:rPr>
         <w:t>: Student</w:t>
       </w:r>
+      <w:bookmarkEnd w:id="3"/>
     </w:p>
     <w:p>
       <w:pPr>
@@ -752,29 +1413,21 @@
     </w:p>
     <w:p>
       <w:pPr>
-        <w:rPr>
-          <w:rFonts w:ascii="Helvetica" w:hAnsi="Helvetica" w:cs="Helvetica"/>
-          <w:sz w:val="24"/>
-          <w:szCs w:val="24"/>
-        </w:rPr>
-      </w:pPr>
-      <w:r>
-        <w:rPr>
-          <w:rFonts w:ascii="Helvetica" w:hAnsi="Helvetica" w:cs="Helvetica"/>
-          <w:sz w:val="36"/>
-          <w:szCs w:val="36"/>
-        </w:rPr>
+        <w:pStyle w:val="Heading1"/>
+        <w:rPr>
+          <w:sz w:val="24"/>
+          <w:szCs w:val="24"/>
+        </w:rPr>
+      </w:pPr>
+      <w:bookmarkStart w:id="4" w:name="_Toc495242433"/>
+      <w:r>
         <w:lastRenderedPageBreak/>
         <w:t>Brian Lau</w:t>
       </w:r>
       <w:r>
-        <w:rPr>
-          <w:rFonts w:ascii="Helvetica" w:hAnsi="Helvetica" w:cs="Helvetica"/>
-          <w:sz w:val="36"/>
-          <w:szCs w:val="36"/>
-        </w:rPr>
         <w:t>: Student</w:t>
       </w:r>
+      <w:bookmarkEnd w:id="4"/>
     </w:p>
     <w:p>
       <w:pPr>
@@ -1007,28 +1660,42 @@
     </w:p>
     <w:p>
       <w:pPr>
-        <w:rPr>
-          <w:rFonts w:ascii="Helvetica" w:hAnsi="Helvetica" w:cs="Helvetica"/>
-          <w:sz w:val="24"/>
-          <w:szCs w:val="28"/>
-        </w:rPr>
-      </w:pPr>
-      <w:r>
-        <w:rPr>
-          <w:rFonts w:ascii="Helvetica" w:hAnsi="Helvetica" w:cs="Helvetica"/>
-          <w:sz w:val="36"/>
-          <w:szCs w:val="28"/>
-        </w:rPr>
+        <w:pStyle w:val="Heading1"/>
+        <w:rPr>
+          <w:sz w:val="24"/>
+        </w:rPr>
+      </w:pPr>
+      <w:bookmarkStart w:id="5" w:name="_Toc495242434"/>
+      <w:r>
         <w:lastRenderedPageBreak/>
         <w:t>Ruby Hayden</w:t>
       </w:r>
       <w:r>
-        <w:rPr>
-          <w:rFonts w:ascii="Helvetica" w:hAnsi="Helvetica" w:cs="Helvetica"/>
-          <w:sz w:val="36"/>
+        <w:t>: TA</w:t>
+      </w:r>
+      <w:bookmarkEnd w:id="5"/>
+    </w:p>
+    <w:p>
+      <w:pPr>
+        <w:pStyle w:val="ListParagraph"/>
+        <w:numPr>
+          <w:ilvl w:val="0"/>
+          <w:numId w:val="4"/>
+        </w:numPr>
+        <w:spacing w:line="480" w:lineRule="auto"/>
+        <w:rPr>
+          <w:rFonts w:ascii="Helvetica" w:hAnsi="Helvetica" w:cs="Helvetica"/>
+          <w:sz w:val="24"/>
           <w:szCs w:val="28"/>
         </w:rPr>
-        <w:t>: TA</w:t>
+      </w:pPr>
+      <w:r>
+        <w:rPr>
+          <w:rFonts w:ascii="Helvetica" w:hAnsi="Helvetica" w:cs="Helvetica"/>
+          <w:sz w:val="24"/>
+          <w:szCs w:val="28"/>
+        </w:rPr>
+        <w:t>19 years old, female</w:t>
       </w:r>
     </w:p>
     <w:p>
@@ -1051,7 +1718,7 @@
           <w:sz w:val="24"/>
           <w:szCs w:val="28"/>
         </w:rPr>
-        <w:t>19 years old, female</w:t>
+        <w:t>Enthusiastic and slightly childish personality. Wants students to get more students into the field of statistics by making it more exciting and making the entry barrier a little lower</w:t>
       </w:r>
     </w:p>
     <w:p>
@@ -1074,7 +1741,7 @@
           <w:sz w:val="24"/>
           <w:szCs w:val="28"/>
         </w:rPr>
-        <w:t>Enthusiastic and slightly childish personality. Wants students to get more students into the field of statistics by making it more exciting and making the entry barrier a little lower</w:t>
+        <w:t>Usually sits in her office doing homework or browsing YouTube. Doesn’t get many students in her office, yet the marks in her tutorials aren’t that great.</w:t>
       </w:r>
     </w:p>
     <w:p>
@@ -1097,7 +1764,7 @@
           <w:sz w:val="24"/>
           <w:szCs w:val="28"/>
         </w:rPr>
-        <w:t>Usually sits in her office doing homework or browsing YouTube. Doesn’t get many students in her office, yet the marks in her tutorials aren’t that great.</w:t>
+        <w:t>Excellent mathematical capabilities. Can quite literally solve some integrals in her head</w:t>
       </w:r>
     </w:p>
     <w:p>
@@ -1120,7 +1787,15 @@
           <w:sz w:val="24"/>
           <w:szCs w:val="28"/>
         </w:rPr>
-        <w:t>Excellent mathematical capabilities. Can quite literally solve some integrals in her head</w:t>
+        <w:t>Somewhat familiar with computers and technology. Can use social media apps and has some MySQL knowledge</w:t>
+      </w:r>
+      <w:r>
+        <w:rPr>
+          <w:rFonts w:ascii="Helvetica" w:hAnsi="Helvetica" w:cs="Helvetica"/>
+          <w:sz w:val="24"/>
+          <w:szCs w:val="28"/>
+        </w:rPr>
+        <w:t>. Uses an iPhone X smartphone</w:t>
       </w:r>
     </w:p>
     <w:p>
@@ -1143,42 +1818,11 @@
           <w:sz w:val="24"/>
           <w:szCs w:val="28"/>
         </w:rPr>
-        <w:t>Somewhat familiar with computers and technology. Can use social media apps and has some MySQL knowledge</w:t>
-      </w:r>
-      <w:r>
-        <w:rPr>
-          <w:rFonts w:ascii="Helvetica" w:hAnsi="Helvetica" w:cs="Helvetica"/>
-          <w:sz w:val="24"/>
-          <w:szCs w:val="28"/>
-        </w:rPr>
-        <w:t>. Uses an iPhone X smartphone</w:t>
-      </w:r>
-    </w:p>
-    <w:p>
-      <w:pPr>
-        <w:pStyle w:val="ListParagraph"/>
-        <w:numPr>
-          <w:ilvl w:val="0"/>
-          <w:numId w:val="4"/>
-        </w:numPr>
-        <w:spacing w:line="480" w:lineRule="auto"/>
-        <w:rPr>
-          <w:rFonts w:ascii="Helvetica" w:hAnsi="Helvetica" w:cs="Helvetica"/>
-          <w:sz w:val="24"/>
-          <w:szCs w:val="28"/>
-        </w:rPr>
-      </w:pPr>
-      <w:r>
-        <w:rPr>
-          <w:rFonts w:ascii="Helvetica" w:hAnsi="Helvetica" w:cs="Helvetica"/>
-          <w:sz w:val="24"/>
-          <w:szCs w:val="28"/>
-        </w:rPr>
         <w:t>Is TA for STAB22. As a TA, she is responsible for marking and posting marks for her tutorials.</w:t>
       </w:r>
     </w:p>
     <w:sectPr>
-      <w:headerReference w:type="default" r:id="rId7"/>
+      <w:headerReference w:type="default" r:id="rId9"/>
       <w:pgSz w:w="12240" w:h="15840"/>
       <w:pgMar w:top="1440" w:right="1440" w:bottom="1440" w:left="1440" w:header="708" w:footer="708" w:gutter="0"/>
       <w:cols w:space="708"/>
@@ -1189,7 +1833,7 @@
 </file>
 
 <file path=word/endnotes.xml><?xml version="1.0" encoding="utf-8"?>
-<w:endnotes xmlns:wpc="http://schemas.microsoft.com/office/word/2010/wordprocessingCanvas" xmlns:cx="http://schemas.microsoft.com/office/drawing/2014/chartex" xmlns:cx1="http://schemas.microsoft.com/office/drawing/2015/9/8/chartex" xmlns:cx2="http://schemas.microsoft.com/office/drawing/2015/10/21/chartex" xmlns:cx3="http://schemas.microsoft.com/office/drawing/2016/5/9/chartex" xmlns:cx4="http://schemas.microsoft.com/office/drawing/2016/5/10/chartex" xmlns:cx5="http://schemas.microsoft.com/office/drawing/2016/5/11/chartex" xmlns:cx6="http://schemas.microsoft.com/office/drawing/2016/5/12/chartex" xmlns:cx7="http://schemas.microsoft.com/office/drawing/2016/5/13/chartex" xmlns:cx8="http://schemas.microsoft.com/office/drawing/2016/5/14/chartex" xmlns:mc="http://schemas.openxmlformats.org/markup-compatibility/2006" xmlns:aink="http://schemas.microsoft.com/office/drawing/2016/ink" xmlns:am3d="http://schemas.microsoft.com/office/drawing/2017/model3d" xmlns:o="urn:schemas-microsoft-com:office:office" xmlns:r="http://schemas.openxmlformats.org/officeDocument/2006/relationships" xmlns:m="http://schemas.openxmlformats.org/officeDocument/2006/math" xmlns:v="urn:schemas-microsoft-com:vml" xmlns:wp14="http://schemas.microsoft.com/office/word/2010/wordprocessingDrawing" xmlns:wp="http://schemas.openxmlformats.org/drawingml/2006/wordprocessingDrawing" xmlns:w10="urn:schemas-microsoft-com:office:word" xmlns:w="http://schemas.openxmlformats.org/wordprocessingml/2006/main" xmlns:w14="http://schemas.microsoft.com/office/word/2010/wordml" xmlns:w15="http://schemas.microsoft.com/office/word/2012/wordml" xmlns:w16cid="http://schemas.microsoft.com/office/word/2016/wordml/cid" xmlns:w16se="http://schemas.microsoft.com/office/word/2015/wordml/symex" xmlns:wpg="http://schemas.microsoft.com/office/word/2010/wordprocessingGroup" xmlns:wpi="http://schemas.microsoft.com/office/word/2010/wordprocessingInk" xmlns:wne="http://schemas.microsoft.com/office/word/2006/wordml" xmlns:wps="http://schemas.microsoft.com/office/word/2010/wordprocessingShape" mc:Ignorable="w14 w15 w16se w16cid wp14">
+<w:endnotes xmlns:wpc="http://schemas.microsoft.com/office/word/2010/wordprocessingCanvas" xmlns:mc="http://schemas.openxmlformats.org/markup-compatibility/2006" xmlns:o="urn:schemas-microsoft-com:office:office" xmlns:r="http://schemas.openxmlformats.org/officeDocument/2006/relationships" xmlns:m="http://schemas.openxmlformats.org/officeDocument/2006/math" xmlns:v="urn:schemas-microsoft-com:vml" xmlns:wp14="http://schemas.microsoft.com/office/word/2010/wordprocessingDrawing" xmlns:wp="http://schemas.openxmlformats.org/drawingml/2006/wordprocessingDrawing" xmlns:w10="urn:schemas-microsoft-com:office:word" xmlns:w="http://schemas.openxmlformats.org/wordprocessingml/2006/main" xmlns:w14="http://schemas.microsoft.com/office/word/2010/wordml" xmlns:wpg="http://schemas.microsoft.com/office/word/2010/wordprocessingGroup" xmlns:wpi="http://schemas.microsoft.com/office/word/2010/wordprocessingInk" xmlns:wne="http://schemas.microsoft.com/office/word/2006/wordml" xmlns:wps="http://schemas.microsoft.com/office/word/2010/wordprocessingShape" mc:Ignorable="w14 wp14">
   <w:endnote w:type="separator" w:id="-1">
     <w:p>
       <w:pPr>
@@ -1214,7 +1858,7 @@
 </file>
 
 <file path=word/footnotes.xml><?xml version="1.0" encoding="utf-8"?>
-<w:footnotes xmlns:wpc="http://schemas.microsoft.com/office/word/2010/wordprocessingCanvas" xmlns:cx="http://schemas.microsoft.com/office/drawing/2014/chartex" xmlns:cx1="http://schemas.microsoft.com/office/drawing/2015/9/8/chartex" xmlns:cx2="http://schemas.microsoft.com/office/drawing/2015/10/21/chartex" xmlns:cx3="http://schemas.microsoft.com/office/drawing/2016/5/9/chartex" xmlns:cx4="http://schemas.microsoft.com/office/drawing/2016/5/10/chartex" xmlns:cx5="http://schemas.microsoft.com/office/drawing/2016/5/11/chartex" xmlns:cx6="http://schemas.microsoft.com/office/drawing/2016/5/12/chartex" xmlns:cx7="http://schemas.microsoft.com/office/drawing/2016/5/13/chartex" xmlns:cx8="http://schemas.microsoft.com/office/drawing/2016/5/14/chartex" xmlns:mc="http://schemas.openxmlformats.org/markup-compatibility/2006" xmlns:aink="http://schemas.microsoft.com/office/drawing/2016/ink" xmlns:am3d="http://schemas.microsoft.com/office/drawing/2017/model3d" xmlns:o="urn:schemas-microsoft-com:office:office" xmlns:r="http://schemas.openxmlformats.org/officeDocument/2006/relationships" xmlns:m="http://schemas.openxmlformats.org/officeDocument/2006/math" xmlns:v="urn:schemas-microsoft-com:vml" xmlns:wp14="http://schemas.microsoft.com/office/word/2010/wordprocessingDrawing" xmlns:wp="http://schemas.openxmlformats.org/drawingml/2006/wordprocessingDrawing" xmlns:w10="urn:schemas-microsoft-com:office:word" xmlns:w="http://schemas.openxmlformats.org/wordprocessingml/2006/main" xmlns:w14="http://schemas.microsoft.com/office/word/2010/wordml" xmlns:w15="http://schemas.microsoft.com/office/word/2012/wordml" xmlns:w16cid="http://schemas.microsoft.com/office/word/2016/wordml/cid" xmlns:w16se="http://schemas.microsoft.com/office/word/2015/wordml/symex" xmlns:wpg="http://schemas.microsoft.com/office/word/2010/wordprocessingGroup" xmlns:wpi="http://schemas.microsoft.com/office/word/2010/wordprocessingInk" xmlns:wne="http://schemas.microsoft.com/office/word/2006/wordml" xmlns:wps="http://schemas.microsoft.com/office/word/2010/wordprocessingShape" mc:Ignorable="w14 w15 w16se w16cid wp14">
+<w:footnotes xmlns:wpc="http://schemas.microsoft.com/office/word/2010/wordprocessingCanvas" xmlns:mc="http://schemas.openxmlformats.org/markup-compatibility/2006" xmlns:o="urn:schemas-microsoft-com:office:office" xmlns:r="http://schemas.openxmlformats.org/officeDocument/2006/relationships" xmlns:m="http://schemas.openxmlformats.org/officeDocument/2006/math" xmlns:v="urn:schemas-microsoft-com:vml" xmlns:wp14="http://schemas.microsoft.com/office/word/2010/wordprocessingDrawing" xmlns:wp="http://schemas.openxmlformats.org/drawingml/2006/wordprocessingDrawing" xmlns:w10="urn:schemas-microsoft-com:office:word" xmlns:w="http://schemas.openxmlformats.org/wordprocessingml/2006/main" xmlns:w14="http://schemas.microsoft.com/office/word/2010/wordml" xmlns:wpg="http://schemas.microsoft.com/office/word/2010/wordprocessingGroup" xmlns:wpi="http://schemas.microsoft.com/office/word/2010/wordprocessingInk" xmlns:wne="http://schemas.microsoft.com/office/word/2006/wordml" xmlns:wps="http://schemas.microsoft.com/office/word/2010/wordprocessingShape" mc:Ignorable="w14 wp14">
   <w:footnote w:type="separator" w:id="-1">
     <w:p>
       <w:pPr>
@@ -1239,7 +1883,7 @@
 </file>
 
 <file path=word/header1.xml><?xml version="1.0" encoding="utf-8"?>
-<w:hdr xmlns:wpc="http://schemas.microsoft.com/office/word/2010/wordprocessingCanvas" xmlns:cx="http://schemas.microsoft.com/office/drawing/2014/chartex" xmlns:cx1="http://schemas.microsoft.com/office/drawing/2015/9/8/chartex" xmlns:cx2="http://schemas.microsoft.com/office/drawing/2015/10/21/chartex" xmlns:cx3="http://schemas.microsoft.com/office/drawing/2016/5/9/chartex" xmlns:cx4="http://schemas.microsoft.com/office/drawing/2016/5/10/chartex" xmlns:cx5="http://schemas.microsoft.com/office/drawing/2016/5/11/chartex" xmlns:cx6="http://schemas.microsoft.com/office/drawing/2016/5/12/chartex" xmlns:cx7="http://schemas.microsoft.com/office/drawing/2016/5/13/chartex" xmlns:cx8="http://schemas.microsoft.com/office/drawing/2016/5/14/chartex" xmlns:mc="http://schemas.openxmlformats.org/markup-compatibility/2006" xmlns:aink="http://schemas.microsoft.com/office/drawing/2016/ink" xmlns:am3d="http://schemas.microsoft.com/office/drawing/2017/model3d" xmlns:o="urn:schemas-microsoft-com:office:office" xmlns:r="http://schemas.openxmlformats.org/officeDocument/2006/relationships" xmlns:m="http://schemas.openxmlformats.org/officeDocument/2006/math" xmlns:v="urn:schemas-microsoft-com:vml" xmlns:wp14="http://schemas.microsoft.com/office/word/2010/wordprocessingDrawing" xmlns:wp="http://schemas.openxmlformats.org/drawingml/2006/wordprocessingDrawing" xmlns:w10="urn:schemas-microsoft-com:office:word" xmlns:w="http://schemas.openxmlformats.org/wordprocessingml/2006/main" xmlns:w14="http://schemas.microsoft.com/office/word/2010/wordml" xmlns:w15="http://schemas.microsoft.com/office/word/2012/wordml" xmlns:w16cid="http://schemas.microsoft.com/office/word/2016/wordml/cid" xmlns:w16se="http://schemas.microsoft.com/office/word/2015/wordml/symex" xmlns:wpg="http://schemas.microsoft.com/office/word/2010/wordprocessingGroup" xmlns:wpi="http://schemas.microsoft.com/office/word/2010/wordprocessingInk" xmlns:wne="http://schemas.microsoft.com/office/word/2006/wordml" xmlns:wps="http://schemas.microsoft.com/office/word/2010/wordprocessingShape" mc:Ignorable="w14 w15 w16se w16cid wp14">
+<w:hdr xmlns:wpc="http://schemas.microsoft.com/office/word/2010/wordprocessingCanvas" xmlns:mc="http://schemas.openxmlformats.org/markup-compatibility/2006" xmlns:o="urn:schemas-microsoft-com:office:office" xmlns:r="http://schemas.openxmlformats.org/officeDocument/2006/relationships" xmlns:m="http://schemas.openxmlformats.org/officeDocument/2006/math" xmlns:v="urn:schemas-microsoft-com:vml" xmlns:wp14="http://schemas.microsoft.com/office/word/2010/wordprocessingDrawing" xmlns:wp="http://schemas.openxmlformats.org/drawingml/2006/wordprocessingDrawing" xmlns:w10="urn:schemas-microsoft-com:office:word" xmlns:w="http://schemas.openxmlformats.org/wordprocessingml/2006/main" xmlns:w14="http://schemas.microsoft.com/office/word/2010/wordml" xmlns:wpg="http://schemas.microsoft.com/office/word/2010/wordprocessingGroup" xmlns:wpi="http://schemas.microsoft.com/office/word/2010/wordprocessingInk" xmlns:wne="http://schemas.microsoft.com/office/word/2006/wordml" xmlns:wps="http://schemas.microsoft.com/office/word/2010/wordprocessingShape" mc:Ignorable="w14 wp14">
   <w:sdt>
     <w:sdtPr>
       <w:id w:val="371432375"/>
@@ -1272,7 +1916,7 @@
           <w:rPr>
             <w:noProof/>
           </w:rPr>
-          <w:t>5</w:t>
+          <w:t>1</w:t>
         </w:r>
         <w:r>
           <w:rPr>
@@ -1292,8 +1936,121 @@
 </file>
 
 <file path=word/numbering.xml><?xml version="1.0" encoding="utf-8"?>
-<w:numbering xmlns:wpc="http://schemas.microsoft.com/office/word/2010/wordprocessingCanvas" xmlns:cx="http://schemas.microsoft.com/office/drawing/2014/chartex" xmlns:cx1="http://schemas.microsoft.com/office/drawing/2015/9/8/chartex" xmlns:cx2="http://schemas.microsoft.com/office/drawing/2015/10/21/chartex" xmlns:cx3="http://schemas.microsoft.com/office/drawing/2016/5/9/chartex" xmlns:cx4="http://schemas.microsoft.com/office/drawing/2016/5/10/chartex" xmlns:cx5="http://schemas.microsoft.com/office/drawing/2016/5/11/chartex" xmlns:cx6="http://schemas.microsoft.com/office/drawing/2016/5/12/chartex" xmlns:cx7="http://schemas.microsoft.com/office/drawing/2016/5/13/chartex" xmlns:cx8="http://schemas.microsoft.com/office/drawing/2016/5/14/chartex" xmlns:mc="http://schemas.openxmlformats.org/markup-compatibility/2006" xmlns:aink="http://schemas.microsoft.com/office/drawing/2016/ink" xmlns:am3d="http://schemas.microsoft.com/office/drawing/2017/model3d" xmlns:o="urn:schemas-microsoft-com:office:office" xmlns:r="http://schemas.openxmlformats.org/officeDocument/2006/relationships" xmlns:m="http://schemas.openxmlformats.org/officeDocument/2006/math" xmlns:v="urn:schemas-microsoft-com:vml" xmlns:wp14="http://schemas.microsoft.com/office/word/2010/wordprocessingDrawing" xmlns:wp="http://schemas.openxmlformats.org/drawingml/2006/wordprocessingDrawing" xmlns:w10="urn:schemas-microsoft-com:office:word" xmlns:w="http://schemas.openxmlformats.org/wordprocessingml/2006/main" xmlns:w14="http://schemas.microsoft.com/office/word/2010/wordml" xmlns:w15="http://schemas.microsoft.com/office/word/2012/wordml" xmlns:w16cid="http://schemas.microsoft.com/office/word/2016/wordml/cid" xmlns:w16se="http://schemas.microsoft.com/office/word/2015/wordml/symex" xmlns:wpg="http://schemas.microsoft.com/office/word/2010/wordprocessingGroup" xmlns:wpi="http://schemas.microsoft.com/office/word/2010/wordprocessingInk" xmlns:wne="http://schemas.microsoft.com/office/word/2006/wordml" xmlns:wps="http://schemas.microsoft.com/office/word/2010/wordprocessingShape" mc:Ignorable="w14 w15 w16se w16cid wp14">
-  <w:abstractNum w:abstractNumId="0" w15:restartNumberingAfterBreak="0">
+<w:numbering xmlns:wpc="http://schemas.microsoft.com/office/word/2010/wordprocessingCanvas" xmlns:mc="http://schemas.openxmlformats.org/markup-compatibility/2006" xmlns:o="urn:schemas-microsoft-com:office:office" xmlns:r="http://schemas.openxmlformats.org/officeDocument/2006/relationships" xmlns:m="http://schemas.openxmlformats.org/officeDocument/2006/math" xmlns:v="urn:schemas-microsoft-com:vml" xmlns:wp14="http://schemas.microsoft.com/office/word/2010/wordprocessingDrawing" xmlns:wp="http://schemas.openxmlformats.org/drawingml/2006/wordprocessingDrawing" xmlns:w10="urn:schemas-microsoft-com:office:word" xmlns:w="http://schemas.openxmlformats.org/wordprocessingml/2006/main" xmlns:w14="http://schemas.microsoft.com/office/word/2010/wordml" xmlns:wpg="http://schemas.microsoft.com/office/word/2010/wordprocessingGroup" xmlns:wpi="http://schemas.microsoft.com/office/word/2010/wordprocessingInk" xmlns:wne="http://schemas.microsoft.com/office/word/2006/wordml" xmlns:wps="http://schemas.microsoft.com/office/word/2010/wordprocessingShape" mc:Ignorable="w14 wp14">
+  <w:abstractNum w:abstractNumId="0">
+    <w:nsid w:val="1D447606"/>
+    <w:multiLevelType w:val="hybridMultilevel"/>
+    <w:tmpl w:val="1CECEADA"/>
+    <w:lvl w:ilvl="0" w:tplc="10090001">
+      <w:start w:val="1"/>
+      <w:numFmt w:val="bullet"/>
+      <w:lvlText w:val=""/>
+      <w:lvlJc w:val="left"/>
+      <w:pPr>
+        <w:ind w:left="720" w:hanging="360"/>
+      </w:pPr>
+      <w:rPr>
+        <w:rFonts w:ascii="Symbol" w:hAnsi="Symbol" w:hint="default"/>
+      </w:rPr>
+    </w:lvl>
+    <w:lvl w:ilvl="1" w:tplc="10090003" w:tentative="1">
+      <w:start w:val="1"/>
+      <w:numFmt w:val="bullet"/>
+      <w:lvlText w:val="o"/>
+      <w:lvlJc w:val="left"/>
+      <w:pPr>
+        <w:ind w:left="1440" w:hanging="360"/>
+      </w:pPr>
+      <w:rPr>
+        <w:rFonts w:ascii="Courier New" w:hAnsi="Courier New" w:cs="Courier New" w:hint="default"/>
+      </w:rPr>
+    </w:lvl>
+    <w:lvl w:ilvl="2" w:tplc="10090005" w:tentative="1">
+      <w:start w:val="1"/>
+      <w:numFmt w:val="bullet"/>
+      <w:lvlText w:val=""/>
+      <w:lvlJc w:val="left"/>
+      <w:pPr>
+        <w:ind w:left="2160" w:hanging="360"/>
+      </w:pPr>
+      <w:rPr>
+        <w:rFonts w:ascii="Wingdings" w:hAnsi="Wingdings" w:hint="default"/>
+      </w:rPr>
+    </w:lvl>
+    <w:lvl w:ilvl="3" w:tplc="10090001" w:tentative="1">
+      <w:start w:val="1"/>
+      <w:numFmt w:val="bullet"/>
+      <w:lvlText w:val=""/>
+      <w:lvlJc w:val="left"/>
+      <w:pPr>
+        <w:ind w:left="2880" w:hanging="360"/>
+      </w:pPr>
+      <w:rPr>
+        <w:rFonts w:ascii="Symbol" w:hAnsi="Symbol" w:hint="default"/>
+      </w:rPr>
+    </w:lvl>
+    <w:lvl w:ilvl="4" w:tplc="10090003" w:tentative="1">
+      <w:start w:val="1"/>
+      <w:numFmt w:val="bullet"/>
+      <w:lvlText w:val="o"/>
+      <w:lvlJc w:val="left"/>
+      <w:pPr>
+        <w:ind w:left="3600" w:hanging="360"/>
+      </w:pPr>
+      <w:rPr>
+        <w:rFonts w:ascii="Courier New" w:hAnsi="Courier New" w:cs="Courier New" w:hint="default"/>
+      </w:rPr>
+    </w:lvl>
+    <w:lvl w:ilvl="5" w:tplc="10090005" w:tentative="1">
+      <w:start w:val="1"/>
+      <w:numFmt w:val="bullet"/>
+      <w:lvlText w:val=""/>
+      <w:lvlJc w:val="left"/>
+      <w:pPr>
+        <w:ind w:left="4320" w:hanging="360"/>
+      </w:pPr>
+      <w:rPr>
+        <w:rFonts w:ascii="Wingdings" w:hAnsi="Wingdings" w:hint="default"/>
+      </w:rPr>
+    </w:lvl>
+    <w:lvl w:ilvl="6" w:tplc="10090001" w:tentative="1">
+      <w:start w:val="1"/>
+      <w:numFmt w:val="bullet"/>
+      <w:lvlText w:val=""/>
+      <w:lvlJc w:val="left"/>
+      <w:pPr>
+        <w:ind w:left="5040" w:hanging="360"/>
+      </w:pPr>
+      <w:rPr>
+        <w:rFonts w:ascii="Symbol" w:hAnsi="Symbol" w:hint="default"/>
+      </w:rPr>
+    </w:lvl>
+    <w:lvl w:ilvl="7" w:tplc="10090003" w:tentative="1">
+      <w:start w:val="1"/>
+      <w:numFmt w:val="bullet"/>
+      <w:lvlText w:val="o"/>
+      <w:lvlJc w:val="left"/>
+      <w:pPr>
+        <w:ind w:left="5760" w:hanging="360"/>
+      </w:pPr>
+      <w:rPr>
+        <w:rFonts w:ascii="Courier New" w:hAnsi="Courier New" w:cs="Courier New" w:hint="default"/>
+      </w:rPr>
+    </w:lvl>
+    <w:lvl w:ilvl="8" w:tplc="10090005" w:tentative="1">
+      <w:start w:val="1"/>
+      <w:numFmt w:val="bullet"/>
+      <w:lvlText w:val=""/>
+      <w:lvlJc w:val="left"/>
+      <w:pPr>
+        <w:ind w:left="6480" w:hanging="360"/>
+      </w:pPr>
+      <w:rPr>
+        <w:rFonts w:ascii="Wingdings" w:hAnsi="Wingdings" w:hint="default"/>
+      </w:rPr>
+    </w:lvl>
+  </w:abstractNum>
+  <w:abstractNum w:abstractNumId="1">
     <w:nsid w:val="234F4BFD"/>
     <w:multiLevelType w:val="hybridMultilevel"/>
     <w:tmpl w:val="F312BF60"/>
@@ -1406,7 +2163,7 @@
       </w:rPr>
     </w:lvl>
   </w:abstractNum>
-  <w:abstractNum w:abstractNumId="1" w15:restartNumberingAfterBreak="0">
+  <w:abstractNum w:abstractNumId="2">
     <w:nsid w:val="2F307524"/>
     <w:multiLevelType w:val="hybridMultilevel"/>
     <w:tmpl w:val="8A22D91A"/>
@@ -1519,7 +2276,7 @@
       </w:rPr>
     </w:lvl>
   </w:abstractNum>
-  <w:abstractNum w:abstractNumId="2" w15:restartNumberingAfterBreak="0">
+  <w:abstractNum w:abstractNumId="3">
     <w:nsid w:val="35D56229"/>
     <w:multiLevelType w:val="hybridMultilevel"/>
     <w:tmpl w:val="EF8EE32E"/>
@@ -1632,7 +2389,7 @@
       </w:rPr>
     </w:lvl>
   </w:abstractNum>
-  <w:abstractNum w:abstractNumId="3" w15:restartNumberingAfterBreak="0">
+  <w:abstractNum w:abstractNumId="4">
     <w:nsid w:val="7CC27C37"/>
     <w:multiLevelType w:val="hybridMultilevel"/>
     <w:tmpl w:val="1F1252AC"/>
@@ -1746,22 +2503,25 @@
     </w:lvl>
   </w:abstractNum>
   <w:num w:numId="1">
-    <w:abstractNumId w:val="0"/>
+    <w:abstractNumId w:val="1"/>
   </w:num>
   <w:num w:numId="2">
+    <w:abstractNumId w:val="4"/>
+  </w:num>
+  <w:num w:numId="3">
     <w:abstractNumId w:val="3"/>
   </w:num>
-  <w:num w:numId="3">
+  <w:num w:numId="4">
     <w:abstractNumId w:val="2"/>
   </w:num>
-  <w:num w:numId="4">
-    <w:abstractNumId w:val="1"/>
+  <w:num w:numId="5">
+    <w:abstractNumId w:val="0"/>
   </w:num>
 </w:numbering>
 </file>
 
 <file path=word/styles.xml><?xml version="1.0" encoding="utf-8"?>
-<w:styles xmlns:mc="http://schemas.openxmlformats.org/markup-compatibility/2006" xmlns:r="http://schemas.openxmlformats.org/officeDocument/2006/relationships" xmlns:w="http://schemas.openxmlformats.org/wordprocessingml/2006/main" xmlns:w14="http://schemas.microsoft.com/office/word/2010/wordml" xmlns:w15="http://schemas.microsoft.com/office/word/2012/wordml" xmlns:w16cid="http://schemas.microsoft.com/office/word/2016/wordml/cid" xmlns:w16se="http://schemas.microsoft.com/office/word/2015/wordml/symex" mc:Ignorable="w14 w15 w16se w16cid">
+<w:styles xmlns:mc="http://schemas.openxmlformats.org/markup-compatibility/2006" xmlns:r="http://schemas.openxmlformats.org/officeDocument/2006/relationships" xmlns:w="http://schemas.openxmlformats.org/wordprocessingml/2006/main" xmlns:w14="http://schemas.microsoft.com/office/word/2010/wordml" mc:Ignorable="w14">
   <w:docDefaults>
     <w:rPrDefault>
       <w:rPr>
@@ -1777,386 +2537,188 @@
       </w:pPr>
     </w:pPrDefault>
   </w:docDefaults>
-  <w:latentStyles w:defLockedState="0" w:defUIPriority="99" w:defSemiHidden="0" w:defUnhideWhenUsed="0" w:defQFormat="0" w:count="375">
-    <w:lsdException w:name="Normal" w:uiPriority="0" w:qFormat="1"/>
-    <w:lsdException w:name="heading 1" w:uiPriority="9" w:qFormat="1"/>
-    <w:lsdException w:name="heading 2" w:semiHidden="1" w:uiPriority="9" w:unhideWhenUsed="1" w:qFormat="1"/>
-    <w:lsdException w:name="heading 3" w:semiHidden="1" w:uiPriority="9" w:unhideWhenUsed="1" w:qFormat="1"/>
-    <w:lsdException w:name="heading 4" w:semiHidden="1" w:uiPriority="9" w:unhideWhenUsed="1" w:qFormat="1"/>
-    <w:lsdException w:name="heading 5" w:semiHidden="1" w:uiPriority="9" w:unhideWhenUsed="1" w:qFormat="1"/>
-    <w:lsdException w:name="heading 6" w:semiHidden="1" w:uiPriority="9" w:unhideWhenUsed="1" w:qFormat="1"/>
-    <w:lsdException w:name="heading 7" w:semiHidden="1" w:uiPriority="9" w:unhideWhenUsed="1" w:qFormat="1"/>
-    <w:lsdException w:name="heading 8" w:semiHidden="1" w:uiPriority="9" w:unhideWhenUsed="1" w:qFormat="1"/>
-    <w:lsdException w:name="heading 9" w:semiHidden="1" w:uiPriority="9" w:unhideWhenUsed="1" w:qFormat="1"/>
-    <w:lsdException w:name="index 1" w:semiHidden="1" w:unhideWhenUsed="1"/>
-    <w:lsdException w:name="index 2" w:semiHidden="1" w:unhideWhenUsed="1"/>
-    <w:lsdException w:name="index 3" w:semiHidden="1" w:unhideWhenUsed="1"/>
-    <w:lsdException w:name="index 4" w:semiHidden="1" w:unhideWhenUsed="1"/>
-    <w:lsdException w:name="index 5" w:semiHidden="1" w:unhideWhenUsed="1"/>
-    <w:lsdException w:name="index 6" w:semiHidden="1" w:unhideWhenUsed="1"/>
-    <w:lsdException w:name="index 7" w:semiHidden="1" w:unhideWhenUsed="1"/>
-    <w:lsdException w:name="index 8" w:semiHidden="1" w:unhideWhenUsed="1"/>
-    <w:lsdException w:name="index 9" w:semiHidden="1" w:unhideWhenUsed="1"/>
-    <w:lsdException w:name="toc 1" w:semiHidden="1" w:uiPriority="39" w:unhideWhenUsed="1"/>
-    <w:lsdException w:name="toc 2" w:semiHidden="1" w:uiPriority="39" w:unhideWhenUsed="1"/>
-    <w:lsdException w:name="toc 3" w:semiHidden="1" w:uiPriority="39" w:unhideWhenUsed="1"/>
-    <w:lsdException w:name="toc 4" w:semiHidden="1" w:uiPriority="39" w:unhideWhenUsed="1"/>
-    <w:lsdException w:name="toc 5" w:semiHidden="1" w:uiPriority="39" w:unhideWhenUsed="1"/>
-    <w:lsdException w:name="toc 6" w:semiHidden="1" w:uiPriority="39" w:unhideWhenUsed="1"/>
-    <w:lsdException w:name="toc 7" w:semiHidden="1" w:uiPriority="39" w:unhideWhenUsed="1"/>
-    <w:lsdException w:name="toc 8" w:semiHidden="1" w:uiPriority="39" w:unhideWhenUsed="1"/>
-    <w:lsdException w:name="toc 9" w:semiHidden="1" w:uiPriority="39" w:unhideWhenUsed="1"/>
-    <w:lsdException w:name="Normal Indent" w:semiHidden="1" w:unhideWhenUsed="1"/>
-    <w:lsdException w:name="footnote text" w:semiHidden="1" w:unhideWhenUsed="1"/>
-    <w:lsdException w:name="annotation text" w:semiHidden="1" w:unhideWhenUsed="1"/>
-    <w:lsdException w:name="header" w:semiHidden="1" w:unhideWhenUsed="1"/>
-    <w:lsdException w:name="footer" w:semiHidden="1" w:unhideWhenUsed="1"/>
-    <w:lsdException w:name="index heading" w:semiHidden="1" w:unhideWhenUsed="1"/>
-    <w:lsdException w:name="caption" w:semiHidden="1" w:uiPriority="35" w:unhideWhenUsed="1" w:qFormat="1"/>
-    <w:lsdException w:name="table of figures" w:semiHidden="1" w:unhideWhenUsed="1"/>
-    <w:lsdException w:name="envelope address" w:semiHidden="1" w:unhideWhenUsed="1"/>
-    <w:lsdException w:name="envelope return" w:semiHidden="1" w:unhideWhenUsed="1"/>
-    <w:lsdException w:name="footnote reference" w:semiHidden="1" w:unhideWhenUsed="1"/>
-    <w:lsdException w:name="annotation reference" w:semiHidden="1" w:unhideWhenUsed="1"/>
-    <w:lsdException w:name="line number" w:semiHidden="1" w:unhideWhenUsed="1"/>
-    <w:lsdException w:name="page number" w:semiHidden="1" w:unhideWhenUsed="1"/>
-    <w:lsdException w:name="endnote reference" w:semiHidden="1" w:unhideWhenUsed="1"/>
-    <w:lsdException w:name="endnote text" w:semiHidden="1" w:unhideWhenUsed="1"/>
-    <w:lsdException w:name="table of authorities" w:semiHidden="1" w:unhideWhenUsed="1"/>
-    <w:lsdException w:name="macro" w:semiHidden="1" w:unhideWhenUsed="1"/>
-    <w:lsdException w:name="toa heading" w:semiHidden="1" w:unhideWhenUsed="1"/>
-    <w:lsdException w:name="List" w:semiHidden="1" w:unhideWhenUsed="1"/>
-    <w:lsdException w:name="List Bullet" w:semiHidden="1" w:unhideWhenUsed="1"/>
-    <w:lsdException w:name="List Number" w:semiHidden="1" w:unhideWhenUsed="1"/>
-    <w:lsdException w:name="List 2" w:semiHidden="1" w:unhideWhenUsed="1"/>
-    <w:lsdException w:name="List 3" w:semiHidden="1" w:unhideWhenUsed="1"/>
-    <w:lsdException w:name="List 4" w:semiHidden="1" w:unhideWhenUsed="1"/>
-    <w:lsdException w:name="List 5" w:semiHidden="1" w:unhideWhenUsed="1"/>
-    <w:lsdException w:name="List Bullet 2" w:semiHidden="1" w:unhideWhenUsed="1"/>
-    <w:lsdException w:name="List Bullet 3" w:semiHidden="1" w:unhideWhenUsed="1"/>
-    <w:lsdException w:name="List Bullet 4" w:semiHidden="1" w:unhideWhenUsed="1"/>
-    <w:lsdException w:name="List Bullet 5" w:semiHidden="1" w:unhideWhenUsed="1"/>
-    <w:lsdException w:name="List Number 2" w:semiHidden="1" w:unhideWhenUsed="1"/>
-    <w:lsdException w:name="List Number 3" w:semiHidden="1" w:unhideWhenUsed="1"/>
-    <w:lsdException w:name="List Number 4" w:semiHidden="1" w:unhideWhenUsed="1"/>
-    <w:lsdException w:name="List Number 5" w:semiHidden="1" w:unhideWhenUsed="1"/>
-    <w:lsdException w:name="Title" w:uiPriority="10" w:qFormat="1"/>
-    <w:lsdException w:name="Closing" w:semiHidden="1" w:unhideWhenUsed="1"/>
-    <w:lsdException w:name="Signature" w:semiHidden="1" w:unhideWhenUsed="1"/>
-    <w:lsdException w:name="Default Paragraph Font" w:semiHidden="1" w:uiPriority="1" w:unhideWhenUsed="1"/>
-    <w:lsdException w:name="Body Text" w:semiHidden="1" w:unhideWhenUsed="1"/>
-    <w:lsdException w:name="Body Text Indent" w:semiHidden="1" w:unhideWhenUsed="1"/>
-    <w:lsdException w:name="List Continue" w:semiHidden="1" w:unhideWhenUsed="1"/>
-    <w:lsdException w:name="List Continue 2" w:semiHidden="1" w:unhideWhenUsed="1"/>
-    <w:lsdException w:name="List Continue 3" w:semiHidden="1" w:unhideWhenUsed="1"/>
-    <w:lsdException w:name="List Continue 4" w:semiHidden="1" w:unhideWhenUsed="1"/>
-    <w:lsdException w:name="List Continue 5" w:semiHidden="1" w:unhideWhenUsed="1"/>
-    <w:lsdException w:name="Message Header" w:semiHidden="1" w:unhideWhenUsed="1"/>
-    <w:lsdException w:name="Subtitle" w:uiPriority="11" w:qFormat="1"/>
-    <w:lsdException w:name="Salutation" w:semiHidden="1" w:unhideWhenUsed="1"/>
-    <w:lsdException w:name="Date" w:semiHidden="1" w:unhideWhenUsed="1"/>
-    <w:lsdException w:name="Body Text First Indent" w:semiHidden="1" w:unhideWhenUsed="1"/>
-    <w:lsdException w:name="Body Text First Indent 2" w:semiHidden="1" w:unhideWhenUsed="1"/>
-    <w:lsdException w:name="Note Heading" w:semiHidden="1" w:unhideWhenUsed="1"/>
-    <w:lsdException w:name="Body Text 2" w:semiHidden="1" w:unhideWhenUsed="1"/>
-    <w:lsdException w:name="Body Text 3" w:semiHidden="1" w:unhideWhenUsed="1"/>
-    <w:lsdException w:name="Body Text Indent 2" w:semiHidden="1" w:unhideWhenUsed="1"/>
-    <w:lsdException w:name="Body Text Indent 3" w:semiHidden="1" w:unhideWhenUsed="1"/>
-    <w:lsdException w:name="Block Text" w:semiHidden="1" w:unhideWhenUsed="1"/>
-    <w:lsdException w:name="Hyperlink" w:semiHidden="1" w:unhideWhenUsed="1"/>
-    <w:lsdException w:name="FollowedHyperlink" w:semiHidden="1" w:unhideWhenUsed="1"/>
-    <w:lsdException w:name="Strong" w:uiPriority="22" w:qFormat="1"/>
-    <w:lsdException w:name="Emphasis" w:uiPriority="20" w:qFormat="1"/>
-    <w:lsdException w:name="Document Map" w:semiHidden="1" w:unhideWhenUsed="1"/>
-    <w:lsdException w:name="Plain Text" w:semiHidden="1" w:unhideWhenUsed="1"/>
-    <w:lsdException w:name="E-mail Signature" w:semiHidden="1" w:unhideWhenUsed="1"/>
-    <w:lsdException w:name="HTML Top of Form" w:semiHidden="1" w:unhideWhenUsed="1"/>
-    <w:lsdException w:name="HTML Bottom of Form" w:semiHidden="1" w:unhideWhenUsed="1"/>
-    <w:lsdException w:name="Normal (Web)" w:semiHidden="1" w:unhideWhenUsed="1"/>
-    <w:lsdException w:name="HTML Acronym" w:semiHidden="1" w:unhideWhenUsed="1"/>
-    <w:lsdException w:name="HTML Address" w:semiHidden="1" w:unhideWhenUsed="1"/>
-    <w:lsdException w:name="HTML Cite" w:semiHidden="1" w:unhideWhenUsed="1"/>
-    <w:lsdException w:name="HTML Code" w:semiHidden="1" w:unhideWhenUsed="1"/>
-    <w:lsdException w:name="HTML Definition" w:semiHidden="1" w:unhideWhenUsed="1"/>
-    <w:lsdException w:name="HTML Keyboard" w:semiHidden="1" w:unhideWhenUsed="1"/>
-    <w:lsdException w:name="HTML Preformatted" w:semiHidden="1" w:unhideWhenUsed="1"/>
-    <w:lsdException w:name="HTML Sample" w:semiHidden="1" w:unhideWhenUsed="1"/>
-    <w:lsdException w:name="HTML Typewriter" w:semiHidden="1" w:unhideWhenUsed="1"/>
-    <w:lsdException w:name="HTML Variable" w:semiHidden="1" w:unhideWhenUsed="1"/>
-    <w:lsdException w:name="Normal Table" w:semiHidden="1" w:unhideWhenUsed="1"/>
-    <w:lsdException w:name="annotation subject" w:semiHidden="1" w:unhideWhenUsed="1"/>
-    <w:lsdException w:name="No List" w:semiHidden="1" w:unhideWhenUsed="1"/>
-    <w:lsdException w:name="Outline List 1" w:semiHidden="1" w:unhideWhenUsed="1"/>
-    <w:lsdException w:name="Outline List 2" w:semiHidden="1" w:unhideWhenUsed="1"/>
-    <w:lsdException w:name="Outline List 3" w:semiHidden="1" w:unhideWhenUsed="1"/>
-    <w:lsdException w:name="Table Simple 1" w:semiHidden="1" w:unhideWhenUsed="1"/>
-    <w:lsdException w:name="Table Simple 2" w:semiHidden="1" w:unhideWhenUsed="1"/>
-    <w:lsdException w:name="Table Simple 3" w:semiHidden="1" w:unhideWhenUsed="1"/>
-    <w:lsdException w:name="Table Classic 1" w:semiHidden="1" w:unhideWhenUsed="1"/>
-    <w:lsdException w:name="Table Classic 2" w:semiHidden="1" w:unhideWhenUsed="1"/>
-    <w:lsdException w:name="Table Classic 3" w:semiHidden="1" w:unhideWhenUsed="1"/>
-    <w:lsdException w:name="Table Classic 4" w:semiHidden="1" w:unhideWhenUsed="1"/>
-    <w:lsdException w:name="Table Colorful 1" w:semiHidden="1" w:unhideWhenUsed="1"/>
-    <w:lsdException w:name="Table Colorful 2" w:semiHidden="1" w:unhideWhenUsed="1"/>
-    <w:lsdException w:name="Table Colorful 3" w:semiHidden="1" w:unhideWhenUsed="1"/>
-    <w:lsdException w:name="Table Columns 1" w:semiHidden="1" w:unhideWhenUsed="1"/>
-    <w:lsdException w:name="Table Columns 2" w:semiHidden="1" w:unhideWhenUsed="1"/>
-    <w:lsdException w:name="Table Columns 3" w:semiHidden="1" w:unhideWhenUsed="1"/>
-    <w:lsdException w:name="Table Columns 4" w:semiHidden="1" w:unhideWhenUsed="1"/>
-    <w:lsdException w:name="Table Columns 5" w:semiHidden="1" w:unhideWhenUsed="1"/>
-    <w:lsdException w:name="Table Grid 1" w:semiHidden="1" w:unhideWhenUsed="1"/>
-    <w:lsdException w:name="Table Grid 2" w:semiHidden="1" w:unhideWhenUsed="1"/>
-    <w:lsdException w:name="Table Grid 3" w:semiHidden="1" w:unhideWhenUsed="1"/>
-    <w:lsdException w:name="Table Grid 4" w:semiHidden="1" w:unhideWhenUsed="1"/>
-    <w:lsdException w:name="Table Grid 5" w:semiHidden="1" w:unhideWhenUsed="1"/>
-    <w:lsdException w:name="Table Grid 6" w:semiHidden="1" w:unhideWhenUsed="1"/>
-    <w:lsdException w:name="Table Grid 7" w:semiHidden="1" w:unhideWhenUsed="1"/>
-    <w:lsdException w:name="Table Grid 8" w:semiHidden="1" w:unhideWhenUsed="1"/>
-    <w:lsdException w:name="Table List 1" w:semiHidden="1" w:unhideWhenUsed="1"/>
-    <w:lsdException w:name="Table List 2" w:semiHidden="1" w:unhideWhenUsed="1"/>
-    <w:lsdException w:name="Table List 3" w:semiHidden="1" w:unhideWhenUsed="1"/>
-    <w:lsdException w:name="Table List 4" w:semiHidden="1" w:unhideWhenUsed="1"/>
-    <w:lsdException w:name="Table List 5" w:semiHidden="1" w:unhideWhenUsed="1"/>
-    <w:lsdException w:name="Table List 6" w:semiHidden="1" w:unhideWhenUsed="1"/>
-    <w:lsdException w:name="Table List 7" w:semiHidden="1" w:unhideWhenUsed="1"/>
-    <w:lsdException w:name="Table List 8" w:semiHidden="1" w:unhideWhenUsed="1"/>
-    <w:lsdException w:name="Table 3D effects 1" w:semiHidden="1" w:unhideWhenUsed="1"/>
-    <w:lsdException w:name="Table 3D effects 2" w:semiHidden="1" w:unhideWhenUsed="1"/>
-    <w:lsdException w:name="Table 3D effects 3" w:semiHidden="1" w:unhideWhenUsed="1"/>
-    <w:lsdException w:name="Table Contemporary" w:semiHidden="1" w:unhideWhenUsed="1"/>
-    <w:lsdException w:name="Table Elegant" w:semiHidden="1" w:unhideWhenUsed="1"/>
-    <w:lsdException w:name="Table Professional" w:semiHidden="1" w:unhideWhenUsed="1"/>
-    <w:lsdException w:name="Table Subtle 1" w:semiHidden="1" w:unhideWhenUsed="1"/>
-    <w:lsdException w:name="Table Subtle 2" w:semiHidden="1" w:unhideWhenUsed="1"/>
-    <w:lsdException w:name="Table Web 1" w:semiHidden="1" w:unhideWhenUsed="1"/>
-    <w:lsdException w:name="Table Web 2" w:semiHidden="1" w:unhideWhenUsed="1"/>
-    <w:lsdException w:name="Table Web 3" w:semiHidden="1" w:unhideWhenUsed="1"/>
-    <w:lsdException w:name="Balloon Text" w:semiHidden="1" w:unhideWhenUsed="1"/>
-    <w:lsdException w:name="Table Grid" w:uiPriority="39"/>
-    <w:lsdException w:name="Table Theme" w:semiHidden="1" w:unhideWhenUsed="1"/>
-    <w:lsdException w:name="Placeholder Text" w:semiHidden="1"/>
-    <w:lsdException w:name="No Spacing" w:uiPriority="1" w:qFormat="1"/>
-    <w:lsdException w:name="Light Shading" w:uiPriority="60"/>
-    <w:lsdException w:name="Light List" w:uiPriority="61"/>
-    <w:lsdException w:name="Light Grid" w:uiPriority="62"/>
-    <w:lsdException w:name="Medium Shading 1" w:uiPriority="63"/>
-    <w:lsdException w:name="Medium Shading 2" w:uiPriority="64"/>
-    <w:lsdException w:name="Medium List 1" w:uiPriority="65"/>
-    <w:lsdException w:name="Medium List 2" w:uiPriority="66"/>
-    <w:lsdException w:name="Medium Grid 1" w:uiPriority="67"/>
-    <w:lsdException w:name="Medium Grid 2" w:uiPriority="68"/>
-    <w:lsdException w:name="Medium Grid 3" w:uiPriority="69"/>
-    <w:lsdException w:name="Dark List" w:uiPriority="70"/>
-    <w:lsdException w:name="Colorful Shading" w:uiPriority="71"/>
-    <w:lsdException w:name="Colorful List" w:uiPriority="72"/>
-    <w:lsdException w:name="Colorful Grid" w:uiPriority="73"/>
-    <w:lsdException w:name="Light Shading Accent 1" w:uiPriority="60"/>
-    <w:lsdException w:name="Light List Accent 1" w:uiPriority="61"/>
-    <w:lsdException w:name="Light Grid Accent 1" w:uiPriority="62"/>
-    <w:lsdException w:name="Medium Shading 1 Accent 1" w:uiPriority="63"/>
-    <w:lsdException w:name="Medium Shading 2 Accent 1" w:uiPriority="64"/>
-    <w:lsdException w:name="Medium List 1 Accent 1" w:uiPriority="65"/>
-    <w:lsdException w:name="Revision" w:semiHidden="1"/>
-    <w:lsdException w:name="List Paragraph" w:uiPriority="34" w:qFormat="1"/>
-    <w:lsdException w:name="Quote" w:uiPriority="29" w:qFormat="1"/>
-    <w:lsdException w:name="Intense Quote" w:uiPriority="30" w:qFormat="1"/>
-    <w:lsdException w:name="Medium List 2 Accent 1" w:uiPriority="66"/>
-    <w:lsdException w:name="Medium Grid 1 Accent 1" w:uiPriority="67"/>
-    <w:lsdException w:name="Medium Grid 2 Accent 1" w:uiPriority="68"/>
-    <w:lsdException w:name="Medium Grid 3 Accent 1" w:uiPriority="69"/>
-    <w:lsdException w:name="Dark List Accent 1" w:uiPriority="70"/>
-    <w:lsdException w:name="Colorful Shading Accent 1" w:uiPriority="71"/>
-    <w:lsdException w:name="Colorful List Accent 1" w:uiPriority="72"/>
-    <w:lsdException w:name="Colorful Grid Accent 1" w:uiPriority="73"/>
-    <w:lsdException w:name="Light Shading Accent 2" w:uiPriority="60"/>
-    <w:lsdException w:name="Light List Accent 2" w:uiPriority="61"/>
-    <w:lsdException w:name="Light Grid Accent 2" w:uiPriority="62"/>
-    <w:lsdException w:name="Medium Shading 1 Accent 2" w:uiPriority="63"/>
-    <w:lsdException w:name="Medium Shading 2 Accent 2" w:uiPriority="64"/>
-    <w:lsdException w:name="Medium List 1 Accent 2" w:uiPriority="65"/>
-    <w:lsdException w:name="Medium List 2 Accent 2" w:uiPriority="66"/>
-    <w:lsdException w:name="Medium Grid 1 Accent 2" w:uiPriority="67"/>
-    <w:lsdException w:name="Medium Grid 2 Accent 2" w:uiPriority="68"/>
-    <w:lsdException w:name="Medium Grid 3 Accent 2" w:uiPriority="69"/>
-    <w:lsdException w:name="Dark List Accent 2" w:uiPriority="70"/>
-    <w:lsdException w:name="Colorful Shading Accent 2" w:uiPriority="71"/>
-    <w:lsdException w:name="Colorful List Accent 2" w:uiPriority="72"/>
-    <w:lsdException w:name="Colorful Grid Accent 2" w:uiPriority="73"/>
-    <w:lsdException w:name="Light Shading Accent 3" w:uiPriority="60"/>
-    <w:lsdException w:name="Light List Accent 3" w:uiPriority="61"/>
-    <w:lsdException w:name="Light Grid Accent 3" w:uiPriority="62"/>
-    <w:lsdException w:name="Medium Shading 1 Accent 3" w:uiPriority="63"/>
-    <w:lsdException w:name="Medium Shading 2 Accent 3" w:uiPriority="64"/>
-    <w:lsdException w:name="Medium List 1 Accent 3" w:uiPriority="65"/>
-    <w:lsdException w:name="Medium List 2 Accent 3" w:uiPriority="66"/>
-    <w:lsdException w:name="Medium Grid 1 Accent 3" w:uiPriority="67"/>
-    <w:lsdException w:name="Medium Grid 2 Accent 3" w:uiPriority="68"/>
-    <w:lsdException w:name="Medium Grid 3 Accent 3" w:uiPriority="69"/>
-    <w:lsdException w:name="Dark List Accent 3" w:uiPriority="70"/>
-    <w:lsdException w:name="Colorful Shading Accent 3" w:uiPriority="71"/>
-    <w:lsdException w:name="Colorful List Accent 3" w:uiPriority="72"/>
-    <w:lsdException w:name="Colorful Grid Accent 3" w:uiPriority="73"/>
-    <w:lsdException w:name="Light Shading Accent 4" w:uiPriority="60"/>
-    <w:lsdException w:name="Light List Accent 4" w:uiPriority="61"/>
-    <w:lsdException w:name="Light Grid Accent 4" w:uiPriority="62"/>
-    <w:lsdException w:name="Medium Shading 1 Accent 4" w:uiPriority="63"/>
-    <w:lsdException w:name="Medium Shading 2 Accent 4" w:uiPriority="64"/>
-    <w:lsdException w:name="Medium List 1 Accent 4" w:uiPriority="65"/>
-    <w:lsdException w:name="Medium List 2 Accent 4" w:uiPriority="66"/>
-    <w:lsdException w:name="Medium Grid 1 Accent 4" w:uiPriority="67"/>
-    <w:lsdException w:name="Medium Grid 2 Accent 4" w:uiPriority="68"/>
-    <w:lsdException w:name="Medium Grid 3 Accent 4" w:uiPriority="69"/>
-    <w:lsdException w:name="Dark List Accent 4" w:uiPriority="70"/>
-    <w:lsdException w:name="Colorful Shading Accent 4" w:uiPriority="71"/>
-    <w:lsdException w:name="Colorful List Accent 4" w:uiPriority="72"/>
-    <w:lsdException w:name="Colorful Grid Accent 4" w:uiPriority="73"/>
-    <w:lsdException w:name="Light Shading Accent 5" w:uiPriority="60"/>
-    <w:lsdException w:name="Light List Accent 5" w:uiPriority="61"/>
-    <w:lsdException w:name="Light Grid Accent 5" w:uiPriority="62"/>
-    <w:lsdException w:name="Medium Shading 1 Accent 5" w:uiPriority="63"/>
-    <w:lsdException w:name="Medium Shading 2 Accent 5" w:uiPriority="64"/>
-    <w:lsdException w:name="Medium List 1 Accent 5" w:uiPriority="65"/>
-    <w:lsdException w:name="Medium List 2 Accent 5" w:uiPriority="66"/>
-    <w:lsdException w:name="Medium Grid 1 Accent 5" w:uiPriority="67"/>
-    <w:lsdException w:name="Medium Grid 2 Accent 5" w:uiPriority="68"/>
-    <w:lsdException w:name="Medium Grid 3 Accent 5" w:uiPriority="69"/>
-    <w:lsdException w:name="Dark List Accent 5" w:uiPriority="70"/>
-    <w:lsdException w:name="Colorful Shading Accent 5" w:uiPriority="71"/>
-    <w:lsdException w:name="Colorful List Accent 5" w:uiPriority="72"/>
-    <w:lsdException w:name="Colorful Grid Accent 5" w:uiPriority="73"/>
-    <w:lsdException w:name="Light Shading Accent 6" w:uiPriority="60"/>
-    <w:lsdException w:name="Light List Accent 6" w:uiPriority="61"/>
-    <w:lsdException w:name="Light Grid Accent 6" w:uiPriority="62"/>
-    <w:lsdException w:name="Medium Shading 1 Accent 6" w:uiPriority="63"/>
-    <w:lsdException w:name="Medium Shading 2 Accent 6" w:uiPriority="64"/>
-    <w:lsdException w:name="Medium List 1 Accent 6" w:uiPriority="65"/>
-    <w:lsdException w:name="Medium List 2 Accent 6" w:uiPriority="66"/>
-    <w:lsdException w:name="Medium Grid 1 Accent 6" w:uiPriority="67"/>
-    <w:lsdException w:name="Medium Grid 2 Accent 6" w:uiPriority="68"/>
-    <w:lsdException w:name="Medium Grid 3 Accent 6" w:uiPriority="69"/>
-    <w:lsdException w:name="Dark List Accent 6" w:uiPriority="70"/>
-    <w:lsdException w:name="Colorful Shading Accent 6" w:uiPriority="71"/>
-    <w:lsdException w:name="Colorful List Accent 6" w:uiPriority="72"/>
-    <w:lsdException w:name="Colorful Grid Accent 6" w:uiPriority="73"/>
-    <w:lsdException w:name="Subtle Emphasis" w:uiPriority="19" w:qFormat="1"/>
-    <w:lsdException w:name="Intense Emphasis" w:uiPriority="21" w:qFormat="1"/>
-    <w:lsdException w:name="Subtle Reference" w:uiPriority="31" w:qFormat="1"/>
-    <w:lsdException w:name="Intense Reference" w:uiPriority="32" w:qFormat="1"/>
-    <w:lsdException w:name="Book Title" w:uiPriority="33" w:qFormat="1"/>
-    <w:lsdException w:name="Bibliography" w:semiHidden="1" w:uiPriority="37" w:unhideWhenUsed="1"/>
-    <w:lsdException w:name="TOC Heading" w:semiHidden="1" w:uiPriority="39" w:unhideWhenUsed="1" w:qFormat="1"/>
-    <w:lsdException w:name="Plain Table 1" w:uiPriority="41"/>
-    <w:lsdException w:name="Plain Table 2" w:uiPriority="42"/>
-    <w:lsdException w:name="Plain Table 3" w:uiPriority="43"/>
-    <w:lsdException w:name="Plain Table 4" w:uiPriority="44"/>
-    <w:lsdException w:name="Plain Table 5" w:uiPriority="45"/>
-    <w:lsdException w:name="Grid Table Light" w:uiPriority="40"/>
-    <w:lsdException w:name="Grid Table 1 Light" w:uiPriority="46"/>
-    <w:lsdException w:name="Grid Table 2" w:uiPriority="47"/>
-    <w:lsdException w:name="Grid Table 3" w:uiPriority="48"/>
-    <w:lsdException w:name="Grid Table 4" w:uiPriority="49"/>
-    <w:lsdException w:name="Grid Table 5 Dark" w:uiPriority="50"/>
-    <w:lsdException w:name="Grid Table 6 Colorful" w:uiPriority="51"/>
-    <w:lsdException w:name="Grid Table 7 Colorful" w:uiPriority="52"/>
-    <w:lsdException w:name="Grid Table 1 Light Accent 1" w:uiPriority="46"/>
-    <w:lsdException w:name="Grid Table 2 Accent 1" w:uiPriority="47"/>
-    <w:lsdException w:name="Grid Table 3 Accent 1" w:uiPriority="48"/>
-    <w:lsdException w:name="Grid Table 4 Accent 1" w:uiPriority="49"/>
-    <w:lsdException w:name="Grid Table 5 Dark Accent 1" w:uiPriority="50"/>
-    <w:lsdException w:name="Grid Table 6 Colorful Accent 1" w:uiPriority="51"/>
-    <w:lsdException w:name="Grid Table 7 Colorful Accent 1" w:uiPriority="52"/>
-    <w:lsdException w:name="Grid Table 1 Light Accent 2" w:uiPriority="46"/>
-    <w:lsdException w:name="Grid Table 2 Accent 2" w:uiPriority="47"/>
-    <w:lsdException w:name="Grid Table 3 Accent 2" w:uiPriority="48"/>
-    <w:lsdException w:name="Grid Table 4 Accent 2" w:uiPriority="49"/>
-    <w:lsdException w:name="Grid Table 5 Dark Accent 2" w:uiPriority="50"/>
-    <w:lsdException w:name="Grid Table 6 Colorful Accent 2" w:uiPriority="51"/>
-    <w:lsdException w:name="Grid Table 7 Colorful Accent 2" w:uiPriority="52"/>
-    <w:lsdException w:name="Grid Table 1 Light Accent 3" w:uiPriority="46"/>
-    <w:lsdException w:name="Grid Table 2 Accent 3" w:uiPriority="47"/>
-    <w:lsdException w:name="Grid Table 3 Accent 3" w:uiPriority="48"/>
-    <w:lsdException w:name="Grid Table 4 Accent 3" w:uiPriority="49"/>
-    <w:lsdException w:name="Grid Table 5 Dark Accent 3" w:uiPriority="50"/>
-    <w:lsdException w:name="Grid Table 6 Colorful Accent 3" w:uiPriority="51"/>
-    <w:lsdException w:name="Grid Table 7 Colorful Accent 3" w:uiPriority="52"/>
-    <w:lsdException w:name="Grid Table 1 Light Accent 4" w:uiPriority="46"/>
-    <w:lsdException w:name="Grid Table 2 Accent 4" w:uiPriority="47"/>
-    <w:lsdException w:name="Grid Table 3 Accent 4" w:uiPriority="48"/>
-    <w:lsdException w:name="Grid Table 4 Accent 4" w:uiPriority="49"/>
-    <w:lsdException w:name="Grid Table 5 Dark Accent 4" w:uiPriority="50"/>
-    <w:lsdException w:name="Grid Table 6 Colorful Accent 4" w:uiPriority="51"/>
-    <w:lsdException w:name="Grid Table 7 Colorful Accent 4" w:uiPriority="52"/>
-    <w:lsdException w:name="Grid Table 1 Light Accent 5" w:uiPriority="46"/>
-    <w:lsdException w:name="Grid Table 2 Accent 5" w:uiPriority="47"/>
-    <w:lsdException w:name="Grid Table 3 Accent 5" w:uiPriority="48"/>
-    <w:lsdException w:name="Grid Table 4 Accent 5" w:uiPriority="49"/>
-    <w:lsdException w:name="Grid Table 5 Dark Accent 5" w:uiPriority="50"/>
-    <w:lsdException w:name="Grid Table 6 Colorful Accent 5" w:uiPriority="51"/>
-    <w:lsdException w:name="Grid Table 7 Colorful Accent 5" w:uiPriority="52"/>
-    <w:lsdException w:name="Grid Table 1 Light Accent 6" w:uiPriority="46"/>
-    <w:lsdException w:name="Grid Table 2 Accent 6" w:uiPriority="47"/>
-    <w:lsdException w:name="Grid Table 3 Accent 6" w:uiPriority="48"/>
-    <w:lsdException w:name="Grid Table 4 Accent 6" w:uiPriority="49"/>
-    <w:lsdException w:name="Grid Table 5 Dark Accent 6" w:uiPriority="50"/>
-    <w:lsdException w:name="Grid Table 6 Colorful Accent 6" w:uiPriority="51"/>
-    <w:lsdException w:name="Grid Table 7 Colorful Accent 6" w:uiPriority="52"/>
-    <w:lsdException w:name="List Table 1 Light" w:uiPriority="46"/>
-    <w:lsdException w:name="List Table 2" w:uiPriority="47"/>
-    <w:lsdException w:name="List Table 3" w:uiPriority="48"/>
-    <w:lsdException w:name="List Table 4" w:uiPriority="49"/>
-    <w:lsdException w:name="List Table 5 Dark" w:uiPriority="50"/>
-    <w:lsdException w:name="List Table 6 Colorful" w:uiPriority="51"/>
-    <w:lsdException w:name="List Table 7 Colorful" w:uiPriority="52"/>
-    <w:lsdException w:name="List Table 1 Light Accent 1" w:uiPriority="46"/>
-    <w:lsdException w:name="List Table 2 Accent 1" w:uiPriority="47"/>
-    <w:lsdException w:name="List Table 3 Accent 1" w:uiPriority="48"/>
-    <w:lsdException w:name="List Table 4 Accent 1" w:uiPriority="49"/>
-    <w:lsdException w:name="List Table 5 Dark Accent 1" w:uiPriority="50"/>
-    <w:lsdException w:name="List Table 6 Colorful Accent 1" w:uiPriority="51"/>
-    <w:lsdException w:name="List Table 7 Colorful Accent 1" w:uiPriority="52"/>
-    <w:lsdException w:name="List Table 1 Light Accent 2" w:uiPriority="46"/>
-    <w:lsdException w:name="List Table 2 Accent 2" w:uiPriority="47"/>
-    <w:lsdException w:name="List Table 3 Accent 2" w:uiPriority="48"/>
-    <w:lsdException w:name="List Table 4 Accent 2" w:uiPriority="49"/>
-    <w:lsdException w:name="List Table 5 Dark Accent 2" w:uiPriority="50"/>
-    <w:lsdException w:name="List Table 6 Colorful Accent 2" w:uiPriority="51"/>
-    <w:lsdException w:name="List Table 7 Colorful Accent 2" w:uiPriority="52"/>
-    <w:lsdException w:name="List Table 1 Light Accent 3" w:uiPriority="46"/>
-    <w:lsdException w:name="List Table 2 Accent 3" w:uiPriority="47"/>
-    <w:lsdException w:name="List Table 3 Accent 3" w:uiPriority="48"/>
-    <w:lsdException w:name="List Table 4 Accent 3" w:uiPriority="49"/>
-    <w:lsdException w:name="List Table 5 Dark Accent 3" w:uiPriority="50"/>
-    <w:lsdException w:name="List Table 6 Colorful Accent 3" w:uiPriority="51"/>
-    <w:lsdException w:name="List Table 7 Colorful Accent 3" w:uiPriority="52"/>
-    <w:lsdException w:name="List Table 1 Light Accent 4" w:uiPriority="46"/>
-    <w:lsdException w:name="List Table 2 Accent 4" w:uiPriority="47"/>
-    <w:lsdException w:name="List Table 3 Accent 4" w:uiPriority="48"/>
-    <w:lsdException w:name="List Table 4 Accent 4" w:uiPriority="49"/>
-    <w:lsdException w:name="List Table 5 Dark Accent 4" w:uiPriority="50"/>
-    <w:lsdException w:name="List Table 6 Colorful Accent 4" w:uiPriority="51"/>
-    <w:lsdException w:name="List Table 7 Colorful Accent 4" w:uiPriority="52"/>
-    <w:lsdException w:name="List Table 1 Light Accent 5" w:uiPriority="46"/>
-    <w:lsdException w:name="List Table 2 Accent 5" w:uiPriority="47"/>
-    <w:lsdException w:name="List Table 3 Accent 5" w:uiPriority="48"/>
-    <w:lsdException w:name="List Table 4 Accent 5" w:uiPriority="49"/>
-    <w:lsdException w:name="List Table 5 Dark Accent 5" w:uiPriority="50"/>
-    <w:lsdException w:name="List Table 6 Colorful Accent 5" w:uiPriority="51"/>
-    <w:lsdException w:name="List Table 7 Colorful Accent 5" w:uiPriority="52"/>
-    <w:lsdException w:name="List Table 1 Light Accent 6" w:uiPriority="46"/>
-    <w:lsdException w:name="List Table 2 Accent 6" w:uiPriority="47"/>
-    <w:lsdException w:name="List Table 3 Accent 6" w:uiPriority="48"/>
-    <w:lsdException w:name="List Table 4 Accent 6" w:uiPriority="49"/>
-    <w:lsdException w:name="List Table 5 Dark Accent 6" w:uiPriority="50"/>
-    <w:lsdException w:name="List Table 6 Colorful Accent 6" w:uiPriority="51"/>
-    <w:lsdException w:name="List Table 7 Colorful Accent 6" w:uiPriority="52"/>
-    <w:lsdException w:name="Mention" w:semiHidden="1" w:unhideWhenUsed="1"/>
-    <w:lsdException w:name="Smart Hyperlink" w:semiHidden="1" w:unhideWhenUsed="1"/>
-    <w:lsdException w:name="Hashtag" w:semiHidden="1" w:unhideWhenUsed="1"/>
-    <w:lsdException w:name="Unresolved Mention" w:semiHidden="1" w:unhideWhenUsed="1"/>
+  <w:latentStyles w:defLockedState="0" w:defUIPriority="99" w:defSemiHidden="1" w:defUnhideWhenUsed="1" w:defQFormat="0" w:count="267">
+    <w:lsdException w:name="Normal" w:semiHidden="0" w:uiPriority="0" w:unhideWhenUsed="0" w:qFormat="1"/>
+    <w:lsdException w:name="heading 1" w:semiHidden="0" w:uiPriority="9" w:unhideWhenUsed="0" w:qFormat="1"/>
+    <w:lsdException w:name="heading 2" w:uiPriority="9" w:qFormat="1"/>
+    <w:lsdException w:name="heading 3" w:uiPriority="9" w:qFormat="1"/>
+    <w:lsdException w:name="heading 4" w:uiPriority="9" w:qFormat="1"/>
+    <w:lsdException w:name="heading 5" w:uiPriority="9" w:qFormat="1"/>
+    <w:lsdException w:name="heading 6" w:uiPriority="9" w:qFormat="1"/>
+    <w:lsdException w:name="heading 7" w:uiPriority="9" w:qFormat="1"/>
+    <w:lsdException w:name="heading 8" w:uiPriority="9" w:qFormat="1"/>
+    <w:lsdException w:name="heading 9" w:uiPriority="9" w:qFormat="1"/>
+    <w:lsdException w:name="toc 1" w:uiPriority="39"/>
+    <w:lsdException w:name="toc 2" w:uiPriority="39"/>
+    <w:lsdException w:name="toc 3" w:uiPriority="39"/>
+    <w:lsdException w:name="toc 4" w:uiPriority="39"/>
+    <w:lsdException w:name="toc 5" w:uiPriority="39"/>
+    <w:lsdException w:name="toc 6" w:uiPriority="39"/>
+    <w:lsdException w:name="toc 7" w:uiPriority="39"/>
+    <w:lsdException w:name="toc 8" w:uiPriority="39"/>
+    <w:lsdException w:name="toc 9" w:uiPriority="39"/>
+    <w:lsdException w:name="caption" w:uiPriority="35" w:qFormat="1"/>
+    <w:lsdException w:name="Title" w:semiHidden="0" w:uiPriority="10" w:unhideWhenUsed="0" w:qFormat="1"/>
+    <w:lsdException w:name="Default Paragraph Font" w:uiPriority="1"/>
+    <w:lsdException w:name="Subtitle" w:semiHidden="0" w:uiPriority="11" w:unhideWhenUsed="0" w:qFormat="1"/>
+    <w:lsdException w:name="Strong" w:semiHidden="0" w:uiPriority="22" w:unhideWhenUsed="0" w:qFormat="1"/>
+    <w:lsdException w:name="Emphasis" w:semiHidden="0" w:uiPriority="20" w:unhideWhenUsed="0" w:qFormat="1"/>
+    <w:lsdException w:name="Table Grid" w:semiHidden="0" w:uiPriority="39" w:unhideWhenUsed="0"/>
+    <w:lsdException w:name="Placeholder Text" w:unhideWhenUsed="0"/>
+    <w:lsdException w:name="No Spacing" w:semiHidden="0" w:uiPriority="1" w:unhideWhenUsed="0" w:qFormat="1"/>
+    <w:lsdException w:name="Light Shading" w:semiHidden="0" w:uiPriority="60" w:unhideWhenUsed="0"/>
+    <w:lsdException w:name="Light List" w:semiHidden="0" w:uiPriority="61" w:unhideWhenUsed="0"/>
+    <w:lsdException w:name="Light Grid" w:semiHidden="0" w:uiPriority="62" w:unhideWhenUsed="0"/>
+    <w:lsdException w:name="Medium Shading 1" w:semiHidden="0" w:uiPriority="63" w:unhideWhenUsed="0"/>
+    <w:lsdException w:name="Medium Shading 2" w:semiHidden="0" w:uiPriority="64" w:unhideWhenUsed="0"/>
+    <w:lsdException w:name="Medium List 1" w:semiHidden="0" w:uiPriority="65" w:unhideWhenUsed="0"/>
+    <w:lsdException w:name="Medium List 2" w:semiHidden="0" w:uiPriority="66" w:unhideWhenUsed="0"/>
+    <w:lsdException w:name="Medium Grid 1" w:semiHidden="0" w:uiPriority="67" w:unhideWhenUsed="0"/>
+    <w:lsdException w:name="Medium Grid 2" w:semiHidden="0" w:uiPriority="68" w:unhideWhenUsed="0"/>
+    <w:lsdException w:name="Medium Grid 3" w:semiHidden="0" w:uiPriority="69" w:unhideWhenUsed="0"/>
+    <w:lsdException w:name="Dark List" w:semiHidden="0" w:uiPriority="70" w:unhideWhenUsed="0"/>
+    <w:lsdException w:name="Colorful Shading" w:semiHidden="0" w:uiPriority="71" w:unhideWhenUsed="0"/>
+    <w:lsdException w:name="Colorful List" w:semiHidden="0" w:uiPriority="72" w:unhideWhenUsed="0"/>
+    <w:lsdException w:name="Colorful Grid" w:semiHidden="0" w:uiPriority="73" w:unhideWhenUsed="0"/>
+    <w:lsdException w:name="Light Shading Accent 1" w:semiHidden="0" w:uiPriority="60" w:unhideWhenUsed="0"/>
+    <w:lsdException w:name="Light List Accent 1" w:semiHidden="0" w:uiPriority="61" w:unhideWhenUsed="0"/>
+    <w:lsdException w:name="Light Grid Accent 1" w:semiHidden="0" w:uiPriority="62" w:unhideWhenUsed="0"/>
+    <w:lsdException w:name="Medium Shading 1 Accent 1" w:semiHidden="0" w:uiPriority="63" w:unhideWhenUsed="0"/>
+    <w:lsdException w:name="Medium Shading 2 Accent 1" w:semiHidden="0" w:uiPriority="64" w:unhideWhenUsed="0"/>
+    <w:lsdException w:name="Medium List 1 Accent 1" w:semiHidden="0" w:uiPriority="65" w:unhideWhenUsed="0"/>
+    <w:lsdException w:name="Revision" w:unhideWhenUsed="0"/>
+    <w:lsdException w:name="List Paragraph" w:semiHidden="0" w:uiPriority="34" w:unhideWhenUsed="0" w:qFormat="1"/>
+    <w:lsdException w:name="Quote" w:semiHidden="0" w:uiPriority="29" w:unhideWhenUsed="0" w:qFormat="1"/>
+    <w:lsdException w:name="Intense Quote" w:semiHidden="0" w:uiPriority="30" w:unhideWhenUsed="0" w:qFormat="1"/>
+    <w:lsdException w:name="Medium List 2 Accent 1" w:semiHidden="0" w:uiPriority="66" w:unhideWhenUsed="0"/>
+    <w:lsdException w:name="Medium Grid 1 Accent 1" w:semiHidden="0" w:uiPriority="67" w:unhideWhenUsed="0"/>
+    <w:lsdException w:name="Medium Grid 2 Accent 1" w:semiHidden="0" w:uiPriority="68" w:unhideWhenUsed="0"/>
+    <w:lsdException w:name="Medium Grid 3 Accent 1" w:semiHidden="0" w:uiPriority="69" w:unhideWhenUsed="0"/>
+    <w:lsdException w:name="Dark List Accent 1" w:semiHidden="0" w:uiPriority="70" w:unhideWhenUsed="0"/>
+    <w:lsdException w:name="Colorful Shading Accent 1" w:semiHidden="0" w:uiPriority="71" w:unhideWhenUsed="0"/>
+    <w:lsdException w:name="Colorful List Accent 1" w:semiHidden="0" w:uiPriority="72" w:unhideWhenUsed="0"/>
+    <w:lsdException w:name="Colorful Grid Accent 1" w:semiHidden="0" w:uiPriority="73" w:unhideWhenUsed="0"/>
+    <w:lsdException w:name="Light Shading Accent 2" w:semiHidden="0" w:uiPriority="60" w:unhideWhenUsed="0"/>
+    <w:lsdException w:name="Light List Accent 2" w:semiHidden="0" w:uiPriority="61" w:unhideWhenUsed="0"/>
+    <w:lsdException w:name="Light Grid Accent 2" w:semiHidden="0" w:uiPriority="62" w:unhideWhenUsed="0"/>
+    <w:lsdException w:name="Medium Shading 1 Accent 2" w:semiHidden="0" w:uiPriority="63" w:unhideWhenUsed="0"/>
+    <w:lsdException w:name="Medium Shading 2 Accent 2" w:semiHidden="0" w:uiPriority="64" w:unhideWhenUsed="0"/>
+    <w:lsdException w:name="Medium List 1 Accent 2" w:semiHidden="0" w:uiPriority="65" w:unhideWhenUsed="0"/>
+    <w:lsdException w:name="Medium List 2 Accent 2" w:semiHidden="0" w:uiPriority="66" w:unhideWhenUsed="0"/>
+    <w:lsdException w:name="Medium Grid 1 Accent 2" w:semiHidden="0" w:uiPriority="67" w:unhideWhenUsed="0"/>
+    <w:lsdException w:name="Medium Grid 2 Accent 2" w:semiHidden="0" w:uiPriority="68" w:unhideWhenUsed="0"/>
+    <w:lsdException w:name="Medium Grid 3 Accent 2" w:semiHidden="0" w:uiPriority="69" w:unhideWhenUsed="0"/>
+    <w:lsdException w:name="Dark List Accent 2" w:semiHidden="0" w:uiPriority="70" w:unhideWhenUsed="0"/>
+    <w:lsdException w:name="Colorful Shading Accent 2" w:semiHidden="0" w:uiPriority="71" w:unhideWhenUsed="0"/>
+    <w:lsdException w:name="Colorful List Accent 2" w:semiHidden="0" w:uiPriority="72" w:unhideWhenUsed="0"/>
+    <w:lsdException w:name="Colorful Grid Accent 2" w:semiHidden="0" w:uiPriority="73" w:unhideWhenUsed="0"/>
+    <w:lsdException w:name="Light Shading Accent 3" w:semiHidden="0" w:uiPriority="60" w:unhideWhenUsed="0"/>
+    <w:lsdException w:name="Light List Accent 3" w:semiHidden="0" w:uiPriority="61" w:unhideWhenUsed="0"/>
+    <w:lsdException w:name="Light Grid Accent 3" w:semiHidden="0" w:uiPriority="62" w:unhideWhenUsed="0"/>
+    <w:lsdException w:name="Medium Shading 1 Accent 3" w:semiHidden="0" w:uiPriority="63" w:unhideWhenUsed="0"/>
+    <w:lsdException w:name="Medium Shading 2 Accent 3" w:semiHidden="0" w:uiPriority="64" w:unhideWhenUsed="0"/>
+    <w:lsdException w:name="Medium List 1 Accent 3" w:semiHidden="0" w:uiPriority="65" w:unhideWhenUsed="0"/>
+    <w:lsdException w:name="Medium List 2 Accent 3" w:semiHidden="0" w:uiPriority="66" w:unhideWhenUsed="0"/>
+    <w:lsdException w:name="Medium Grid 1 Accent 3" w:semiHidden="0" w:uiPriority="67" w:unhideWhenUsed="0"/>
+    <w:lsdException w:name="Medium Grid 2 Accent 3" w:semiHidden="0" w:uiPriority="68" w:unhideWhenUsed="0"/>
+    <w:lsdException w:name="Medium Grid 3 Accent 3" w:semiHidden="0" w:uiPriority="69" w:unhideWhenUsed="0"/>
+    <w:lsdException w:name="Dark List Accent 3" w:semiHidden="0" w:uiPriority="70" w:unhideWhenUsed="0"/>
+    <w:lsdException w:name="Colorful Shading Accent 3" w:semiHidden="0" w:uiPriority="71" w:unhideWhenUsed="0"/>
+    <w:lsdException w:name="Colorful List Accent 3" w:semiHidden="0" w:uiPriority="72" w:unhideWhenUsed="0"/>
+    <w:lsdException w:name="Colorful Grid Accent 3" w:semiHidden="0" w:uiPriority="73" w:unhideWhenUsed="0"/>
+    <w:lsdException w:name="Light Shading Accent 4" w:semiHidden="0" w:uiPriority="60" w:unhideWhenUsed="0"/>
+    <w:lsdException w:name="Light List Accent 4" w:semiHidden="0" w:uiPriority="61" w:unhideWhenUsed="0"/>
+    <w:lsdException w:name="Light Grid Accent 4" w:semiHidden="0" w:uiPriority="62" w:unhideWhenUsed="0"/>
+    <w:lsdException w:name="Medium Shading 1 Accent 4" w:semiHidden="0" w:uiPriority="63" w:unhideWhenUsed="0"/>
+    <w:lsdException w:name="Medium Shading 2 Accent 4" w:semiHidden="0" w:uiPriority="64" w:unhideWhenUsed="0"/>
+    <w:lsdException w:name="Medium List 1 Accent 4" w:semiHidden="0" w:uiPriority="65" w:unhideWhenUsed="0"/>
+    <w:lsdException w:name="Medium List 2 Accent 4" w:semiHidden="0" w:uiPriority="66" w:unhideWhenUsed="0"/>
+    <w:lsdException w:name="Medium Grid 1 Accent 4" w:semiHidden="0" w:uiPriority="67" w:unhideWhenUsed="0"/>
+    <w:lsdException w:name="Medium Grid 2 Accent 4" w:semiHidden="0" w:uiPriority="68" w:unhideWhenUsed="0"/>
+    <w:lsdException w:name="Medium Grid 3 Accent 4" w:semiHidden="0" w:uiPriority="69" w:unhideWhenUsed="0"/>
+    <w:lsdException w:name="Dark List Accent 4" w:semiHidden="0" w:uiPriority="70" w:unhideWhenUsed="0"/>
+    <w:lsdException w:name="Colorful Shading Accent 4" w:semiHidden="0" w:uiPriority="71" w:unhideWhenUsed="0"/>
+    <w:lsdException w:name="Colorful List Accent 4" w:semiHidden="0" w:uiPriority="72" w:unhideWhenUsed="0"/>
+    <w:lsdException w:name="Colorful Grid Accent 4" w:semiHidden="0" w:uiPriority="73" w:unhideWhenUsed="0"/>
+    <w:lsdException w:name="Light Shading Accent 5" w:semiHidden="0" w:uiPriority="60" w:unhideWhenUsed="0"/>
+    <w:lsdException w:name="Light List Accent 5" w:semiHidden="0" w:uiPriority="61" w:unhideWhenUsed="0"/>
+    <w:lsdException w:name="Light Grid Accent 5" w:semiHidden="0" w:uiPriority="62" w:unhideWhenUsed="0"/>
+    <w:lsdException w:name="Medium Shading 1 Accent 5" w:semiHidden="0" w:uiPriority="63" w:unhideWhenUsed="0"/>
+    <w:lsdException w:name="Medium Shading 2 Accent 5" w:semiHidden="0" w:uiPriority="64" w:unhideWhenUsed="0"/>
+    <w:lsdException w:name="Medium List 1 Accent 5" w:semiHidden="0" w:uiPriority="65" w:unhideWhenUsed="0"/>
+    <w:lsdException w:name="Medium List 2 Accent 5" w:semiHidden="0" w:uiPriority="66" w:unhideWhenUsed="0"/>
+    <w:lsdException w:name="Medium Grid 1 Accent 5" w:semiHidden="0" w:uiPriority="67" w:unhideWhenUsed="0"/>
+    <w:lsdException w:name="Medium Grid 2 Accent 5" w:semiHidden="0" w:uiPriority="68" w:unhideWhenUsed="0"/>
+    <w:lsdException w:name="Medium Grid 3 Accent 5" w:semiHidden="0" w:uiPriority="69" w:unhideWhenUsed="0"/>
+    <w:lsdException w:name="Dark List Accent 5" w:semiHidden="0" w:uiPriority="70" w:unhideWhenUsed="0"/>
+    <w:lsdException w:name="Colorful Shading Accent 5" w:semiHidden="0" w:uiPriority="71" w:unhideWhenUsed="0"/>
+    <w:lsdException w:name="Colorful List Accent 5" w:semiHidden="0" w:uiPriority="72" w:unhideWhenUsed="0"/>
+    <w:lsdException w:name="Colorful Grid Accent 5" w:semiHidden="0" w:uiPriority="73" w:unhideWhenUsed="0"/>
+    <w:lsdException w:name="Light Shading Accent 6" w:semiHidden="0" w:uiPriority="60" w:unhideWhenUsed="0"/>
+    <w:lsdException w:name="Light List Accent 6" w:semiHidden="0" w:uiPriority="61" w:unhideWhenUsed="0"/>
+    <w:lsdException w:name="Light Grid Accent 6" w:semiHidden="0" w:uiPriority="62" w:unhideWhenUsed="0"/>
+    <w:lsdException w:name="Medium Shading 1 Accent 6" w:semiHidden="0" w:uiPriority="63" w:unhideWhenUsed="0"/>
+    <w:lsdException w:name="Medium Shading 2 Accent 6" w:semiHidden="0" w:uiPriority="64" w:unhideWhenUsed="0"/>
+    <w:lsdException w:name="Medium List 1 Accent 6" w:semiHidden="0" w:uiPriority="65" w:unhideWhenUsed="0"/>
+    <w:lsdException w:name="Medium List 2 Accent 6" w:semiHidden="0" w:uiPriority="66" w:unhideWhenUsed="0"/>
+    <w:lsdException w:name="Medium Grid 1 Accent 6" w:semiHidden="0" w:uiPriority="67" w:unhideWhenUsed="0"/>
+    <w:lsdException w:name="Medium Grid 2 Accent 6" w:semiHidden="0" w:uiPriority="68" w:unhideWhenUsed="0"/>
+    <w:lsdException w:name="Medium Grid 3 Accent 6" w:semiHidden="0" w:uiPriority="69" w:unhideWhenUsed="0"/>
+    <w:lsdException w:name="Dark List Accent 6" w:semiHidden="0" w:uiPriority="70" w:unhideWhenUsed="0"/>
+    <w:lsdException w:name="Colorful Shading Accent 6" w:semiHidden="0" w:uiPriority="71" w:unhideWhenUsed="0"/>
+    <w:lsdException w:name="Colorful List Accent 6" w:semiHidden="0" w:uiPriority="72" w:unhideWhenUsed="0"/>
+    <w:lsdException w:name="Colorful Grid Accent 6" w:semiHidden="0" w:uiPriority="73" w:unhideWhenUsed="0"/>
+    <w:lsdException w:name="Subtle Emphasis" w:semiHidden="0" w:uiPriority="19" w:unhideWhenUsed="0" w:qFormat="1"/>
+    <w:lsdException w:name="Intense Emphasis" w:semiHidden="0" w:uiPriority="21" w:unhideWhenUsed="0" w:qFormat="1"/>
+    <w:lsdException w:name="Subtle Reference" w:semiHidden="0" w:uiPriority="31" w:unhideWhenUsed="0" w:qFormat="1"/>
+    <w:lsdException w:name="Intense Reference" w:semiHidden="0" w:uiPriority="32" w:unhideWhenUsed="0" w:qFormat="1"/>
+    <w:lsdException w:name="Book Title" w:semiHidden="0" w:uiPriority="33" w:unhideWhenUsed="0" w:qFormat="1"/>
+    <w:lsdException w:name="Bibliography" w:uiPriority="37"/>
+    <w:lsdException w:name="TOC Heading" w:uiPriority="39" w:qFormat="1"/>
   </w:latentStyles>
   <w:style w:type="paragraph" w:default="1" w:styleId="Normal">
     <w:name w:val="Normal"/>
     <w:qFormat/>
+  </w:style>
+  <w:style w:type="paragraph" w:styleId="Heading1">
+    <w:name w:val="heading 1"/>
+    <w:basedOn w:val="Normal"/>
+    <w:next w:val="Normal"/>
+    <w:link w:val="Heading1Char"/>
+    <w:uiPriority w:val="9"/>
+    <w:qFormat/>
+    <w:rsid w:val="00594C57"/>
+    <w:pPr>
+      <w:outlineLvl w:val="0"/>
+    </w:pPr>
+    <w:rPr>
+      <w:rFonts w:ascii="Helvetica" w:hAnsi="Helvetica" w:cs="Helvetica"/>
+      <w:sz w:val="36"/>
+      <w:szCs w:val="36"/>
+    </w:rPr>
+  </w:style>
+  <w:style w:type="paragraph" w:styleId="Heading3">
+    <w:name w:val="heading 3"/>
+    <w:basedOn w:val="Normal"/>
+    <w:next w:val="Normal"/>
+    <w:link w:val="Heading3Char"/>
+    <w:uiPriority w:val="9"/>
+    <w:semiHidden/>
+    <w:unhideWhenUsed/>
+    <w:qFormat/>
+    <w:rsid w:val="0065394C"/>
+    <w:pPr>
+      <w:keepNext/>
+      <w:keepLines/>
+      <w:spacing w:before="200" w:after="0"/>
+      <w:outlineLvl w:val="2"/>
+    </w:pPr>
+    <w:rPr>
+      <w:rFonts w:asciiTheme="majorHAnsi" w:eastAsiaTheme="majorEastAsia" w:hAnsiTheme="majorHAnsi" w:cstheme="majorBidi"/>
+      <w:b/>
+      <w:bCs/>
+      <w:color w:val="4472C4" w:themeColor="accent1"/>
+    </w:rPr>
   </w:style>
   <w:style w:type="character" w:default="1" w:styleId="DefaultParagraphFont">
     <w:name w:val="Default Paragraph Font"/>
@@ -2239,6 +2801,525 @@
     <w:link w:val="Footer"/>
     <w:uiPriority w:val="99"/>
     <w:rsid w:val="008B6E34"/>
+  </w:style>
+  <w:style w:type="character" w:customStyle="1" w:styleId="Heading1Char">
+    <w:name w:val="Heading 1 Char"/>
+    <w:basedOn w:val="DefaultParagraphFont"/>
+    <w:link w:val="Heading1"/>
+    <w:uiPriority w:val="9"/>
+    <w:rsid w:val="00594C57"/>
+    <w:rPr>
+      <w:rFonts w:ascii="Helvetica" w:hAnsi="Helvetica" w:cs="Helvetica"/>
+      <w:sz w:val="36"/>
+      <w:szCs w:val="36"/>
+    </w:rPr>
+  </w:style>
+  <w:style w:type="paragraph" w:styleId="TOCHeading">
+    <w:name w:val="TOC Heading"/>
+    <w:basedOn w:val="Heading1"/>
+    <w:next w:val="Normal"/>
+    <w:uiPriority w:val="39"/>
+    <w:unhideWhenUsed/>
+    <w:qFormat/>
+    <w:rsid w:val="00594C57"/>
+    <w:pPr>
+      <w:keepNext/>
+      <w:keepLines/>
+      <w:spacing w:before="480" w:after="0" w:line="276" w:lineRule="auto"/>
+      <w:outlineLvl w:val="9"/>
+    </w:pPr>
+    <w:rPr>
+      <w:rFonts w:asciiTheme="majorHAnsi" w:eastAsiaTheme="majorEastAsia" w:hAnsiTheme="majorHAnsi" w:cstheme="majorBidi"/>
+      <w:b/>
+      <w:bCs/>
+      <w:color w:val="2F5496" w:themeColor="accent1" w:themeShade="BF"/>
+      <w:sz w:val="28"/>
+      <w:szCs w:val="28"/>
+      <w:lang w:val="en-US" w:eastAsia="ja-JP"/>
+    </w:rPr>
+  </w:style>
+  <w:style w:type="paragraph" w:styleId="TOC1">
+    <w:name w:val="toc 1"/>
+    <w:basedOn w:val="Normal"/>
+    <w:next w:val="Normal"/>
+    <w:autoRedefine/>
+    <w:uiPriority w:val="39"/>
+    <w:unhideWhenUsed/>
+    <w:rsid w:val="00594C57"/>
+    <w:pPr>
+      <w:spacing w:after="100"/>
+    </w:pPr>
+  </w:style>
+  <w:style w:type="character" w:styleId="Hyperlink">
+    <w:name w:val="Hyperlink"/>
+    <w:basedOn w:val="DefaultParagraphFont"/>
+    <w:uiPriority w:val="99"/>
+    <w:unhideWhenUsed/>
+    <w:rsid w:val="00594C57"/>
+    <w:rPr>
+      <w:color w:val="0563C1" w:themeColor="hyperlink"/>
+      <w:u w:val="single"/>
+    </w:rPr>
+  </w:style>
+  <w:style w:type="paragraph" w:styleId="BalloonText">
+    <w:name w:val="Balloon Text"/>
+    <w:basedOn w:val="Normal"/>
+    <w:link w:val="BalloonTextChar"/>
+    <w:uiPriority w:val="99"/>
+    <w:semiHidden/>
+    <w:unhideWhenUsed/>
+    <w:rsid w:val="00594C57"/>
+    <w:pPr>
+      <w:spacing w:after="0" w:line="240" w:lineRule="auto"/>
+    </w:pPr>
+    <w:rPr>
+      <w:rFonts w:ascii="Tahoma" w:hAnsi="Tahoma" w:cs="Tahoma"/>
+      <w:sz w:val="16"/>
+      <w:szCs w:val="16"/>
+    </w:rPr>
+  </w:style>
+  <w:style w:type="character" w:customStyle="1" w:styleId="BalloonTextChar">
+    <w:name w:val="Balloon Text Char"/>
+    <w:basedOn w:val="DefaultParagraphFont"/>
+    <w:link w:val="BalloonText"/>
+    <w:uiPriority w:val="99"/>
+    <w:semiHidden/>
+    <w:rsid w:val="00594C57"/>
+    <w:rPr>
+      <w:rFonts w:ascii="Tahoma" w:hAnsi="Tahoma" w:cs="Tahoma"/>
+      <w:sz w:val="16"/>
+      <w:szCs w:val="16"/>
+    </w:rPr>
+  </w:style>
+  <w:style w:type="character" w:customStyle="1" w:styleId="Heading3Char">
+    <w:name w:val="Heading 3 Char"/>
+    <w:basedOn w:val="DefaultParagraphFont"/>
+    <w:link w:val="Heading3"/>
+    <w:uiPriority w:val="9"/>
+    <w:semiHidden/>
+    <w:rsid w:val="0065394C"/>
+    <w:rPr>
+      <w:rFonts w:asciiTheme="majorHAnsi" w:eastAsiaTheme="majorEastAsia" w:hAnsiTheme="majorHAnsi" w:cstheme="majorBidi"/>
+      <w:b/>
+      <w:bCs/>
+      <w:color w:val="4472C4" w:themeColor="accent1"/>
+    </w:rPr>
+  </w:style>
+  <w:style w:type="paragraph" w:styleId="TOC2">
+    <w:name w:val="toc 2"/>
+    <w:basedOn w:val="Normal"/>
+    <w:next w:val="Normal"/>
+    <w:autoRedefine/>
+    <w:uiPriority w:val="39"/>
+    <w:semiHidden/>
+    <w:unhideWhenUsed/>
+    <w:rsid w:val="00E61029"/>
+    <w:pPr>
+      <w:spacing w:after="100"/>
+      <w:ind w:left="220"/>
+    </w:pPr>
+  </w:style>
+</w:styles>
+</file>
+
+<file path=word/stylesWithEffects.xml><?xml version="1.0" encoding="utf-8"?>
+<w:styles xmlns:wpc="http://schemas.microsoft.com/office/word/2010/wordprocessingCanvas" xmlns:mc="http://schemas.openxmlformats.org/markup-compatibility/2006" xmlns:o="urn:schemas-microsoft-com:office:office" xmlns:r="http://schemas.openxmlformats.org/officeDocument/2006/relationships" xmlns:m="http://schemas.openxmlformats.org/officeDocument/2006/math" xmlns:v="urn:schemas-microsoft-com:vml" xmlns:wp14="http://schemas.microsoft.com/office/word/2010/wordprocessingDrawing" xmlns:wp="http://schemas.openxmlformats.org/drawingml/2006/wordprocessingDrawing" xmlns:w10="urn:schemas-microsoft-com:office:word" xmlns:w="http://schemas.openxmlformats.org/wordprocessingml/2006/main" xmlns:w14="http://schemas.microsoft.com/office/word/2010/wordml" xmlns:wpg="http://schemas.microsoft.com/office/word/2010/wordprocessingGroup" xmlns:wpi="http://schemas.microsoft.com/office/word/2010/wordprocessingInk" xmlns:wne="http://schemas.microsoft.com/office/word/2006/wordml" xmlns:wps="http://schemas.microsoft.com/office/word/2010/wordprocessingShape" mc:Ignorable="w14 wp14">
+  <w:docDefaults>
+    <w:rPrDefault>
+      <w:rPr>
+        <w:rFonts w:asciiTheme="minorHAnsi" w:eastAsiaTheme="minorHAnsi" w:hAnsiTheme="minorHAnsi" w:cstheme="minorBidi"/>
+        <w:sz w:val="22"/>
+        <w:szCs w:val="22"/>
+        <w:lang w:val="en-CA" w:eastAsia="en-US" w:bidi="ar-SA"/>
+      </w:rPr>
+    </w:rPrDefault>
+    <w:pPrDefault>
+      <w:pPr>
+        <w:spacing w:after="160" w:line="259" w:lineRule="auto"/>
+      </w:pPr>
+    </w:pPrDefault>
+  </w:docDefaults>
+  <w:latentStyles w:defLockedState="0" w:defUIPriority="99" w:defSemiHidden="1" w:defUnhideWhenUsed="1" w:defQFormat="0" w:count="267">
+    <w:lsdException w:name="Normal" w:semiHidden="0" w:uiPriority="0" w:unhideWhenUsed="0" w:qFormat="1"/>
+    <w:lsdException w:name="heading 1" w:semiHidden="0" w:uiPriority="9" w:unhideWhenUsed="0" w:qFormat="1"/>
+    <w:lsdException w:name="heading 2" w:uiPriority="9" w:qFormat="1"/>
+    <w:lsdException w:name="heading 3" w:uiPriority="9" w:qFormat="1"/>
+    <w:lsdException w:name="heading 4" w:uiPriority="9" w:qFormat="1"/>
+    <w:lsdException w:name="heading 5" w:uiPriority="9" w:qFormat="1"/>
+    <w:lsdException w:name="heading 6" w:uiPriority="9" w:qFormat="1"/>
+    <w:lsdException w:name="heading 7" w:uiPriority="9" w:qFormat="1"/>
+    <w:lsdException w:name="heading 8" w:uiPriority="9" w:qFormat="1"/>
+    <w:lsdException w:name="heading 9" w:uiPriority="9" w:qFormat="1"/>
+    <w:lsdException w:name="toc 1" w:uiPriority="39"/>
+    <w:lsdException w:name="toc 2" w:uiPriority="39"/>
+    <w:lsdException w:name="toc 3" w:uiPriority="39"/>
+    <w:lsdException w:name="toc 4" w:uiPriority="39"/>
+    <w:lsdException w:name="toc 5" w:uiPriority="39"/>
+    <w:lsdException w:name="toc 6" w:uiPriority="39"/>
+    <w:lsdException w:name="toc 7" w:uiPriority="39"/>
+    <w:lsdException w:name="toc 8" w:uiPriority="39"/>
+    <w:lsdException w:name="toc 9" w:uiPriority="39"/>
+    <w:lsdException w:name="caption" w:uiPriority="35" w:qFormat="1"/>
+    <w:lsdException w:name="Title" w:semiHidden="0" w:uiPriority="10" w:unhideWhenUsed="0" w:qFormat="1"/>
+    <w:lsdException w:name="Default Paragraph Font" w:uiPriority="1"/>
+    <w:lsdException w:name="Subtitle" w:semiHidden="0" w:uiPriority="11" w:unhideWhenUsed="0" w:qFormat="1"/>
+    <w:lsdException w:name="Strong" w:semiHidden="0" w:uiPriority="22" w:unhideWhenUsed="0" w:qFormat="1"/>
+    <w:lsdException w:name="Emphasis" w:semiHidden="0" w:uiPriority="20" w:unhideWhenUsed="0" w:qFormat="1"/>
+    <w:lsdException w:name="Table Grid" w:semiHidden="0" w:uiPriority="39" w:unhideWhenUsed="0"/>
+    <w:lsdException w:name="Placeholder Text" w:unhideWhenUsed="0"/>
+    <w:lsdException w:name="No Spacing" w:semiHidden="0" w:uiPriority="1" w:unhideWhenUsed="0" w:qFormat="1"/>
+    <w:lsdException w:name="Light Shading" w:semiHidden="0" w:uiPriority="60" w:unhideWhenUsed="0"/>
+    <w:lsdException w:name="Light List" w:semiHidden="0" w:uiPriority="61" w:unhideWhenUsed="0"/>
+    <w:lsdException w:name="Light Grid" w:semiHidden="0" w:uiPriority="62" w:unhideWhenUsed="0"/>
+    <w:lsdException w:name="Medium Shading 1" w:semiHidden="0" w:uiPriority="63" w:unhideWhenUsed="0"/>
+    <w:lsdException w:name="Medium Shading 2" w:semiHidden="0" w:uiPriority="64" w:unhideWhenUsed="0"/>
+    <w:lsdException w:name="Medium List 1" w:semiHidden="0" w:uiPriority="65" w:unhideWhenUsed="0"/>
+    <w:lsdException w:name="Medium List 2" w:semiHidden="0" w:uiPriority="66" w:unhideWhenUsed="0"/>
+    <w:lsdException w:name="Medium Grid 1" w:semiHidden="0" w:uiPriority="67" w:unhideWhenUsed="0"/>
+    <w:lsdException w:name="Medium Grid 2" w:semiHidden="0" w:uiPriority="68" w:unhideWhenUsed="0"/>
+    <w:lsdException w:name="Medium Grid 3" w:semiHidden="0" w:uiPriority="69" w:unhideWhenUsed="0"/>
+    <w:lsdException w:name="Dark List" w:semiHidden="0" w:uiPriority="70" w:unhideWhenUsed="0"/>
+    <w:lsdException w:name="Colorful Shading" w:semiHidden="0" w:uiPriority="71" w:unhideWhenUsed="0"/>
+    <w:lsdException w:name="Colorful List" w:semiHidden="0" w:uiPriority="72" w:unhideWhenUsed="0"/>
+    <w:lsdException w:name="Colorful Grid" w:semiHidden="0" w:uiPriority="73" w:unhideWhenUsed="0"/>
+    <w:lsdException w:name="Light Shading Accent 1" w:semiHidden="0" w:uiPriority="60" w:unhideWhenUsed="0"/>
+    <w:lsdException w:name="Light List Accent 1" w:semiHidden="0" w:uiPriority="61" w:unhideWhenUsed="0"/>
+    <w:lsdException w:name="Light Grid Accent 1" w:semiHidden="0" w:uiPriority="62" w:unhideWhenUsed="0"/>
+    <w:lsdException w:name="Medium Shading 1 Accent 1" w:semiHidden="0" w:uiPriority="63" w:unhideWhenUsed="0"/>
+    <w:lsdException w:name="Medium Shading 2 Accent 1" w:semiHidden="0" w:uiPriority="64" w:unhideWhenUsed="0"/>
+    <w:lsdException w:name="Medium List 1 Accent 1" w:semiHidden="0" w:uiPriority="65" w:unhideWhenUsed="0"/>
+    <w:lsdException w:name="Revision" w:unhideWhenUsed="0"/>
+    <w:lsdException w:name="List Paragraph" w:semiHidden="0" w:uiPriority="34" w:unhideWhenUsed="0" w:qFormat="1"/>
+    <w:lsdException w:name="Quote" w:semiHidden="0" w:uiPriority="29" w:unhideWhenUsed="0" w:qFormat="1"/>
+    <w:lsdException w:name="Intense Quote" w:semiHidden="0" w:uiPriority="30" w:unhideWhenUsed="0" w:qFormat="1"/>
+    <w:lsdException w:name="Medium List 2 Accent 1" w:semiHidden="0" w:uiPriority="66" w:unhideWhenUsed="0"/>
+    <w:lsdException w:name="Medium Grid 1 Accent 1" w:semiHidden="0" w:uiPriority="67" w:unhideWhenUsed="0"/>
+    <w:lsdException w:name="Medium Grid 2 Accent 1" w:semiHidden="0" w:uiPriority="68" w:unhideWhenUsed="0"/>
+    <w:lsdException w:name="Medium Grid 3 Accent 1" w:semiHidden="0" w:uiPriority="69" w:unhideWhenUsed="0"/>
+    <w:lsdException w:name="Dark List Accent 1" w:semiHidden="0" w:uiPriority="70" w:unhideWhenUsed="0"/>
+    <w:lsdException w:name="Colorful Shading Accent 1" w:semiHidden="0" w:uiPriority="71" w:unhideWhenUsed="0"/>
+    <w:lsdException w:name="Colorful List Accent 1" w:semiHidden="0" w:uiPriority="72" w:unhideWhenUsed="0"/>
+    <w:lsdException w:name="Colorful Grid Accent 1" w:semiHidden="0" w:uiPriority="73" w:unhideWhenUsed="0"/>
+    <w:lsdException w:name="Light Shading Accent 2" w:semiHidden="0" w:uiPriority="60" w:unhideWhenUsed="0"/>
+    <w:lsdException w:name="Light List Accent 2" w:semiHidden="0" w:uiPriority="61" w:unhideWhenUsed="0"/>
+    <w:lsdException w:name="Light Grid Accent 2" w:semiHidden="0" w:uiPriority="62" w:unhideWhenUsed="0"/>
+    <w:lsdException w:name="Medium Shading 1 Accent 2" w:semiHidden="0" w:uiPriority="63" w:unhideWhenUsed="0"/>
+    <w:lsdException w:name="Medium Shading 2 Accent 2" w:semiHidden="0" w:uiPriority="64" w:unhideWhenUsed="0"/>
+    <w:lsdException w:name="Medium List 1 Accent 2" w:semiHidden="0" w:uiPriority="65" w:unhideWhenUsed="0"/>
+    <w:lsdException w:name="Medium List 2 Accent 2" w:semiHidden="0" w:uiPriority="66" w:unhideWhenUsed="0"/>
+    <w:lsdException w:name="Medium Grid 1 Accent 2" w:semiHidden="0" w:uiPriority="67" w:unhideWhenUsed="0"/>
+    <w:lsdException w:name="Medium Grid 2 Accent 2" w:semiHidden="0" w:uiPriority="68" w:unhideWhenUsed="0"/>
+    <w:lsdException w:name="Medium Grid 3 Accent 2" w:semiHidden="0" w:uiPriority="69" w:unhideWhenUsed="0"/>
+    <w:lsdException w:name="Dark List Accent 2" w:semiHidden="0" w:uiPriority="70" w:unhideWhenUsed="0"/>
+    <w:lsdException w:name="Colorful Shading Accent 2" w:semiHidden="0" w:uiPriority="71" w:unhideWhenUsed="0"/>
+    <w:lsdException w:name="Colorful List Accent 2" w:semiHidden="0" w:uiPriority="72" w:unhideWhenUsed="0"/>
+    <w:lsdException w:name="Colorful Grid Accent 2" w:semiHidden="0" w:uiPriority="73" w:unhideWhenUsed="0"/>
+    <w:lsdException w:name="Light Shading Accent 3" w:semiHidden="0" w:uiPriority="60" w:unhideWhenUsed="0"/>
+    <w:lsdException w:name="Light List Accent 3" w:semiHidden="0" w:uiPriority="61" w:unhideWhenUsed="0"/>
+    <w:lsdException w:name="Light Grid Accent 3" w:semiHidden="0" w:uiPriority="62" w:unhideWhenUsed="0"/>
+    <w:lsdException w:name="Medium Shading 1 Accent 3" w:semiHidden="0" w:uiPriority="63" w:unhideWhenUsed="0"/>
+    <w:lsdException w:name="Medium Shading 2 Accent 3" w:semiHidden="0" w:uiPriority="64" w:unhideWhenUsed="0"/>
+    <w:lsdException w:name="Medium List 1 Accent 3" w:semiHidden="0" w:uiPriority="65" w:unhideWhenUsed="0"/>
+    <w:lsdException w:name="Medium List 2 Accent 3" w:semiHidden="0" w:uiPriority="66" w:unhideWhenUsed="0"/>
+    <w:lsdException w:name="Medium Grid 1 Accent 3" w:semiHidden="0" w:uiPriority="67" w:unhideWhenUsed="0"/>
+    <w:lsdException w:name="Medium Grid 2 Accent 3" w:semiHidden="0" w:uiPriority="68" w:unhideWhenUsed="0"/>
+    <w:lsdException w:name="Medium Grid 3 Accent 3" w:semiHidden="0" w:uiPriority="69" w:unhideWhenUsed="0"/>
+    <w:lsdException w:name="Dark List Accent 3" w:semiHidden="0" w:uiPriority="70" w:unhideWhenUsed="0"/>
+    <w:lsdException w:name="Colorful Shading Accent 3" w:semiHidden="0" w:uiPriority="71" w:unhideWhenUsed="0"/>
+    <w:lsdException w:name="Colorful List Accent 3" w:semiHidden="0" w:uiPriority="72" w:unhideWhenUsed="0"/>
+    <w:lsdException w:name="Colorful Grid Accent 3" w:semiHidden="0" w:uiPriority="73" w:unhideWhenUsed="0"/>
+    <w:lsdException w:name="Light Shading Accent 4" w:semiHidden="0" w:uiPriority="60" w:unhideWhenUsed="0"/>
+    <w:lsdException w:name="Light List Accent 4" w:semiHidden="0" w:uiPriority="61" w:unhideWhenUsed="0"/>
+    <w:lsdException w:name="Light Grid Accent 4" w:semiHidden="0" w:uiPriority="62" w:unhideWhenUsed="0"/>
+    <w:lsdException w:name="Medium Shading 1 Accent 4" w:semiHidden="0" w:uiPriority="63" w:unhideWhenUsed="0"/>
+    <w:lsdException w:name="Medium Shading 2 Accent 4" w:semiHidden="0" w:uiPriority="64" w:unhideWhenUsed="0"/>
+    <w:lsdException w:name="Medium List 1 Accent 4" w:semiHidden="0" w:uiPriority="65" w:unhideWhenUsed="0"/>
+    <w:lsdException w:name="Medium List 2 Accent 4" w:semiHidden="0" w:uiPriority="66" w:unhideWhenUsed="0"/>
+    <w:lsdException w:name="Medium Grid 1 Accent 4" w:semiHidden="0" w:uiPriority="67" w:unhideWhenUsed="0"/>
+    <w:lsdException w:name="Medium Grid 2 Accent 4" w:semiHidden="0" w:uiPriority="68" w:unhideWhenUsed="0"/>
+    <w:lsdException w:name="Medium Grid 3 Accent 4" w:semiHidden="0" w:uiPriority="69" w:unhideWhenUsed="0"/>
+    <w:lsdException w:name="Dark List Accent 4" w:semiHidden="0" w:uiPriority="70" w:unhideWhenUsed="0"/>
+    <w:lsdException w:name="Colorful Shading Accent 4" w:semiHidden="0" w:uiPriority="71" w:unhideWhenUsed="0"/>
+    <w:lsdException w:name="Colorful List Accent 4" w:semiHidden="0" w:uiPriority="72" w:unhideWhenUsed="0"/>
+    <w:lsdException w:name="Colorful Grid Accent 4" w:semiHidden="0" w:uiPriority="73" w:unhideWhenUsed="0"/>
+    <w:lsdException w:name="Light Shading Accent 5" w:semiHidden="0" w:uiPriority="60" w:unhideWhenUsed="0"/>
+    <w:lsdException w:name="Light List Accent 5" w:semiHidden="0" w:uiPriority="61" w:unhideWhenUsed="0"/>
+    <w:lsdException w:name="Light Grid Accent 5" w:semiHidden="0" w:uiPriority="62" w:unhideWhenUsed="0"/>
+    <w:lsdException w:name="Medium Shading 1 Accent 5" w:semiHidden="0" w:uiPriority="63" w:unhideWhenUsed="0"/>
+    <w:lsdException w:name="Medium Shading 2 Accent 5" w:semiHidden="0" w:uiPriority="64" w:unhideWhenUsed="0"/>
+    <w:lsdException w:name="Medium List 1 Accent 5" w:semiHidden="0" w:uiPriority="65" w:unhideWhenUsed="0"/>
+    <w:lsdException w:name="Medium List 2 Accent 5" w:semiHidden="0" w:uiPriority="66" w:unhideWhenUsed="0"/>
+    <w:lsdException w:name="Medium Grid 1 Accent 5" w:semiHidden="0" w:uiPriority="67" w:unhideWhenUsed="0"/>
+    <w:lsdException w:name="Medium Grid 2 Accent 5" w:semiHidden="0" w:uiPriority="68" w:unhideWhenUsed="0"/>
+    <w:lsdException w:name="Medium Grid 3 Accent 5" w:semiHidden="0" w:uiPriority="69" w:unhideWhenUsed="0"/>
+    <w:lsdException w:name="Dark List Accent 5" w:semiHidden="0" w:uiPriority="70" w:unhideWhenUsed="0"/>
+    <w:lsdException w:name="Colorful Shading Accent 5" w:semiHidden="0" w:uiPriority="71" w:unhideWhenUsed="0"/>
+    <w:lsdException w:name="Colorful List Accent 5" w:semiHidden="0" w:uiPriority="72" w:unhideWhenUsed="0"/>
+    <w:lsdException w:name="Colorful Grid Accent 5" w:semiHidden="0" w:uiPriority="73" w:unhideWhenUsed="0"/>
+    <w:lsdException w:name="Light Shading Accent 6" w:semiHidden="0" w:uiPriority="60" w:unhideWhenUsed="0"/>
+    <w:lsdException w:name="Light List Accent 6" w:semiHidden="0" w:uiPriority="61" w:unhideWhenUsed="0"/>
+    <w:lsdException w:name="Light Grid Accent 6" w:semiHidden="0" w:uiPriority="62" w:unhideWhenUsed="0"/>
+    <w:lsdException w:name="Medium Shading 1 Accent 6" w:semiHidden="0" w:uiPriority="63" w:unhideWhenUsed="0"/>
+    <w:lsdException w:name="Medium Shading 2 Accent 6" w:semiHidden="0" w:uiPriority="64" w:unhideWhenUsed="0"/>
+    <w:lsdException w:name="Medium List 1 Accent 6" w:semiHidden="0" w:uiPriority="65" w:unhideWhenUsed="0"/>
+    <w:lsdException w:name="Medium List 2 Accent 6" w:semiHidden="0" w:uiPriority="66" w:unhideWhenUsed="0"/>
+    <w:lsdException w:name="Medium Grid 1 Accent 6" w:semiHidden="0" w:uiPriority="67" w:unhideWhenUsed="0"/>
+    <w:lsdException w:name="Medium Grid 2 Accent 6" w:semiHidden="0" w:uiPriority="68" w:unhideWhenUsed="0"/>
+    <w:lsdException w:name="Medium Grid 3 Accent 6" w:semiHidden="0" w:uiPriority="69" w:unhideWhenUsed="0"/>
+    <w:lsdException w:name="Dark List Accent 6" w:semiHidden="0" w:uiPriority="70" w:unhideWhenUsed="0"/>
+    <w:lsdException w:name="Colorful Shading Accent 6" w:semiHidden="0" w:uiPriority="71" w:unhideWhenUsed="0"/>
+    <w:lsdException w:name="Colorful List Accent 6" w:semiHidden="0" w:uiPriority="72" w:unhideWhenUsed="0"/>
+    <w:lsdException w:name="Colorful Grid Accent 6" w:semiHidden="0" w:uiPriority="73" w:unhideWhenUsed="0"/>
+    <w:lsdException w:name="Subtle Emphasis" w:semiHidden="0" w:uiPriority="19" w:unhideWhenUsed="0" w:qFormat="1"/>
+    <w:lsdException w:name="Intense Emphasis" w:semiHidden="0" w:uiPriority="21" w:unhideWhenUsed="0" w:qFormat="1"/>
+    <w:lsdException w:name="Subtle Reference" w:semiHidden="0" w:uiPriority="31" w:unhideWhenUsed="0" w:qFormat="1"/>
+    <w:lsdException w:name="Intense Reference" w:semiHidden="0" w:uiPriority="32" w:unhideWhenUsed="0" w:qFormat="1"/>
+    <w:lsdException w:name="Book Title" w:semiHidden="0" w:uiPriority="33" w:unhideWhenUsed="0" w:qFormat="1"/>
+    <w:lsdException w:name="Bibliography" w:uiPriority="37"/>
+    <w:lsdException w:name="TOC Heading" w:uiPriority="39" w:qFormat="1"/>
+  </w:latentStyles>
+  <w:style w:type="paragraph" w:default="1" w:styleId="Normal">
+    <w:name w:val="Normal"/>
+    <w:qFormat/>
+  </w:style>
+  <w:style w:type="paragraph" w:styleId="Heading1">
+    <w:name w:val="heading 1"/>
+    <w:basedOn w:val="Normal"/>
+    <w:next w:val="Normal"/>
+    <w:link w:val="Heading1Char"/>
+    <w:uiPriority w:val="9"/>
+    <w:qFormat/>
+    <w:rsid w:val="00594C57"/>
+    <w:pPr>
+      <w:outlineLvl w:val="0"/>
+    </w:pPr>
+    <w:rPr>
+      <w:rFonts w:ascii="Helvetica" w:hAnsi="Helvetica" w:cs="Helvetica"/>
+      <w:sz w:val="36"/>
+      <w:szCs w:val="36"/>
+    </w:rPr>
+  </w:style>
+  <w:style w:type="paragraph" w:styleId="Heading3">
+    <w:name w:val="heading 3"/>
+    <w:basedOn w:val="Normal"/>
+    <w:next w:val="Normal"/>
+    <w:link w:val="Heading3Char"/>
+    <w:uiPriority w:val="9"/>
+    <w:semiHidden/>
+    <w:unhideWhenUsed/>
+    <w:qFormat/>
+    <w:rsid w:val="0065394C"/>
+    <w:pPr>
+      <w:keepNext/>
+      <w:keepLines/>
+      <w:spacing w:before="200" w:after="0"/>
+      <w:outlineLvl w:val="2"/>
+    </w:pPr>
+    <w:rPr>
+      <w:rFonts w:asciiTheme="majorHAnsi" w:eastAsiaTheme="majorEastAsia" w:hAnsiTheme="majorHAnsi" w:cstheme="majorBidi"/>
+      <w:b/>
+      <w:bCs/>
+      <w:color w:val="4472C4" w:themeColor="accent1"/>
+    </w:rPr>
+  </w:style>
+  <w:style w:type="character" w:default="1" w:styleId="DefaultParagraphFont">
+    <w:name w:val="Default Paragraph Font"/>
+    <w:uiPriority w:val="1"/>
+    <w:semiHidden/>
+    <w:unhideWhenUsed/>
+  </w:style>
+  <w:style w:type="table" w:default="1" w:styleId="TableNormal">
+    <w:name w:val="Normal Table"/>
+    <w:uiPriority w:val="99"/>
+    <w:semiHidden/>
+    <w:unhideWhenUsed/>
+    <w:tblPr>
+      <w:tblInd w:w="0" w:type="dxa"/>
+      <w:tblCellMar>
+        <w:top w:w="0" w:type="dxa"/>
+        <w:left w:w="108" w:type="dxa"/>
+        <w:bottom w:w="0" w:type="dxa"/>
+        <w:right w:w="108" w:type="dxa"/>
+      </w:tblCellMar>
+    </w:tblPr>
+  </w:style>
+  <w:style w:type="numbering" w:default="1" w:styleId="NoList">
+    <w:name w:val="No List"/>
+    <w:uiPriority w:val="99"/>
+    <w:semiHidden/>
+    <w:unhideWhenUsed/>
+  </w:style>
+  <w:style w:type="paragraph" w:styleId="ListParagraph">
+    <w:name w:val="List Paragraph"/>
+    <w:basedOn w:val="Normal"/>
+    <w:uiPriority w:val="34"/>
+    <w:qFormat/>
+    <w:rsid w:val="006B17AF"/>
+    <w:pPr>
+      <w:ind w:left="720"/>
+      <w:contextualSpacing/>
+    </w:pPr>
+  </w:style>
+  <w:style w:type="paragraph" w:styleId="Header">
+    <w:name w:val="header"/>
+    <w:basedOn w:val="Normal"/>
+    <w:link w:val="HeaderChar"/>
+    <w:uiPriority w:val="99"/>
+    <w:unhideWhenUsed/>
+    <w:rsid w:val="008B6E34"/>
+    <w:pPr>
+      <w:tabs>
+        <w:tab w:val="center" w:pos="4680"/>
+        <w:tab w:val="right" w:pos="9360"/>
+      </w:tabs>
+      <w:spacing w:after="0" w:line="240" w:lineRule="auto"/>
+    </w:pPr>
+  </w:style>
+  <w:style w:type="character" w:customStyle="1" w:styleId="HeaderChar">
+    <w:name w:val="Header Char"/>
+    <w:basedOn w:val="DefaultParagraphFont"/>
+    <w:link w:val="Header"/>
+    <w:uiPriority w:val="99"/>
+    <w:rsid w:val="008B6E34"/>
+  </w:style>
+  <w:style w:type="paragraph" w:styleId="Footer">
+    <w:name w:val="footer"/>
+    <w:basedOn w:val="Normal"/>
+    <w:link w:val="FooterChar"/>
+    <w:uiPriority w:val="99"/>
+    <w:unhideWhenUsed/>
+    <w:rsid w:val="008B6E34"/>
+    <w:pPr>
+      <w:tabs>
+        <w:tab w:val="center" w:pos="4680"/>
+        <w:tab w:val="right" w:pos="9360"/>
+      </w:tabs>
+      <w:spacing w:after="0" w:line="240" w:lineRule="auto"/>
+    </w:pPr>
+  </w:style>
+  <w:style w:type="character" w:customStyle="1" w:styleId="FooterChar">
+    <w:name w:val="Footer Char"/>
+    <w:basedOn w:val="DefaultParagraphFont"/>
+    <w:link w:val="Footer"/>
+    <w:uiPriority w:val="99"/>
+    <w:rsid w:val="008B6E34"/>
+  </w:style>
+  <w:style w:type="character" w:customStyle="1" w:styleId="Heading1Char">
+    <w:name w:val="Heading 1 Char"/>
+    <w:basedOn w:val="DefaultParagraphFont"/>
+    <w:link w:val="Heading1"/>
+    <w:uiPriority w:val="9"/>
+    <w:rsid w:val="00594C57"/>
+    <w:rPr>
+      <w:rFonts w:ascii="Helvetica" w:hAnsi="Helvetica" w:cs="Helvetica"/>
+      <w:sz w:val="36"/>
+      <w:szCs w:val="36"/>
+    </w:rPr>
+  </w:style>
+  <w:style w:type="paragraph" w:styleId="TOCHeading">
+    <w:name w:val="TOC Heading"/>
+    <w:basedOn w:val="Heading1"/>
+    <w:next w:val="Normal"/>
+    <w:uiPriority w:val="39"/>
+    <w:unhideWhenUsed/>
+    <w:qFormat/>
+    <w:rsid w:val="00594C57"/>
+    <w:pPr>
+      <w:keepNext/>
+      <w:keepLines/>
+      <w:spacing w:before="480" w:after="0" w:line="276" w:lineRule="auto"/>
+      <w:outlineLvl w:val="9"/>
+    </w:pPr>
+    <w:rPr>
+      <w:rFonts w:asciiTheme="majorHAnsi" w:eastAsiaTheme="majorEastAsia" w:hAnsiTheme="majorHAnsi" w:cstheme="majorBidi"/>
+      <w:b/>
+      <w:bCs/>
+      <w:color w:val="2F5496" w:themeColor="accent1" w:themeShade="BF"/>
+      <w:sz w:val="28"/>
+      <w:szCs w:val="28"/>
+      <w:lang w:val="en-US" w:eastAsia="ja-JP"/>
+    </w:rPr>
+  </w:style>
+  <w:style w:type="paragraph" w:styleId="TOC1">
+    <w:name w:val="toc 1"/>
+    <w:basedOn w:val="Normal"/>
+    <w:next w:val="Normal"/>
+    <w:autoRedefine/>
+    <w:uiPriority w:val="39"/>
+    <w:unhideWhenUsed/>
+    <w:rsid w:val="00594C57"/>
+    <w:pPr>
+      <w:spacing w:after="100"/>
+    </w:pPr>
+  </w:style>
+  <w:style w:type="character" w:styleId="Hyperlink">
+    <w:name w:val="Hyperlink"/>
+    <w:basedOn w:val="DefaultParagraphFont"/>
+    <w:uiPriority w:val="99"/>
+    <w:unhideWhenUsed/>
+    <w:rsid w:val="00594C57"/>
+    <w:rPr>
+      <w:color w:val="0563C1" w:themeColor="hyperlink"/>
+      <w:u w:val="single"/>
+    </w:rPr>
+  </w:style>
+  <w:style w:type="paragraph" w:styleId="BalloonText">
+    <w:name w:val="Balloon Text"/>
+    <w:basedOn w:val="Normal"/>
+    <w:link w:val="BalloonTextChar"/>
+    <w:uiPriority w:val="99"/>
+    <w:semiHidden/>
+    <w:unhideWhenUsed/>
+    <w:rsid w:val="00594C57"/>
+    <w:pPr>
+      <w:spacing w:after="0" w:line="240" w:lineRule="auto"/>
+    </w:pPr>
+    <w:rPr>
+      <w:rFonts w:ascii="Tahoma" w:hAnsi="Tahoma" w:cs="Tahoma"/>
+      <w:sz w:val="16"/>
+      <w:szCs w:val="16"/>
+    </w:rPr>
+  </w:style>
+  <w:style w:type="character" w:customStyle="1" w:styleId="BalloonTextChar">
+    <w:name w:val="Balloon Text Char"/>
+    <w:basedOn w:val="DefaultParagraphFont"/>
+    <w:link w:val="BalloonText"/>
+    <w:uiPriority w:val="99"/>
+    <w:semiHidden/>
+    <w:rsid w:val="00594C57"/>
+    <w:rPr>
+      <w:rFonts w:ascii="Tahoma" w:hAnsi="Tahoma" w:cs="Tahoma"/>
+      <w:sz w:val="16"/>
+      <w:szCs w:val="16"/>
+    </w:rPr>
+  </w:style>
+  <w:style w:type="character" w:customStyle="1" w:styleId="Heading3Char">
+    <w:name w:val="Heading 3 Char"/>
+    <w:basedOn w:val="DefaultParagraphFont"/>
+    <w:link w:val="Heading3"/>
+    <w:uiPriority w:val="9"/>
+    <w:semiHidden/>
+    <w:rsid w:val="0065394C"/>
+    <w:rPr>
+      <w:rFonts w:asciiTheme="majorHAnsi" w:eastAsiaTheme="majorEastAsia" w:hAnsiTheme="majorHAnsi" w:cstheme="majorBidi"/>
+      <w:b/>
+      <w:bCs/>
+      <w:color w:val="4472C4" w:themeColor="accent1"/>
+    </w:rPr>
+  </w:style>
+  <w:style w:type="paragraph" w:styleId="TOC2">
+    <w:name w:val="toc 2"/>
+    <w:basedOn w:val="Normal"/>
+    <w:next w:val="Normal"/>
+    <w:autoRedefine/>
+    <w:uiPriority w:val="39"/>
+    <w:semiHidden/>
+    <w:unhideWhenUsed/>
+    <w:rsid w:val="00E61029"/>
+    <w:pPr>
+      <w:spacing w:after="100"/>
+      <w:ind w:left="220"/>
+    </w:pPr>
   </w:style>
 </w:styles>
 </file>
@@ -2532,8 +3613,20 @@
   <a:extraClrSchemeLst/>
   <a:extLst>
     <a:ext uri="{05A4C25C-085E-4340-85A3-A5531E510DB2}">
-      <thm15:themeFamily xmlns:thm15="http://schemas.microsoft.com/office/thememl/2012/main" name="Office Theme" id="{62F939B6-93AF-4DB8-9C6B-D6C7DFDC589F}" vid="{4A3C46E8-61CC-4603-A589-7422A47A8E4A}"/>
+      <thm15:themeFamily xmlns:thm15="http://schemas.microsoft.com/office/thememl/2012/main" xmlns="" name="Office Theme" id="{62F939B6-93AF-4DB8-9C6B-D6C7DFDC589F}" vid="{4A3C46E8-61CC-4603-A589-7422A47A8E4A}"/>
     </a:ext>
   </a:extLst>
 </a:theme>
+</file>
+
+<file path=customXml/item1.xml><?xml version="1.0" encoding="utf-8"?>
+<b:Sources xmlns:b="http://schemas.openxmlformats.org/officeDocument/2006/bibliography" xmlns="http://schemas.openxmlformats.org/officeDocument/2006/bibliography" SelectedStyle="\APA.XSL" StyleName="APA"/>
+</file>
+
+<file path=customXml/itemProps1.xml><?xml version="1.0" encoding="utf-8"?>
+<ds:datastoreItem xmlns:ds="http://schemas.openxmlformats.org/officeDocument/2006/customXml" ds:itemID="{2016F404-C3AB-43F6-8815-710DD548CCE0}">
+  <ds:schemaRefs>
+    <ds:schemaRef ds:uri="http://schemas.openxmlformats.org/officeDocument/2006/bibliography"/>
+  </ds:schemaRefs>
+</ds:datastoreItem>
 </file>
</xml_diff>

<commit_message>
add one more student and one professor
</commit_message>
<xml_diff>
--- a/doc/Personas/0/personas.docx
+++ b/doc/Personas/0/personas.docx
@@ -1,6 +1,6 @@
 
 <file path=word/document.xml><?xml version="1.0" encoding="utf-8"?>
-<w:document xmlns:wpc="http://schemas.microsoft.com/office/word/2010/wordprocessingCanvas" xmlns:mc="http://schemas.openxmlformats.org/markup-compatibility/2006" xmlns:o="urn:schemas-microsoft-com:office:office" xmlns:r="http://schemas.openxmlformats.org/officeDocument/2006/relationships" xmlns:m="http://schemas.openxmlformats.org/officeDocument/2006/math" xmlns:v="urn:schemas-microsoft-com:vml" xmlns:wp14="http://schemas.microsoft.com/office/word/2010/wordprocessingDrawing" xmlns:wp="http://schemas.openxmlformats.org/drawingml/2006/wordprocessingDrawing" xmlns:w10="urn:schemas-microsoft-com:office:word" xmlns:w="http://schemas.openxmlformats.org/wordprocessingml/2006/main" xmlns:w14="http://schemas.microsoft.com/office/word/2010/wordml" xmlns:wpg="http://schemas.microsoft.com/office/word/2010/wordprocessingGroup" xmlns:wpi="http://schemas.microsoft.com/office/word/2010/wordprocessingInk" xmlns:wne="http://schemas.microsoft.com/office/word/2006/wordml" xmlns:wps="http://schemas.microsoft.com/office/word/2010/wordprocessingShape" mc:Ignorable="w14 wp14">
+<w:document xmlns:wpc="http://schemas.microsoft.com/office/word/2010/wordprocessingCanvas" xmlns:mo="http://schemas.microsoft.com/office/mac/office/2008/main" xmlns:mc="http://schemas.openxmlformats.org/markup-compatibility/2006" xmlns:mv="urn:schemas-microsoft-com:mac:vml" xmlns:o="urn:schemas-microsoft-com:office:office" xmlns:r="http://schemas.openxmlformats.org/officeDocument/2006/relationships" xmlns:m="http://schemas.openxmlformats.org/officeDocument/2006/math" xmlns:v="urn:schemas-microsoft-com:vml" xmlns:wp14="http://schemas.microsoft.com/office/word/2010/wordprocessingDrawing" xmlns:wp="http://schemas.openxmlformats.org/drawingml/2006/wordprocessingDrawing" xmlns:w10="urn:schemas-microsoft-com:office:word" xmlns:w="http://schemas.openxmlformats.org/wordprocessingml/2006/main" xmlns:w14="http://schemas.microsoft.com/office/word/2010/wordml" xmlns:wpg="http://schemas.microsoft.com/office/word/2010/wordprocessingGroup" xmlns:wpi="http://schemas.microsoft.com/office/word/2010/wordprocessingInk" xmlns:wne="http://schemas.microsoft.com/office/word/2006/wordml" xmlns:wps="http://schemas.microsoft.com/office/word/2010/wordprocessingShape" mc:Ignorable="w14 wp14">
   <w:body>
     <w:sdt>
       <w:sdtPr>
@@ -55,507 +55,461 @@
         </w:p>
         <w:p>
           <w:pPr>
-            <w:pStyle w:val="TOC1"/>
+            <w:pStyle w:val="11"/>
             <w:tabs>
               <w:tab w:val="right" w:leader="dot" w:pos="9350"/>
             </w:tabs>
             <w:rPr>
-              <w:rFonts w:ascii="Helvetica" w:eastAsiaTheme="minorEastAsia" w:hAnsi="Helvetica" w:cs="Helvetica"/>
-              <w:noProof/>
-              <w:sz w:val="32"/>
-              <w:szCs w:val="32"/>
-              <w:lang w:eastAsia="ja-JP"/>
+              <w:noProof/>
+              <w:kern w:val="2"/>
+              <w:sz w:val="24"/>
+              <w:szCs w:val="24"/>
+              <w:lang w:val="en-US" w:eastAsia="zh-CN"/>
             </w:rPr>
           </w:pPr>
           <w:r>
             <w:rPr>
               <w:rFonts w:ascii="Helvetica" w:hAnsi="Helvetica" w:cs="Helvetica"/>
-              <w:sz w:val="32"/>
-              <w:szCs w:val="32"/>
+              <w:sz w:val="36"/>
+              <w:szCs w:val="36"/>
             </w:rPr>
             <w:fldChar w:fldCharType="begin"/>
           </w:r>
           <w:r>
             <w:rPr>
               <w:rFonts w:ascii="Helvetica" w:hAnsi="Helvetica" w:cs="Helvetica"/>
-              <w:sz w:val="32"/>
-              <w:szCs w:val="32"/>
+              <w:sz w:val="36"/>
+              <w:szCs w:val="36"/>
             </w:rPr>
             <w:instrText xml:space="preserve"> TOC \o "1-3" \h \z \u </w:instrText>
           </w:r>
           <w:r>
             <w:rPr>
               <w:rFonts w:ascii="Helvetica" w:hAnsi="Helvetica" w:cs="Helvetica"/>
-              <w:sz w:val="32"/>
-              <w:szCs w:val="32"/>
+              <w:sz w:val="36"/>
+              <w:szCs w:val="36"/>
             </w:rPr>
             <w:fldChar w:fldCharType="separate"/>
           </w:r>
-          <w:hyperlink w:anchor="_Toc495242430" w:history="1">
-            <w:r>
-              <w:rPr>
-                <w:rStyle w:val="Hyperlink"/>
-                <w:rFonts w:ascii="Helvetica" w:hAnsi="Helvetica" w:cs="Helvetica"/>
-                <w:noProof/>
-                <w:sz w:val="32"/>
-                <w:szCs w:val="32"/>
-              </w:rPr>
-              <w:t>Sohee Kang: Professor</w:t>
-            </w:r>
-            <w:r>
-              <w:rPr>
-                <w:rFonts w:ascii="Helvetica" w:hAnsi="Helvetica" w:cs="Helvetica"/>
-                <w:noProof/>
-                <w:webHidden/>
-                <w:sz w:val="32"/>
-                <w:szCs w:val="32"/>
-              </w:rPr>
-              <w:tab/>
-            </w:r>
-            <w:r>
-              <w:rPr>
-                <w:rFonts w:ascii="Helvetica" w:hAnsi="Helvetica" w:cs="Helvetica"/>
-                <w:noProof/>
-                <w:webHidden/>
-                <w:sz w:val="32"/>
-                <w:szCs w:val="32"/>
-              </w:rPr>
-              <w:fldChar w:fldCharType="begin"/>
-            </w:r>
-            <w:r>
-              <w:rPr>
-                <w:rFonts w:ascii="Helvetica" w:hAnsi="Helvetica" w:cs="Helvetica"/>
-                <w:noProof/>
-                <w:webHidden/>
-                <w:sz w:val="32"/>
-                <w:szCs w:val="32"/>
-              </w:rPr>
-              <w:instrText xml:space="preserve"> PAGEREF _Toc495242430 \h </w:instrText>
-            </w:r>
-            <w:r>
-              <w:rPr>
-                <w:rFonts w:ascii="Helvetica" w:hAnsi="Helvetica" w:cs="Helvetica"/>
-                <w:noProof/>
-                <w:webHidden/>
-                <w:sz w:val="32"/>
-                <w:szCs w:val="32"/>
-              </w:rPr>
-            </w:r>
-            <w:r>
-              <w:rPr>
-                <w:rFonts w:ascii="Helvetica" w:hAnsi="Helvetica" w:cs="Helvetica"/>
-                <w:noProof/>
-                <w:webHidden/>
-                <w:sz w:val="32"/>
-                <w:szCs w:val="32"/>
-              </w:rPr>
-              <w:fldChar w:fldCharType="separate"/>
-            </w:r>
-            <w:r>
-              <w:rPr>
-                <w:rFonts w:ascii="Helvetica" w:hAnsi="Helvetica" w:cs="Helvetica"/>
-                <w:noProof/>
-                <w:webHidden/>
-                <w:sz w:val="32"/>
-                <w:szCs w:val="32"/>
-              </w:rPr>
-              <w:t>2</w:t>
-            </w:r>
-            <w:r>
-              <w:rPr>
-                <w:rFonts w:ascii="Helvetica" w:hAnsi="Helvetica" w:cs="Helvetica"/>
-                <w:noProof/>
-                <w:webHidden/>
-                <w:sz w:val="32"/>
-                <w:szCs w:val="32"/>
-              </w:rPr>
-              <w:fldChar w:fldCharType="end"/>
-            </w:r>
-          </w:hyperlink>
+          <w:r>
+            <w:rPr>
+              <w:noProof/>
+            </w:rPr>
+            <w:t>Sohee Kang: Professor</w:t>
+          </w:r>
+          <w:r>
+            <w:rPr>
+              <w:noProof/>
+            </w:rPr>
+            <w:tab/>
+          </w:r>
+          <w:r>
+            <w:rPr>
+              <w:noProof/>
+            </w:rPr>
+            <w:fldChar w:fldCharType="begin"/>
+          </w:r>
+          <w:r>
+            <w:rPr>
+              <w:noProof/>
+            </w:rPr>
+            <w:instrText xml:space="preserve"> PAGEREF _Toc369102759 \h </w:instrText>
+          </w:r>
+          <w:r>
+            <w:rPr>
+              <w:noProof/>
+            </w:rPr>
+          </w:r>
+          <w:r>
+            <w:rPr>
+              <w:noProof/>
+            </w:rPr>
+            <w:fldChar w:fldCharType="separate"/>
+          </w:r>
+          <w:r>
+            <w:rPr>
+              <w:noProof/>
+            </w:rPr>
+            <w:t>2</w:t>
+          </w:r>
+          <w:r>
+            <w:rPr>
+              <w:noProof/>
+            </w:rPr>
+            <w:fldChar w:fldCharType="end"/>
+          </w:r>
         </w:p>
         <w:p>
           <w:pPr>
-            <w:pStyle w:val="TOC1"/>
+            <w:pStyle w:val="11"/>
             <w:tabs>
               <w:tab w:val="right" w:leader="dot" w:pos="9350"/>
             </w:tabs>
             <w:rPr>
-              <w:rFonts w:ascii="Helvetica" w:eastAsiaTheme="minorEastAsia" w:hAnsi="Helvetica" w:cs="Helvetica"/>
-              <w:noProof/>
-              <w:sz w:val="32"/>
-              <w:szCs w:val="32"/>
-              <w:lang w:eastAsia="ja-JP"/>
+              <w:noProof/>
+              <w:kern w:val="2"/>
+              <w:sz w:val="24"/>
+              <w:szCs w:val="24"/>
+              <w:lang w:val="en-US" w:eastAsia="zh-CN"/>
             </w:rPr>
           </w:pPr>
-          <w:hyperlink w:anchor="_Toc495242431" w:history="1">
-            <w:r>
-              <w:rPr>
-                <w:rStyle w:val="Hyperlink"/>
-                <w:rFonts w:ascii="Helvetica" w:hAnsi="Helvetica" w:cs="Helvetica"/>
-                <w:noProof/>
-                <w:sz w:val="32"/>
-                <w:szCs w:val="32"/>
-              </w:rPr>
-              <w:t>Stephen Hsung: Professor</w:t>
-            </w:r>
-            <w:r>
-              <w:rPr>
-                <w:rFonts w:ascii="Helvetica" w:hAnsi="Helvetica" w:cs="Helvetica"/>
-                <w:noProof/>
-                <w:webHidden/>
-                <w:sz w:val="32"/>
-                <w:szCs w:val="32"/>
-              </w:rPr>
-              <w:tab/>
-            </w:r>
-            <w:r>
-              <w:rPr>
-                <w:rFonts w:ascii="Helvetica" w:hAnsi="Helvetica" w:cs="Helvetica"/>
-                <w:noProof/>
-                <w:webHidden/>
-                <w:sz w:val="32"/>
-                <w:szCs w:val="32"/>
-              </w:rPr>
-              <w:fldChar w:fldCharType="begin"/>
-            </w:r>
-            <w:r>
-              <w:rPr>
-                <w:rFonts w:ascii="Helvetica" w:hAnsi="Helvetica" w:cs="Helvetica"/>
-                <w:noProof/>
-                <w:webHidden/>
-                <w:sz w:val="32"/>
-                <w:szCs w:val="32"/>
-              </w:rPr>
-              <w:instrText xml:space="preserve"> PAGEREF _Toc495242431 \h </w:instrText>
-            </w:r>
-            <w:r>
-              <w:rPr>
-                <w:rFonts w:ascii="Helvetica" w:hAnsi="Helvetica" w:cs="Helvetica"/>
-                <w:noProof/>
-                <w:webHidden/>
-                <w:sz w:val="32"/>
-                <w:szCs w:val="32"/>
-              </w:rPr>
-            </w:r>
-            <w:r>
-              <w:rPr>
-                <w:rFonts w:ascii="Helvetica" w:hAnsi="Helvetica" w:cs="Helvetica"/>
-                <w:noProof/>
-                <w:webHidden/>
-                <w:sz w:val="32"/>
-                <w:szCs w:val="32"/>
-              </w:rPr>
-              <w:fldChar w:fldCharType="separate"/>
-            </w:r>
-            <w:r>
-              <w:rPr>
-                <w:rFonts w:ascii="Helvetica" w:hAnsi="Helvetica" w:cs="Helvetica"/>
-                <w:noProof/>
-                <w:webHidden/>
-                <w:sz w:val="32"/>
-                <w:szCs w:val="32"/>
-              </w:rPr>
-              <w:t>3</w:t>
-            </w:r>
-            <w:r>
-              <w:rPr>
-                <w:rFonts w:ascii="Helvetica" w:hAnsi="Helvetica" w:cs="Helvetica"/>
-                <w:noProof/>
-                <w:webHidden/>
-                <w:sz w:val="32"/>
-                <w:szCs w:val="32"/>
-              </w:rPr>
-              <w:fldChar w:fldCharType="end"/>
-            </w:r>
-          </w:hyperlink>
+          <w:r>
+            <w:rPr>
+              <w:noProof/>
+            </w:rPr>
+            <w:t>Stephen Hsung: Professor</w:t>
+          </w:r>
+          <w:r>
+            <w:rPr>
+              <w:noProof/>
+            </w:rPr>
+            <w:tab/>
+          </w:r>
+          <w:r>
+            <w:rPr>
+              <w:noProof/>
+            </w:rPr>
+            <w:fldChar w:fldCharType="begin"/>
+          </w:r>
+          <w:r>
+            <w:rPr>
+              <w:noProof/>
+            </w:rPr>
+            <w:instrText xml:space="preserve"> PAGEREF _Toc369102760 \h </w:instrText>
+          </w:r>
+          <w:r>
+            <w:rPr>
+              <w:noProof/>
+            </w:rPr>
+          </w:r>
+          <w:r>
+            <w:rPr>
+              <w:noProof/>
+            </w:rPr>
+            <w:fldChar w:fldCharType="separate"/>
+          </w:r>
+          <w:r>
+            <w:rPr>
+              <w:noProof/>
+            </w:rPr>
+            <w:t>3</w:t>
+          </w:r>
+          <w:r>
+            <w:rPr>
+              <w:noProof/>
+            </w:rPr>
+            <w:fldChar w:fldCharType="end"/>
+          </w:r>
         </w:p>
         <w:p>
           <w:pPr>
-            <w:pStyle w:val="TOC1"/>
+            <w:pStyle w:val="11"/>
             <w:tabs>
               <w:tab w:val="right" w:leader="dot" w:pos="9350"/>
             </w:tabs>
             <w:rPr>
-              <w:rFonts w:ascii="Helvetica" w:eastAsiaTheme="minorEastAsia" w:hAnsi="Helvetica" w:cs="Helvetica"/>
-              <w:noProof/>
-              <w:sz w:val="32"/>
-              <w:szCs w:val="32"/>
-              <w:lang w:eastAsia="ja-JP"/>
+              <w:noProof/>
+              <w:kern w:val="2"/>
+              <w:sz w:val="24"/>
+              <w:szCs w:val="24"/>
+              <w:lang w:val="en-US" w:eastAsia="zh-CN"/>
             </w:rPr>
           </w:pPr>
-          <w:hyperlink w:anchor="_Toc495242432" w:history="1">
-            <w:r>
-              <w:rPr>
-                <w:rStyle w:val="Hyperlink"/>
-                <w:rFonts w:ascii="Helvetica" w:hAnsi="Helvetica" w:cs="Helvetica"/>
-                <w:noProof/>
-                <w:sz w:val="32"/>
-                <w:szCs w:val="32"/>
-              </w:rPr>
-              <w:t>Desmond Poon: Student</w:t>
-            </w:r>
-            <w:r>
-              <w:rPr>
-                <w:rFonts w:ascii="Helvetica" w:hAnsi="Helvetica" w:cs="Helvetica"/>
-                <w:noProof/>
-                <w:webHidden/>
-                <w:sz w:val="32"/>
-                <w:szCs w:val="32"/>
-              </w:rPr>
-              <w:tab/>
-            </w:r>
-            <w:r>
-              <w:rPr>
-                <w:rFonts w:ascii="Helvetica" w:hAnsi="Helvetica" w:cs="Helvetica"/>
-                <w:noProof/>
-                <w:webHidden/>
-                <w:sz w:val="32"/>
-                <w:szCs w:val="32"/>
-              </w:rPr>
-              <w:fldChar w:fldCharType="begin"/>
-            </w:r>
-            <w:r>
-              <w:rPr>
-                <w:rFonts w:ascii="Helvetica" w:hAnsi="Helvetica" w:cs="Helvetica"/>
-                <w:noProof/>
-                <w:webHidden/>
-                <w:sz w:val="32"/>
-                <w:szCs w:val="32"/>
-              </w:rPr>
-              <w:instrText xml:space="preserve"> PAGEREF _Toc495242432 \h </w:instrText>
-            </w:r>
-            <w:r>
-              <w:rPr>
-                <w:rFonts w:ascii="Helvetica" w:hAnsi="Helvetica" w:cs="Helvetica"/>
-                <w:noProof/>
-                <w:webHidden/>
-                <w:sz w:val="32"/>
-                <w:szCs w:val="32"/>
-              </w:rPr>
-            </w:r>
-            <w:r>
-              <w:rPr>
-                <w:rFonts w:ascii="Helvetica" w:hAnsi="Helvetica" w:cs="Helvetica"/>
-                <w:noProof/>
-                <w:webHidden/>
-                <w:sz w:val="32"/>
-                <w:szCs w:val="32"/>
-              </w:rPr>
-              <w:fldChar w:fldCharType="separate"/>
-            </w:r>
-            <w:r>
-              <w:rPr>
-                <w:rFonts w:ascii="Helvetica" w:hAnsi="Helvetica" w:cs="Helvetica"/>
-                <w:noProof/>
-                <w:webHidden/>
-                <w:sz w:val="32"/>
-                <w:szCs w:val="32"/>
-              </w:rPr>
-              <w:t>4</w:t>
-            </w:r>
-            <w:r>
-              <w:rPr>
-                <w:rFonts w:ascii="Helvetica" w:hAnsi="Helvetica" w:cs="Helvetica"/>
-                <w:noProof/>
-                <w:webHidden/>
-                <w:sz w:val="32"/>
-                <w:szCs w:val="32"/>
-              </w:rPr>
-              <w:fldChar w:fldCharType="end"/>
-            </w:r>
-          </w:hyperlink>
+          <w:r>
+            <w:rPr>
+              <w:noProof/>
+            </w:rPr>
+            <w:t>Bruce Herman : Professor</w:t>
+          </w:r>
+          <w:r>
+            <w:rPr>
+              <w:noProof/>
+            </w:rPr>
+            <w:tab/>
+          </w:r>
+          <w:r>
+            <w:rPr>
+              <w:noProof/>
+            </w:rPr>
+            <w:fldChar w:fldCharType="begin"/>
+          </w:r>
+          <w:r>
+            <w:rPr>
+              <w:noProof/>
+            </w:rPr>
+            <w:instrText xml:space="preserve"> PAGEREF _Toc369102761 \h </w:instrText>
+          </w:r>
+          <w:r>
+            <w:rPr>
+              <w:noProof/>
+            </w:rPr>
+          </w:r>
+          <w:r>
+            <w:rPr>
+              <w:noProof/>
+            </w:rPr>
+            <w:fldChar w:fldCharType="separate"/>
+          </w:r>
+          <w:r>
+            <w:rPr>
+              <w:noProof/>
+            </w:rPr>
+            <w:t>4</w:t>
+          </w:r>
+          <w:r>
+            <w:rPr>
+              <w:noProof/>
+            </w:rPr>
+            <w:fldChar w:fldCharType="end"/>
+          </w:r>
         </w:p>
         <w:p>
           <w:pPr>
-            <w:pStyle w:val="TOC1"/>
+            <w:pStyle w:val="11"/>
             <w:tabs>
               <w:tab w:val="right" w:leader="dot" w:pos="9350"/>
             </w:tabs>
             <w:rPr>
-              <w:rFonts w:ascii="Helvetica" w:eastAsiaTheme="minorEastAsia" w:hAnsi="Helvetica" w:cs="Helvetica"/>
-              <w:noProof/>
-              <w:sz w:val="32"/>
-              <w:szCs w:val="32"/>
-              <w:lang w:eastAsia="ja-JP"/>
+              <w:noProof/>
+              <w:kern w:val="2"/>
+              <w:sz w:val="24"/>
+              <w:szCs w:val="24"/>
+              <w:lang w:val="en-US" w:eastAsia="zh-CN"/>
             </w:rPr>
           </w:pPr>
-          <w:hyperlink w:anchor="_Toc495242433" w:history="1">
-            <w:r>
-              <w:rPr>
-                <w:rStyle w:val="Hyperlink"/>
-                <w:rFonts w:ascii="Helvetica" w:hAnsi="Helvetica" w:cs="Helvetica"/>
-                <w:noProof/>
-                <w:sz w:val="32"/>
-                <w:szCs w:val="32"/>
-              </w:rPr>
-              <w:t>Brian Lau: Student</w:t>
-            </w:r>
-            <w:r>
-              <w:rPr>
-                <w:rFonts w:ascii="Helvetica" w:hAnsi="Helvetica" w:cs="Helvetica"/>
-                <w:noProof/>
-                <w:webHidden/>
-                <w:sz w:val="32"/>
-                <w:szCs w:val="32"/>
-              </w:rPr>
-              <w:tab/>
-            </w:r>
-            <w:r>
-              <w:rPr>
-                <w:rFonts w:ascii="Helvetica" w:hAnsi="Helvetica" w:cs="Helvetica"/>
-                <w:noProof/>
-                <w:webHidden/>
-                <w:sz w:val="32"/>
-                <w:szCs w:val="32"/>
-              </w:rPr>
-              <w:fldChar w:fldCharType="begin"/>
-            </w:r>
-            <w:r>
-              <w:rPr>
-                <w:rFonts w:ascii="Helvetica" w:hAnsi="Helvetica" w:cs="Helvetica"/>
-                <w:noProof/>
-                <w:webHidden/>
-                <w:sz w:val="32"/>
-                <w:szCs w:val="32"/>
-              </w:rPr>
-              <w:instrText xml:space="preserve"> PAGEREF _Toc495242433 \h </w:instrText>
-            </w:r>
-            <w:r>
-              <w:rPr>
-                <w:rFonts w:ascii="Helvetica" w:hAnsi="Helvetica" w:cs="Helvetica"/>
-                <w:noProof/>
-                <w:webHidden/>
-                <w:sz w:val="32"/>
-                <w:szCs w:val="32"/>
-              </w:rPr>
-            </w:r>
-            <w:r>
-              <w:rPr>
-                <w:rFonts w:ascii="Helvetica" w:hAnsi="Helvetica" w:cs="Helvetica"/>
-                <w:noProof/>
-                <w:webHidden/>
-                <w:sz w:val="32"/>
-                <w:szCs w:val="32"/>
-              </w:rPr>
-              <w:fldChar w:fldCharType="separate"/>
-            </w:r>
-            <w:r>
-              <w:rPr>
-                <w:rFonts w:ascii="Helvetica" w:hAnsi="Helvetica" w:cs="Helvetica"/>
-                <w:noProof/>
-                <w:webHidden/>
-                <w:sz w:val="32"/>
-                <w:szCs w:val="32"/>
-              </w:rPr>
-              <w:t>5</w:t>
-            </w:r>
-            <w:r>
-              <w:rPr>
-                <w:rFonts w:ascii="Helvetica" w:hAnsi="Helvetica" w:cs="Helvetica"/>
-                <w:noProof/>
-                <w:webHidden/>
-                <w:sz w:val="32"/>
-                <w:szCs w:val="32"/>
-              </w:rPr>
-              <w:fldChar w:fldCharType="end"/>
-            </w:r>
-          </w:hyperlink>
+          <w:r>
+            <w:rPr>
+              <w:noProof/>
+            </w:rPr>
+            <w:t>Alice Liu : Student</w:t>
+          </w:r>
+          <w:r>
+            <w:rPr>
+              <w:noProof/>
+            </w:rPr>
+            <w:tab/>
+          </w:r>
+          <w:r>
+            <w:rPr>
+              <w:noProof/>
+            </w:rPr>
+            <w:fldChar w:fldCharType="begin"/>
+          </w:r>
+          <w:r>
+            <w:rPr>
+              <w:noProof/>
+            </w:rPr>
+            <w:instrText xml:space="preserve"> PAGEREF _Toc369102762 \h </w:instrText>
+          </w:r>
+          <w:r>
+            <w:rPr>
+              <w:noProof/>
+            </w:rPr>
+          </w:r>
+          <w:r>
+            <w:rPr>
+              <w:noProof/>
+            </w:rPr>
+            <w:fldChar w:fldCharType="separate"/>
+          </w:r>
+          <w:r>
+            <w:rPr>
+              <w:noProof/>
+            </w:rPr>
+            <w:t>5</w:t>
+          </w:r>
+          <w:r>
+            <w:rPr>
+              <w:noProof/>
+            </w:rPr>
+            <w:fldChar w:fldCharType="end"/>
+          </w:r>
         </w:p>
         <w:p>
           <w:pPr>
-            <w:pStyle w:val="TOC1"/>
+            <w:pStyle w:val="11"/>
             <w:tabs>
               <w:tab w:val="right" w:leader="dot" w:pos="9350"/>
             </w:tabs>
             <w:rPr>
-              <w:rFonts w:ascii="Helvetica" w:eastAsiaTheme="minorEastAsia" w:hAnsi="Helvetica" w:cs="Helvetica"/>
-              <w:noProof/>
-              <w:sz w:val="32"/>
-              <w:szCs w:val="32"/>
-              <w:lang w:eastAsia="ja-JP"/>
+              <w:noProof/>
+              <w:kern w:val="2"/>
+              <w:sz w:val="24"/>
+              <w:szCs w:val="24"/>
+              <w:lang w:val="en-US" w:eastAsia="zh-CN"/>
             </w:rPr>
           </w:pPr>
-          <w:hyperlink w:anchor="_Toc495242434" w:history="1">
-            <w:r>
-              <w:rPr>
-                <w:rStyle w:val="Hyperlink"/>
-                <w:rFonts w:ascii="Helvetica" w:hAnsi="Helvetica" w:cs="Helvetica"/>
-                <w:noProof/>
-                <w:sz w:val="32"/>
-                <w:szCs w:val="32"/>
-              </w:rPr>
-              <w:t>Ruby Hayden: TA</w:t>
-            </w:r>
-            <w:r>
-              <w:rPr>
-                <w:rFonts w:ascii="Helvetica" w:hAnsi="Helvetica" w:cs="Helvetica"/>
-                <w:noProof/>
-                <w:webHidden/>
-                <w:sz w:val="32"/>
-                <w:szCs w:val="32"/>
-              </w:rPr>
-              <w:tab/>
-            </w:r>
-            <w:r>
-              <w:rPr>
-                <w:rFonts w:ascii="Helvetica" w:hAnsi="Helvetica" w:cs="Helvetica"/>
-                <w:noProof/>
-                <w:webHidden/>
-                <w:sz w:val="32"/>
-                <w:szCs w:val="32"/>
-              </w:rPr>
-              <w:fldChar w:fldCharType="begin"/>
-            </w:r>
-            <w:r>
-              <w:rPr>
-                <w:rFonts w:ascii="Helvetica" w:hAnsi="Helvetica" w:cs="Helvetica"/>
-                <w:noProof/>
-                <w:webHidden/>
-                <w:sz w:val="32"/>
-                <w:szCs w:val="32"/>
-              </w:rPr>
-              <w:instrText xml:space="preserve"> PAGEREF _Toc495242434 \h </w:instrText>
-            </w:r>
-            <w:r>
-              <w:rPr>
-                <w:rFonts w:ascii="Helvetica" w:hAnsi="Helvetica" w:cs="Helvetica"/>
-                <w:noProof/>
-                <w:webHidden/>
-                <w:sz w:val="32"/>
-                <w:szCs w:val="32"/>
-              </w:rPr>
-            </w:r>
-            <w:r>
-              <w:rPr>
-                <w:rFonts w:ascii="Helvetica" w:hAnsi="Helvetica" w:cs="Helvetica"/>
-                <w:noProof/>
-                <w:webHidden/>
-                <w:sz w:val="32"/>
-                <w:szCs w:val="32"/>
-              </w:rPr>
-              <w:fldChar w:fldCharType="separate"/>
-            </w:r>
-            <w:r>
-              <w:rPr>
-                <w:rFonts w:ascii="Helvetica" w:hAnsi="Helvetica" w:cs="Helvetica"/>
-                <w:noProof/>
-                <w:webHidden/>
-                <w:sz w:val="32"/>
-                <w:szCs w:val="32"/>
-              </w:rPr>
-              <w:t>6</w:t>
-            </w:r>
-            <w:r>
-              <w:rPr>
-                <w:rFonts w:ascii="Helvetica" w:hAnsi="Helvetica" w:cs="Helvetica"/>
-                <w:noProof/>
-                <w:webHidden/>
-                <w:sz w:val="32"/>
-                <w:szCs w:val="32"/>
-              </w:rPr>
-              <w:fldChar w:fldCharType="end"/>
-            </w:r>
-          </w:hyperlink>
+          <w:r>
+            <w:rPr>
+              <w:noProof/>
+            </w:rPr>
+            <w:t>Desmond Poon: Student</w:t>
+          </w:r>
+          <w:r>
+            <w:rPr>
+              <w:noProof/>
+            </w:rPr>
+            <w:tab/>
+          </w:r>
+          <w:r>
+            <w:rPr>
+              <w:noProof/>
+            </w:rPr>
+            <w:fldChar w:fldCharType="begin"/>
+          </w:r>
+          <w:r>
+            <w:rPr>
+              <w:noProof/>
+            </w:rPr>
+            <w:instrText xml:space="preserve"> PAGEREF _Toc369102763 \h </w:instrText>
+          </w:r>
+          <w:r>
+            <w:rPr>
+              <w:noProof/>
+            </w:rPr>
+          </w:r>
+          <w:r>
+            <w:rPr>
+              <w:noProof/>
+            </w:rPr>
+            <w:fldChar w:fldCharType="separate"/>
+          </w:r>
+          <w:r>
+            <w:rPr>
+              <w:noProof/>
+            </w:rPr>
+            <w:t>6</w:t>
+          </w:r>
+          <w:r>
+            <w:rPr>
+              <w:noProof/>
+            </w:rPr>
+            <w:fldChar w:fldCharType="end"/>
+          </w:r>
+        </w:p>
+        <w:p>
+          <w:pPr>
+            <w:pStyle w:val="11"/>
+            <w:tabs>
+              <w:tab w:val="right" w:leader="dot" w:pos="9350"/>
+            </w:tabs>
+            <w:rPr>
+              <w:noProof/>
+              <w:kern w:val="2"/>
+              <w:sz w:val="24"/>
+              <w:szCs w:val="24"/>
+              <w:lang w:val="en-US" w:eastAsia="zh-CN"/>
+            </w:rPr>
+          </w:pPr>
+          <w:r>
+            <w:rPr>
+              <w:noProof/>
+            </w:rPr>
+            <w:t>Brian Lau: Student</w:t>
+          </w:r>
+          <w:r>
+            <w:rPr>
+              <w:noProof/>
+            </w:rPr>
+            <w:tab/>
+          </w:r>
+          <w:r>
+            <w:rPr>
+              <w:noProof/>
+            </w:rPr>
+            <w:fldChar w:fldCharType="begin"/>
+          </w:r>
+          <w:r>
+            <w:rPr>
+              <w:noProof/>
+            </w:rPr>
+            <w:instrText xml:space="preserve"> PAGEREF _Toc369102764 \h </w:instrText>
+          </w:r>
+          <w:r>
+            <w:rPr>
+              <w:noProof/>
+            </w:rPr>
+          </w:r>
+          <w:r>
+            <w:rPr>
+              <w:noProof/>
+            </w:rPr>
+            <w:fldChar w:fldCharType="separate"/>
+          </w:r>
+          <w:r>
+            <w:rPr>
+              <w:noProof/>
+            </w:rPr>
+            <w:t>7</w:t>
+          </w:r>
+          <w:r>
+            <w:rPr>
+              <w:noProof/>
+            </w:rPr>
+            <w:fldChar w:fldCharType="end"/>
+          </w:r>
+        </w:p>
+        <w:p>
+          <w:pPr>
+            <w:pStyle w:val="11"/>
+            <w:tabs>
+              <w:tab w:val="right" w:leader="dot" w:pos="9350"/>
+            </w:tabs>
+            <w:rPr>
+              <w:noProof/>
+              <w:kern w:val="2"/>
+              <w:sz w:val="24"/>
+              <w:szCs w:val="24"/>
+              <w:lang w:val="en-US" w:eastAsia="zh-CN"/>
+            </w:rPr>
+          </w:pPr>
+          <w:r>
+            <w:rPr>
+              <w:noProof/>
+            </w:rPr>
+            <w:t>Ruby Hayden: TA</w:t>
+          </w:r>
+          <w:r>
+            <w:rPr>
+              <w:noProof/>
+            </w:rPr>
+            <w:tab/>
+          </w:r>
+          <w:r>
+            <w:rPr>
+              <w:noProof/>
+            </w:rPr>
+            <w:fldChar w:fldCharType="begin"/>
+          </w:r>
+          <w:r>
+            <w:rPr>
+              <w:noProof/>
+            </w:rPr>
+            <w:instrText xml:space="preserve"> PAGEREF _Toc369102765 \h </w:instrText>
+          </w:r>
+          <w:r>
+            <w:rPr>
+              <w:noProof/>
+            </w:rPr>
+          </w:r>
+          <w:r>
+            <w:rPr>
+              <w:noProof/>
+            </w:rPr>
+            <w:fldChar w:fldCharType="separate"/>
+          </w:r>
+          <w:r>
+            <w:rPr>
+              <w:noProof/>
+            </w:rPr>
+            <w:t>8</w:t>
+          </w:r>
+          <w:r>
+            <w:rPr>
+              <w:noProof/>
+            </w:rPr>
+            <w:fldChar w:fldCharType="end"/>
+          </w:r>
         </w:p>
         <w:p>
           <w:r>
@@ -564,8 +518,8 @@
               <w:b/>
               <w:bCs/>
               <w:noProof/>
-              <w:sz w:val="32"/>
-              <w:szCs w:val="32"/>
+              <w:sz w:val="36"/>
+              <w:szCs w:val="36"/>
             </w:rPr>
             <w:fldChar w:fldCharType="end"/>
           </w:r>
@@ -591,14 +545,12 @@
         </w:rPr>
         <w:br w:type="page"/>
       </w:r>
-      <w:bookmarkStart w:id="0" w:name="_GoBack"/>
-      <w:bookmarkEnd w:id="0"/>
-    </w:p>
-    <w:p>
-      <w:pPr>
-        <w:pStyle w:val="Heading1"/>
-      </w:pPr>
-      <w:bookmarkStart w:id="1" w:name="_Toc495242430"/>
+    </w:p>
+    <w:p>
+      <w:pPr>
+        <w:pStyle w:val="1"/>
+      </w:pPr>
+      <w:bookmarkStart w:id="0" w:name="_Toc369102759"/>
       <w:proofErr w:type="spellStart"/>
       <w:r>
         <w:lastRenderedPageBreak/>
@@ -611,11 +563,11 @@
       <w:r>
         <w:t>: Professor</w:t>
       </w:r>
-      <w:bookmarkEnd w:id="1"/>
-    </w:p>
-    <w:p>
-      <w:pPr>
-        <w:pStyle w:val="ListParagraph"/>
+      <w:bookmarkEnd w:id="0"/>
+    </w:p>
+    <w:p>
+      <w:pPr>
+        <w:pStyle w:val="a3"/>
         <w:numPr>
           <w:ilvl w:val="0"/>
           <w:numId w:val="1"/>
@@ -646,7 +598,7 @@
     </w:p>
     <w:p>
       <w:pPr>
-        <w:pStyle w:val="ListParagraph"/>
+        <w:pStyle w:val="a3"/>
         <w:numPr>
           <w:ilvl w:val="0"/>
           <w:numId w:val="1"/>
@@ -669,7 +621,7 @@
     </w:p>
     <w:p>
       <w:pPr>
-        <w:pStyle w:val="ListParagraph"/>
+        <w:pStyle w:val="a3"/>
         <w:numPr>
           <w:ilvl w:val="0"/>
           <w:numId w:val="1"/>
@@ -692,7 +644,7 @@
     </w:p>
     <w:p>
       <w:pPr>
-        <w:pStyle w:val="ListParagraph"/>
+        <w:pStyle w:val="a3"/>
         <w:numPr>
           <w:ilvl w:val="0"/>
           <w:numId w:val="1"/>
@@ -715,7 +667,7 @@
     </w:p>
     <w:p>
       <w:pPr>
-        <w:pStyle w:val="ListParagraph"/>
+        <w:pStyle w:val="a3"/>
         <w:numPr>
           <w:ilvl w:val="0"/>
           <w:numId w:val="1"/>
@@ -746,7 +698,7 @@
     </w:p>
     <w:p>
       <w:pPr>
-        <w:pStyle w:val="ListParagraph"/>
+        <w:pStyle w:val="a3"/>
         <w:numPr>
           <w:ilvl w:val="0"/>
           <w:numId w:val="1"/>
@@ -777,7 +729,7 @@
     </w:p>
     <w:p>
       <w:pPr>
-        <w:pStyle w:val="ListParagraph"/>
+        <w:pStyle w:val="a3"/>
         <w:numPr>
           <w:ilvl w:val="0"/>
           <w:numId w:val="1"/>
@@ -808,7 +760,7 @@
     </w:p>
     <w:p>
       <w:pPr>
-        <w:pStyle w:val="ListParagraph"/>
+        <w:pStyle w:val="a3"/>
         <w:numPr>
           <w:ilvl w:val="0"/>
           <w:numId w:val="1"/>
@@ -848,9 +800,9 @@
     </w:p>
     <w:p>
       <w:pPr>
-        <w:pStyle w:val="Heading1"/>
-      </w:pPr>
-      <w:bookmarkStart w:id="2" w:name="_Toc495242431"/>
+        <w:pStyle w:val="1"/>
+      </w:pPr>
+      <w:bookmarkStart w:id="1" w:name="_Toc369102760"/>
       <w:r>
         <w:lastRenderedPageBreak/>
         <w:t>Stephen</w:t>
@@ -866,11 +818,11 @@
       <w:r>
         <w:t>: Professor</w:t>
       </w:r>
-      <w:bookmarkEnd w:id="2"/>
-    </w:p>
-    <w:p>
-      <w:pPr>
-        <w:pStyle w:val="ListParagraph"/>
+      <w:bookmarkEnd w:id="1"/>
+    </w:p>
+    <w:p>
+      <w:pPr>
+        <w:pStyle w:val="a3"/>
         <w:numPr>
           <w:ilvl w:val="0"/>
           <w:numId w:val="5"/>
@@ -893,7 +845,7 @@
     </w:p>
     <w:p>
       <w:pPr>
-        <w:pStyle w:val="ListParagraph"/>
+        <w:pStyle w:val="a3"/>
         <w:numPr>
           <w:ilvl w:val="0"/>
           <w:numId w:val="5"/>
@@ -916,7 +868,7 @@
     </w:p>
     <w:p>
       <w:pPr>
-        <w:pStyle w:val="ListParagraph"/>
+        <w:pStyle w:val="a3"/>
         <w:numPr>
           <w:ilvl w:val="0"/>
           <w:numId w:val="5"/>
@@ -939,7 +891,7 @@
     </w:p>
     <w:p>
       <w:pPr>
-        <w:pStyle w:val="ListParagraph"/>
+        <w:pStyle w:val="a3"/>
         <w:numPr>
           <w:ilvl w:val="0"/>
           <w:numId w:val="5"/>
@@ -972,7 +924,7 @@
     </w:p>
     <w:p>
       <w:pPr>
-        <w:pStyle w:val="ListParagraph"/>
+        <w:pStyle w:val="a3"/>
         <w:numPr>
           <w:ilvl w:val="0"/>
           <w:numId w:val="5"/>
@@ -995,7 +947,7 @@
     </w:p>
     <w:p>
       <w:pPr>
-        <w:pStyle w:val="ListParagraph"/>
+        <w:pStyle w:val="a3"/>
         <w:numPr>
           <w:ilvl w:val="0"/>
           <w:numId w:val="5"/>
@@ -1018,7 +970,7 @@
     </w:p>
     <w:p>
       <w:pPr>
-        <w:pStyle w:val="ListParagraph"/>
+        <w:pStyle w:val="a3"/>
         <w:numPr>
           <w:ilvl w:val="0"/>
           <w:numId w:val="1"/>
@@ -1067,7 +1019,7 @@
     </w:p>
     <w:p>
       <w:pPr>
-        <w:pStyle w:val="ListParagraph"/>
+        <w:pStyle w:val="a3"/>
         <w:numPr>
           <w:ilvl w:val="0"/>
           <w:numId w:val="1"/>
@@ -1108,14 +1060,14 @@
     </w:p>
     <w:p>
       <w:pPr>
-        <w:pStyle w:val="ListParagraph"/>
+        <w:pStyle w:val="a3"/>
         <w:numPr>
           <w:ilvl w:val="0"/>
           <w:numId w:val="1"/>
         </w:numPr>
         <w:spacing w:line="480" w:lineRule="auto"/>
         <w:rPr>
-          <w:rFonts w:ascii="Helvetica" w:hAnsi="Helvetica" w:cstheme="minorHAnsi"/>
+          <w:rFonts w:ascii="Helvetica" w:hAnsi="Helvetica" w:cstheme="minorHAnsi" w:hint="eastAsia"/>
           <w:sz w:val="24"/>
           <w:szCs w:val="36"/>
         </w:rPr>
@@ -1139,9 +1091,1270 @@
     </w:p>
     <w:p>
       <w:pPr>
-        <w:pStyle w:val="Heading1"/>
-      </w:pPr>
-      <w:bookmarkStart w:id="3" w:name="_Toc495242432"/>
+        <w:pStyle w:val="1"/>
+      </w:pPr>
+      <w:bookmarkStart w:id="2" w:name="_Toc369102761"/>
+      <w:r>
+        <w:lastRenderedPageBreak/>
+        <w:t xml:space="preserve">Bruce </w:t>
+      </w:r>
+      <w:proofErr w:type="gramStart"/>
+      <w:r>
+        <w:t>Herman :</w:t>
+      </w:r>
+      <w:proofErr w:type="gramEnd"/>
+      <w:r>
+        <w:t xml:space="preserve"> Professor</w:t>
+      </w:r>
+      <w:bookmarkEnd w:id="2"/>
+    </w:p>
+    <w:p>
+      <w:pPr>
+        <w:pStyle w:val="a3"/>
+        <w:widowControl w:val="0"/>
+        <w:numPr>
+          <w:ilvl w:val="0"/>
+          <w:numId w:val="7"/>
+        </w:numPr>
+        <w:spacing w:after="0" w:line="240" w:lineRule="auto"/>
+        <w:contextualSpacing w:val="0"/>
+        <w:jc w:val="both"/>
+        <w:rPr>
+          <w:rFonts w:ascii="Helvetica" w:hAnsi="Helvetica"/>
+          <w:sz w:val="24"/>
+          <w:szCs w:val="24"/>
+        </w:rPr>
+      </w:pPr>
+      <w:r>
+        <w:rPr>
+          <w:rFonts w:ascii="Helvetica" w:hAnsi="Helvetica"/>
+          <w:sz w:val="24"/>
+          <w:szCs w:val="24"/>
+        </w:rPr>
+        <w:t>45 years old professor, male.</w:t>
+      </w:r>
+    </w:p>
+    <w:p>
+      <w:pPr>
+        <w:pStyle w:val="a3"/>
+        <w:widowControl w:val="0"/>
+        <w:spacing w:after="0" w:line="240" w:lineRule="auto"/>
+        <w:ind w:left="480"/>
+        <w:contextualSpacing w:val="0"/>
+        <w:jc w:val="both"/>
+        <w:rPr>
+          <w:rFonts w:ascii="Helvetica" w:hAnsi="Helvetica"/>
+          <w:sz w:val="24"/>
+          <w:szCs w:val="24"/>
+        </w:rPr>
+      </w:pPr>
+    </w:p>
+    <w:p>
+      <w:pPr>
+        <w:pStyle w:val="a3"/>
+        <w:widowControl w:val="0"/>
+        <w:numPr>
+          <w:ilvl w:val="0"/>
+          <w:numId w:val="7"/>
+        </w:numPr>
+        <w:spacing w:after="0" w:line="240" w:lineRule="auto"/>
+        <w:contextualSpacing w:val="0"/>
+        <w:jc w:val="both"/>
+        <w:rPr>
+          <w:rFonts w:ascii="Helvetica" w:hAnsi="Helvetica"/>
+          <w:sz w:val="24"/>
+          <w:szCs w:val="24"/>
+        </w:rPr>
+      </w:pPr>
+      <w:r>
+        <w:rPr>
+          <w:rFonts w:ascii="Helvetica" w:hAnsi="Helvetica"/>
+          <w:sz w:val="24"/>
+          <w:szCs w:val="24"/>
+        </w:rPr>
+        <w:t>Speak English and know a lot about French.</w:t>
+      </w:r>
+    </w:p>
+    <w:p>
+      <w:pPr>
+        <w:pStyle w:val="a3"/>
+        <w:widowControl w:val="0"/>
+        <w:spacing w:after="0" w:line="240" w:lineRule="auto"/>
+        <w:ind w:left="480"/>
+        <w:contextualSpacing w:val="0"/>
+        <w:jc w:val="both"/>
+        <w:rPr>
+          <w:rFonts w:ascii="Helvetica" w:hAnsi="Helvetica"/>
+          <w:sz w:val="24"/>
+          <w:szCs w:val="24"/>
+        </w:rPr>
+      </w:pPr>
+    </w:p>
+    <w:p>
+      <w:pPr>
+        <w:pStyle w:val="a3"/>
+        <w:widowControl w:val="0"/>
+        <w:numPr>
+          <w:ilvl w:val="0"/>
+          <w:numId w:val="7"/>
+        </w:numPr>
+        <w:spacing w:after="0" w:line="240" w:lineRule="auto"/>
+        <w:contextualSpacing w:val="0"/>
+        <w:jc w:val="both"/>
+        <w:rPr>
+          <w:rFonts w:ascii="Helvetica" w:hAnsi="Helvetica" w:hint="eastAsia"/>
+          <w:sz w:val="24"/>
+          <w:szCs w:val="24"/>
+        </w:rPr>
+      </w:pPr>
+      <w:r>
+        <w:rPr>
+          <w:rFonts w:ascii="Helvetica" w:hAnsi="Helvetica"/>
+          <w:sz w:val="24"/>
+          <w:szCs w:val="24"/>
+        </w:rPr>
+        <w:t xml:space="preserve">Good computer skills: uses applications, such as a word processor and </w:t>
+      </w:r>
+    </w:p>
+    <w:p>
+      <w:pPr>
+        <w:widowControl w:val="0"/>
+        <w:spacing w:after="0" w:line="240" w:lineRule="auto"/>
+        <w:jc w:val="both"/>
+        <w:rPr>
+          <w:rFonts w:ascii="Helvetica" w:hAnsi="Helvetica"/>
+          <w:sz w:val="24"/>
+          <w:szCs w:val="24"/>
+        </w:rPr>
+      </w:pPr>
+    </w:p>
+    <w:p>
+      <w:pPr>
+        <w:pStyle w:val="a3"/>
+        <w:widowControl w:val="0"/>
+        <w:spacing w:after="0" w:line="240" w:lineRule="auto"/>
+        <w:ind w:left="840"/>
+        <w:contextualSpacing w:val="0"/>
+        <w:jc w:val="both"/>
+        <w:rPr>
+          <w:rFonts w:ascii="Helvetica" w:hAnsi="Helvetica"/>
+          <w:sz w:val="24"/>
+          <w:szCs w:val="24"/>
+        </w:rPr>
+      </w:pPr>
+      <w:r>
+        <w:rPr>
+          <w:rFonts w:ascii="Helvetica" w:hAnsi="Helvetica"/>
+          <w:sz w:val="24"/>
+          <w:szCs w:val="24"/>
+        </w:rPr>
+        <w:t xml:space="preserve">PowerPoint. </w:t>
+      </w:r>
+      <w:r>
+        <w:rPr>
+          <w:rFonts w:ascii="Helvetica" w:hAnsi="Helvetica"/>
+          <w:sz w:val="24"/>
+          <w:szCs w:val="24"/>
+        </w:rPr>
+        <w:t>Uses a BlackBerry 10 OS smartphone.</w:t>
+      </w:r>
+    </w:p>
+    <w:p>
+      <w:pPr>
+        <w:pStyle w:val="a3"/>
+        <w:widowControl w:val="0"/>
+        <w:spacing w:after="0" w:line="240" w:lineRule="auto"/>
+        <w:ind w:left="480"/>
+        <w:contextualSpacing w:val="0"/>
+        <w:jc w:val="both"/>
+        <w:rPr>
+          <w:rFonts w:ascii="Helvetica" w:hAnsi="Helvetica"/>
+          <w:sz w:val="24"/>
+          <w:szCs w:val="24"/>
+        </w:rPr>
+      </w:pPr>
+    </w:p>
+    <w:p>
+      <w:pPr>
+        <w:pStyle w:val="a3"/>
+        <w:widowControl w:val="0"/>
+        <w:numPr>
+          <w:ilvl w:val="0"/>
+          <w:numId w:val="7"/>
+        </w:numPr>
+        <w:spacing w:after="0" w:line="240" w:lineRule="auto"/>
+        <w:contextualSpacing w:val="0"/>
+        <w:jc w:val="both"/>
+        <w:rPr>
+          <w:rFonts w:ascii="Helvetica" w:hAnsi="Helvetica" w:hint="eastAsia"/>
+          <w:sz w:val="24"/>
+          <w:szCs w:val="24"/>
+        </w:rPr>
+      </w:pPr>
+      <w:r>
+        <w:rPr>
+          <w:rFonts w:ascii="Helvetica" w:hAnsi="Helvetica"/>
+          <w:sz w:val="24"/>
+          <w:szCs w:val="24"/>
+        </w:rPr>
+        <w:t xml:space="preserve">Works at a big university and more than 600 students will take his course every </w:t>
+      </w:r>
+    </w:p>
+    <w:p>
+      <w:pPr>
+        <w:pStyle w:val="a3"/>
+        <w:widowControl w:val="0"/>
+        <w:spacing w:after="0" w:line="240" w:lineRule="auto"/>
+        <w:ind w:left="840"/>
+        <w:contextualSpacing w:val="0"/>
+        <w:jc w:val="both"/>
+        <w:rPr>
+          <w:rFonts w:ascii="Helvetica" w:hAnsi="Helvetica" w:hint="eastAsia"/>
+          <w:sz w:val="24"/>
+          <w:szCs w:val="24"/>
+        </w:rPr>
+      </w:pPr>
+    </w:p>
+    <w:p>
+      <w:pPr>
+        <w:pStyle w:val="a3"/>
+        <w:widowControl w:val="0"/>
+        <w:spacing w:after="0" w:line="240" w:lineRule="auto"/>
+        <w:ind w:left="840"/>
+        <w:contextualSpacing w:val="0"/>
+        <w:jc w:val="both"/>
+        <w:rPr>
+          <w:rFonts w:ascii="Helvetica" w:hAnsi="Helvetica"/>
+          <w:sz w:val="24"/>
+          <w:szCs w:val="24"/>
+        </w:rPr>
+      </w:pPr>
+      <w:proofErr w:type="gramStart"/>
+      <w:r>
+        <w:rPr>
+          <w:rFonts w:ascii="Helvetica" w:hAnsi="Helvetica"/>
+          <w:sz w:val="24"/>
+          <w:szCs w:val="24"/>
+        </w:rPr>
+        <w:t>year</w:t>
+      </w:r>
+      <w:proofErr w:type="gramEnd"/>
+      <w:r>
+        <w:rPr>
+          <w:rFonts w:ascii="Helvetica" w:hAnsi="Helvetica"/>
+          <w:sz w:val="24"/>
+          <w:szCs w:val="24"/>
+        </w:rPr>
+        <w:t>.</w:t>
+      </w:r>
+    </w:p>
+    <w:p>
+      <w:pPr>
+        <w:widowControl w:val="0"/>
+        <w:spacing w:after="0" w:line="240" w:lineRule="auto"/>
+        <w:jc w:val="both"/>
+        <w:rPr>
+          <w:rFonts w:ascii="Helvetica" w:hAnsi="Helvetica" w:hint="eastAsia"/>
+          <w:sz w:val="24"/>
+          <w:szCs w:val="24"/>
+          <w:lang w:eastAsia="zh-CN"/>
+        </w:rPr>
+      </w:pPr>
+    </w:p>
+    <w:p>
+      <w:pPr>
+        <w:pStyle w:val="a3"/>
+        <w:widowControl w:val="0"/>
+        <w:numPr>
+          <w:ilvl w:val="0"/>
+          <w:numId w:val="7"/>
+        </w:numPr>
+        <w:spacing w:after="0" w:line="240" w:lineRule="auto"/>
+        <w:contextualSpacing w:val="0"/>
+        <w:jc w:val="both"/>
+        <w:rPr>
+          <w:rFonts w:ascii="Helvetica" w:hAnsi="Helvetica"/>
+          <w:sz w:val="24"/>
+          <w:szCs w:val="24"/>
+        </w:rPr>
+      </w:pPr>
+      <w:r>
+        <w:rPr>
+          <w:rFonts w:ascii="Helvetica" w:hAnsi="Helvetica"/>
+          <w:sz w:val="24"/>
+          <w:szCs w:val="24"/>
+        </w:rPr>
+        <w:t>Friendly and easy-going, but a little lazy on correcting assignments and exams.</w:t>
+      </w:r>
+    </w:p>
+    <w:p>
+      <w:pPr>
+        <w:pStyle w:val="a3"/>
+        <w:widowControl w:val="0"/>
+        <w:spacing w:after="0" w:line="240" w:lineRule="auto"/>
+        <w:ind w:left="480"/>
+        <w:contextualSpacing w:val="0"/>
+        <w:jc w:val="both"/>
+        <w:rPr>
+          <w:rFonts w:ascii="Helvetica" w:hAnsi="Helvetica"/>
+          <w:sz w:val="24"/>
+          <w:szCs w:val="24"/>
+        </w:rPr>
+      </w:pPr>
+    </w:p>
+    <w:p>
+      <w:pPr>
+        <w:pStyle w:val="a3"/>
+        <w:widowControl w:val="0"/>
+        <w:numPr>
+          <w:ilvl w:val="0"/>
+          <w:numId w:val="7"/>
+        </w:numPr>
+        <w:spacing w:after="0" w:line="240" w:lineRule="auto"/>
+        <w:contextualSpacing w:val="0"/>
+        <w:jc w:val="both"/>
+        <w:rPr>
+          <w:rFonts w:ascii="Helvetica" w:hAnsi="Helvetica" w:hint="eastAsia"/>
+          <w:sz w:val="24"/>
+          <w:szCs w:val="24"/>
+        </w:rPr>
+      </w:pPr>
+      <w:r>
+        <w:rPr>
+          <w:rFonts w:ascii="Helvetica" w:hAnsi="Helvetica"/>
+          <w:sz w:val="24"/>
+          <w:szCs w:val="24"/>
+        </w:rPr>
+        <w:t xml:space="preserve">Herman also worries about how to help students to build a good homework </w:t>
+      </w:r>
+    </w:p>
+    <w:p>
+      <w:pPr>
+        <w:widowControl w:val="0"/>
+        <w:spacing w:after="0" w:line="240" w:lineRule="auto"/>
+        <w:jc w:val="both"/>
+        <w:rPr>
+          <w:rFonts w:ascii="Helvetica" w:hAnsi="Helvetica"/>
+          <w:sz w:val="24"/>
+          <w:szCs w:val="24"/>
+        </w:rPr>
+      </w:pPr>
+    </w:p>
+    <w:p>
+      <w:pPr>
+        <w:pStyle w:val="a3"/>
+        <w:widowControl w:val="0"/>
+        <w:spacing w:after="0" w:line="240" w:lineRule="auto"/>
+        <w:ind w:left="840"/>
+        <w:contextualSpacing w:val="0"/>
+        <w:jc w:val="both"/>
+        <w:rPr>
+          <w:rFonts w:ascii="Helvetica" w:hAnsi="Helvetica"/>
+          <w:sz w:val="24"/>
+          <w:szCs w:val="24"/>
+        </w:rPr>
+      </w:pPr>
+      <w:proofErr w:type="gramStart"/>
+      <w:r>
+        <w:rPr>
+          <w:rFonts w:ascii="Helvetica" w:hAnsi="Helvetica"/>
+          <w:sz w:val="24"/>
+          <w:szCs w:val="24"/>
+        </w:rPr>
+        <w:t>habit</w:t>
+      </w:r>
+      <w:proofErr w:type="gramEnd"/>
+      <w:r>
+        <w:rPr>
+          <w:rFonts w:ascii="Helvetica" w:hAnsi="Helvetica"/>
+          <w:sz w:val="24"/>
+          <w:szCs w:val="24"/>
+        </w:rPr>
+        <w:t xml:space="preserve"> </w:t>
+      </w:r>
+      <w:r>
+        <w:rPr>
+          <w:rFonts w:ascii="Helvetica" w:hAnsi="Helvetica"/>
+          <w:sz w:val="24"/>
+          <w:szCs w:val="24"/>
+        </w:rPr>
+        <w:t>and increase students’ engagement in assignment and study.</w:t>
+      </w:r>
+    </w:p>
+    <w:p>
+      <w:pPr>
+        <w:widowControl w:val="0"/>
+        <w:spacing w:after="0" w:line="240" w:lineRule="auto"/>
+        <w:jc w:val="both"/>
+        <w:rPr>
+          <w:rFonts w:ascii="Helvetica" w:hAnsi="Helvetica"/>
+          <w:sz w:val="24"/>
+          <w:szCs w:val="24"/>
+        </w:rPr>
+      </w:pPr>
+    </w:p>
+    <w:p>
+      <w:pPr>
+        <w:pStyle w:val="a3"/>
+        <w:widowControl w:val="0"/>
+        <w:spacing w:after="0" w:line="240" w:lineRule="auto"/>
+        <w:ind w:left="480"/>
+        <w:contextualSpacing w:val="0"/>
+        <w:jc w:val="both"/>
+        <w:rPr>
+          <w:rFonts w:ascii="Helvetica" w:hAnsi="Helvetica"/>
+          <w:sz w:val="24"/>
+          <w:szCs w:val="24"/>
+        </w:rPr>
+      </w:pPr>
+    </w:p>
+    <w:p>
+      <w:pPr>
+        <w:pStyle w:val="a3"/>
+        <w:widowControl w:val="0"/>
+        <w:numPr>
+          <w:ilvl w:val="0"/>
+          <w:numId w:val="7"/>
+        </w:numPr>
+        <w:spacing w:after="0" w:line="240" w:lineRule="auto"/>
+        <w:contextualSpacing w:val="0"/>
+        <w:jc w:val="both"/>
+        <w:rPr>
+          <w:rFonts w:ascii="Helvetica" w:hAnsi="Helvetica"/>
+          <w:sz w:val="24"/>
+          <w:szCs w:val="24"/>
+        </w:rPr>
+      </w:pPr>
+      <w:r>
+        <w:rPr>
+          <w:rFonts w:ascii="Helvetica" w:hAnsi="Helvetica"/>
+          <w:sz w:val="24"/>
+          <w:szCs w:val="24"/>
+        </w:rPr>
+        <w:t>Every student wants to get the score and answe</w:t>
+      </w:r>
+      <w:r>
+        <w:rPr>
+          <w:rFonts w:ascii="Helvetica" w:hAnsi="Helvetica"/>
+          <w:sz w:val="24"/>
+          <w:szCs w:val="24"/>
+        </w:rPr>
+        <w:t xml:space="preserve">rs of their homework as soon as </w:t>
+      </w:r>
+    </w:p>
+    <w:p>
+      <w:pPr>
+        <w:pStyle w:val="a3"/>
+        <w:widowControl w:val="0"/>
+        <w:spacing w:after="0" w:line="240" w:lineRule="auto"/>
+        <w:ind w:left="840"/>
+        <w:contextualSpacing w:val="0"/>
+        <w:jc w:val="both"/>
+        <w:rPr>
+          <w:rFonts w:ascii="Helvetica" w:hAnsi="Helvetica" w:hint="eastAsia"/>
+          <w:sz w:val="24"/>
+          <w:szCs w:val="24"/>
+        </w:rPr>
+      </w:pPr>
+    </w:p>
+    <w:p>
+      <w:pPr>
+        <w:pStyle w:val="a3"/>
+        <w:widowControl w:val="0"/>
+        <w:spacing w:after="0" w:line="240" w:lineRule="auto"/>
+        <w:ind w:left="840"/>
+        <w:contextualSpacing w:val="0"/>
+        <w:jc w:val="both"/>
+        <w:rPr>
+          <w:rFonts w:ascii="Helvetica" w:hAnsi="Helvetica"/>
+          <w:sz w:val="24"/>
+          <w:szCs w:val="24"/>
+        </w:rPr>
+      </w:pPr>
+      <w:proofErr w:type="gramStart"/>
+      <w:r>
+        <w:rPr>
+          <w:rFonts w:ascii="Helvetica" w:hAnsi="Helvetica"/>
+          <w:sz w:val="24"/>
+          <w:szCs w:val="24"/>
+        </w:rPr>
+        <w:t>possible</w:t>
+      </w:r>
+      <w:proofErr w:type="gramEnd"/>
+      <w:r>
+        <w:rPr>
+          <w:rFonts w:ascii="Helvetica" w:hAnsi="Helvetica"/>
+          <w:sz w:val="24"/>
+          <w:szCs w:val="24"/>
+        </w:rPr>
+        <w:t>.</w:t>
+      </w:r>
+    </w:p>
+    <w:p>
+      <w:pPr>
+        <w:pStyle w:val="a3"/>
+        <w:widowControl w:val="0"/>
+        <w:spacing w:after="0" w:line="240" w:lineRule="auto"/>
+        <w:ind w:left="480"/>
+        <w:contextualSpacing w:val="0"/>
+        <w:jc w:val="both"/>
+        <w:rPr>
+          <w:rFonts w:ascii="Helvetica" w:hAnsi="Helvetica"/>
+          <w:sz w:val="24"/>
+          <w:szCs w:val="24"/>
+        </w:rPr>
+      </w:pPr>
+    </w:p>
+    <w:p>
+      <w:pPr>
+        <w:pStyle w:val="a3"/>
+        <w:widowControl w:val="0"/>
+        <w:numPr>
+          <w:ilvl w:val="0"/>
+          <w:numId w:val="7"/>
+        </w:numPr>
+        <w:spacing w:after="0" w:line="240" w:lineRule="auto"/>
+        <w:contextualSpacing w:val="0"/>
+        <w:jc w:val="both"/>
+        <w:rPr>
+          <w:rFonts w:ascii="Helvetica" w:hAnsi="Helvetica"/>
+          <w:sz w:val="24"/>
+          <w:szCs w:val="24"/>
+        </w:rPr>
+      </w:pPr>
+      <w:r>
+        <w:rPr>
+          <w:rFonts w:ascii="Helvetica" w:hAnsi="Helvetica"/>
+          <w:sz w:val="24"/>
+          <w:szCs w:val="24"/>
+        </w:rPr>
+        <w:t>Herman would appreciate help correcting his s</w:t>
+      </w:r>
+      <w:r>
+        <w:rPr>
+          <w:rFonts w:ascii="Helvetica" w:hAnsi="Helvetica"/>
+          <w:sz w:val="24"/>
+          <w:szCs w:val="24"/>
+        </w:rPr>
+        <w:t xml:space="preserve">tudents’ homework correctly and </w:t>
+      </w:r>
+    </w:p>
+    <w:p>
+      <w:pPr>
+        <w:pStyle w:val="a3"/>
+        <w:widowControl w:val="0"/>
+        <w:spacing w:after="0" w:line="240" w:lineRule="auto"/>
+        <w:ind w:left="840"/>
+        <w:contextualSpacing w:val="0"/>
+        <w:jc w:val="both"/>
+        <w:rPr>
+          <w:rFonts w:ascii="Helvetica" w:hAnsi="Helvetica" w:hint="eastAsia"/>
+          <w:sz w:val="24"/>
+          <w:szCs w:val="24"/>
+        </w:rPr>
+      </w:pPr>
+    </w:p>
+    <w:p>
+      <w:pPr>
+        <w:pStyle w:val="a3"/>
+        <w:widowControl w:val="0"/>
+        <w:spacing w:after="0" w:line="240" w:lineRule="auto"/>
+        <w:ind w:left="840"/>
+        <w:contextualSpacing w:val="0"/>
+        <w:jc w:val="both"/>
+        <w:rPr>
+          <w:rFonts w:ascii="Helvetica" w:hAnsi="Helvetica"/>
+          <w:sz w:val="24"/>
+          <w:szCs w:val="24"/>
+        </w:rPr>
+      </w:pPr>
+      <w:proofErr w:type="gramStart"/>
+      <w:r>
+        <w:rPr>
+          <w:rFonts w:ascii="Helvetica" w:hAnsi="Helvetica"/>
+          <w:sz w:val="24"/>
+          <w:szCs w:val="24"/>
+        </w:rPr>
+        <w:t>fast</w:t>
+      </w:r>
+      <w:proofErr w:type="gramEnd"/>
+      <w:r>
+        <w:rPr>
+          <w:rFonts w:ascii="Helvetica" w:hAnsi="Helvetica"/>
+          <w:sz w:val="24"/>
+          <w:szCs w:val="24"/>
+        </w:rPr>
+        <w:t>.</w:t>
+      </w:r>
+    </w:p>
+    <w:p>
+      <w:pPr>
+        <w:pStyle w:val="1"/>
+        <w:rPr>
+          <w:sz w:val="24"/>
+          <w:szCs w:val="24"/>
+          <w:lang w:eastAsia="zh-CN"/>
+        </w:rPr>
+      </w:pPr>
+    </w:p>
+    <w:p>
+      <w:pPr>
+        <w:pStyle w:val="1"/>
+        <w:rPr>
+          <w:lang w:eastAsia="zh-CN"/>
+        </w:rPr>
+      </w:pPr>
+    </w:p>
+    <w:p>
+      <w:pPr>
+        <w:pStyle w:val="1"/>
+        <w:rPr>
+          <w:lang w:eastAsia="zh-CN"/>
+        </w:rPr>
+      </w:pPr>
+    </w:p>
+    <w:p>
+      <w:pPr>
+        <w:pStyle w:val="1"/>
+        <w:rPr>
+          <w:lang w:eastAsia="zh-CN"/>
+        </w:rPr>
+      </w:pPr>
+    </w:p>
+    <w:p>
+      <w:pPr>
+        <w:pStyle w:val="1"/>
+        <w:rPr>
+          <w:lang w:eastAsia="zh-CN"/>
+        </w:rPr>
+      </w:pPr>
+    </w:p>
+    <w:p>
+      <w:pPr>
+        <w:pStyle w:val="1"/>
+        <w:rPr>
+          <w:lang w:eastAsia="zh-CN"/>
+        </w:rPr>
+      </w:pPr>
+    </w:p>
+    <w:p>
+      <w:pPr>
+        <w:pStyle w:val="1"/>
+        <w:rPr>
+          <w:rFonts w:hint="eastAsia"/>
+          <w:lang w:eastAsia="zh-CN"/>
+        </w:rPr>
+      </w:pPr>
+    </w:p>
+    <w:p>
+      <w:pPr>
+        <w:pStyle w:val="1"/>
+        <w:rPr>
+          <w:rFonts w:hint="eastAsia"/>
+          <w:lang w:eastAsia="zh-CN"/>
+        </w:rPr>
+      </w:pPr>
+    </w:p>
+    <w:p>
+      <w:pPr>
+        <w:pStyle w:val="1"/>
+      </w:pPr>
+      <w:bookmarkStart w:id="3" w:name="_Toc369102762"/>
+      <w:r>
+        <w:lastRenderedPageBreak/>
+        <w:t xml:space="preserve">Alice </w:t>
+      </w:r>
+      <w:proofErr w:type="gramStart"/>
+      <w:r>
+        <w:t>Liu :</w:t>
+      </w:r>
+      <w:proofErr w:type="gramEnd"/>
+      <w:r>
+        <w:t xml:space="preserve"> Student</w:t>
+      </w:r>
+      <w:bookmarkEnd w:id="3"/>
+    </w:p>
+    <w:p>
+      <w:pPr>
+        <w:pStyle w:val="a3"/>
+        <w:widowControl w:val="0"/>
+        <w:numPr>
+          <w:ilvl w:val="0"/>
+          <w:numId w:val="9"/>
+        </w:numPr>
+        <w:spacing w:after="0" w:line="240" w:lineRule="auto"/>
+        <w:contextualSpacing w:val="0"/>
+        <w:jc w:val="both"/>
+        <w:rPr>
+          <w:rFonts w:ascii="Helvetica" w:hAnsi="Helvetica" w:hint="eastAsia"/>
+          <w:sz w:val="24"/>
+          <w:szCs w:val="24"/>
+        </w:rPr>
+      </w:pPr>
+      <w:r>
+        <w:rPr>
+          <w:rFonts w:ascii="Helvetica" w:hAnsi="Helvetica"/>
+          <w:sz w:val="24"/>
+          <w:szCs w:val="24"/>
+        </w:rPr>
+        <w:t>18 years old student, female.</w:t>
+      </w:r>
+    </w:p>
+    <w:p>
+      <w:pPr>
+        <w:pStyle w:val="a3"/>
+        <w:widowControl w:val="0"/>
+        <w:spacing w:after="0" w:line="240" w:lineRule="auto"/>
+        <w:ind w:left="840"/>
+        <w:contextualSpacing w:val="0"/>
+        <w:jc w:val="both"/>
+        <w:rPr>
+          <w:rFonts w:ascii="Helvetica" w:hAnsi="Helvetica"/>
+          <w:sz w:val="24"/>
+          <w:szCs w:val="24"/>
+        </w:rPr>
+      </w:pPr>
+    </w:p>
+    <w:p>
+      <w:pPr>
+        <w:pStyle w:val="a3"/>
+        <w:widowControl w:val="0"/>
+        <w:numPr>
+          <w:ilvl w:val="0"/>
+          <w:numId w:val="9"/>
+        </w:numPr>
+        <w:spacing w:after="0" w:line="240" w:lineRule="auto"/>
+        <w:contextualSpacing w:val="0"/>
+        <w:jc w:val="both"/>
+        <w:rPr>
+          <w:rFonts w:ascii="Helvetica" w:hAnsi="Helvetica" w:hint="eastAsia"/>
+          <w:sz w:val="24"/>
+          <w:szCs w:val="24"/>
+        </w:rPr>
+      </w:pPr>
+      <w:r>
+        <w:rPr>
+          <w:rFonts w:ascii="Helvetica" w:hAnsi="Helvetica"/>
+          <w:sz w:val="24"/>
+          <w:szCs w:val="24"/>
+        </w:rPr>
+        <w:t>Take 2 buses to go to University. Doesn’t Drive.</w:t>
+      </w:r>
+    </w:p>
+    <w:p>
+      <w:pPr>
+        <w:widowControl w:val="0"/>
+        <w:spacing w:after="0" w:line="240" w:lineRule="auto"/>
+        <w:jc w:val="both"/>
+        <w:rPr>
+          <w:rFonts w:ascii="Helvetica" w:hAnsi="Helvetica" w:hint="eastAsia"/>
+          <w:sz w:val="24"/>
+          <w:szCs w:val="24"/>
+        </w:rPr>
+      </w:pPr>
+    </w:p>
+    <w:p>
+      <w:pPr>
+        <w:pStyle w:val="a3"/>
+        <w:widowControl w:val="0"/>
+        <w:numPr>
+          <w:ilvl w:val="0"/>
+          <w:numId w:val="9"/>
+        </w:numPr>
+        <w:spacing w:after="0" w:line="240" w:lineRule="auto"/>
+        <w:contextualSpacing w:val="0"/>
+        <w:jc w:val="both"/>
+        <w:rPr>
+          <w:rFonts w:ascii="Helvetica" w:hAnsi="Helvetica" w:hint="eastAsia"/>
+          <w:sz w:val="24"/>
+          <w:szCs w:val="24"/>
+        </w:rPr>
+      </w:pPr>
+      <w:r>
+        <w:rPr>
+          <w:rFonts w:ascii="Helvetica" w:hAnsi="Helvetica"/>
+          <w:sz w:val="24"/>
+          <w:szCs w:val="24"/>
+        </w:rPr>
+        <w:t>International student from China, come to Canada 2 years ago.</w:t>
+      </w:r>
+    </w:p>
+    <w:p>
+      <w:pPr>
+        <w:widowControl w:val="0"/>
+        <w:spacing w:after="0" w:line="240" w:lineRule="auto"/>
+        <w:jc w:val="both"/>
+        <w:rPr>
+          <w:rFonts w:ascii="Helvetica" w:hAnsi="Helvetica" w:hint="eastAsia"/>
+          <w:sz w:val="24"/>
+          <w:szCs w:val="24"/>
+          <w:lang w:eastAsia="zh-CN"/>
+        </w:rPr>
+      </w:pPr>
+    </w:p>
+    <w:p>
+      <w:pPr>
+        <w:pStyle w:val="a3"/>
+        <w:widowControl w:val="0"/>
+        <w:numPr>
+          <w:ilvl w:val="0"/>
+          <w:numId w:val="9"/>
+        </w:numPr>
+        <w:spacing w:after="0" w:line="240" w:lineRule="auto"/>
+        <w:contextualSpacing w:val="0"/>
+        <w:jc w:val="both"/>
+        <w:rPr>
+          <w:rFonts w:ascii="Helvetica" w:hAnsi="Helvetica" w:hint="eastAsia"/>
+          <w:sz w:val="24"/>
+          <w:szCs w:val="24"/>
+        </w:rPr>
+      </w:pPr>
+      <w:r>
+        <w:rPr>
+          <w:rFonts w:ascii="Helvetica" w:hAnsi="Helvetica"/>
+          <w:sz w:val="24"/>
+          <w:szCs w:val="24"/>
+        </w:rPr>
+        <w:t xml:space="preserve">Polite, hardworking and always in a hurry, spend more than 10 hours on </w:t>
+      </w:r>
+    </w:p>
+    <w:p>
+      <w:pPr>
+        <w:widowControl w:val="0"/>
+        <w:spacing w:after="0" w:line="240" w:lineRule="auto"/>
+        <w:jc w:val="both"/>
+        <w:rPr>
+          <w:rFonts w:ascii="Helvetica" w:hAnsi="Helvetica"/>
+          <w:sz w:val="24"/>
+          <w:szCs w:val="24"/>
+        </w:rPr>
+      </w:pPr>
+    </w:p>
+    <w:p>
+      <w:pPr>
+        <w:pStyle w:val="a3"/>
+        <w:widowControl w:val="0"/>
+        <w:spacing w:after="0" w:line="240" w:lineRule="auto"/>
+        <w:ind w:left="840"/>
+        <w:contextualSpacing w:val="0"/>
+        <w:jc w:val="both"/>
+        <w:rPr>
+          <w:rFonts w:ascii="Helvetica" w:hAnsi="Helvetica" w:hint="eastAsia"/>
+          <w:sz w:val="24"/>
+          <w:szCs w:val="24"/>
+        </w:rPr>
+      </w:pPr>
+      <w:proofErr w:type="gramStart"/>
+      <w:r>
+        <w:rPr>
+          <w:rFonts w:ascii="Helvetica" w:hAnsi="Helvetica"/>
+          <w:sz w:val="24"/>
+          <w:szCs w:val="24"/>
+        </w:rPr>
+        <w:t>studying</w:t>
+      </w:r>
+      <w:proofErr w:type="gramEnd"/>
+      <w:r>
+        <w:rPr>
+          <w:rFonts w:ascii="Helvetica" w:hAnsi="Helvetica"/>
+          <w:sz w:val="24"/>
+          <w:szCs w:val="24"/>
+        </w:rPr>
+        <w:t xml:space="preserve"> everyday.</w:t>
+      </w:r>
+    </w:p>
+    <w:p>
+      <w:pPr>
+        <w:widowControl w:val="0"/>
+        <w:spacing w:after="0" w:line="240" w:lineRule="auto"/>
+        <w:jc w:val="both"/>
+        <w:rPr>
+          <w:rFonts w:ascii="Helvetica" w:hAnsi="Helvetica" w:hint="eastAsia"/>
+          <w:sz w:val="24"/>
+          <w:szCs w:val="24"/>
+          <w:lang w:eastAsia="zh-CN"/>
+        </w:rPr>
+      </w:pPr>
+    </w:p>
+    <w:p>
+      <w:pPr>
+        <w:pStyle w:val="a3"/>
+        <w:widowControl w:val="0"/>
+        <w:numPr>
+          <w:ilvl w:val="0"/>
+          <w:numId w:val="9"/>
+        </w:numPr>
+        <w:spacing w:after="0" w:line="240" w:lineRule="auto"/>
+        <w:contextualSpacing w:val="0"/>
+        <w:jc w:val="both"/>
+        <w:rPr>
+          <w:rFonts w:ascii="Helvetica" w:hAnsi="Helvetica" w:hint="eastAsia"/>
+          <w:sz w:val="24"/>
+          <w:szCs w:val="24"/>
+        </w:rPr>
+      </w:pPr>
+      <w:r>
+        <w:rPr>
+          <w:rFonts w:ascii="Helvetica" w:hAnsi="Helvetica"/>
+          <w:sz w:val="24"/>
+          <w:szCs w:val="24"/>
+        </w:rPr>
+        <w:t>Pretty good at Math and physic. But not good at writing essay.</w:t>
+      </w:r>
+    </w:p>
+    <w:p>
+      <w:pPr>
+        <w:widowControl w:val="0"/>
+        <w:spacing w:after="0" w:line="240" w:lineRule="auto"/>
+        <w:jc w:val="both"/>
+        <w:rPr>
+          <w:rFonts w:ascii="Helvetica" w:hAnsi="Helvetica" w:hint="eastAsia"/>
+          <w:sz w:val="24"/>
+          <w:szCs w:val="24"/>
+          <w:lang w:eastAsia="zh-CN"/>
+        </w:rPr>
+      </w:pPr>
+    </w:p>
+    <w:p>
+      <w:pPr>
+        <w:pStyle w:val="a3"/>
+        <w:widowControl w:val="0"/>
+        <w:numPr>
+          <w:ilvl w:val="0"/>
+          <w:numId w:val="9"/>
+        </w:numPr>
+        <w:spacing w:after="0" w:line="240" w:lineRule="auto"/>
+        <w:contextualSpacing w:val="0"/>
+        <w:jc w:val="both"/>
+        <w:rPr>
+          <w:rFonts w:ascii="Helvetica" w:hAnsi="Helvetica" w:hint="eastAsia"/>
+          <w:sz w:val="24"/>
+          <w:szCs w:val="24"/>
+        </w:rPr>
+      </w:pPr>
+      <w:r>
+        <w:rPr>
+          <w:rFonts w:ascii="Helvetica" w:hAnsi="Helvetica"/>
+          <w:sz w:val="24"/>
+          <w:szCs w:val="24"/>
+        </w:rPr>
+        <w:t>Speak fluent Chinese and English. Knows a bit of Japanese.</w:t>
+      </w:r>
+    </w:p>
+    <w:p>
+      <w:pPr>
+        <w:widowControl w:val="0"/>
+        <w:spacing w:after="0" w:line="240" w:lineRule="auto"/>
+        <w:jc w:val="both"/>
+        <w:rPr>
+          <w:rFonts w:ascii="Helvetica" w:hAnsi="Helvetica" w:hint="eastAsia"/>
+          <w:sz w:val="24"/>
+          <w:szCs w:val="24"/>
+          <w:lang w:eastAsia="zh-CN"/>
+        </w:rPr>
+      </w:pPr>
+    </w:p>
+    <w:p>
+      <w:pPr>
+        <w:pStyle w:val="a3"/>
+        <w:widowControl w:val="0"/>
+        <w:numPr>
+          <w:ilvl w:val="0"/>
+          <w:numId w:val="9"/>
+        </w:numPr>
+        <w:spacing w:after="0" w:line="240" w:lineRule="auto"/>
+        <w:contextualSpacing w:val="0"/>
+        <w:jc w:val="both"/>
+        <w:rPr>
+          <w:rFonts w:ascii="Helvetica" w:hAnsi="Helvetica" w:hint="eastAsia"/>
+          <w:sz w:val="24"/>
+          <w:szCs w:val="24"/>
+        </w:rPr>
+      </w:pPr>
+      <w:r>
+        <w:rPr>
+          <w:rFonts w:ascii="Helvetica" w:hAnsi="Helvetica"/>
+          <w:sz w:val="24"/>
+          <w:szCs w:val="24"/>
+        </w:rPr>
+        <w:t xml:space="preserve">Familiar with several apps, such as Facebook, </w:t>
+      </w:r>
+      <w:proofErr w:type="spellStart"/>
+      <w:r>
+        <w:rPr>
+          <w:rFonts w:ascii="Helvetica" w:hAnsi="Helvetica"/>
+          <w:sz w:val="24"/>
+          <w:szCs w:val="24"/>
+        </w:rPr>
+        <w:t>Wechat</w:t>
+      </w:r>
+      <w:proofErr w:type="spellEnd"/>
+      <w:r>
+        <w:rPr>
+          <w:rFonts w:ascii="Helvetica" w:hAnsi="Helvetica"/>
+          <w:sz w:val="24"/>
+          <w:szCs w:val="24"/>
+        </w:rPr>
+        <w:t xml:space="preserve">, Twitter, </w:t>
+      </w:r>
+      <w:proofErr w:type="spellStart"/>
+      <w:r>
+        <w:rPr>
+          <w:rFonts w:ascii="Helvetica" w:hAnsi="Helvetica"/>
+          <w:sz w:val="24"/>
+          <w:szCs w:val="24"/>
+        </w:rPr>
+        <w:t>Dropbox</w:t>
+      </w:r>
+      <w:proofErr w:type="spellEnd"/>
+      <w:r>
+        <w:rPr>
+          <w:rFonts w:ascii="Helvetica" w:hAnsi="Helvetica"/>
+          <w:sz w:val="24"/>
+          <w:szCs w:val="24"/>
+        </w:rPr>
+        <w:t xml:space="preserve">, </w:t>
+      </w:r>
+    </w:p>
+    <w:p>
+      <w:pPr>
+        <w:widowControl w:val="0"/>
+        <w:spacing w:after="0" w:line="240" w:lineRule="auto"/>
+        <w:jc w:val="both"/>
+        <w:rPr>
+          <w:rFonts w:ascii="Helvetica" w:hAnsi="Helvetica"/>
+          <w:sz w:val="24"/>
+          <w:szCs w:val="24"/>
+        </w:rPr>
+      </w:pPr>
+    </w:p>
+    <w:p>
+      <w:pPr>
+        <w:pStyle w:val="a3"/>
+        <w:widowControl w:val="0"/>
+        <w:spacing w:after="0" w:line="240" w:lineRule="auto"/>
+        <w:ind w:left="840"/>
+        <w:contextualSpacing w:val="0"/>
+        <w:jc w:val="both"/>
+        <w:rPr>
+          <w:rFonts w:ascii="Helvetica" w:hAnsi="Helvetica" w:hint="eastAsia"/>
+          <w:sz w:val="24"/>
+          <w:szCs w:val="24"/>
+        </w:rPr>
+      </w:pPr>
+      <w:proofErr w:type="spellStart"/>
+      <w:proofErr w:type="gramStart"/>
+      <w:r>
+        <w:rPr>
+          <w:rFonts w:ascii="Helvetica" w:hAnsi="Helvetica"/>
+          <w:sz w:val="24"/>
+          <w:szCs w:val="24"/>
+        </w:rPr>
+        <w:t>BeautyCam</w:t>
+      </w:r>
+      <w:proofErr w:type="spellEnd"/>
+      <w:r>
+        <w:rPr>
+          <w:rFonts w:ascii="Helvetica" w:hAnsi="Helvetica"/>
+          <w:sz w:val="24"/>
+          <w:szCs w:val="24"/>
+        </w:rPr>
+        <w:t>, etc.</w:t>
+      </w:r>
+      <w:proofErr w:type="gramEnd"/>
+    </w:p>
+    <w:p>
+      <w:pPr>
+        <w:widowControl w:val="0"/>
+        <w:spacing w:after="0" w:line="240" w:lineRule="auto"/>
+        <w:jc w:val="both"/>
+        <w:rPr>
+          <w:rFonts w:ascii="Helvetica" w:hAnsi="Helvetica" w:hint="eastAsia"/>
+          <w:sz w:val="24"/>
+          <w:szCs w:val="24"/>
+          <w:lang w:eastAsia="zh-CN"/>
+        </w:rPr>
+      </w:pPr>
+    </w:p>
+    <w:p>
+      <w:pPr>
+        <w:pStyle w:val="a3"/>
+        <w:widowControl w:val="0"/>
+        <w:numPr>
+          <w:ilvl w:val="0"/>
+          <w:numId w:val="9"/>
+        </w:numPr>
+        <w:spacing w:after="0" w:line="240" w:lineRule="auto"/>
+        <w:contextualSpacing w:val="0"/>
+        <w:jc w:val="both"/>
+        <w:rPr>
+          <w:rFonts w:ascii="Helvetica" w:hAnsi="Helvetica" w:hint="eastAsia"/>
+          <w:sz w:val="24"/>
+          <w:szCs w:val="24"/>
+        </w:rPr>
+      </w:pPr>
+      <w:r>
+        <w:rPr>
+          <w:rFonts w:ascii="Helvetica" w:hAnsi="Helvetica"/>
+          <w:sz w:val="24"/>
+          <w:szCs w:val="24"/>
+        </w:rPr>
+        <w:t xml:space="preserve">Alice wants to know the correct answer and score after she submitting </w:t>
+      </w:r>
+    </w:p>
+    <w:p>
+      <w:pPr>
+        <w:pStyle w:val="a3"/>
+        <w:widowControl w:val="0"/>
+        <w:spacing w:after="0" w:line="240" w:lineRule="auto"/>
+        <w:ind w:left="840"/>
+        <w:contextualSpacing w:val="0"/>
+        <w:jc w:val="both"/>
+        <w:rPr>
+          <w:rFonts w:ascii="Helvetica" w:hAnsi="Helvetica" w:hint="eastAsia"/>
+          <w:sz w:val="24"/>
+          <w:szCs w:val="24"/>
+        </w:rPr>
+      </w:pPr>
+    </w:p>
+    <w:p>
+      <w:pPr>
+        <w:pStyle w:val="a3"/>
+        <w:widowControl w:val="0"/>
+        <w:spacing w:after="0" w:line="240" w:lineRule="auto"/>
+        <w:ind w:left="840"/>
+        <w:contextualSpacing w:val="0"/>
+        <w:jc w:val="both"/>
+        <w:rPr>
+          <w:rFonts w:ascii="Helvetica" w:hAnsi="Helvetica"/>
+          <w:sz w:val="24"/>
+          <w:szCs w:val="24"/>
+        </w:rPr>
+      </w:pPr>
+      <w:proofErr w:type="gramStart"/>
+      <w:r>
+        <w:rPr>
+          <w:rFonts w:ascii="Helvetica" w:hAnsi="Helvetica"/>
+          <w:sz w:val="24"/>
+          <w:szCs w:val="24"/>
+        </w:rPr>
+        <w:t>homework</w:t>
+      </w:r>
+      <w:proofErr w:type="gramEnd"/>
+      <w:r>
+        <w:rPr>
+          <w:rFonts w:ascii="Helvetica" w:hAnsi="Helvetica"/>
+          <w:sz w:val="24"/>
+          <w:szCs w:val="24"/>
+        </w:rPr>
+        <w:t xml:space="preserve"> quickly. And she is looking for more challenge to improve her skills.</w:t>
+      </w:r>
+    </w:p>
+    <w:p>
+      <w:pPr>
+        <w:rPr>
+          <w:rFonts w:ascii="Helvetica" w:hAnsi="Helvetica" w:cs="Helvetica" w:hint="eastAsia"/>
+          <w:sz w:val="36"/>
+          <w:szCs w:val="36"/>
+          <w:lang w:eastAsia="zh-CN"/>
+        </w:rPr>
+      </w:pPr>
+    </w:p>
+    <w:p>
+      <w:pPr>
+        <w:rPr>
+          <w:rFonts w:ascii="Helvetica" w:hAnsi="Helvetica" w:cs="Helvetica" w:hint="eastAsia"/>
+          <w:sz w:val="36"/>
+          <w:szCs w:val="36"/>
+          <w:lang w:eastAsia="zh-CN"/>
+        </w:rPr>
+      </w:pPr>
+    </w:p>
+    <w:p>
+      <w:pPr>
+        <w:rPr>
+          <w:rFonts w:ascii="Helvetica" w:hAnsi="Helvetica" w:cs="Helvetica" w:hint="eastAsia"/>
+          <w:sz w:val="36"/>
+          <w:szCs w:val="36"/>
+          <w:lang w:eastAsia="zh-CN"/>
+        </w:rPr>
+      </w:pPr>
+    </w:p>
+    <w:p>
+      <w:pPr>
+        <w:rPr>
+          <w:rFonts w:ascii="Helvetica" w:hAnsi="Helvetica" w:cs="Helvetica" w:hint="eastAsia"/>
+          <w:sz w:val="36"/>
+          <w:szCs w:val="36"/>
+          <w:lang w:eastAsia="zh-CN"/>
+        </w:rPr>
+      </w:pPr>
+    </w:p>
+    <w:p>
+      <w:pPr>
+        <w:rPr>
+          <w:rFonts w:ascii="Helvetica" w:hAnsi="Helvetica" w:cs="Helvetica" w:hint="eastAsia"/>
+          <w:sz w:val="36"/>
+          <w:szCs w:val="36"/>
+          <w:lang w:eastAsia="zh-CN"/>
+        </w:rPr>
+      </w:pPr>
+    </w:p>
+    <w:p>
+      <w:pPr>
+        <w:rPr>
+          <w:rFonts w:ascii="Helvetica" w:hAnsi="Helvetica" w:cs="Helvetica" w:hint="eastAsia"/>
+          <w:sz w:val="36"/>
+          <w:szCs w:val="36"/>
+          <w:lang w:eastAsia="zh-CN"/>
+        </w:rPr>
+      </w:pPr>
+    </w:p>
+    <w:p>
+      <w:pPr>
+        <w:rPr>
+          <w:rFonts w:ascii="Helvetica" w:hAnsi="Helvetica" w:cs="Helvetica" w:hint="eastAsia"/>
+          <w:sz w:val="36"/>
+          <w:szCs w:val="36"/>
+          <w:lang w:eastAsia="zh-CN"/>
+        </w:rPr>
+      </w:pPr>
+    </w:p>
+    <w:p>
+      <w:pPr>
+        <w:rPr>
+          <w:rFonts w:ascii="Helvetica" w:hAnsi="Helvetica" w:cs="Helvetica" w:hint="eastAsia"/>
+          <w:sz w:val="36"/>
+          <w:szCs w:val="36"/>
+          <w:lang w:eastAsia="zh-CN"/>
+        </w:rPr>
+      </w:pPr>
+    </w:p>
+    <w:p>
+      <w:pPr>
+        <w:rPr>
+          <w:rFonts w:ascii="Helvetica" w:hAnsi="Helvetica" w:cs="Helvetica" w:hint="eastAsia"/>
+          <w:sz w:val="36"/>
+          <w:szCs w:val="36"/>
+          <w:lang w:eastAsia="zh-CN"/>
+        </w:rPr>
+      </w:pPr>
+    </w:p>
+    <w:p>
+      <w:pPr>
+        <w:rPr>
+          <w:rFonts w:ascii="Helvetica" w:hAnsi="Helvetica" w:cs="Helvetica" w:hint="eastAsia"/>
+          <w:sz w:val="36"/>
+          <w:szCs w:val="36"/>
+          <w:lang w:eastAsia="zh-CN"/>
+        </w:rPr>
+      </w:pPr>
+    </w:p>
+    <w:p>
+      <w:pPr>
+        <w:pStyle w:val="1"/>
+      </w:pPr>
+      <w:bookmarkStart w:id="4" w:name="_Toc369102763"/>
       <w:r>
         <w:lastRenderedPageBreak/>
         <w:t>Desmond Poon</w:t>
@@ -1149,11 +2362,11 @@
       <w:r>
         <w:t>: Student</w:t>
       </w:r>
-      <w:bookmarkEnd w:id="3"/>
-    </w:p>
-    <w:p>
-      <w:pPr>
-        <w:pStyle w:val="ListParagraph"/>
+      <w:bookmarkEnd w:id="4"/>
+    </w:p>
+    <w:p>
+      <w:pPr>
+        <w:pStyle w:val="a3"/>
         <w:numPr>
           <w:ilvl w:val="0"/>
           <w:numId w:val="2"/>
@@ -1176,7 +2389,7 @@
     </w:p>
     <w:p>
       <w:pPr>
-        <w:pStyle w:val="ListParagraph"/>
+        <w:pStyle w:val="a3"/>
         <w:numPr>
           <w:ilvl w:val="0"/>
           <w:numId w:val="2"/>
@@ -1225,7 +2438,7 @@
     </w:p>
     <w:p>
       <w:pPr>
-        <w:pStyle w:val="ListParagraph"/>
+        <w:pStyle w:val="a3"/>
         <w:numPr>
           <w:ilvl w:val="0"/>
           <w:numId w:val="2"/>
@@ -1248,7 +2461,7 @@
     </w:p>
     <w:p>
       <w:pPr>
-        <w:pStyle w:val="ListParagraph"/>
+        <w:pStyle w:val="a3"/>
         <w:numPr>
           <w:ilvl w:val="0"/>
           <w:numId w:val="2"/>
@@ -1271,7 +2484,7 @@
     </w:p>
     <w:p>
       <w:pPr>
-        <w:pStyle w:val="ListParagraph"/>
+        <w:pStyle w:val="a3"/>
         <w:numPr>
           <w:ilvl w:val="0"/>
           <w:numId w:val="2"/>
@@ -1294,7 +2507,7 @@
     </w:p>
     <w:p>
       <w:pPr>
-        <w:pStyle w:val="ListParagraph"/>
+        <w:pStyle w:val="a3"/>
         <w:numPr>
           <w:ilvl w:val="0"/>
           <w:numId w:val="2"/>
@@ -1333,7 +2546,7 @@
     </w:p>
     <w:p>
       <w:pPr>
-        <w:pStyle w:val="ListParagraph"/>
+        <w:pStyle w:val="a3"/>
         <w:numPr>
           <w:ilvl w:val="0"/>
           <w:numId w:val="2"/>
@@ -1356,7 +2569,7 @@
     </w:p>
     <w:p>
       <w:pPr>
-        <w:pStyle w:val="ListParagraph"/>
+        <w:pStyle w:val="a3"/>
         <w:numPr>
           <w:ilvl w:val="0"/>
           <w:numId w:val="2"/>
@@ -1413,13 +2626,15 @@
     </w:p>
     <w:p>
       <w:pPr>
-        <w:pStyle w:val="Heading1"/>
-        <w:rPr>
-          <w:sz w:val="24"/>
-          <w:szCs w:val="24"/>
-        </w:rPr>
-      </w:pPr>
-      <w:bookmarkStart w:id="4" w:name="_Toc495242433"/>
+        <w:pStyle w:val="1"/>
+        <w:rPr>
+          <w:sz w:val="24"/>
+          <w:szCs w:val="24"/>
+        </w:rPr>
+      </w:pPr>
+      <w:bookmarkStart w:id="5" w:name="_Toc369102764"/>
+      <w:bookmarkStart w:id="6" w:name="_GoBack"/>
+      <w:bookmarkEnd w:id="6"/>
       <w:r>
         <w:lastRenderedPageBreak/>
         <w:t>Brian Lau</w:t>
@@ -1427,11 +2642,11 @@
       <w:r>
         <w:t>: Student</w:t>
       </w:r>
-      <w:bookmarkEnd w:id="4"/>
-    </w:p>
-    <w:p>
-      <w:pPr>
-        <w:pStyle w:val="ListParagraph"/>
+      <w:bookmarkEnd w:id="5"/>
+    </w:p>
+    <w:p>
+      <w:pPr>
+        <w:pStyle w:val="a3"/>
         <w:numPr>
           <w:ilvl w:val="0"/>
           <w:numId w:val="3"/>
@@ -1454,7 +2669,7 @@
     </w:p>
     <w:p>
       <w:pPr>
-        <w:pStyle w:val="ListParagraph"/>
+        <w:pStyle w:val="a3"/>
         <w:numPr>
           <w:ilvl w:val="0"/>
           <w:numId w:val="3"/>
@@ -1537,7 +2752,7 @@
     </w:p>
     <w:p>
       <w:pPr>
-        <w:pStyle w:val="ListParagraph"/>
+        <w:pStyle w:val="a3"/>
         <w:numPr>
           <w:ilvl w:val="0"/>
           <w:numId w:val="3"/>
@@ -1560,7 +2775,7 @@
     </w:p>
     <w:p>
       <w:pPr>
-        <w:pStyle w:val="ListParagraph"/>
+        <w:pStyle w:val="a3"/>
         <w:numPr>
           <w:ilvl w:val="0"/>
           <w:numId w:val="3"/>
@@ -1583,7 +2798,7 @@
     </w:p>
     <w:p>
       <w:pPr>
-        <w:pStyle w:val="ListParagraph"/>
+        <w:pStyle w:val="a3"/>
         <w:numPr>
           <w:ilvl w:val="0"/>
           <w:numId w:val="3"/>
@@ -1606,7 +2821,7 @@
     </w:p>
     <w:p>
       <w:pPr>
-        <w:pStyle w:val="ListParagraph"/>
+        <w:pStyle w:val="a3"/>
         <w:numPr>
           <w:ilvl w:val="0"/>
           <w:numId w:val="3"/>
@@ -1629,7 +2844,7 @@
     </w:p>
     <w:p>
       <w:pPr>
-        <w:pStyle w:val="ListParagraph"/>
+        <w:pStyle w:val="a3"/>
         <w:numPr>
           <w:ilvl w:val="0"/>
           <w:numId w:val="3"/>
@@ -1660,12 +2875,12 @@
     </w:p>
     <w:p>
       <w:pPr>
-        <w:pStyle w:val="Heading1"/>
-        <w:rPr>
-          <w:sz w:val="24"/>
-        </w:rPr>
-      </w:pPr>
-      <w:bookmarkStart w:id="5" w:name="_Toc495242434"/>
+        <w:pStyle w:val="1"/>
+        <w:rPr>
+          <w:sz w:val="24"/>
+        </w:rPr>
+      </w:pPr>
+      <w:bookmarkStart w:id="7" w:name="_Toc369102765"/>
       <w:r>
         <w:lastRenderedPageBreak/>
         <w:t>Ruby Hayden</w:t>
@@ -1673,11 +2888,11 @@
       <w:r>
         <w:t>: TA</w:t>
       </w:r>
-      <w:bookmarkEnd w:id="5"/>
-    </w:p>
-    <w:p>
-      <w:pPr>
-        <w:pStyle w:val="ListParagraph"/>
+      <w:bookmarkEnd w:id="7"/>
+    </w:p>
+    <w:p>
+      <w:pPr>
+        <w:pStyle w:val="a3"/>
         <w:numPr>
           <w:ilvl w:val="0"/>
           <w:numId w:val="4"/>
@@ -1700,7 +2915,7 @@
     </w:p>
     <w:p>
       <w:pPr>
-        <w:pStyle w:val="ListParagraph"/>
+        <w:pStyle w:val="a3"/>
         <w:numPr>
           <w:ilvl w:val="0"/>
           <w:numId w:val="4"/>
@@ -1723,7 +2938,7 @@
     </w:p>
     <w:p>
       <w:pPr>
-        <w:pStyle w:val="ListParagraph"/>
+        <w:pStyle w:val="a3"/>
         <w:numPr>
           <w:ilvl w:val="0"/>
           <w:numId w:val="4"/>
@@ -1746,7 +2961,7 @@
     </w:p>
     <w:p>
       <w:pPr>
-        <w:pStyle w:val="ListParagraph"/>
+        <w:pStyle w:val="a3"/>
         <w:numPr>
           <w:ilvl w:val="0"/>
           <w:numId w:val="4"/>
@@ -1769,7 +2984,7 @@
     </w:p>
     <w:p>
       <w:pPr>
-        <w:pStyle w:val="ListParagraph"/>
+        <w:pStyle w:val="a3"/>
         <w:numPr>
           <w:ilvl w:val="0"/>
           <w:numId w:val="4"/>
@@ -1800,7 +3015,7 @@
     </w:p>
     <w:p>
       <w:pPr>
-        <w:pStyle w:val="ListParagraph"/>
+        <w:pStyle w:val="a3"/>
         <w:numPr>
           <w:ilvl w:val="0"/>
           <w:numId w:val="4"/>
@@ -1833,7 +3048,7 @@
 </file>
 
 <file path=word/endnotes.xml><?xml version="1.0" encoding="utf-8"?>
-<w:endnotes xmlns:wpc="http://schemas.microsoft.com/office/word/2010/wordprocessingCanvas" xmlns:mc="http://schemas.openxmlformats.org/markup-compatibility/2006" xmlns:o="urn:schemas-microsoft-com:office:office" xmlns:r="http://schemas.openxmlformats.org/officeDocument/2006/relationships" xmlns:m="http://schemas.openxmlformats.org/officeDocument/2006/math" xmlns:v="urn:schemas-microsoft-com:vml" xmlns:wp14="http://schemas.microsoft.com/office/word/2010/wordprocessingDrawing" xmlns:wp="http://schemas.openxmlformats.org/drawingml/2006/wordprocessingDrawing" xmlns:w10="urn:schemas-microsoft-com:office:word" xmlns:w="http://schemas.openxmlformats.org/wordprocessingml/2006/main" xmlns:w14="http://schemas.microsoft.com/office/word/2010/wordml" xmlns:wpg="http://schemas.microsoft.com/office/word/2010/wordprocessingGroup" xmlns:wpi="http://schemas.microsoft.com/office/word/2010/wordprocessingInk" xmlns:wne="http://schemas.microsoft.com/office/word/2006/wordml" xmlns:wps="http://schemas.microsoft.com/office/word/2010/wordprocessingShape" mc:Ignorable="w14 wp14">
+<w:endnotes xmlns:wpc="http://schemas.microsoft.com/office/word/2010/wordprocessingCanvas" xmlns:mo="http://schemas.microsoft.com/office/mac/office/2008/main" xmlns:mc="http://schemas.openxmlformats.org/markup-compatibility/2006" xmlns:mv="urn:schemas-microsoft-com:mac:vml" xmlns:o="urn:schemas-microsoft-com:office:office" xmlns:r="http://schemas.openxmlformats.org/officeDocument/2006/relationships" xmlns:m="http://schemas.openxmlformats.org/officeDocument/2006/math" xmlns:v="urn:schemas-microsoft-com:vml" xmlns:wp14="http://schemas.microsoft.com/office/word/2010/wordprocessingDrawing" xmlns:wp="http://schemas.openxmlformats.org/drawingml/2006/wordprocessingDrawing" xmlns:w10="urn:schemas-microsoft-com:office:word" xmlns:w="http://schemas.openxmlformats.org/wordprocessingml/2006/main" xmlns:w14="http://schemas.microsoft.com/office/word/2010/wordml" xmlns:wpg="http://schemas.microsoft.com/office/word/2010/wordprocessingGroup" xmlns:wpi="http://schemas.microsoft.com/office/word/2010/wordprocessingInk" xmlns:wne="http://schemas.microsoft.com/office/word/2006/wordml" xmlns:wps="http://schemas.microsoft.com/office/word/2010/wordprocessingShape" mc:Ignorable="w14 wp14">
   <w:endnote w:type="separator" w:id="-1">
     <w:p>
       <w:pPr>
@@ -1858,7 +3073,7 @@
 </file>
 
 <file path=word/footnotes.xml><?xml version="1.0" encoding="utf-8"?>
-<w:footnotes xmlns:wpc="http://schemas.microsoft.com/office/word/2010/wordprocessingCanvas" xmlns:mc="http://schemas.openxmlformats.org/markup-compatibility/2006" xmlns:o="urn:schemas-microsoft-com:office:office" xmlns:r="http://schemas.openxmlformats.org/officeDocument/2006/relationships" xmlns:m="http://schemas.openxmlformats.org/officeDocument/2006/math" xmlns:v="urn:schemas-microsoft-com:vml" xmlns:wp14="http://schemas.microsoft.com/office/word/2010/wordprocessingDrawing" xmlns:wp="http://schemas.openxmlformats.org/drawingml/2006/wordprocessingDrawing" xmlns:w10="urn:schemas-microsoft-com:office:word" xmlns:w="http://schemas.openxmlformats.org/wordprocessingml/2006/main" xmlns:w14="http://schemas.microsoft.com/office/word/2010/wordml" xmlns:wpg="http://schemas.microsoft.com/office/word/2010/wordprocessingGroup" xmlns:wpi="http://schemas.microsoft.com/office/word/2010/wordprocessingInk" xmlns:wne="http://schemas.microsoft.com/office/word/2006/wordml" xmlns:wps="http://schemas.microsoft.com/office/word/2010/wordprocessingShape" mc:Ignorable="w14 wp14">
+<w:footnotes xmlns:wpc="http://schemas.microsoft.com/office/word/2010/wordprocessingCanvas" xmlns:mo="http://schemas.microsoft.com/office/mac/office/2008/main" xmlns:mc="http://schemas.openxmlformats.org/markup-compatibility/2006" xmlns:mv="urn:schemas-microsoft-com:mac:vml" xmlns:o="urn:schemas-microsoft-com:office:office" xmlns:r="http://schemas.openxmlformats.org/officeDocument/2006/relationships" xmlns:m="http://schemas.openxmlformats.org/officeDocument/2006/math" xmlns:v="urn:schemas-microsoft-com:vml" xmlns:wp14="http://schemas.microsoft.com/office/word/2010/wordprocessingDrawing" xmlns:wp="http://schemas.openxmlformats.org/drawingml/2006/wordprocessingDrawing" xmlns:w10="urn:schemas-microsoft-com:office:word" xmlns:w="http://schemas.openxmlformats.org/wordprocessingml/2006/main" xmlns:w14="http://schemas.microsoft.com/office/word/2010/wordml" xmlns:wpg="http://schemas.microsoft.com/office/word/2010/wordprocessingGroup" xmlns:wpi="http://schemas.microsoft.com/office/word/2010/wordprocessingInk" xmlns:wne="http://schemas.microsoft.com/office/word/2006/wordml" xmlns:wps="http://schemas.microsoft.com/office/word/2010/wordprocessingShape" mc:Ignorable="w14 wp14">
   <w:footnote w:type="separator" w:id="-1">
     <w:p>
       <w:pPr>
@@ -1883,7 +3098,7 @@
 </file>
 
 <file path=word/header1.xml><?xml version="1.0" encoding="utf-8"?>
-<w:hdr xmlns:wpc="http://schemas.microsoft.com/office/word/2010/wordprocessingCanvas" xmlns:mc="http://schemas.openxmlformats.org/markup-compatibility/2006" xmlns:o="urn:schemas-microsoft-com:office:office" xmlns:r="http://schemas.openxmlformats.org/officeDocument/2006/relationships" xmlns:m="http://schemas.openxmlformats.org/officeDocument/2006/math" xmlns:v="urn:schemas-microsoft-com:vml" xmlns:wp14="http://schemas.microsoft.com/office/word/2010/wordprocessingDrawing" xmlns:wp="http://schemas.openxmlformats.org/drawingml/2006/wordprocessingDrawing" xmlns:w10="urn:schemas-microsoft-com:office:word" xmlns:w="http://schemas.openxmlformats.org/wordprocessingml/2006/main" xmlns:w14="http://schemas.microsoft.com/office/word/2010/wordml" xmlns:wpg="http://schemas.microsoft.com/office/word/2010/wordprocessingGroup" xmlns:wpi="http://schemas.microsoft.com/office/word/2010/wordprocessingInk" xmlns:wne="http://schemas.microsoft.com/office/word/2006/wordml" xmlns:wps="http://schemas.microsoft.com/office/word/2010/wordprocessingShape" mc:Ignorable="w14 wp14">
+<w:hdr xmlns:wpc="http://schemas.microsoft.com/office/word/2010/wordprocessingCanvas" xmlns:mo="http://schemas.microsoft.com/office/mac/office/2008/main" xmlns:mc="http://schemas.openxmlformats.org/markup-compatibility/2006" xmlns:mv="urn:schemas-microsoft-com:mac:vml" xmlns:o="urn:schemas-microsoft-com:office:office" xmlns:r="http://schemas.openxmlformats.org/officeDocument/2006/relationships" xmlns:m="http://schemas.openxmlformats.org/officeDocument/2006/math" xmlns:v="urn:schemas-microsoft-com:vml" xmlns:wp14="http://schemas.microsoft.com/office/word/2010/wordprocessingDrawing" xmlns:wp="http://schemas.openxmlformats.org/drawingml/2006/wordprocessingDrawing" xmlns:w10="urn:schemas-microsoft-com:office:word" xmlns:w="http://schemas.openxmlformats.org/wordprocessingml/2006/main" xmlns:w14="http://schemas.microsoft.com/office/word/2010/wordml" xmlns:wpg="http://schemas.microsoft.com/office/word/2010/wordprocessingGroup" xmlns:wpi="http://schemas.microsoft.com/office/word/2010/wordprocessingInk" xmlns:wne="http://schemas.microsoft.com/office/word/2006/wordml" xmlns:wps="http://schemas.microsoft.com/office/word/2010/wordprocessingShape" mc:Ignorable="w14 wp14">
   <w:sdt>
     <w:sdtPr>
       <w:id w:val="371432375"/>
@@ -1900,7 +3115,7 @@
     <w:sdtContent>
       <w:p>
         <w:pPr>
-          <w:pStyle w:val="Header"/>
+          <w:pStyle w:val="a4"/>
           <w:jc w:val="right"/>
         </w:pPr>
         <w:r>
@@ -1929,14 +3144,14 @@
   </w:sdt>
   <w:p>
     <w:pPr>
-      <w:pStyle w:val="Header"/>
+      <w:pStyle w:val="a4"/>
     </w:pPr>
   </w:p>
 </w:hdr>
 </file>
 
 <file path=word/numbering.xml><?xml version="1.0" encoding="utf-8"?>
-<w:numbering xmlns:wpc="http://schemas.microsoft.com/office/word/2010/wordprocessingCanvas" xmlns:mc="http://schemas.openxmlformats.org/markup-compatibility/2006" xmlns:o="urn:schemas-microsoft-com:office:office" xmlns:r="http://schemas.openxmlformats.org/officeDocument/2006/relationships" xmlns:m="http://schemas.openxmlformats.org/officeDocument/2006/math" xmlns:v="urn:schemas-microsoft-com:vml" xmlns:wp14="http://schemas.microsoft.com/office/word/2010/wordprocessingDrawing" xmlns:wp="http://schemas.openxmlformats.org/drawingml/2006/wordprocessingDrawing" xmlns:w10="urn:schemas-microsoft-com:office:word" xmlns:w="http://schemas.openxmlformats.org/wordprocessingml/2006/main" xmlns:w14="http://schemas.microsoft.com/office/word/2010/wordml" xmlns:wpg="http://schemas.microsoft.com/office/word/2010/wordprocessingGroup" xmlns:wpi="http://schemas.microsoft.com/office/word/2010/wordprocessingInk" xmlns:wne="http://schemas.microsoft.com/office/word/2006/wordml" xmlns:wps="http://schemas.microsoft.com/office/word/2010/wordprocessingShape" mc:Ignorable="w14 wp14">
+<w:numbering xmlns:wpc="http://schemas.microsoft.com/office/word/2010/wordprocessingCanvas" xmlns:mo="http://schemas.microsoft.com/office/mac/office/2008/main" xmlns:mc="http://schemas.openxmlformats.org/markup-compatibility/2006" xmlns:mv="urn:schemas-microsoft-com:mac:vml" xmlns:o="urn:schemas-microsoft-com:office:office" xmlns:r="http://schemas.openxmlformats.org/officeDocument/2006/relationships" xmlns:m="http://schemas.openxmlformats.org/officeDocument/2006/math" xmlns:v="urn:schemas-microsoft-com:vml" xmlns:wp14="http://schemas.microsoft.com/office/word/2010/wordprocessingDrawing" xmlns:wp="http://schemas.openxmlformats.org/drawingml/2006/wordprocessingDrawing" xmlns:w10="urn:schemas-microsoft-com:office:word" xmlns:w="http://schemas.openxmlformats.org/wordprocessingml/2006/main" xmlns:w14="http://schemas.microsoft.com/office/word/2010/wordml" xmlns:wpg="http://schemas.microsoft.com/office/word/2010/wordprocessingGroup" xmlns:wpi="http://schemas.microsoft.com/office/word/2010/wordprocessingInk" xmlns:wne="http://schemas.microsoft.com/office/word/2006/wordml" xmlns:wps="http://schemas.microsoft.com/office/word/2010/wordprocessingShape" mc:Ignorable="w14 wp14">
   <w:abstractNum w:abstractNumId="0">
     <w:nsid w:val="1D447606"/>
     <w:multiLevelType w:val="hybridMultilevel"/>
@@ -2051,6 +3266,119 @@
     </w:lvl>
   </w:abstractNum>
   <w:abstractNum w:abstractNumId="1">
+    <w:nsid w:val="1FD73495"/>
+    <w:multiLevelType w:val="hybridMultilevel"/>
+    <w:tmpl w:val="E21E4AF8"/>
+    <w:lvl w:ilvl="0" w:tplc="10090001">
+      <w:start w:val="1"/>
+      <w:numFmt w:val="bullet"/>
+      <w:lvlText w:val=""/>
+      <w:lvlJc w:val="left"/>
+      <w:pPr>
+        <w:ind w:left="840" w:hanging="480"/>
+      </w:pPr>
+      <w:rPr>
+        <w:rFonts w:ascii="Symbol" w:hAnsi="Symbol" w:hint="default"/>
+      </w:rPr>
+    </w:lvl>
+    <w:lvl w:ilvl="1" w:tplc="04090003" w:tentative="1">
+      <w:start w:val="1"/>
+      <w:numFmt w:val="bullet"/>
+      <w:lvlText w:val=""/>
+      <w:lvlJc w:val="left"/>
+      <w:pPr>
+        <w:ind w:left="1320" w:hanging="480"/>
+      </w:pPr>
+      <w:rPr>
+        <w:rFonts w:ascii="Wingdings" w:hAnsi="Wingdings" w:hint="default"/>
+      </w:rPr>
+    </w:lvl>
+    <w:lvl w:ilvl="2" w:tplc="04090005" w:tentative="1">
+      <w:start w:val="1"/>
+      <w:numFmt w:val="bullet"/>
+      <w:lvlText w:val=""/>
+      <w:lvlJc w:val="left"/>
+      <w:pPr>
+        <w:ind w:left="1800" w:hanging="480"/>
+      </w:pPr>
+      <w:rPr>
+        <w:rFonts w:ascii="Wingdings" w:hAnsi="Wingdings" w:hint="default"/>
+      </w:rPr>
+    </w:lvl>
+    <w:lvl w:ilvl="3" w:tplc="04090001" w:tentative="1">
+      <w:start w:val="1"/>
+      <w:numFmt w:val="bullet"/>
+      <w:lvlText w:val=""/>
+      <w:lvlJc w:val="left"/>
+      <w:pPr>
+        <w:ind w:left="2280" w:hanging="480"/>
+      </w:pPr>
+      <w:rPr>
+        <w:rFonts w:ascii="Wingdings" w:hAnsi="Wingdings" w:hint="default"/>
+      </w:rPr>
+    </w:lvl>
+    <w:lvl w:ilvl="4" w:tplc="04090003" w:tentative="1">
+      <w:start w:val="1"/>
+      <w:numFmt w:val="bullet"/>
+      <w:lvlText w:val=""/>
+      <w:lvlJc w:val="left"/>
+      <w:pPr>
+        <w:ind w:left="2760" w:hanging="480"/>
+      </w:pPr>
+      <w:rPr>
+        <w:rFonts w:ascii="Wingdings" w:hAnsi="Wingdings" w:hint="default"/>
+      </w:rPr>
+    </w:lvl>
+    <w:lvl w:ilvl="5" w:tplc="04090005" w:tentative="1">
+      <w:start w:val="1"/>
+      <w:numFmt w:val="bullet"/>
+      <w:lvlText w:val=""/>
+      <w:lvlJc w:val="left"/>
+      <w:pPr>
+        <w:ind w:left="3240" w:hanging="480"/>
+      </w:pPr>
+      <w:rPr>
+        <w:rFonts w:ascii="Wingdings" w:hAnsi="Wingdings" w:hint="default"/>
+      </w:rPr>
+    </w:lvl>
+    <w:lvl w:ilvl="6" w:tplc="04090001" w:tentative="1">
+      <w:start w:val="1"/>
+      <w:numFmt w:val="bullet"/>
+      <w:lvlText w:val=""/>
+      <w:lvlJc w:val="left"/>
+      <w:pPr>
+        <w:ind w:left="3720" w:hanging="480"/>
+      </w:pPr>
+      <w:rPr>
+        <w:rFonts w:ascii="Wingdings" w:hAnsi="Wingdings" w:hint="default"/>
+      </w:rPr>
+    </w:lvl>
+    <w:lvl w:ilvl="7" w:tplc="04090003" w:tentative="1">
+      <w:start w:val="1"/>
+      <w:numFmt w:val="bullet"/>
+      <w:lvlText w:val=""/>
+      <w:lvlJc w:val="left"/>
+      <w:pPr>
+        <w:ind w:left="4200" w:hanging="480"/>
+      </w:pPr>
+      <w:rPr>
+        <w:rFonts w:ascii="Wingdings" w:hAnsi="Wingdings" w:hint="default"/>
+      </w:rPr>
+    </w:lvl>
+    <w:lvl w:ilvl="8" w:tplc="04090005" w:tentative="1">
+      <w:start w:val="1"/>
+      <w:numFmt w:val="bullet"/>
+      <w:lvlText w:val=""/>
+      <w:lvlJc w:val="left"/>
+      <w:pPr>
+        <w:ind w:left="4680" w:hanging="480"/>
+      </w:pPr>
+      <w:rPr>
+        <w:rFonts w:ascii="Wingdings" w:hAnsi="Wingdings" w:hint="default"/>
+      </w:rPr>
+    </w:lvl>
+  </w:abstractNum>
+  <w:abstractNum w:abstractNumId="2">
     <w:nsid w:val="234F4BFD"/>
     <w:multiLevelType w:val="hybridMultilevel"/>
     <w:tmpl w:val="F312BF60"/>
@@ -2163,7 +3491,120 @@
       </w:rPr>
     </w:lvl>
   </w:abstractNum>
-  <w:abstractNum w:abstractNumId="2">
+  <w:abstractNum w:abstractNumId="3">
+    <w:nsid w:val="2B6B70DA"/>
+    <w:multiLevelType w:val="hybridMultilevel"/>
+    <w:tmpl w:val="6F6851E4"/>
+    <w:lvl w:ilvl="0" w:tplc="10090001">
+      <w:start w:val="1"/>
+      <w:numFmt w:val="bullet"/>
+      <w:lvlText w:val=""/>
+      <w:lvlJc w:val="left"/>
+      <w:pPr>
+        <w:ind w:left="840" w:hanging="480"/>
+      </w:pPr>
+      <w:rPr>
+        <w:rFonts w:ascii="Symbol" w:hAnsi="Symbol" w:hint="default"/>
+      </w:rPr>
+    </w:lvl>
+    <w:lvl w:ilvl="1" w:tplc="04090003" w:tentative="1">
+      <w:start w:val="1"/>
+      <w:numFmt w:val="bullet"/>
+      <w:lvlText w:val=""/>
+      <w:lvlJc w:val="left"/>
+      <w:pPr>
+        <w:ind w:left="1320" w:hanging="480"/>
+      </w:pPr>
+      <w:rPr>
+        <w:rFonts w:ascii="Wingdings" w:hAnsi="Wingdings" w:hint="default"/>
+      </w:rPr>
+    </w:lvl>
+    <w:lvl w:ilvl="2" w:tplc="04090005" w:tentative="1">
+      <w:start w:val="1"/>
+      <w:numFmt w:val="bullet"/>
+      <w:lvlText w:val=""/>
+      <w:lvlJc w:val="left"/>
+      <w:pPr>
+        <w:ind w:left="1800" w:hanging="480"/>
+      </w:pPr>
+      <w:rPr>
+        <w:rFonts w:ascii="Wingdings" w:hAnsi="Wingdings" w:hint="default"/>
+      </w:rPr>
+    </w:lvl>
+    <w:lvl w:ilvl="3" w:tplc="04090001" w:tentative="1">
+      <w:start w:val="1"/>
+      <w:numFmt w:val="bullet"/>
+      <w:lvlText w:val=""/>
+      <w:lvlJc w:val="left"/>
+      <w:pPr>
+        <w:ind w:left="2280" w:hanging="480"/>
+      </w:pPr>
+      <w:rPr>
+        <w:rFonts w:ascii="Wingdings" w:hAnsi="Wingdings" w:hint="default"/>
+      </w:rPr>
+    </w:lvl>
+    <w:lvl w:ilvl="4" w:tplc="04090003" w:tentative="1">
+      <w:start w:val="1"/>
+      <w:numFmt w:val="bullet"/>
+      <w:lvlText w:val=""/>
+      <w:lvlJc w:val="left"/>
+      <w:pPr>
+        <w:ind w:left="2760" w:hanging="480"/>
+      </w:pPr>
+      <w:rPr>
+        <w:rFonts w:ascii="Wingdings" w:hAnsi="Wingdings" w:hint="default"/>
+      </w:rPr>
+    </w:lvl>
+    <w:lvl w:ilvl="5" w:tplc="04090005" w:tentative="1">
+      <w:start w:val="1"/>
+      <w:numFmt w:val="bullet"/>
+      <w:lvlText w:val=""/>
+      <w:lvlJc w:val="left"/>
+      <w:pPr>
+        <w:ind w:left="3240" w:hanging="480"/>
+      </w:pPr>
+      <w:rPr>
+        <w:rFonts w:ascii="Wingdings" w:hAnsi="Wingdings" w:hint="default"/>
+      </w:rPr>
+    </w:lvl>
+    <w:lvl w:ilvl="6" w:tplc="04090001" w:tentative="1">
+      <w:start w:val="1"/>
+      <w:numFmt w:val="bullet"/>
+      <w:lvlText w:val=""/>
+      <w:lvlJc w:val="left"/>
+      <w:pPr>
+        <w:ind w:left="3720" w:hanging="480"/>
+      </w:pPr>
+      <w:rPr>
+        <w:rFonts w:ascii="Wingdings" w:hAnsi="Wingdings" w:hint="default"/>
+      </w:rPr>
+    </w:lvl>
+    <w:lvl w:ilvl="7" w:tplc="04090003" w:tentative="1">
+      <w:start w:val="1"/>
+      <w:numFmt w:val="bullet"/>
+      <w:lvlText w:val=""/>
+      <w:lvlJc w:val="left"/>
+      <w:pPr>
+        <w:ind w:left="4200" w:hanging="480"/>
+      </w:pPr>
+      <w:rPr>
+        <w:rFonts w:ascii="Wingdings" w:hAnsi="Wingdings" w:hint="default"/>
+      </w:rPr>
+    </w:lvl>
+    <w:lvl w:ilvl="8" w:tplc="04090005" w:tentative="1">
+      <w:start w:val="1"/>
+      <w:numFmt w:val="bullet"/>
+      <w:lvlText w:val=""/>
+      <w:lvlJc w:val="left"/>
+      <w:pPr>
+        <w:ind w:left="4680" w:hanging="480"/>
+      </w:pPr>
+      <w:rPr>
+        <w:rFonts w:ascii="Wingdings" w:hAnsi="Wingdings" w:hint="default"/>
+      </w:rPr>
+    </w:lvl>
+  </w:abstractNum>
+  <w:abstractNum w:abstractNumId="4">
     <w:nsid w:val="2F307524"/>
     <w:multiLevelType w:val="hybridMultilevel"/>
     <w:tmpl w:val="8A22D91A"/>
@@ -2276,7 +3717,7 @@
       </w:rPr>
     </w:lvl>
   </w:abstractNum>
-  <w:abstractNum w:abstractNumId="3">
+  <w:abstractNum w:abstractNumId="5">
     <w:nsid w:val="35D56229"/>
     <w:multiLevelType w:val="hybridMultilevel"/>
     <w:tmpl w:val="EF8EE32E"/>
@@ -2389,7 +3830,120 @@
       </w:rPr>
     </w:lvl>
   </w:abstractNum>
-  <w:abstractNum w:abstractNumId="4">
+  <w:abstractNum w:abstractNumId="6">
+    <w:nsid w:val="784F472C"/>
+    <w:multiLevelType w:val="hybridMultilevel"/>
+    <w:tmpl w:val="6CE871CC"/>
+    <w:lvl w:ilvl="0" w:tplc="04090001">
+      <w:start w:val="1"/>
+      <w:numFmt w:val="bullet"/>
+      <w:lvlText w:val=""/>
+      <w:lvlJc w:val="left"/>
+      <w:pPr>
+        <w:ind w:left="480" w:hanging="480"/>
+      </w:pPr>
+      <w:rPr>
+        <w:rFonts w:ascii="Wingdings" w:hAnsi="Wingdings" w:hint="default"/>
+      </w:rPr>
+    </w:lvl>
+    <w:lvl w:ilvl="1" w:tplc="04090003" w:tentative="1">
+      <w:start w:val="1"/>
+      <w:numFmt w:val="bullet"/>
+      <w:lvlText w:val=""/>
+      <w:lvlJc w:val="left"/>
+      <w:pPr>
+        <w:ind w:left="960" w:hanging="480"/>
+      </w:pPr>
+      <w:rPr>
+        <w:rFonts w:ascii="Wingdings" w:hAnsi="Wingdings" w:hint="default"/>
+      </w:rPr>
+    </w:lvl>
+    <w:lvl w:ilvl="2" w:tplc="04090005" w:tentative="1">
+      <w:start w:val="1"/>
+      <w:numFmt w:val="bullet"/>
+      <w:lvlText w:val=""/>
+      <w:lvlJc w:val="left"/>
+      <w:pPr>
+        <w:ind w:left="1440" w:hanging="480"/>
+      </w:pPr>
+      <w:rPr>
+        <w:rFonts w:ascii="Wingdings" w:hAnsi="Wingdings" w:hint="default"/>
+      </w:rPr>
+    </w:lvl>
+    <w:lvl w:ilvl="3" w:tplc="04090001" w:tentative="1">
+      <w:start w:val="1"/>
+      <w:numFmt w:val="bullet"/>
+      <w:lvlText w:val=""/>
+      <w:lvlJc w:val="left"/>
+      <w:pPr>
+        <w:ind w:left="1920" w:hanging="480"/>
+      </w:pPr>
+      <w:rPr>
+        <w:rFonts w:ascii="Wingdings" w:hAnsi="Wingdings" w:hint="default"/>
+      </w:rPr>
+    </w:lvl>
+    <w:lvl w:ilvl="4" w:tplc="04090003" w:tentative="1">
+      <w:start w:val="1"/>
+      <w:numFmt w:val="bullet"/>
+      <w:lvlText w:val=""/>
+      <w:lvlJc w:val="left"/>
+      <w:pPr>
+        <w:ind w:left="2400" w:hanging="480"/>
+      </w:pPr>
+      <w:rPr>
+        <w:rFonts w:ascii="Wingdings" w:hAnsi="Wingdings" w:hint="default"/>
+      </w:rPr>
+    </w:lvl>
+    <w:lvl w:ilvl="5" w:tplc="04090005" w:tentative="1">
+      <w:start w:val="1"/>
+      <w:numFmt w:val="bullet"/>
+      <w:lvlText w:val=""/>
+      <w:lvlJc w:val="left"/>
+      <w:pPr>
+        <w:ind w:left="2880" w:hanging="480"/>
+      </w:pPr>
+      <w:rPr>
+        <w:rFonts w:ascii="Wingdings" w:hAnsi="Wingdings" w:hint="default"/>
+      </w:rPr>
+    </w:lvl>
+    <w:lvl w:ilvl="6" w:tplc="04090001" w:tentative="1">
+      <w:start w:val="1"/>
+      <w:numFmt w:val="bullet"/>
+      <w:lvlText w:val=""/>
+      <w:lvlJc w:val="left"/>
+      <w:pPr>
+        <w:ind w:left="3360" w:hanging="480"/>
+      </w:pPr>
+      <w:rPr>
+        <w:rFonts w:ascii="Wingdings" w:hAnsi="Wingdings" w:hint="default"/>
+      </w:rPr>
+    </w:lvl>
+    <w:lvl w:ilvl="7" w:tplc="04090003" w:tentative="1">
+      <w:start w:val="1"/>
+      <w:numFmt w:val="bullet"/>
+      <w:lvlText w:val=""/>
+      <w:lvlJc w:val="left"/>
+      <w:pPr>
+        <w:ind w:left="3840" w:hanging="480"/>
+      </w:pPr>
+      <w:rPr>
+        <w:rFonts w:ascii="Wingdings" w:hAnsi="Wingdings" w:hint="default"/>
+      </w:rPr>
+    </w:lvl>
+    <w:lvl w:ilvl="8" w:tplc="04090005" w:tentative="1">
+      <w:start w:val="1"/>
+      <w:numFmt w:val="bullet"/>
+      <w:lvlText w:val=""/>
+      <w:lvlJc w:val="left"/>
+      <w:pPr>
+        <w:ind w:left="4320" w:hanging="480"/>
+      </w:pPr>
+      <w:rPr>
+        <w:rFonts w:ascii="Wingdings" w:hAnsi="Wingdings" w:hint="default"/>
+      </w:rPr>
+    </w:lvl>
+  </w:abstractNum>
+  <w:abstractNum w:abstractNumId="7">
     <w:nsid w:val="7CC27C37"/>
     <w:multiLevelType w:val="hybridMultilevel"/>
     <w:tmpl w:val="1F1252AC"/>
@@ -2502,20 +4056,145 @@
       </w:rPr>
     </w:lvl>
   </w:abstractNum>
+  <w:abstractNum w:abstractNumId="8">
+    <w:nsid w:val="7D5E53FA"/>
+    <w:multiLevelType w:val="hybridMultilevel"/>
+    <w:tmpl w:val="DA904400"/>
+    <w:lvl w:ilvl="0" w:tplc="04090001">
+      <w:start w:val="1"/>
+      <w:numFmt w:val="bullet"/>
+      <w:lvlText w:val=""/>
+      <w:lvlJc w:val="left"/>
+      <w:pPr>
+        <w:ind w:left="480" w:hanging="480"/>
+      </w:pPr>
+      <w:rPr>
+        <w:rFonts w:ascii="Wingdings" w:hAnsi="Wingdings" w:hint="default"/>
+      </w:rPr>
+    </w:lvl>
+    <w:lvl w:ilvl="1" w:tplc="04090003" w:tentative="1">
+      <w:start w:val="1"/>
+      <w:numFmt w:val="bullet"/>
+      <w:lvlText w:val=""/>
+      <w:lvlJc w:val="left"/>
+      <w:pPr>
+        <w:ind w:left="960" w:hanging="480"/>
+      </w:pPr>
+      <w:rPr>
+        <w:rFonts w:ascii="Wingdings" w:hAnsi="Wingdings" w:hint="default"/>
+      </w:rPr>
+    </w:lvl>
+    <w:lvl w:ilvl="2" w:tplc="04090005" w:tentative="1">
+      <w:start w:val="1"/>
+      <w:numFmt w:val="bullet"/>
+      <w:lvlText w:val=""/>
+      <w:lvlJc w:val="left"/>
+      <w:pPr>
+        <w:ind w:left="1440" w:hanging="480"/>
+      </w:pPr>
+      <w:rPr>
+        <w:rFonts w:ascii="Wingdings" w:hAnsi="Wingdings" w:hint="default"/>
+      </w:rPr>
+    </w:lvl>
+    <w:lvl w:ilvl="3" w:tplc="04090001" w:tentative="1">
+      <w:start w:val="1"/>
+      <w:numFmt w:val="bullet"/>
+      <w:lvlText w:val=""/>
+      <w:lvlJc w:val="left"/>
+      <w:pPr>
+        <w:ind w:left="1920" w:hanging="480"/>
+      </w:pPr>
+      <w:rPr>
+        <w:rFonts w:ascii="Wingdings" w:hAnsi="Wingdings" w:hint="default"/>
+      </w:rPr>
+    </w:lvl>
+    <w:lvl w:ilvl="4" w:tplc="04090003" w:tentative="1">
+      <w:start w:val="1"/>
+      <w:numFmt w:val="bullet"/>
+      <w:lvlText w:val=""/>
+      <w:lvlJc w:val="left"/>
+      <w:pPr>
+        <w:ind w:left="2400" w:hanging="480"/>
+      </w:pPr>
+      <w:rPr>
+        <w:rFonts w:ascii="Wingdings" w:hAnsi="Wingdings" w:hint="default"/>
+      </w:rPr>
+    </w:lvl>
+    <w:lvl w:ilvl="5" w:tplc="04090005" w:tentative="1">
+      <w:start w:val="1"/>
+      <w:numFmt w:val="bullet"/>
+      <w:lvlText w:val=""/>
+      <w:lvlJc w:val="left"/>
+      <w:pPr>
+        <w:ind w:left="2880" w:hanging="480"/>
+      </w:pPr>
+      <w:rPr>
+        <w:rFonts w:ascii="Wingdings" w:hAnsi="Wingdings" w:hint="default"/>
+      </w:rPr>
+    </w:lvl>
+    <w:lvl w:ilvl="6" w:tplc="04090001" w:tentative="1">
+      <w:start w:val="1"/>
+      <w:numFmt w:val="bullet"/>
+      <w:lvlText w:val=""/>
+      <w:lvlJc w:val="left"/>
+      <w:pPr>
+        <w:ind w:left="3360" w:hanging="480"/>
+      </w:pPr>
+      <w:rPr>
+        <w:rFonts w:ascii="Wingdings" w:hAnsi="Wingdings" w:hint="default"/>
+      </w:rPr>
+    </w:lvl>
+    <w:lvl w:ilvl="7" w:tplc="04090003" w:tentative="1">
+      <w:start w:val="1"/>
+      <w:numFmt w:val="bullet"/>
+      <w:lvlText w:val=""/>
+      <w:lvlJc w:val="left"/>
+      <w:pPr>
+        <w:ind w:left="3840" w:hanging="480"/>
+      </w:pPr>
+      <w:rPr>
+        <w:rFonts w:ascii="Wingdings" w:hAnsi="Wingdings" w:hint="default"/>
+      </w:rPr>
+    </w:lvl>
+    <w:lvl w:ilvl="8" w:tplc="04090005" w:tentative="1">
+      <w:start w:val="1"/>
+      <w:numFmt w:val="bullet"/>
+      <w:lvlText w:val=""/>
+      <w:lvlJc w:val="left"/>
+      <w:pPr>
+        <w:ind w:left="4320" w:hanging="480"/>
+      </w:pPr>
+      <w:rPr>
+        <w:rFonts w:ascii="Wingdings" w:hAnsi="Wingdings" w:hint="default"/>
+      </w:rPr>
+    </w:lvl>
+  </w:abstractNum>
   <w:num w:numId="1">
-    <w:abstractNumId w:val="1"/>
+    <w:abstractNumId w:val="2"/>
   </w:num>
   <w:num w:numId="2">
-    <w:abstractNumId w:val="4"/>
+    <w:abstractNumId w:val="7"/>
   </w:num>
   <w:num w:numId="3">
-    <w:abstractNumId w:val="3"/>
+    <w:abstractNumId w:val="5"/>
   </w:num>
   <w:num w:numId="4">
-    <w:abstractNumId w:val="2"/>
+    <w:abstractNumId w:val="4"/>
   </w:num>
   <w:num w:numId="5">
     <w:abstractNumId w:val="0"/>
+  </w:num>
+  <w:num w:numId="6">
+    <w:abstractNumId w:val="6"/>
+  </w:num>
+  <w:num w:numId="7">
+    <w:abstractNumId w:val="3"/>
+  </w:num>
+  <w:num w:numId="8">
+    <w:abstractNumId w:val="8"/>
+  </w:num>
+  <w:num w:numId="9">
+    <w:abstractNumId w:val="1"/>
   </w:num>
 </w:numbering>
 </file>
@@ -2525,7 +4204,7 @@
   <w:docDefaults>
     <w:rPrDefault>
       <w:rPr>
-        <w:rFonts w:asciiTheme="minorHAnsi" w:eastAsiaTheme="minorHAnsi" w:hAnsiTheme="minorHAnsi" w:cstheme="minorBidi"/>
+        <w:rFonts w:asciiTheme="minorHAnsi" w:eastAsiaTheme="minorEastAsia" w:hAnsiTheme="minorHAnsi" w:cstheme="minorBidi"/>
         <w:sz w:val="22"/>
         <w:szCs w:val="22"/>
         <w:lang w:val="en-CA" w:eastAsia="en-US" w:bidi="ar-SA"/>
@@ -2537,7 +4216,7 @@
       </w:pPr>
     </w:pPrDefault>
   </w:docDefaults>
-  <w:latentStyles w:defLockedState="0" w:defUIPriority="99" w:defSemiHidden="1" w:defUnhideWhenUsed="1" w:defQFormat="0" w:count="267">
+  <w:latentStyles w:defLockedState="0" w:defUIPriority="99" w:defSemiHidden="1" w:defUnhideWhenUsed="1" w:defQFormat="0" w:count="276">
     <w:lsdException w:name="Normal" w:semiHidden="0" w:uiPriority="0" w:unhideWhenUsed="0" w:qFormat="1"/>
     <w:lsdException w:name="heading 1" w:semiHidden="0" w:uiPriority="9" w:unhideWhenUsed="0" w:qFormat="1"/>
     <w:lsdException w:name="heading 2" w:uiPriority="9" w:qFormat="1"/>
@@ -2676,15 +4355,15 @@
     <w:lsdException w:name="Bibliography" w:uiPriority="37"/>
     <w:lsdException w:name="TOC Heading" w:uiPriority="39" w:qFormat="1"/>
   </w:latentStyles>
-  <w:style w:type="paragraph" w:default="1" w:styleId="Normal">
+  <w:style w:type="paragraph" w:default="1" w:styleId="a">
     <w:name w:val="Normal"/>
     <w:qFormat/>
   </w:style>
-  <w:style w:type="paragraph" w:styleId="Heading1">
+  <w:style w:type="paragraph" w:styleId="1">
     <w:name w:val="heading 1"/>
-    <w:basedOn w:val="Normal"/>
-    <w:next w:val="Normal"/>
-    <w:link w:val="Heading1Char"/>
+    <w:basedOn w:val="a"/>
+    <w:next w:val="a"/>
+    <w:link w:val="10"/>
     <w:uiPriority w:val="9"/>
     <w:qFormat/>
     <w:rsid w:val="00594C57"/>
@@ -2697,11 +4376,11 @@
       <w:szCs w:val="36"/>
     </w:rPr>
   </w:style>
-  <w:style w:type="paragraph" w:styleId="Heading3">
+  <w:style w:type="paragraph" w:styleId="3">
     <w:name w:val="heading 3"/>
-    <w:basedOn w:val="Normal"/>
-    <w:next w:val="Normal"/>
-    <w:link w:val="Heading3Char"/>
+    <w:basedOn w:val="a"/>
+    <w:next w:val="a"/>
+    <w:link w:val="30"/>
     <w:uiPriority w:val="9"/>
     <w:semiHidden/>
     <w:unhideWhenUsed/>
@@ -2720,13 +4399,13 @@
       <w:color w:val="4472C4" w:themeColor="accent1"/>
     </w:rPr>
   </w:style>
-  <w:style w:type="character" w:default="1" w:styleId="DefaultParagraphFont">
+  <w:style w:type="character" w:default="1" w:styleId="a0">
     <w:name w:val="Default Paragraph Font"/>
     <w:uiPriority w:val="1"/>
     <w:semiHidden/>
     <w:unhideWhenUsed/>
   </w:style>
-  <w:style w:type="table" w:default="1" w:styleId="TableNormal">
+  <w:style w:type="table" w:default="1" w:styleId="a1">
     <w:name w:val="Normal Table"/>
     <w:uiPriority w:val="99"/>
     <w:semiHidden/>
@@ -2741,15 +4420,15 @@
       </w:tblCellMar>
     </w:tblPr>
   </w:style>
-  <w:style w:type="numbering" w:default="1" w:styleId="NoList">
+  <w:style w:type="numbering" w:default="1" w:styleId="a2">
     <w:name w:val="No List"/>
     <w:uiPriority w:val="99"/>
     <w:semiHidden/>
     <w:unhideWhenUsed/>
   </w:style>
-  <w:style w:type="paragraph" w:styleId="ListParagraph">
+  <w:style w:type="paragraph" w:styleId="a3">
     <w:name w:val="List Paragraph"/>
-    <w:basedOn w:val="Normal"/>
+    <w:basedOn w:val="a"/>
     <w:uiPriority w:val="34"/>
     <w:qFormat/>
     <w:rsid w:val="006B17AF"/>
@@ -2758,10 +4437,10 @@
       <w:contextualSpacing/>
     </w:pPr>
   </w:style>
-  <w:style w:type="paragraph" w:styleId="Header">
+  <w:style w:type="paragraph" w:styleId="a4">
     <w:name w:val="header"/>
-    <w:basedOn w:val="Normal"/>
-    <w:link w:val="HeaderChar"/>
+    <w:basedOn w:val="a"/>
+    <w:link w:val="a5"/>
     <w:uiPriority w:val="99"/>
     <w:unhideWhenUsed/>
     <w:rsid w:val="008B6E34"/>
@@ -2773,17 +4452,17 @@
       <w:spacing w:after="0" w:line="240" w:lineRule="auto"/>
     </w:pPr>
   </w:style>
-  <w:style w:type="character" w:customStyle="1" w:styleId="HeaderChar">
-    <w:name w:val="Header Char"/>
-    <w:basedOn w:val="DefaultParagraphFont"/>
-    <w:link w:val="Header"/>
+  <w:style w:type="character" w:customStyle="1" w:styleId="a5">
+    <w:name w:val="页眉字符"/>
+    <w:basedOn w:val="a0"/>
+    <w:link w:val="a4"/>
     <w:uiPriority w:val="99"/>
     <w:rsid w:val="008B6E34"/>
   </w:style>
-  <w:style w:type="paragraph" w:styleId="Footer">
+  <w:style w:type="paragraph" w:styleId="a6">
     <w:name w:val="footer"/>
-    <w:basedOn w:val="Normal"/>
-    <w:link w:val="FooterChar"/>
+    <w:basedOn w:val="a"/>
+    <w:link w:val="a7"/>
     <w:uiPriority w:val="99"/>
     <w:unhideWhenUsed/>
     <w:rsid w:val="008B6E34"/>
@@ -2795,17 +4474,17 @@
       <w:spacing w:after="0" w:line="240" w:lineRule="auto"/>
     </w:pPr>
   </w:style>
-  <w:style w:type="character" w:customStyle="1" w:styleId="FooterChar">
-    <w:name w:val="Footer Char"/>
-    <w:basedOn w:val="DefaultParagraphFont"/>
-    <w:link w:val="Footer"/>
+  <w:style w:type="character" w:customStyle="1" w:styleId="a7">
+    <w:name w:val="页脚字符"/>
+    <w:basedOn w:val="a0"/>
+    <w:link w:val="a6"/>
     <w:uiPriority w:val="99"/>
     <w:rsid w:val="008B6E34"/>
   </w:style>
-  <w:style w:type="character" w:customStyle="1" w:styleId="Heading1Char">
-    <w:name w:val="Heading 1 Char"/>
-    <w:basedOn w:val="DefaultParagraphFont"/>
-    <w:link w:val="Heading1"/>
+  <w:style w:type="character" w:customStyle="1" w:styleId="10">
+    <w:name w:val="标题 1字符"/>
+    <w:basedOn w:val="a0"/>
+    <w:link w:val="1"/>
     <w:uiPriority w:val="9"/>
     <w:rsid w:val="00594C57"/>
     <w:rPr>
@@ -2814,10 +4493,10 @@
       <w:szCs w:val="36"/>
     </w:rPr>
   </w:style>
-  <w:style w:type="paragraph" w:styleId="TOCHeading">
+  <w:style w:type="paragraph" w:styleId="TOC">
     <w:name w:val="TOC Heading"/>
-    <w:basedOn w:val="Heading1"/>
-    <w:next w:val="Normal"/>
+    <w:basedOn w:val="1"/>
+    <w:next w:val="a"/>
     <w:uiPriority w:val="39"/>
     <w:unhideWhenUsed/>
     <w:qFormat/>
@@ -2838,10 +4517,10 @@
       <w:lang w:val="en-US" w:eastAsia="ja-JP"/>
     </w:rPr>
   </w:style>
-  <w:style w:type="paragraph" w:styleId="TOC1">
+  <w:style w:type="paragraph" w:styleId="11">
     <w:name w:val="toc 1"/>
-    <w:basedOn w:val="Normal"/>
-    <w:next w:val="Normal"/>
+    <w:basedOn w:val="a"/>
+    <w:next w:val="a"/>
     <w:autoRedefine/>
     <w:uiPriority w:val="39"/>
     <w:unhideWhenUsed/>
@@ -2850,9 +4529,9 @@
       <w:spacing w:after="100"/>
     </w:pPr>
   </w:style>
-  <w:style w:type="character" w:styleId="Hyperlink">
+  <w:style w:type="character" w:styleId="a8">
     <w:name w:val="Hyperlink"/>
-    <w:basedOn w:val="DefaultParagraphFont"/>
+    <w:basedOn w:val="a0"/>
     <w:uiPriority w:val="99"/>
     <w:unhideWhenUsed/>
     <w:rsid w:val="00594C57"/>
@@ -2861,10 +4540,10 @@
       <w:u w:val="single"/>
     </w:rPr>
   </w:style>
-  <w:style w:type="paragraph" w:styleId="BalloonText">
+  <w:style w:type="paragraph" w:styleId="a9">
     <w:name w:val="Balloon Text"/>
-    <w:basedOn w:val="Normal"/>
-    <w:link w:val="BalloonTextChar"/>
+    <w:basedOn w:val="a"/>
+    <w:link w:val="aa"/>
     <w:uiPriority w:val="99"/>
     <w:semiHidden/>
     <w:unhideWhenUsed/>
@@ -2878,10 +4557,10 @@
       <w:szCs w:val="16"/>
     </w:rPr>
   </w:style>
-  <w:style w:type="character" w:customStyle="1" w:styleId="BalloonTextChar">
-    <w:name w:val="Balloon Text Char"/>
-    <w:basedOn w:val="DefaultParagraphFont"/>
-    <w:link w:val="BalloonText"/>
+  <w:style w:type="character" w:customStyle="1" w:styleId="aa">
+    <w:name w:val="批注框文本字符"/>
+    <w:basedOn w:val="a0"/>
+    <w:link w:val="a9"/>
     <w:uiPriority w:val="99"/>
     <w:semiHidden/>
     <w:rsid w:val="00594C57"/>
@@ -2891,10 +4570,10 @@
       <w:szCs w:val="16"/>
     </w:rPr>
   </w:style>
-  <w:style w:type="character" w:customStyle="1" w:styleId="Heading3Char">
-    <w:name w:val="Heading 3 Char"/>
-    <w:basedOn w:val="DefaultParagraphFont"/>
-    <w:link w:val="Heading3"/>
+  <w:style w:type="character" w:customStyle="1" w:styleId="30">
+    <w:name w:val="标题 3字符"/>
+    <w:basedOn w:val="a0"/>
+    <w:link w:val="3"/>
     <w:uiPriority w:val="9"/>
     <w:semiHidden/>
     <w:rsid w:val="0065394C"/>
@@ -2905,10 +4584,10 @@
       <w:color w:val="4472C4" w:themeColor="accent1"/>
     </w:rPr>
   </w:style>
-  <w:style w:type="paragraph" w:styleId="TOC2">
+  <w:style w:type="paragraph" w:styleId="2">
     <w:name w:val="toc 2"/>
-    <w:basedOn w:val="Normal"/>
-    <w:next w:val="Normal"/>
+    <w:basedOn w:val="a"/>
+    <w:next w:val="a"/>
     <w:autoRedefine/>
     <w:uiPriority w:val="39"/>
     <w:semiHidden/>
@@ -2923,11 +4602,11 @@
 </file>
 
 <file path=word/stylesWithEffects.xml><?xml version="1.0" encoding="utf-8"?>
-<w:styles xmlns:wpc="http://schemas.microsoft.com/office/word/2010/wordprocessingCanvas" xmlns:mc="http://schemas.openxmlformats.org/markup-compatibility/2006" xmlns:o="urn:schemas-microsoft-com:office:office" xmlns:r="http://schemas.openxmlformats.org/officeDocument/2006/relationships" xmlns:m="http://schemas.openxmlformats.org/officeDocument/2006/math" xmlns:v="urn:schemas-microsoft-com:vml" xmlns:wp14="http://schemas.microsoft.com/office/word/2010/wordprocessingDrawing" xmlns:wp="http://schemas.openxmlformats.org/drawingml/2006/wordprocessingDrawing" xmlns:w10="urn:schemas-microsoft-com:office:word" xmlns:w="http://schemas.openxmlformats.org/wordprocessingml/2006/main" xmlns:w14="http://schemas.microsoft.com/office/word/2010/wordml" xmlns:wpg="http://schemas.microsoft.com/office/word/2010/wordprocessingGroup" xmlns:wpi="http://schemas.microsoft.com/office/word/2010/wordprocessingInk" xmlns:wne="http://schemas.microsoft.com/office/word/2006/wordml" xmlns:wps="http://schemas.microsoft.com/office/word/2010/wordprocessingShape" mc:Ignorable="w14 wp14">
+<w:styles xmlns:wpc="http://schemas.microsoft.com/office/word/2010/wordprocessingCanvas" xmlns:mo="http://schemas.microsoft.com/office/mac/office/2008/main" xmlns:mc="http://schemas.openxmlformats.org/markup-compatibility/2006" xmlns:mv="urn:schemas-microsoft-com:mac:vml" xmlns:o="urn:schemas-microsoft-com:office:office" xmlns:r="http://schemas.openxmlformats.org/officeDocument/2006/relationships" xmlns:m="http://schemas.openxmlformats.org/officeDocument/2006/math" xmlns:v="urn:schemas-microsoft-com:vml" xmlns:wp14="http://schemas.microsoft.com/office/word/2010/wordprocessingDrawing" xmlns:wp="http://schemas.openxmlformats.org/drawingml/2006/wordprocessingDrawing" xmlns:w10="urn:schemas-microsoft-com:office:word" xmlns:w="http://schemas.openxmlformats.org/wordprocessingml/2006/main" xmlns:w14="http://schemas.microsoft.com/office/word/2010/wordml" xmlns:wpg="http://schemas.microsoft.com/office/word/2010/wordprocessingGroup" xmlns:wpi="http://schemas.microsoft.com/office/word/2010/wordprocessingInk" xmlns:wne="http://schemas.microsoft.com/office/word/2006/wordml" xmlns:wps="http://schemas.microsoft.com/office/word/2010/wordprocessingShape" mc:Ignorable="w14 wp14">
   <w:docDefaults>
     <w:rPrDefault>
       <w:rPr>
-        <w:rFonts w:asciiTheme="minorHAnsi" w:eastAsiaTheme="minorHAnsi" w:hAnsiTheme="minorHAnsi" w:cstheme="minorBidi"/>
+        <w:rFonts w:asciiTheme="minorHAnsi" w:eastAsiaTheme="minorEastAsia" w:hAnsiTheme="minorHAnsi" w:cstheme="minorBidi"/>
         <w:sz w:val="22"/>
         <w:szCs w:val="22"/>
         <w:lang w:val="en-CA" w:eastAsia="en-US" w:bidi="ar-SA"/>
@@ -2939,7 +4618,7 @@
       </w:pPr>
     </w:pPrDefault>
   </w:docDefaults>
-  <w:latentStyles w:defLockedState="0" w:defUIPriority="99" w:defSemiHidden="1" w:defUnhideWhenUsed="1" w:defQFormat="0" w:count="267">
+  <w:latentStyles w:defLockedState="0" w:defUIPriority="99" w:defSemiHidden="1" w:defUnhideWhenUsed="1" w:defQFormat="0" w:count="276">
     <w:lsdException w:name="Normal" w:semiHidden="0" w:uiPriority="0" w:unhideWhenUsed="0" w:qFormat="1"/>
     <w:lsdException w:name="heading 1" w:semiHidden="0" w:uiPriority="9" w:unhideWhenUsed="0" w:qFormat="1"/>
     <w:lsdException w:name="heading 2" w:uiPriority="9" w:qFormat="1"/>
@@ -3078,15 +4757,15 @@
     <w:lsdException w:name="Bibliography" w:uiPriority="37"/>
     <w:lsdException w:name="TOC Heading" w:uiPriority="39" w:qFormat="1"/>
   </w:latentStyles>
-  <w:style w:type="paragraph" w:default="1" w:styleId="Normal">
+  <w:style w:type="paragraph" w:default="1" w:styleId="a">
     <w:name w:val="Normal"/>
     <w:qFormat/>
   </w:style>
-  <w:style w:type="paragraph" w:styleId="Heading1">
+  <w:style w:type="paragraph" w:styleId="1">
     <w:name w:val="heading 1"/>
-    <w:basedOn w:val="Normal"/>
-    <w:next w:val="Normal"/>
-    <w:link w:val="Heading1Char"/>
+    <w:basedOn w:val="a"/>
+    <w:next w:val="a"/>
+    <w:link w:val="10"/>
     <w:uiPriority w:val="9"/>
     <w:qFormat/>
     <w:rsid w:val="00594C57"/>
@@ -3099,11 +4778,11 @@
       <w:szCs w:val="36"/>
     </w:rPr>
   </w:style>
-  <w:style w:type="paragraph" w:styleId="Heading3">
+  <w:style w:type="paragraph" w:styleId="3">
     <w:name w:val="heading 3"/>
-    <w:basedOn w:val="Normal"/>
-    <w:next w:val="Normal"/>
-    <w:link w:val="Heading3Char"/>
+    <w:basedOn w:val="a"/>
+    <w:next w:val="a"/>
+    <w:link w:val="30"/>
     <w:uiPriority w:val="9"/>
     <w:semiHidden/>
     <w:unhideWhenUsed/>
@@ -3122,13 +4801,13 @@
       <w:color w:val="4472C4" w:themeColor="accent1"/>
     </w:rPr>
   </w:style>
-  <w:style w:type="character" w:default="1" w:styleId="DefaultParagraphFont">
+  <w:style w:type="character" w:default="1" w:styleId="a0">
     <w:name w:val="Default Paragraph Font"/>
     <w:uiPriority w:val="1"/>
     <w:semiHidden/>
     <w:unhideWhenUsed/>
   </w:style>
-  <w:style w:type="table" w:default="1" w:styleId="TableNormal">
+  <w:style w:type="table" w:default="1" w:styleId="a1">
     <w:name w:val="Normal Table"/>
     <w:uiPriority w:val="99"/>
     <w:semiHidden/>
@@ -3143,15 +4822,15 @@
       </w:tblCellMar>
     </w:tblPr>
   </w:style>
-  <w:style w:type="numbering" w:default="1" w:styleId="NoList">
+  <w:style w:type="numbering" w:default="1" w:styleId="a2">
     <w:name w:val="No List"/>
     <w:uiPriority w:val="99"/>
     <w:semiHidden/>
     <w:unhideWhenUsed/>
   </w:style>
-  <w:style w:type="paragraph" w:styleId="ListParagraph">
+  <w:style w:type="paragraph" w:styleId="a3">
     <w:name w:val="List Paragraph"/>
-    <w:basedOn w:val="Normal"/>
+    <w:basedOn w:val="a"/>
     <w:uiPriority w:val="34"/>
     <w:qFormat/>
     <w:rsid w:val="006B17AF"/>
@@ -3160,10 +4839,10 @@
       <w:contextualSpacing/>
     </w:pPr>
   </w:style>
-  <w:style w:type="paragraph" w:styleId="Header">
+  <w:style w:type="paragraph" w:styleId="a4">
     <w:name w:val="header"/>
-    <w:basedOn w:val="Normal"/>
-    <w:link w:val="HeaderChar"/>
+    <w:basedOn w:val="a"/>
+    <w:link w:val="a5"/>
     <w:uiPriority w:val="99"/>
     <w:unhideWhenUsed/>
     <w:rsid w:val="008B6E34"/>
@@ -3175,17 +4854,17 @@
       <w:spacing w:after="0" w:line="240" w:lineRule="auto"/>
     </w:pPr>
   </w:style>
-  <w:style w:type="character" w:customStyle="1" w:styleId="HeaderChar">
-    <w:name w:val="Header Char"/>
-    <w:basedOn w:val="DefaultParagraphFont"/>
-    <w:link w:val="Header"/>
+  <w:style w:type="character" w:customStyle="1" w:styleId="a5">
+    <w:name w:val="页眉字符"/>
+    <w:basedOn w:val="a0"/>
+    <w:link w:val="a4"/>
     <w:uiPriority w:val="99"/>
     <w:rsid w:val="008B6E34"/>
   </w:style>
-  <w:style w:type="paragraph" w:styleId="Footer">
+  <w:style w:type="paragraph" w:styleId="a6">
     <w:name w:val="footer"/>
-    <w:basedOn w:val="Normal"/>
-    <w:link w:val="FooterChar"/>
+    <w:basedOn w:val="a"/>
+    <w:link w:val="a7"/>
     <w:uiPriority w:val="99"/>
     <w:unhideWhenUsed/>
     <w:rsid w:val="008B6E34"/>
@@ -3197,17 +4876,17 @@
       <w:spacing w:after="0" w:line="240" w:lineRule="auto"/>
     </w:pPr>
   </w:style>
-  <w:style w:type="character" w:customStyle="1" w:styleId="FooterChar">
-    <w:name w:val="Footer Char"/>
-    <w:basedOn w:val="DefaultParagraphFont"/>
-    <w:link w:val="Footer"/>
+  <w:style w:type="character" w:customStyle="1" w:styleId="a7">
+    <w:name w:val="页脚字符"/>
+    <w:basedOn w:val="a0"/>
+    <w:link w:val="a6"/>
     <w:uiPriority w:val="99"/>
     <w:rsid w:val="008B6E34"/>
   </w:style>
-  <w:style w:type="character" w:customStyle="1" w:styleId="Heading1Char">
-    <w:name w:val="Heading 1 Char"/>
-    <w:basedOn w:val="DefaultParagraphFont"/>
-    <w:link w:val="Heading1"/>
+  <w:style w:type="character" w:customStyle="1" w:styleId="10">
+    <w:name w:val="标题 1字符"/>
+    <w:basedOn w:val="a0"/>
+    <w:link w:val="1"/>
     <w:uiPriority w:val="9"/>
     <w:rsid w:val="00594C57"/>
     <w:rPr>
@@ -3216,10 +4895,10 @@
       <w:szCs w:val="36"/>
     </w:rPr>
   </w:style>
-  <w:style w:type="paragraph" w:styleId="TOCHeading">
+  <w:style w:type="paragraph" w:styleId="TOC">
     <w:name w:val="TOC Heading"/>
-    <w:basedOn w:val="Heading1"/>
-    <w:next w:val="Normal"/>
+    <w:basedOn w:val="1"/>
+    <w:next w:val="a"/>
     <w:uiPriority w:val="39"/>
     <w:unhideWhenUsed/>
     <w:qFormat/>
@@ -3240,10 +4919,10 @@
       <w:lang w:val="en-US" w:eastAsia="ja-JP"/>
     </w:rPr>
   </w:style>
-  <w:style w:type="paragraph" w:styleId="TOC1">
+  <w:style w:type="paragraph" w:styleId="11">
     <w:name w:val="toc 1"/>
-    <w:basedOn w:val="Normal"/>
-    <w:next w:val="Normal"/>
+    <w:basedOn w:val="a"/>
+    <w:next w:val="a"/>
     <w:autoRedefine/>
     <w:uiPriority w:val="39"/>
     <w:unhideWhenUsed/>
@@ -3252,9 +4931,9 @@
       <w:spacing w:after="100"/>
     </w:pPr>
   </w:style>
-  <w:style w:type="character" w:styleId="Hyperlink">
+  <w:style w:type="character" w:styleId="a8">
     <w:name w:val="Hyperlink"/>
-    <w:basedOn w:val="DefaultParagraphFont"/>
+    <w:basedOn w:val="a0"/>
     <w:uiPriority w:val="99"/>
     <w:unhideWhenUsed/>
     <w:rsid w:val="00594C57"/>
@@ -3263,10 +4942,10 @@
       <w:u w:val="single"/>
     </w:rPr>
   </w:style>
-  <w:style w:type="paragraph" w:styleId="BalloonText">
+  <w:style w:type="paragraph" w:styleId="a9">
     <w:name w:val="Balloon Text"/>
-    <w:basedOn w:val="Normal"/>
-    <w:link w:val="BalloonTextChar"/>
+    <w:basedOn w:val="a"/>
+    <w:link w:val="aa"/>
     <w:uiPriority w:val="99"/>
     <w:semiHidden/>
     <w:unhideWhenUsed/>
@@ -3280,10 +4959,10 @@
       <w:szCs w:val="16"/>
     </w:rPr>
   </w:style>
-  <w:style w:type="character" w:customStyle="1" w:styleId="BalloonTextChar">
-    <w:name w:val="Balloon Text Char"/>
-    <w:basedOn w:val="DefaultParagraphFont"/>
-    <w:link w:val="BalloonText"/>
+  <w:style w:type="character" w:customStyle="1" w:styleId="aa">
+    <w:name w:val="批注框文本字符"/>
+    <w:basedOn w:val="a0"/>
+    <w:link w:val="a9"/>
     <w:uiPriority w:val="99"/>
     <w:semiHidden/>
     <w:rsid w:val="00594C57"/>
@@ -3293,10 +4972,10 @@
       <w:szCs w:val="16"/>
     </w:rPr>
   </w:style>
-  <w:style w:type="character" w:customStyle="1" w:styleId="Heading3Char">
-    <w:name w:val="Heading 3 Char"/>
-    <w:basedOn w:val="DefaultParagraphFont"/>
-    <w:link w:val="Heading3"/>
+  <w:style w:type="character" w:customStyle="1" w:styleId="30">
+    <w:name w:val="标题 3字符"/>
+    <w:basedOn w:val="a0"/>
+    <w:link w:val="3"/>
     <w:uiPriority w:val="9"/>
     <w:semiHidden/>
     <w:rsid w:val="0065394C"/>
@@ -3307,10 +4986,10 @@
       <w:color w:val="4472C4" w:themeColor="accent1"/>
     </w:rPr>
   </w:style>
-  <w:style w:type="paragraph" w:styleId="TOC2">
+  <w:style w:type="paragraph" w:styleId="2">
     <w:name w:val="toc 2"/>
-    <w:basedOn w:val="Normal"/>
-    <w:next w:val="Normal"/>
+    <w:basedOn w:val="a"/>
+    <w:next w:val="a"/>
     <w:autoRedefine/>
     <w:uiPriority w:val="39"/>
     <w:semiHidden/>
@@ -3624,7 +5303,7 @@
 </file>
 
 <file path=customXml/itemProps1.xml><?xml version="1.0" encoding="utf-8"?>
-<ds:datastoreItem xmlns:ds="http://schemas.openxmlformats.org/officeDocument/2006/customXml" ds:itemID="{2016F404-C3AB-43F6-8815-710DD548CCE0}">
+<ds:datastoreItem xmlns:ds="http://schemas.openxmlformats.org/officeDocument/2006/customXml" ds:itemID="{5010B67A-0437-D748-83C6-7D8EAB7AD4BD}">
   <ds:schemaRefs>
     <ds:schemaRef ds:uri="http://schemas.openxmlformats.org/officeDocument/2006/bibliography"/>
   </ds:schemaRefs>

</xml_diff>

<commit_message>
Removed Alice from personas.docx and added more user stories to userstories.docx
</commit_message>
<xml_diff>
--- a/doc/Personas/0/personas.docx
+++ b/doc/Personas/0/personas.docx
@@ -677,6 +677,14 @@
         </w:rPr>
         <w:t>too familiar with computers and technology (maybe she can use certain apps and programs?)</w:t>
       </w:r>
+      <w:r>
+        <w:rPr>
+          <w:rFonts w:ascii="Helvetica" w:hAnsi="Helvetica" w:cstheme="minorHAnsi"/>
+          <w:sz w:val="24"/>
+          <w:szCs w:val="36"/>
+        </w:rPr>
+        <w:t xml:space="preserve"> Uses a smartphone.</w:t>
+      </w:r>
     </w:p>
     <w:p>
       <w:pPr>
@@ -1069,6 +1077,29 @@
           <w:szCs w:val="24"/>
         </w:rPr>
         <w:t>He likes to have his problem sets automatically open and close to students</w:t>
+      </w:r>
+    </w:p>
+    <w:p>
+      <w:pPr>
+        <w:pStyle w:val="ListParagraph"/>
+        <w:numPr>
+          <w:ilvl w:val="0"/>
+          <w:numId w:val="1"/>
+        </w:numPr>
+        <w:spacing w:line="480" w:lineRule="auto"/>
+        <w:rPr>
+          <w:rFonts w:ascii="Helvetica" w:hAnsi="Helvetica" w:cstheme="minorHAnsi"/>
+          <w:sz w:val="24"/>
+          <w:szCs w:val="36"/>
+        </w:rPr>
+      </w:pPr>
+      <w:r>
+        <w:rPr>
+          <w:rFonts w:ascii="Helvetica" w:hAnsi="Helvetica" w:cs="Helvetica"/>
+          <w:sz w:val="24"/>
+          <w:szCs w:val="24"/>
+        </w:rPr>
+        <w:t>Comfortable with using computers and various web-apps, but not very familiar with social media applications. Uses a Samsung Note 8 Android smartphone</w:t>
       </w:r>
       <w:r>
         <w:rPr>
@@ -1121,7 +1152,31 @@
           <w:sz w:val="24"/>
           <w:szCs w:val="24"/>
         </w:rPr>
-        <w:t>45 years old professor, male.</w:t>
+        <w:t>45 years</w:t>
+      </w:r>
+      <w:r>
+        <w:rPr>
+          <w:rFonts w:ascii="Helvetica" w:hAnsi="Helvetica"/>
+          <w:sz w:val="24"/>
+          <w:szCs w:val="24"/>
+        </w:rPr>
+        <w:t xml:space="preserve"> </w:t>
+      </w:r>
+      <w:r>
+        <w:rPr>
+          <w:rFonts w:ascii="Helvetica" w:hAnsi="Helvetica"/>
+          <w:sz w:val="24"/>
+          <w:szCs w:val="24"/>
+        </w:rPr>
+        <w:t>old</w:t>
+      </w:r>
+      <w:r>
+        <w:rPr>
+          <w:rFonts w:ascii="Helvetica" w:hAnsi="Helvetica"/>
+          <w:sz w:val="24"/>
+          <w:szCs w:val="24"/>
+        </w:rPr>
+        <w:t>, male.</w:t>
       </w:r>
     </w:p>
     <w:p>
@@ -1162,7 +1217,39 @@
           <w:sz w:val="24"/>
           <w:szCs w:val="24"/>
         </w:rPr>
-        <w:t>Speak English and know a lot about French.</w:t>
+        <w:t>Speak</w:t>
+      </w:r>
+      <w:r>
+        <w:rPr>
+          <w:rFonts w:ascii="Helvetica" w:hAnsi="Helvetica"/>
+          <w:sz w:val="24"/>
+          <w:szCs w:val="24"/>
+        </w:rPr>
+        <w:t xml:space="preserve">s English and is </w:t>
+      </w:r>
+      <w:r>
+        <w:rPr>
+          <w:rFonts w:ascii="Helvetica" w:hAnsi="Helvetica"/>
+          <w:sz w:val="24"/>
+          <w:szCs w:val="24"/>
+        </w:rPr>
+        <w:t>fluent</w:t>
+      </w:r>
+      <w:r>
+        <w:rPr>
+          <w:rFonts w:ascii="Helvetica" w:hAnsi="Helvetica"/>
+          <w:sz w:val="24"/>
+          <w:szCs w:val="24"/>
+        </w:rPr>
+        <w:t xml:space="preserve"> in</w:t>
+      </w:r>
+      <w:r>
+        <w:rPr>
+          <w:rFonts w:ascii="Helvetica" w:hAnsi="Helvetica"/>
+          <w:sz w:val="24"/>
+          <w:szCs w:val="24"/>
+        </w:rPr>
+        <w:t xml:space="preserve"> French.</w:t>
       </w:r>
     </w:p>
     <w:p>
@@ -1278,7 +1365,47 @@
         <w:pStyle w:val="ListParagraph"/>
         <w:widowControl w:val="0"/>
         <w:spacing w:after="0" w:line="240" w:lineRule="auto"/>
-        <w:ind w:left="480"/>
+        <w:ind w:left="840"/>
+        <w:contextualSpacing w:val="0"/>
+        <w:jc w:val="both"/>
+        <w:rPr>
+          <w:rFonts w:ascii="Helvetica" w:hAnsi="Helvetica"/>
+          <w:sz w:val="24"/>
+          <w:szCs w:val="24"/>
+        </w:rPr>
+      </w:pPr>
+    </w:p>
+    <w:p>
+      <w:pPr>
+        <w:pStyle w:val="ListParagraph"/>
+        <w:widowControl w:val="0"/>
+        <w:numPr>
+          <w:ilvl w:val="0"/>
+          <w:numId w:val="11"/>
+        </w:numPr>
+        <w:spacing w:after="0" w:line="240" w:lineRule="auto"/>
+        <w:jc w:val="both"/>
+        <w:rPr>
+          <w:rFonts w:ascii="Helvetica" w:hAnsi="Helvetica"/>
+          <w:sz w:val="24"/>
+          <w:szCs w:val="24"/>
+        </w:rPr>
+      </w:pPr>
+      <w:r>
+        <w:rPr>
+          <w:rFonts w:ascii="Helvetica" w:hAnsi="Helvetica"/>
+          <w:sz w:val="24"/>
+          <w:szCs w:val="24"/>
+        </w:rPr>
+        <w:t>Open to learning new technologies and how to use them.</w:t>
+      </w:r>
+    </w:p>
+    <w:p>
+      <w:pPr>
+        <w:pStyle w:val="ListParagraph"/>
+        <w:widowControl w:val="0"/>
+        <w:spacing w:after="0" w:line="240" w:lineRule="auto"/>
+        <w:ind w:left="840"/>
         <w:contextualSpacing w:val="0"/>
         <w:jc w:val="both"/>
         <w:rPr>
@@ -1651,6 +1778,21 @@
     </w:p>
     <w:p>
       <w:pPr>
+        <w:pStyle w:val="ListParagraph"/>
+        <w:widowControl w:val="0"/>
+        <w:spacing w:after="0" w:line="240" w:lineRule="auto"/>
+        <w:ind w:left="840"/>
+        <w:contextualSpacing w:val="0"/>
+        <w:jc w:val="both"/>
+        <w:rPr>
+          <w:rFonts w:ascii="Helvetica" w:hAnsi="Helvetica"/>
+          <w:sz w:val="24"/>
+          <w:szCs w:val="24"/>
+        </w:rPr>
+      </w:pPr>
+    </w:p>
+    <w:p>
+      <w:pPr>
         <w:pStyle w:val="Heading1"/>
         <w:rPr>
           <w:sz w:val="24"/>
@@ -1701,43 +1843,221 @@
     </w:p>
     <w:p>
       <w:pPr>
+        <w:rPr>
+          <w:rFonts w:ascii="Helvetica" w:hAnsi="Helvetica" w:cs="Helvetica"/>
+          <w:sz w:val="36"/>
+          <w:szCs w:val="36"/>
+          <w:lang w:eastAsia="zh-CN"/>
+        </w:rPr>
+      </w:pPr>
+    </w:p>
+    <w:p>
+      <w:pPr>
         <w:pStyle w:val="Heading1"/>
-        <w:rPr>
-          <w:lang w:eastAsia="zh-CN"/>
-        </w:rPr>
-      </w:pPr>
-    </w:p>
-    <w:p>
-      <w:pPr>
-        <w:pStyle w:val="Heading1"/>
-        <w:rPr>
-          <w:lang w:eastAsia="zh-CN"/>
-        </w:rPr>
-      </w:pPr>
-    </w:p>
-    <w:p>
-      <w:pPr>
-        <w:pStyle w:val="Heading1"/>
-      </w:pPr>
-      <w:bookmarkStart w:id="3" w:name="_Toc369102762"/>
-    </w:p>
-    <w:p>
-      <w:pPr>
-        <w:pStyle w:val="Heading1"/>
-      </w:pPr>
+      </w:pPr>
+      <w:bookmarkStart w:id="3" w:name="_Toc369102763"/>
       <w:r>
         <w:lastRenderedPageBreak/>
-        <w:t xml:space="preserve">Alice </w:t>
-      </w:r>
-      <w:proofErr w:type="gramStart"/>
-      <w:r>
-        <w:t>Liu :</w:t>
-      </w:r>
-      <w:proofErr w:type="gramEnd"/>
-      <w:r>
-        <w:t xml:space="preserve"> Student</w:t>
+        <w:t>Desmond Poon</w:t>
+      </w:r>
+      <w:r>
+        <w:t>: Student</w:t>
       </w:r>
       <w:bookmarkEnd w:id="3"/>
+    </w:p>
+    <w:p>
+      <w:pPr>
+        <w:pStyle w:val="ListParagraph"/>
+        <w:numPr>
+          <w:ilvl w:val="0"/>
+          <w:numId w:val="2"/>
+        </w:numPr>
+        <w:spacing w:line="480" w:lineRule="auto"/>
+        <w:rPr>
+          <w:rFonts w:ascii="Helvetica" w:hAnsi="Helvetica" w:cs="Helvetica"/>
+          <w:sz w:val="24"/>
+          <w:szCs w:val="24"/>
+        </w:rPr>
+      </w:pPr>
+      <w:r>
+        <w:rPr>
+          <w:rFonts w:ascii="Helvetica" w:hAnsi="Helvetica" w:cs="Helvetica"/>
+          <w:sz w:val="24"/>
+          <w:szCs w:val="24"/>
+        </w:rPr>
+        <w:t>18 years old, male</w:t>
+      </w:r>
+    </w:p>
+    <w:p>
+      <w:pPr>
+        <w:pStyle w:val="ListParagraph"/>
+        <w:numPr>
+          <w:ilvl w:val="0"/>
+          <w:numId w:val="2"/>
+        </w:numPr>
+        <w:spacing w:line="480" w:lineRule="auto"/>
+        <w:rPr>
+          <w:rFonts w:ascii="Helvetica" w:hAnsi="Helvetica" w:cs="Helvetica"/>
+          <w:sz w:val="24"/>
+          <w:szCs w:val="24"/>
+        </w:rPr>
+      </w:pPr>
+      <w:r>
+        <w:rPr>
+          <w:rFonts w:ascii="Helvetica" w:hAnsi="Helvetica" w:cs="Helvetica"/>
+          <w:sz w:val="24"/>
+          <w:szCs w:val="24"/>
+        </w:rPr>
+        <w:t xml:space="preserve">Playful personality, responsible, strives to do his best. </w:t>
+      </w:r>
+      <w:r>
+        <w:rPr>
+          <w:rFonts w:ascii="Helvetica" w:hAnsi="Helvetica" w:cs="Helvetica"/>
+          <w:sz w:val="24"/>
+          <w:szCs w:val="24"/>
+        </w:rPr>
+        <w:t xml:space="preserve">Loves to play classic video games like </w:t>
+      </w:r>
+      <w:proofErr w:type="spellStart"/>
+      <w:r>
+        <w:rPr>
+          <w:rFonts w:ascii="Helvetica" w:hAnsi="Helvetica" w:cs="Helvetica"/>
+          <w:sz w:val="24"/>
+          <w:szCs w:val="24"/>
+        </w:rPr>
+        <w:t>Pokemon</w:t>
+      </w:r>
+      <w:proofErr w:type="spellEnd"/>
+      <w:r>
+        <w:rPr>
+          <w:rFonts w:ascii="Helvetica" w:hAnsi="Helvetica" w:cs="Helvetica"/>
+          <w:sz w:val="24"/>
+          <w:szCs w:val="24"/>
+        </w:rPr>
+        <w:t>, Mario Kart, Legend of Zelda, etc.</w:t>
+      </w:r>
+    </w:p>
+    <w:p>
+      <w:pPr>
+        <w:pStyle w:val="ListParagraph"/>
+        <w:numPr>
+          <w:ilvl w:val="0"/>
+          <w:numId w:val="2"/>
+        </w:numPr>
+        <w:spacing w:line="480" w:lineRule="auto"/>
+        <w:rPr>
+          <w:rFonts w:ascii="Helvetica" w:hAnsi="Helvetica" w:cs="Helvetica"/>
+          <w:sz w:val="24"/>
+          <w:szCs w:val="24"/>
+        </w:rPr>
+      </w:pPr>
+      <w:r>
+        <w:rPr>
+          <w:rFonts w:ascii="Helvetica" w:hAnsi="Helvetica" w:cs="Helvetica"/>
+          <w:sz w:val="24"/>
+          <w:szCs w:val="24"/>
+        </w:rPr>
+        <w:t>Prefers having work that is provides a challenge but isn’t challenging to the point of being unfair</w:t>
+      </w:r>
+      <w:bookmarkStart w:id="4" w:name="_GoBack"/>
+      <w:bookmarkEnd w:id="4"/>
+    </w:p>
+    <w:p>
+      <w:pPr>
+        <w:pStyle w:val="ListParagraph"/>
+        <w:widowControl w:val="0"/>
+        <w:numPr>
+          <w:ilvl w:val="0"/>
+          <w:numId w:val="2"/>
+        </w:numPr>
+        <w:spacing w:after="0" w:line="480" w:lineRule="auto"/>
+        <w:contextualSpacing w:val="0"/>
+        <w:jc w:val="both"/>
+        <w:rPr>
+          <w:rFonts w:ascii="Helvetica" w:hAnsi="Helvetica"/>
+          <w:sz w:val="24"/>
+          <w:szCs w:val="24"/>
+        </w:rPr>
+      </w:pPr>
+      <w:r>
+        <w:rPr>
+          <w:rFonts w:ascii="Helvetica" w:hAnsi="Helvetica"/>
+          <w:sz w:val="24"/>
+          <w:szCs w:val="24"/>
+        </w:rPr>
+        <w:t xml:space="preserve">Prefers </w:t>
+      </w:r>
+      <w:r>
+        <w:rPr>
+          <w:rFonts w:ascii="Helvetica" w:hAnsi="Helvetica"/>
+          <w:sz w:val="24"/>
+          <w:szCs w:val="24"/>
+        </w:rPr>
+        <w:t>to know the correct answer</w:t>
+      </w:r>
+      <w:r>
+        <w:rPr>
+          <w:rFonts w:ascii="Helvetica" w:hAnsi="Helvetica"/>
+          <w:sz w:val="24"/>
+          <w:szCs w:val="24"/>
+        </w:rPr>
+        <w:t>s</w:t>
+      </w:r>
+      <w:r>
+        <w:rPr>
+          <w:rFonts w:ascii="Helvetica" w:hAnsi="Helvetica"/>
+          <w:sz w:val="24"/>
+          <w:szCs w:val="24"/>
+        </w:rPr>
+        <w:t xml:space="preserve"> and score</w:t>
+      </w:r>
+      <w:r>
+        <w:rPr>
+          <w:rFonts w:ascii="Helvetica" w:hAnsi="Helvetica"/>
+          <w:sz w:val="24"/>
+          <w:szCs w:val="24"/>
+        </w:rPr>
+        <w:t xml:space="preserve"> after </w:t>
+      </w:r>
+      <w:r>
+        <w:rPr>
+          <w:rFonts w:ascii="Helvetica" w:hAnsi="Helvetica"/>
+          <w:sz w:val="24"/>
+          <w:szCs w:val="24"/>
+        </w:rPr>
+        <w:t xml:space="preserve">submitting his </w:t>
+      </w:r>
+      <w:r>
+        <w:rPr>
+          <w:rFonts w:ascii="Helvetica" w:hAnsi="Helvetica"/>
+          <w:sz w:val="24"/>
+          <w:szCs w:val="24"/>
+        </w:rPr>
+        <w:t xml:space="preserve">homework as soon as possible. </w:t>
+      </w:r>
+    </w:p>
+    <w:p>
+      <w:pPr>
+        <w:pStyle w:val="ListParagraph"/>
+        <w:numPr>
+          <w:ilvl w:val="0"/>
+          <w:numId w:val="2"/>
+        </w:numPr>
+        <w:spacing w:line="480" w:lineRule="auto"/>
+        <w:rPr>
+          <w:rFonts w:ascii="Helvetica" w:hAnsi="Helvetica" w:cs="Helvetica"/>
+          <w:sz w:val="24"/>
+          <w:szCs w:val="24"/>
+        </w:rPr>
+      </w:pPr>
+      <w:r>
+        <w:rPr>
+          <w:rFonts w:ascii="Helvetica" w:hAnsi="Helvetica" w:cs="Helvetica"/>
+          <w:sz w:val="24"/>
+          <w:szCs w:val="24"/>
+        </w:rPr>
+        <w:t>Math knowledge is above average.</w:t>
+      </w:r>
     </w:p>
     <w:p>
       <w:pPr>
@@ -1758,20 +2078,34 @@
       </w:pPr>
       <w:r>
         <w:rPr>
-          <w:rFonts w:ascii="Helvetica" w:hAnsi="Helvetica"/>
-          <w:sz w:val="24"/>
-          <w:szCs w:val="24"/>
-        </w:rPr>
-        <w:t>18 years old student, female.</w:t>
-      </w:r>
-    </w:p>
-    <w:p>
-      <w:pPr>
-        <w:pStyle w:val="ListParagraph"/>
+          <w:rFonts w:ascii="Helvetica" w:hAnsi="Helvetica" w:cs="Helvetica"/>
+          <w:sz w:val="24"/>
+          <w:szCs w:val="24"/>
+        </w:rPr>
+        <w:t>Speaks fluent English and Cantonese</w:t>
+      </w:r>
+      <w:r>
+        <w:rPr>
+          <w:rFonts w:ascii="Helvetica" w:hAnsi="Helvetica" w:cs="Helvetica"/>
+          <w:sz w:val="24"/>
+          <w:szCs w:val="24"/>
+        </w:rPr>
+        <w:t xml:space="preserve">. </w:t>
+      </w:r>
+      <w:r>
+        <w:rPr>
+          <w:rFonts w:ascii="Helvetica" w:hAnsi="Helvetica"/>
+          <w:sz w:val="24"/>
+          <w:szCs w:val="24"/>
+        </w:rPr>
+        <w:t>Knows a bit of Japanese.</w:t>
+      </w:r>
+    </w:p>
+    <w:p>
+      <w:pPr>
         <w:widowControl w:val="0"/>
         <w:spacing w:after="0" w:line="240" w:lineRule="auto"/>
-        <w:ind w:left="840"/>
-        <w:contextualSpacing w:val="0"/>
+        <w:ind w:left="360"/>
         <w:jc w:val="both"/>
         <w:rPr>
           <w:rFonts w:ascii="Helvetica" w:hAnsi="Helvetica"/>
@@ -1779,540 +2113,6 @@
           <w:szCs w:val="24"/>
         </w:rPr>
       </w:pPr>
-    </w:p>
-    <w:p>
-      <w:pPr>
-        <w:pStyle w:val="ListParagraph"/>
-        <w:widowControl w:val="0"/>
-        <w:numPr>
-          <w:ilvl w:val="0"/>
-          <w:numId w:val="9"/>
-        </w:numPr>
-        <w:spacing w:after="0" w:line="240" w:lineRule="auto"/>
-        <w:contextualSpacing w:val="0"/>
-        <w:jc w:val="both"/>
-        <w:rPr>
-          <w:rFonts w:ascii="Helvetica" w:hAnsi="Helvetica"/>
-          <w:sz w:val="24"/>
-          <w:szCs w:val="24"/>
-        </w:rPr>
-      </w:pPr>
-      <w:r>
-        <w:rPr>
-          <w:rFonts w:ascii="Helvetica" w:hAnsi="Helvetica"/>
-          <w:sz w:val="24"/>
-          <w:szCs w:val="24"/>
-        </w:rPr>
-        <w:t>Take 2 buse</w:t>
-      </w:r>
-      <w:r>
-        <w:rPr>
-          <w:rFonts w:ascii="Helvetica" w:hAnsi="Helvetica"/>
-          <w:sz w:val="24"/>
-          <w:szCs w:val="24"/>
-        </w:rPr>
-        <w:t>s to go to University. Doesn’t d</w:t>
-      </w:r>
-      <w:r>
-        <w:rPr>
-          <w:rFonts w:ascii="Helvetica" w:hAnsi="Helvetica"/>
-          <w:sz w:val="24"/>
-          <w:szCs w:val="24"/>
-        </w:rPr>
-        <w:t>rive.</w:t>
-      </w:r>
-    </w:p>
-    <w:p>
-      <w:pPr>
-        <w:widowControl w:val="0"/>
-        <w:spacing w:after="0" w:line="240" w:lineRule="auto"/>
-        <w:jc w:val="both"/>
-        <w:rPr>
-          <w:rFonts w:ascii="Helvetica" w:hAnsi="Helvetica"/>
-          <w:sz w:val="24"/>
-          <w:szCs w:val="24"/>
-        </w:rPr>
-      </w:pPr>
-    </w:p>
-    <w:p>
-      <w:pPr>
-        <w:pStyle w:val="ListParagraph"/>
-        <w:widowControl w:val="0"/>
-        <w:numPr>
-          <w:ilvl w:val="0"/>
-          <w:numId w:val="9"/>
-        </w:numPr>
-        <w:spacing w:after="0" w:line="240" w:lineRule="auto"/>
-        <w:contextualSpacing w:val="0"/>
-        <w:jc w:val="both"/>
-        <w:rPr>
-          <w:rFonts w:ascii="Helvetica" w:hAnsi="Helvetica"/>
-          <w:sz w:val="24"/>
-          <w:szCs w:val="24"/>
-        </w:rPr>
-      </w:pPr>
-      <w:r>
-        <w:rPr>
-          <w:rFonts w:ascii="Helvetica" w:hAnsi="Helvetica"/>
-          <w:sz w:val="24"/>
-          <w:szCs w:val="24"/>
-        </w:rPr>
-        <w:t>International student from China, come to Canada 2 years ago.</w:t>
-      </w:r>
-    </w:p>
-    <w:p>
-      <w:pPr>
-        <w:widowControl w:val="0"/>
-        <w:spacing w:after="0" w:line="240" w:lineRule="auto"/>
-        <w:jc w:val="both"/>
-        <w:rPr>
-          <w:rFonts w:ascii="Helvetica" w:hAnsi="Helvetica"/>
-          <w:sz w:val="24"/>
-          <w:szCs w:val="24"/>
-          <w:lang w:eastAsia="zh-CN"/>
-        </w:rPr>
-      </w:pPr>
-    </w:p>
-    <w:p>
-      <w:pPr>
-        <w:pStyle w:val="ListParagraph"/>
-        <w:widowControl w:val="0"/>
-        <w:numPr>
-          <w:ilvl w:val="0"/>
-          <w:numId w:val="9"/>
-        </w:numPr>
-        <w:spacing w:after="0" w:line="240" w:lineRule="auto"/>
-        <w:contextualSpacing w:val="0"/>
-        <w:jc w:val="both"/>
-        <w:rPr>
-          <w:rFonts w:ascii="Helvetica" w:hAnsi="Helvetica"/>
-          <w:sz w:val="24"/>
-          <w:szCs w:val="24"/>
-        </w:rPr>
-      </w:pPr>
-      <w:r>
-        <w:rPr>
-          <w:rFonts w:ascii="Helvetica" w:hAnsi="Helvetica"/>
-          <w:sz w:val="24"/>
-          <w:szCs w:val="24"/>
-        </w:rPr>
-        <w:t xml:space="preserve">Polite, hardworking and always in a hurry, spend more than 10 hours on </w:t>
-      </w:r>
-    </w:p>
-    <w:p>
-      <w:pPr>
-        <w:widowControl w:val="0"/>
-        <w:spacing w:after="0" w:line="240" w:lineRule="auto"/>
-        <w:jc w:val="both"/>
-        <w:rPr>
-          <w:rFonts w:ascii="Helvetica" w:hAnsi="Helvetica"/>
-          <w:sz w:val="24"/>
-          <w:szCs w:val="24"/>
-        </w:rPr>
-      </w:pPr>
-    </w:p>
-    <w:p>
-      <w:pPr>
-        <w:pStyle w:val="ListParagraph"/>
-        <w:widowControl w:val="0"/>
-        <w:spacing w:after="0" w:line="240" w:lineRule="auto"/>
-        <w:ind w:left="840"/>
-        <w:contextualSpacing w:val="0"/>
-        <w:jc w:val="both"/>
-        <w:rPr>
-          <w:rFonts w:ascii="Helvetica" w:hAnsi="Helvetica"/>
-          <w:sz w:val="24"/>
-          <w:szCs w:val="24"/>
-        </w:rPr>
-      </w:pPr>
-      <w:r>
-        <w:rPr>
-          <w:rFonts w:ascii="Helvetica" w:hAnsi="Helvetica"/>
-          <w:sz w:val="24"/>
-          <w:szCs w:val="24"/>
-        </w:rPr>
-        <w:t>studying everyday.</w:t>
-      </w:r>
-    </w:p>
-    <w:p>
-      <w:pPr>
-        <w:widowControl w:val="0"/>
-        <w:spacing w:after="0" w:line="240" w:lineRule="auto"/>
-        <w:jc w:val="both"/>
-        <w:rPr>
-          <w:rFonts w:ascii="Helvetica" w:hAnsi="Helvetica"/>
-          <w:sz w:val="24"/>
-          <w:szCs w:val="24"/>
-          <w:lang w:eastAsia="zh-CN"/>
-        </w:rPr>
-      </w:pPr>
-    </w:p>
-    <w:p>
-      <w:pPr>
-        <w:pStyle w:val="ListParagraph"/>
-        <w:widowControl w:val="0"/>
-        <w:numPr>
-          <w:ilvl w:val="0"/>
-          <w:numId w:val="9"/>
-        </w:numPr>
-        <w:spacing w:after="0" w:line="240" w:lineRule="auto"/>
-        <w:contextualSpacing w:val="0"/>
-        <w:jc w:val="both"/>
-        <w:rPr>
-          <w:rFonts w:ascii="Helvetica" w:hAnsi="Helvetica"/>
-          <w:sz w:val="24"/>
-          <w:szCs w:val="24"/>
-        </w:rPr>
-      </w:pPr>
-      <w:r>
-        <w:rPr>
-          <w:rFonts w:ascii="Helvetica" w:hAnsi="Helvetica"/>
-          <w:sz w:val="24"/>
-          <w:szCs w:val="24"/>
-        </w:rPr>
-        <w:t>Pretty good at Math and physic. But not good at writing essay.</w:t>
-      </w:r>
-    </w:p>
-    <w:p>
-      <w:pPr>
-        <w:widowControl w:val="0"/>
-        <w:spacing w:after="0" w:line="240" w:lineRule="auto"/>
-        <w:jc w:val="both"/>
-        <w:rPr>
-          <w:rFonts w:ascii="Helvetica" w:hAnsi="Helvetica"/>
-          <w:sz w:val="24"/>
-          <w:szCs w:val="24"/>
-          <w:lang w:eastAsia="zh-CN"/>
-        </w:rPr>
-      </w:pPr>
-    </w:p>
-    <w:p>
-      <w:pPr>
-        <w:pStyle w:val="ListParagraph"/>
-        <w:widowControl w:val="0"/>
-        <w:numPr>
-          <w:ilvl w:val="0"/>
-          <w:numId w:val="9"/>
-        </w:numPr>
-        <w:spacing w:after="0" w:line="240" w:lineRule="auto"/>
-        <w:contextualSpacing w:val="0"/>
-        <w:jc w:val="both"/>
-        <w:rPr>
-          <w:rFonts w:ascii="Helvetica" w:hAnsi="Helvetica"/>
-          <w:sz w:val="24"/>
-          <w:szCs w:val="24"/>
-        </w:rPr>
-      </w:pPr>
-      <w:r>
-        <w:rPr>
-          <w:rFonts w:ascii="Helvetica" w:hAnsi="Helvetica"/>
-          <w:sz w:val="24"/>
-          <w:szCs w:val="24"/>
-        </w:rPr>
-        <w:t>Speak fluent Chinese and English. Knows a bit of Japanese.</w:t>
-      </w:r>
-    </w:p>
-    <w:p>
-      <w:pPr>
-        <w:widowControl w:val="0"/>
-        <w:spacing w:after="0" w:line="240" w:lineRule="auto"/>
-        <w:jc w:val="both"/>
-        <w:rPr>
-          <w:rFonts w:ascii="Helvetica" w:hAnsi="Helvetica"/>
-          <w:sz w:val="24"/>
-          <w:szCs w:val="24"/>
-          <w:lang w:eastAsia="zh-CN"/>
-        </w:rPr>
-      </w:pPr>
-    </w:p>
-    <w:p>
-      <w:pPr>
-        <w:pStyle w:val="ListParagraph"/>
-        <w:widowControl w:val="0"/>
-        <w:numPr>
-          <w:ilvl w:val="0"/>
-          <w:numId w:val="9"/>
-        </w:numPr>
-        <w:spacing w:after="0" w:line="240" w:lineRule="auto"/>
-        <w:contextualSpacing w:val="0"/>
-        <w:jc w:val="both"/>
-        <w:rPr>
-          <w:rFonts w:ascii="Helvetica" w:hAnsi="Helvetica"/>
-          <w:sz w:val="24"/>
-          <w:szCs w:val="24"/>
-        </w:rPr>
-      </w:pPr>
-      <w:r>
-        <w:rPr>
-          <w:rFonts w:ascii="Helvetica" w:hAnsi="Helvetica"/>
-          <w:sz w:val="24"/>
-          <w:szCs w:val="24"/>
-        </w:rPr>
-        <w:t xml:space="preserve">Familiar with several apps, such as Facebook, </w:t>
-      </w:r>
-      <w:proofErr w:type="spellStart"/>
-      <w:r>
-        <w:rPr>
-          <w:rFonts w:ascii="Helvetica" w:hAnsi="Helvetica"/>
-          <w:sz w:val="24"/>
-          <w:szCs w:val="24"/>
-        </w:rPr>
-        <w:t>Wechat</w:t>
-      </w:r>
-      <w:proofErr w:type="spellEnd"/>
-      <w:r>
-        <w:rPr>
-          <w:rFonts w:ascii="Helvetica" w:hAnsi="Helvetica"/>
-          <w:sz w:val="24"/>
-          <w:szCs w:val="24"/>
-        </w:rPr>
-        <w:t xml:space="preserve">, Twitter, Dropbox, </w:t>
-      </w:r>
-    </w:p>
-    <w:p>
-      <w:pPr>
-        <w:widowControl w:val="0"/>
-        <w:spacing w:after="0" w:line="240" w:lineRule="auto"/>
-        <w:jc w:val="both"/>
-        <w:rPr>
-          <w:rFonts w:ascii="Helvetica" w:hAnsi="Helvetica"/>
-          <w:sz w:val="24"/>
-          <w:szCs w:val="24"/>
-        </w:rPr>
-      </w:pPr>
-    </w:p>
-    <w:p>
-      <w:pPr>
-        <w:pStyle w:val="ListParagraph"/>
-        <w:widowControl w:val="0"/>
-        <w:spacing w:after="0" w:line="240" w:lineRule="auto"/>
-        <w:ind w:left="840"/>
-        <w:contextualSpacing w:val="0"/>
-        <w:jc w:val="both"/>
-        <w:rPr>
-          <w:rFonts w:ascii="Helvetica" w:hAnsi="Helvetica"/>
-          <w:sz w:val="24"/>
-          <w:szCs w:val="24"/>
-        </w:rPr>
-      </w:pPr>
-      <w:proofErr w:type="spellStart"/>
-      <w:r>
-        <w:rPr>
-          <w:rFonts w:ascii="Helvetica" w:hAnsi="Helvetica"/>
-          <w:sz w:val="24"/>
-          <w:szCs w:val="24"/>
-        </w:rPr>
-        <w:t>BeautyCam</w:t>
-      </w:r>
-      <w:proofErr w:type="spellEnd"/>
-      <w:r>
-        <w:rPr>
-          <w:rFonts w:ascii="Helvetica" w:hAnsi="Helvetica"/>
-          <w:sz w:val="24"/>
-          <w:szCs w:val="24"/>
-        </w:rPr>
-        <w:t>, etc.</w:t>
-      </w:r>
-    </w:p>
-    <w:p>
-      <w:pPr>
-        <w:widowControl w:val="0"/>
-        <w:spacing w:after="0" w:line="240" w:lineRule="auto"/>
-        <w:jc w:val="both"/>
-        <w:rPr>
-          <w:rFonts w:ascii="Helvetica" w:hAnsi="Helvetica"/>
-          <w:sz w:val="24"/>
-          <w:szCs w:val="24"/>
-          <w:lang w:eastAsia="zh-CN"/>
-        </w:rPr>
-      </w:pPr>
-    </w:p>
-    <w:p>
-      <w:pPr>
-        <w:pStyle w:val="ListParagraph"/>
-        <w:widowControl w:val="0"/>
-        <w:numPr>
-          <w:ilvl w:val="0"/>
-          <w:numId w:val="9"/>
-        </w:numPr>
-        <w:spacing w:after="0" w:line="480" w:lineRule="auto"/>
-        <w:contextualSpacing w:val="0"/>
-        <w:jc w:val="both"/>
-        <w:rPr>
-          <w:rFonts w:ascii="Helvetica" w:hAnsi="Helvetica"/>
-          <w:sz w:val="24"/>
-          <w:szCs w:val="24"/>
-        </w:rPr>
-      </w:pPr>
-      <w:r>
-        <w:rPr>
-          <w:rFonts w:ascii="Helvetica" w:hAnsi="Helvetica"/>
-          <w:sz w:val="24"/>
-          <w:szCs w:val="24"/>
-        </w:rPr>
-        <w:t>Alice wants to know the correct answer</w:t>
-      </w:r>
-      <w:r>
-        <w:rPr>
-          <w:rFonts w:ascii="Helvetica" w:hAnsi="Helvetica"/>
-          <w:sz w:val="24"/>
-          <w:szCs w:val="24"/>
-        </w:rPr>
-        <w:t>s</w:t>
-      </w:r>
-      <w:r>
-        <w:rPr>
-          <w:rFonts w:ascii="Helvetica" w:hAnsi="Helvetica"/>
-          <w:sz w:val="24"/>
-          <w:szCs w:val="24"/>
-        </w:rPr>
-        <w:t xml:space="preserve"> and score</w:t>
-      </w:r>
-      <w:r>
-        <w:rPr>
-          <w:rFonts w:ascii="Helvetica" w:hAnsi="Helvetica"/>
-          <w:sz w:val="24"/>
-          <w:szCs w:val="24"/>
-        </w:rPr>
-        <w:t xml:space="preserve"> after she submits her</w:t>
-      </w:r>
-    </w:p>
-    <w:p>
-      <w:pPr>
-        <w:pStyle w:val="ListParagraph"/>
-        <w:widowControl w:val="0"/>
-        <w:spacing w:after="0" w:line="480" w:lineRule="auto"/>
-        <w:ind w:left="840"/>
-        <w:contextualSpacing w:val="0"/>
-        <w:jc w:val="both"/>
-        <w:rPr>
-          <w:rFonts w:ascii="Helvetica" w:hAnsi="Helvetica"/>
-          <w:sz w:val="24"/>
-          <w:szCs w:val="24"/>
-        </w:rPr>
-      </w:pPr>
-      <w:r>
-        <w:rPr>
-          <w:rFonts w:ascii="Helvetica" w:hAnsi="Helvetica"/>
-          <w:sz w:val="24"/>
-          <w:szCs w:val="24"/>
-        </w:rPr>
-        <w:t>homework as soon as possible</w:t>
-      </w:r>
-      <w:r>
-        <w:rPr>
-          <w:rFonts w:ascii="Helvetica" w:hAnsi="Helvetica"/>
-          <w:sz w:val="24"/>
-          <w:szCs w:val="24"/>
-        </w:rPr>
-        <w:t>. And she is looking for more challenge to improve her skills.</w:t>
-      </w:r>
-    </w:p>
-    <w:p>
-      <w:pPr>
-        <w:rPr>
-          <w:rFonts w:ascii="Helvetica" w:hAnsi="Helvetica" w:cs="Helvetica"/>
-          <w:sz w:val="36"/>
-          <w:szCs w:val="36"/>
-          <w:lang w:eastAsia="zh-CN"/>
-        </w:rPr>
-      </w:pPr>
-    </w:p>
-    <w:p>
-      <w:pPr>
-        <w:rPr>
-          <w:rFonts w:ascii="Helvetica" w:hAnsi="Helvetica" w:cs="Helvetica"/>
-          <w:sz w:val="36"/>
-          <w:szCs w:val="36"/>
-          <w:lang w:eastAsia="zh-CN"/>
-        </w:rPr>
-      </w:pPr>
-    </w:p>
-    <w:p>
-      <w:pPr>
-        <w:rPr>
-          <w:rFonts w:ascii="Helvetica" w:hAnsi="Helvetica" w:cs="Helvetica"/>
-          <w:sz w:val="36"/>
-          <w:szCs w:val="36"/>
-          <w:lang w:eastAsia="zh-CN"/>
-        </w:rPr>
-      </w:pPr>
-    </w:p>
-    <w:p>
-      <w:pPr>
-        <w:rPr>
-          <w:rFonts w:ascii="Helvetica" w:hAnsi="Helvetica" w:cs="Helvetica"/>
-          <w:sz w:val="36"/>
-          <w:szCs w:val="36"/>
-          <w:lang w:eastAsia="zh-CN"/>
-        </w:rPr>
-      </w:pPr>
-    </w:p>
-    <w:p>
-      <w:pPr>
-        <w:rPr>
-          <w:rFonts w:ascii="Helvetica" w:hAnsi="Helvetica" w:cs="Helvetica"/>
-          <w:sz w:val="36"/>
-          <w:szCs w:val="36"/>
-          <w:lang w:eastAsia="zh-CN"/>
-        </w:rPr>
-      </w:pPr>
-    </w:p>
-    <w:p>
-      <w:pPr>
-        <w:rPr>
-          <w:rFonts w:ascii="Helvetica" w:hAnsi="Helvetica" w:cs="Helvetica"/>
-          <w:sz w:val="36"/>
-          <w:szCs w:val="36"/>
-          <w:lang w:eastAsia="zh-CN"/>
-        </w:rPr>
-      </w:pPr>
-    </w:p>
-    <w:p>
-      <w:pPr>
-        <w:rPr>
-          <w:rFonts w:ascii="Helvetica" w:hAnsi="Helvetica" w:cs="Helvetica"/>
-          <w:sz w:val="36"/>
-          <w:szCs w:val="36"/>
-          <w:lang w:eastAsia="zh-CN"/>
-        </w:rPr>
-      </w:pPr>
-    </w:p>
-    <w:p>
-      <w:pPr>
-        <w:rPr>
-          <w:rFonts w:ascii="Helvetica" w:hAnsi="Helvetica" w:cs="Helvetica"/>
-          <w:sz w:val="36"/>
-          <w:szCs w:val="36"/>
-          <w:lang w:eastAsia="zh-CN"/>
-        </w:rPr>
-      </w:pPr>
-    </w:p>
-    <w:p>
-      <w:pPr>
-        <w:rPr>
-          <w:rFonts w:ascii="Helvetica" w:hAnsi="Helvetica" w:cs="Helvetica"/>
-          <w:sz w:val="36"/>
-          <w:szCs w:val="36"/>
-          <w:lang w:eastAsia="zh-CN"/>
-        </w:rPr>
-      </w:pPr>
-      <w:bookmarkStart w:id="4" w:name="_GoBack"/>
-      <w:bookmarkEnd w:id="4"/>
-    </w:p>
-    <w:p>
-      <w:pPr>
-        <w:pStyle w:val="Heading1"/>
-      </w:pPr>
-      <w:bookmarkStart w:id="5" w:name="_Toc369102763"/>
-      <w:r>
-        <w:lastRenderedPageBreak/>
-        <w:t>Desmond Poon</w:t>
-      </w:r>
-      <w:r>
-        <w:t>: Student</w:t>
-      </w:r>
-      <w:bookmarkEnd w:id="5"/>
     </w:p>
     <w:p>
       <w:pPr>
@@ -2334,7 +2134,23 @@
           <w:sz w:val="24"/>
           <w:szCs w:val="24"/>
         </w:rPr>
-        <w:t>18 years old, male</w:t>
+        <w:t>Very familiar with various apps such as Facebook, Google Drive, Dropbox, etc.</w:t>
+      </w:r>
+      <w:r>
+        <w:rPr>
+          <w:rFonts w:ascii="Helvetica" w:hAnsi="Helvetica" w:cs="Helvetica"/>
+          <w:sz w:val="24"/>
+          <w:szCs w:val="24"/>
+        </w:rPr>
+        <w:t xml:space="preserve"> Uses a One Plus 5 Android </w:t>
+      </w:r>
+      <w:r>
+        <w:rPr>
+          <w:rFonts w:ascii="Helvetica" w:hAnsi="Helvetica" w:cs="Helvetica"/>
+          <w:sz w:val="24"/>
+          <w:szCs w:val="28"/>
+        </w:rPr>
+        <w:t>smartphone</w:t>
       </w:r>
     </w:p>
     <w:p>
@@ -2357,33 +2173,7 @@
           <w:sz w:val="24"/>
           <w:szCs w:val="24"/>
         </w:rPr>
-        <w:t xml:space="preserve">Playful personality, responsible, strives to do his best. </w:t>
-      </w:r>
-      <w:r>
-        <w:rPr>
-          <w:rFonts w:ascii="Helvetica" w:hAnsi="Helvetica" w:cs="Helvetica"/>
-          <w:sz w:val="24"/>
-          <w:szCs w:val="24"/>
-        </w:rPr>
-        <w:t xml:space="preserve">Loves to play classic video games like </w:t>
-      </w:r>
-      <w:proofErr w:type="spellStart"/>
-      <w:r>
-        <w:rPr>
-          <w:rFonts w:ascii="Helvetica" w:hAnsi="Helvetica" w:cs="Helvetica"/>
-          <w:sz w:val="24"/>
-          <w:szCs w:val="24"/>
-        </w:rPr>
-        <w:t>Pokemon</w:t>
-      </w:r>
-      <w:proofErr w:type="spellEnd"/>
-      <w:r>
-        <w:rPr>
-          <w:rFonts w:ascii="Helvetica" w:hAnsi="Helvetica" w:cs="Helvetica"/>
-          <w:sz w:val="24"/>
-          <w:szCs w:val="24"/>
-        </w:rPr>
-        <w:t>, Mario Kart, Legend of Zelda, etc.</w:t>
+        <w:t>No knowledge of computer programming or programming languages</w:t>
       </w:r>
     </w:p>
     <w:p>
@@ -2406,137 +2196,6 @@
           <w:sz w:val="24"/>
           <w:szCs w:val="24"/>
         </w:rPr>
-        <w:t>Prefers having work that is provides a challenge but isn’t challenging to the point of being unfair</w:t>
-      </w:r>
-    </w:p>
-    <w:p>
-      <w:pPr>
-        <w:pStyle w:val="ListParagraph"/>
-        <w:numPr>
-          <w:ilvl w:val="0"/>
-          <w:numId w:val="2"/>
-        </w:numPr>
-        <w:spacing w:line="480" w:lineRule="auto"/>
-        <w:rPr>
-          <w:rFonts w:ascii="Helvetica" w:hAnsi="Helvetica" w:cs="Helvetica"/>
-          <w:sz w:val="24"/>
-          <w:szCs w:val="24"/>
-        </w:rPr>
-      </w:pPr>
-      <w:r>
-        <w:rPr>
-          <w:rFonts w:ascii="Helvetica" w:hAnsi="Helvetica" w:cs="Helvetica"/>
-          <w:sz w:val="24"/>
-          <w:szCs w:val="24"/>
-        </w:rPr>
-        <w:t>Math knowledge is above average.</w:t>
-      </w:r>
-    </w:p>
-    <w:p>
-      <w:pPr>
-        <w:pStyle w:val="ListParagraph"/>
-        <w:numPr>
-          <w:ilvl w:val="0"/>
-          <w:numId w:val="2"/>
-        </w:numPr>
-        <w:spacing w:line="480" w:lineRule="auto"/>
-        <w:rPr>
-          <w:rFonts w:ascii="Helvetica" w:hAnsi="Helvetica" w:cs="Helvetica"/>
-          <w:sz w:val="24"/>
-          <w:szCs w:val="24"/>
-        </w:rPr>
-      </w:pPr>
-      <w:r>
-        <w:rPr>
-          <w:rFonts w:ascii="Helvetica" w:hAnsi="Helvetica" w:cs="Helvetica"/>
-          <w:sz w:val="24"/>
-          <w:szCs w:val="24"/>
-        </w:rPr>
-        <w:t>Speaks fluent English and Cantonese</w:t>
-      </w:r>
-    </w:p>
-    <w:p>
-      <w:pPr>
-        <w:pStyle w:val="ListParagraph"/>
-        <w:numPr>
-          <w:ilvl w:val="0"/>
-          <w:numId w:val="2"/>
-        </w:numPr>
-        <w:spacing w:line="480" w:lineRule="auto"/>
-        <w:rPr>
-          <w:rFonts w:ascii="Helvetica" w:hAnsi="Helvetica" w:cs="Helvetica"/>
-          <w:sz w:val="24"/>
-          <w:szCs w:val="24"/>
-        </w:rPr>
-      </w:pPr>
-      <w:r>
-        <w:rPr>
-          <w:rFonts w:ascii="Helvetica" w:hAnsi="Helvetica" w:cs="Helvetica"/>
-          <w:sz w:val="24"/>
-          <w:szCs w:val="24"/>
-        </w:rPr>
-        <w:t>Very familiar with various apps such as Facebook, Google Drive, Dropbox, etc.</w:t>
-      </w:r>
-      <w:r>
-        <w:rPr>
-          <w:rFonts w:ascii="Helvetica" w:hAnsi="Helvetica" w:cs="Helvetica"/>
-          <w:sz w:val="24"/>
-          <w:szCs w:val="24"/>
-        </w:rPr>
-        <w:t xml:space="preserve"> Uses a One Plus 5 Android </w:t>
-      </w:r>
-      <w:r>
-        <w:rPr>
-          <w:rFonts w:ascii="Helvetica" w:hAnsi="Helvetica" w:cs="Helvetica"/>
-          <w:sz w:val="24"/>
-          <w:szCs w:val="28"/>
-        </w:rPr>
-        <w:t>smartphone</w:t>
-      </w:r>
-    </w:p>
-    <w:p>
-      <w:pPr>
-        <w:pStyle w:val="ListParagraph"/>
-        <w:numPr>
-          <w:ilvl w:val="0"/>
-          <w:numId w:val="2"/>
-        </w:numPr>
-        <w:spacing w:line="480" w:lineRule="auto"/>
-        <w:rPr>
-          <w:rFonts w:ascii="Helvetica" w:hAnsi="Helvetica" w:cs="Helvetica"/>
-          <w:sz w:val="24"/>
-          <w:szCs w:val="24"/>
-        </w:rPr>
-      </w:pPr>
-      <w:r>
-        <w:rPr>
-          <w:rFonts w:ascii="Helvetica" w:hAnsi="Helvetica" w:cs="Helvetica"/>
-          <w:sz w:val="24"/>
-          <w:szCs w:val="24"/>
-        </w:rPr>
-        <w:t>No knowledge of computer programming or programming languages</w:t>
-      </w:r>
-    </w:p>
-    <w:p>
-      <w:pPr>
-        <w:pStyle w:val="ListParagraph"/>
-        <w:numPr>
-          <w:ilvl w:val="0"/>
-          <w:numId w:val="2"/>
-        </w:numPr>
-        <w:spacing w:line="480" w:lineRule="auto"/>
-        <w:rPr>
-          <w:rFonts w:ascii="Helvetica" w:hAnsi="Helvetica" w:cs="Helvetica"/>
-          <w:sz w:val="24"/>
-          <w:szCs w:val="24"/>
-        </w:rPr>
-      </w:pPr>
-      <w:r>
-        <w:rPr>
-          <w:rFonts w:ascii="Helvetica" w:hAnsi="Helvetica" w:cs="Helvetica"/>
-          <w:sz w:val="24"/>
-          <w:szCs w:val="24"/>
-        </w:rPr>
         <w:t>Enjoys statistics but feels that some courses are rather dry (</w:t>
       </w:r>
       <w:proofErr w:type="spellStart"/>
@@ -2582,7 +2241,7 @@
           <w:szCs w:val="24"/>
         </w:rPr>
       </w:pPr>
-      <w:bookmarkStart w:id="6" w:name="_Toc369102764"/>
+      <w:bookmarkStart w:id="5" w:name="_Toc369102764"/>
       <w:r>
         <w:lastRenderedPageBreak/>
         <w:t>Brian Lau</w:t>
@@ -2590,7 +2249,7 @@
       <w:r>
         <w:t>: Student</w:t>
       </w:r>
-      <w:bookmarkEnd w:id="6"/>
+      <w:bookmarkEnd w:id="5"/>
     </w:p>
     <w:p>
       <w:pPr>
@@ -2764,7 +2423,23 @@
           <w:sz w:val="24"/>
           <w:szCs w:val="28"/>
         </w:rPr>
-        <w:t>Familiar with a few social media apps such as Discord and Facebook. Uses and LG G3 Android smartphone</w:t>
+        <w:t>Familiar with a few social media apps such a</w:t>
+      </w:r>
+      <w:r>
+        <w:rPr>
+          <w:rFonts w:ascii="Helvetica" w:hAnsi="Helvetica" w:cs="Helvetica"/>
+          <w:sz w:val="24"/>
+          <w:szCs w:val="28"/>
+        </w:rPr>
+        <w:t>s Discord and Facebook. Uses an</w:t>
+      </w:r>
+      <w:r>
+        <w:rPr>
+          <w:rFonts w:ascii="Helvetica" w:hAnsi="Helvetica" w:cs="Helvetica"/>
+          <w:sz w:val="24"/>
+          <w:szCs w:val="28"/>
+        </w:rPr>
+        <w:t xml:space="preserve"> LG G3 Android smartphone</w:t>
       </w:r>
     </w:p>
     <w:p>
@@ -2828,7 +2503,7 @@
           <w:sz w:val="24"/>
         </w:rPr>
       </w:pPr>
-      <w:bookmarkStart w:id="7" w:name="_Toc369102765"/>
+      <w:bookmarkStart w:id="6" w:name="_Toc369102765"/>
       <w:r>
         <w:lastRenderedPageBreak/>
         <w:t>Ruby Hayden</w:t>
@@ -2836,7 +2511,7 @@
       <w:r>
         <w:t>: TA</w:t>
       </w:r>
-      <w:bookmarkEnd w:id="7"/>
+      <w:bookmarkEnd w:id="6"/>
     </w:p>
     <w:p>
       <w:pPr>
@@ -3079,7 +2754,7 @@
           <w:rPr>
             <w:noProof/>
           </w:rPr>
-          <w:t>8</w:t>
+          <w:t>5</w:t>
         </w:r>
         <w:r>
           <w:rPr>
@@ -3779,6 +3454,232 @@
     </w:lvl>
   </w:abstractNum>
   <w:abstractNum w:abstractNumId="6" w15:restartNumberingAfterBreak="0">
+    <w:nsid w:val="4EB70500"/>
+    <w:multiLevelType w:val="hybridMultilevel"/>
+    <w:tmpl w:val="2460F51C"/>
+    <w:lvl w:ilvl="0" w:tplc="04090001">
+      <w:start w:val="1"/>
+      <w:numFmt w:val="bullet"/>
+      <w:lvlText w:val=""/>
+      <w:lvlJc w:val="left"/>
+      <w:pPr>
+        <w:ind w:left="1560" w:hanging="360"/>
+      </w:pPr>
+      <w:rPr>
+        <w:rFonts w:ascii="Symbol" w:hAnsi="Symbol" w:hint="default"/>
+      </w:rPr>
+    </w:lvl>
+    <w:lvl w:ilvl="1" w:tplc="04090003" w:tentative="1">
+      <w:start w:val="1"/>
+      <w:numFmt w:val="bullet"/>
+      <w:lvlText w:val="o"/>
+      <w:lvlJc w:val="left"/>
+      <w:pPr>
+        <w:ind w:left="2280" w:hanging="360"/>
+      </w:pPr>
+      <w:rPr>
+        <w:rFonts w:ascii="Courier New" w:hAnsi="Courier New" w:cs="Courier New" w:hint="default"/>
+      </w:rPr>
+    </w:lvl>
+    <w:lvl w:ilvl="2" w:tplc="04090005" w:tentative="1">
+      <w:start w:val="1"/>
+      <w:numFmt w:val="bullet"/>
+      <w:lvlText w:val=""/>
+      <w:lvlJc w:val="left"/>
+      <w:pPr>
+        <w:ind w:left="3000" w:hanging="360"/>
+      </w:pPr>
+      <w:rPr>
+        <w:rFonts w:ascii="Wingdings" w:hAnsi="Wingdings" w:hint="default"/>
+      </w:rPr>
+    </w:lvl>
+    <w:lvl w:ilvl="3" w:tplc="04090001" w:tentative="1">
+      <w:start w:val="1"/>
+      <w:numFmt w:val="bullet"/>
+      <w:lvlText w:val=""/>
+      <w:lvlJc w:val="left"/>
+      <w:pPr>
+        <w:ind w:left="3720" w:hanging="360"/>
+      </w:pPr>
+      <w:rPr>
+        <w:rFonts w:ascii="Symbol" w:hAnsi="Symbol" w:hint="default"/>
+      </w:rPr>
+    </w:lvl>
+    <w:lvl w:ilvl="4" w:tplc="04090003" w:tentative="1">
+      <w:start w:val="1"/>
+      <w:numFmt w:val="bullet"/>
+      <w:lvlText w:val="o"/>
+      <w:lvlJc w:val="left"/>
+      <w:pPr>
+        <w:ind w:left="4440" w:hanging="360"/>
+      </w:pPr>
+      <w:rPr>
+        <w:rFonts w:ascii="Courier New" w:hAnsi="Courier New" w:cs="Courier New" w:hint="default"/>
+      </w:rPr>
+    </w:lvl>
+    <w:lvl w:ilvl="5" w:tplc="04090005" w:tentative="1">
+      <w:start w:val="1"/>
+      <w:numFmt w:val="bullet"/>
+      <w:lvlText w:val=""/>
+      <w:lvlJc w:val="left"/>
+      <w:pPr>
+        <w:ind w:left="5160" w:hanging="360"/>
+      </w:pPr>
+      <w:rPr>
+        <w:rFonts w:ascii="Wingdings" w:hAnsi="Wingdings" w:hint="default"/>
+      </w:rPr>
+    </w:lvl>
+    <w:lvl w:ilvl="6" w:tplc="04090001" w:tentative="1">
+      <w:start w:val="1"/>
+      <w:numFmt w:val="bullet"/>
+      <w:lvlText w:val=""/>
+      <w:lvlJc w:val="left"/>
+      <w:pPr>
+        <w:ind w:left="5880" w:hanging="360"/>
+      </w:pPr>
+      <w:rPr>
+        <w:rFonts w:ascii="Symbol" w:hAnsi="Symbol" w:hint="default"/>
+      </w:rPr>
+    </w:lvl>
+    <w:lvl w:ilvl="7" w:tplc="04090003" w:tentative="1">
+      <w:start w:val="1"/>
+      <w:numFmt w:val="bullet"/>
+      <w:lvlText w:val="o"/>
+      <w:lvlJc w:val="left"/>
+      <w:pPr>
+        <w:ind w:left="6600" w:hanging="360"/>
+      </w:pPr>
+      <w:rPr>
+        <w:rFonts w:ascii="Courier New" w:hAnsi="Courier New" w:cs="Courier New" w:hint="default"/>
+      </w:rPr>
+    </w:lvl>
+    <w:lvl w:ilvl="8" w:tplc="04090005" w:tentative="1">
+      <w:start w:val="1"/>
+      <w:numFmt w:val="bullet"/>
+      <w:lvlText w:val=""/>
+      <w:lvlJc w:val="left"/>
+      <w:pPr>
+        <w:ind w:left="7320" w:hanging="360"/>
+      </w:pPr>
+      <w:rPr>
+        <w:rFonts w:ascii="Wingdings" w:hAnsi="Wingdings" w:hint="default"/>
+      </w:rPr>
+    </w:lvl>
+  </w:abstractNum>
+  <w:abstractNum w:abstractNumId="7" w15:restartNumberingAfterBreak="0">
+    <w:nsid w:val="754943A5"/>
+    <w:multiLevelType w:val="hybridMultilevel"/>
+    <w:tmpl w:val="9432A7DC"/>
+    <w:lvl w:ilvl="0" w:tplc="04090001">
+      <w:start w:val="1"/>
+      <w:numFmt w:val="bullet"/>
+      <w:lvlText w:val=""/>
+      <w:lvlJc w:val="left"/>
+      <w:pPr>
+        <w:ind w:left="720" w:hanging="360"/>
+      </w:pPr>
+      <w:rPr>
+        <w:rFonts w:ascii="Symbol" w:hAnsi="Symbol" w:hint="default"/>
+      </w:rPr>
+    </w:lvl>
+    <w:lvl w:ilvl="1" w:tplc="04090003" w:tentative="1">
+      <w:start w:val="1"/>
+      <w:numFmt w:val="bullet"/>
+      <w:lvlText w:val="o"/>
+      <w:lvlJc w:val="left"/>
+      <w:pPr>
+        <w:ind w:left="1440" w:hanging="360"/>
+      </w:pPr>
+      <w:rPr>
+        <w:rFonts w:ascii="Courier New" w:hAnsi="Courier New" w:cs="Courier New" w:hint="default"/>
+      </w:rPr>
+    </w:lvl>
+    <w:lvl w:ilvl="2" w:tplc="04090005" w:tentative="1">
+      <w:start w:val="1"/>
+      <w:numFmt w:val="bullet"/>
+      <w:lvlText w:val=""/>
+      <w:lvlJc w:val="left"/>
+      <w:pPr>
+        <w:ind w:left="2160" w:hanging="360"/>
+      </w:pPr>
+      <w:rPr>
+        <w:rFonts w:ascii="Wingdings" w:hAnsi="Wingdings" w:hint="default"/>
+      </w:rPr>
+    </w:lvl>
+    <w:lvl w:ilvl="3" w:tplc="04090001" w:tentative="1">
+      <w:start w:val="1"/>
+      <w:numFmt w:val="bullet"/>
+      <w:lvlText w:val=""/>
+      <w:lvlJc w:val="left"/>
+      <w:pPr>
+        <w:ind w:left="2880" w:hanging="360"/>
+      </w:pPr>
+      <w:rPr>
+        <w:rFonts w:ascii="Symbol" w:hAnsi="Symbol" w:hint="default"/>
+      </w:rPr>
+    </w:lvl>
+    <w:lvl w:ilvl="4" w:tplc="04090003" w:tentative="1">
+      <w:start w:val="1"/>
+      <w:numFmt w:val="bullet"/>
+      <w:lvlText w:val="o"/>
+      <w:lvlJc w:val="left"/>
+      <w:pPr>
+        <w:ind w:left="3600" w:hanging="360"/>
+      </w:pPr>
+      <w:rPr>
+        <w:rFonts w:ascii="Courier New" w:hAnsi="Courier New" w:cs="Courier New" w:hint="default"/>
+      </w:rPr>
+    </w:lvl>
+    <w:lvl w:ilvl="5" w:tplc="04090005" w:tentative="1">
+      <w:start w:val="1"/>
+      <w:numFmt w:val="bullet"/>
+      <w:lvlText w:val=""/>
+      <w:lvlJc w:val="left"/>
+      <w:pPr>
+        <w:ind w:left="4320" w:hanging="360"/>
+      </w:pPr>
+      <w:rPr>
+        <w:rFonts w:ascii="Wingdings" w:hAnsi="Wingdings" w:hint="default"/>
+      </w:rPr>
+    </w:lvl>
+    <w:lvl w:ilvl="6" w:tplc="04090001" w:tentative="1">
+      <w:start w:val="1"/>
+      <w:numFmt w:val="bullet"/>
+      <w:lvlText w:val=""/>
+      <w:lvlJc w:val="left"/>
+      <w:pPr>
+        <w:ind w:left="5040" w:hanging="360"/>
+      </w:pPr>
+      <w:rPr>
+        <w:rFonts w:ascii="Symbol" w:hAnsi="Symbol" w:hint="default"/>
+      </w:rPr>
+    </w:lvl>
+    <w:lvl w:ilvl="7" w:tplc="04090003" w:tentative="1">
+      <w:start w:val="1"/>
+      <w:numFmt w:val="bullet"/>
+      <w:lvlText w:val="o"/>
+      <w:lvlJc w:val="left"/>
+      <w:pPr>
+        <w:ind w:left="5760" w:hanging="360"/>
+      </w:pPr>
+      <w:rPr>
+        <w:rFonts w:ascii="Courier New" w:hAnsi="Courier New" w:cs="Courier New" w:hint="default"/>
+      </w:rPr>
+    </w:lvl>
+    <w:lvl w:ilvl="8" w:tplc="04090005" w:tentative="1">
+      <w:start w:val="1"/>
+      <w:numFmt w:val="bullet"/>
+      <w:lvlText w:val=""/>
+      <w:lvlJc w:val="left"/>
+      <w:pPr>
+        <w:ind w:left="6480" w:hanging="360"/>
+      </w:pPr>
+      <w:rPr>
+        <w:rFonts w:ascii="Wingdings" w:hAnsi="Wingdings" w:hint="default"/>
+      </w:rPr>
+    </w:lvl>
+  </w:abstractNum>
+  <w:abstractNum w:abstractNumId="8" w15:restartNumberingAfterBreak="0">
     <w:nsid w:val="784F472C"/>
     <w:multiLevelType w:val="hybridMultilevel"/>
     <w:tmpl w:val="6CE871CC"/>
@@ -3891,7 +3792,7 @@
       </w:rPr>
     </w:lvl>
   </w:abstractNum>
-  <w:abstractNum w:abstractNumId="7" w15:restartNumberingAfterBreak="0">
+  <w:abstractNum w:abstractNumId="9" w15:restartNumberingAfterBreak="0">
     <w:nsid w:val="7CC27C37"/>
     <w:multiLevelType w:val="hybridMultilevel"/>
     <w:tmpl w:val="1F1252AC"/>
@@ -4004,7 +3905,7 @@
       </w:rPr>
     </w:lvl>
   </w:abstractNum>
-  <w:abstractNum w:abstractNumId="8" w15:restartNumberingAfterBreak="0">
+  <w:abstractNum w:abstractNumId="10" w15:restartNumberingAfterBreak="0">
     <w:nsid w:val="7D5E53FA"/>
     <w:multiLevelType w:val="hybridMultilevel"/>
     <w:tmpl w:val="DA904400"/>
@@ -4121,7 +4022,7 @@
     <w:abstractNumId w:val="2"/>
   </w:num>
   <w:num w:numId="2">
-    <w:abstractNumId w:val="7"/>
+    <w:abstractNumId w:val="9"/>
   </w:num>
   <w:num w:numId="3">
     <w:abstractNumId w:val="5"/>
@@ -4133,16 +4034,22 @@
     <w:abstractNumId w:val="0"/>
   </w:num>
   <w:num w:numId="6">
-    <w:abstractNumId w:val="6"/>
+    <w:abstractNumId w:val="8"/>
   </w:num>
   <w:num w:numId="7">
     <w:abstractNumId w:val="3"/>
   </w:num>
   <w:num w:numId="8">
-    <w:abstractNumId w:val="8"/>
+    <w:abstractNumId w:val="10"/>
   </w:num>
   <w:num w:numId="9">
     <w:abstractNumId w:val="1"/>
+  </w:num>
+  <w:num w:numId="10">
+    <w:abstractNumId w:val="6"/>
+  </w:num>
+  <w:num w:numId="11">
+    <w:abstractNumId w:val="7"/>
   </w:num>
 </w:numbering>
 </file>
@@ -4432,10 +4339,6 @@
     <w:lsdException w:name="Book Title" w:uiPriority="33" w:qFormat="1"/>
     <w:lsdException w:name="Bibliography" w:semiHidden="1" w:uiPriority="37" w:unhideWhenUsed="1"/>
     <w:lsdException w:name="TOC Heading" w:semiHidden="1" w:uiPriority="39" w:unhideWhenUsed="1" w:qFormat="1"/>
-    <w:lsdException w:name="Grid Table Light" w:semiHidden="1" w:unhideWhenUsed="1"/>
-    <w:lsdException w:name="Grid Table 1 Light" w:semiHidden="1" w:unhideWhenUsed="1"/>
-    <w:lsdException w:name="Grid Table 2" w:semiHidden="1" w:unhideWhenUsed="1"/>
-    <w:lsdException w:name="Grid Table 3" w:semiHidden="1" w:unhideWhenUsed="1"/>
     <w:lsdException w:name="Grid Table 4" w:uiPriority="49"/>
     <w:lsdException w:name="Grid Table 5 Dark" w:uiPriority="50"/>
     <w:lsdException w:name="Grid Table 6 Colorful" w:uiPriority="51"/>
@@ -5082,7 +4985,7 @@
 </file>
 
 <file path=customXml/itemProps1.xml><?xml version="1.0" encoding="utf-8"?>
-<ds:datastoreItem xmlns:ds="http://schemas.openxmlformats.org/officeDocument/2006/customXml" ds:itemID="{7D47D80D-86C6-4856-B436-9097DC0270D9}">
+<ds:datastoreItem xmlns:ds="http://schemas.openxmlformats.org/officeDocument/2006/customXml" ds:itemID="{E5723647-9F56-4F18-A8B9-839C2A2897F8}">
   <ds:schemaRefs>
     <ds:schemaRef ds:uri="http://schemas.openxmlformats.org/officeDocument/2006/bibliography"/>
   </ds:schemaRefs>

</xml_diff>